<commit_message>
Wszystkie pliki dod pracy
</commit_message>
<xml_diff>
--- a/Praca inż.docx
+++ b/Praca inż.docx
@@ -956,8 +956,7 @@
         <w:jc w:val="both"/>
         <w:rPr>
           <w:rFonts w:ascii="Times New Roman" w:hAnsi="Times New Roman" w:cs="Times New Roman"/>
-          <w:b/>
-          <w:sz w:val="24"/>
+          <w:sz w:val="28"/>
           <w:szCs w:val="24"/>
         </w:rPr>
       </w:pPr>
@@ -970,6 +969,365 @@
         </w:rPr>
         <w:lastRenderedPageBreak/>
         <w:t xml:space="preserve">1. </w:t>
+      </w:r>
+      <w:r>
+        <w:rPr>
+          <w:rFonts w:ascii="Times New Roman" w:hAnsi="Times New Roman" w:cs="Times New Roman"/>
+          <w:b/>
+          <w:sz w:val="24"/>
+          <w:szCs w:val="24"/>
+        </w:rPr>
+        <w:t xml:space="preserve"> </w:t>
+      </w:r>
+      <w:r>
+        <w:rPr>
+          <w:rFonts w:ascii="Times New Roman" w:hAnsi="Times New Roman" w:cs="Times New Roman"/>
+          <w:b/>
+          <w:sz w:val="28"/>
+          <w:szCs w:val="24"/>
+        </w:rPr>
+        <w:t>Charakterystyka porównawcza</w:t>
+      </w:r>
+    </w:p>
+    <w:p>
+      <w:pPr>
+        <w:spacing w:line="360" w:lineRule="auto"/>
+        <w:jc w:val="both"/>
+        <w:rPr>
+          <w:rFonts w:ascii="Times New Roman" w:hAnsi="Times New Roman" w:cs="Times New Roman"/>
+          <w:sz w:val="24"/>
+          <w:szCs w:val="24"/>
+        </w:rPr>
+      </w:pPr>
+      <w:r>
+        <w:rPr>
+          <w:rFonts w:ascii="Times New Roman" w:hAnsi="Times New Roman" w:cs="Times New Roman"/>
+          <w:sz w:val="28"/>
+          <w:szCs w:val="24"/>
+        </w:rPr>
+        <w:tab/>
+      </w:r>
+      <w:r>
+        <w:rPr>
+          <w:rFonts w:ascii="Times New Roman" w:hAnsi="Times New Roman" w:cs="Times New Roman"/>
+          <w:sz w:val="24"/>
+          <w:szCs w:val="24"/>
+        </w:rPr>
+        <w:t xml:space="preserve">W niniejszym rozdziale szczegółowo opisano wybrane aplikacje edukacyjne, dostępne na dzień dzisiejszy na rynku. Należą do nich </w:t>
+      </w:r>
+      <w:proofErr w:type="spellStart"/>
+      <w:r>
+        <w:rPr>
+          <w:rFonts w:ascii="Times New Roman" w:hAnsi="Times New Roman" w:cs="Times New Roman"/>
+          <w:sz w:val="24"/>
+          <w:szCs w:val="24"/>
+        </w:rPr>
+        <w:t>Quizowanie</w:t>
+      </w:r>
+      <w:proofErr w:type="spellEnd"/>
+      <w:r>
+        <w:rPr>
+          <w:rFonts w:ascii="Times New Roman" w:hAnsi="Times New Roman" w:cs="Times New Roman"/>
+          <w:sz w:val="24"/>
+          <w:szCs w:val="24"/>
+        </w:rPr>
+        <w:t xml:space="preserve">, Kujon, Pierwiastki. </w:t>
+      </w:r>
+    </w:p>
+    <w:p>
+      <w:pPr>
+        <w:spacing w:line="360" w:lineRule="auto"/>
+        <w:jc w:val="both"/>
+        <w:rPr>
+          <w:rFonts w:ascii="Times New Roman" w:hAnsi="Times New Roman" w:cs="Times New Roman"/>
+          <w:b/>
+          <w:sz w:val="28"/>
+          <w:szCs w:val="24"/>
+        </w:rPr>
+      </w:pPr>
+      <w:r>
+        <w:rPr>
+          <w:rFonts w:ascii="Times New Roman" w:hAnsi="Times New Roman" w:cs="Times New Roman"/>
+          <w:b/>
+          <w:sz w:val="28"/>
+          <w:szCs w:val="24"/>
+        </w:rPr>
+        <w:t xml:space="preserve">1.1 </w:t>
+      </w:r>
+      <w:proofErr w:type="spellStart"/>
+      <w:r>
+        <w:rPr>
+          <w:rFonts w:ascii="Times New Roman" w:hAnsi="Times New Roman" w:cs="Times New Roman"/>
+          <w:b/>
+          <w:sz w:val="28"/>
+          <w:szCs w:val="24"/>
+        </w:rPr>
+        <w:t>Quizowanie</w:t>
+      </w:r>
+      <w:proofErr w:type="spellEnd"/>
+    </w:p>
+    <w:p>
+      <w:pPr>
+        <w:spacing w:line="360" w:lineRule="auto"/>
+        <w:jc w:val="both"/>
+        <w:rPr>
+          <w:rFonts w:ascii="Times New Roman" w:hAnsi="Times New Roman" w:cs="Times New Roman"/>
+          <w:b/>
+          <w:sz w:val="28"/>
+          <w:szCs w:val="24"/>
+        </w:rPr>
+      </w:pPr>
+      <w:r>
+        <w:rPr>
+          <w:rFonts w:ascii="Times New Roman" w:hAnsi="Times New Roman" w:cs="Times New Roman"/>
+          <w:b/>
+          <w:sz w:val="28"/>
+          <w:szCs w:val="24"/>
+        </w:rPr>
+        <w:t>1.2 Kujon</w:t>
+      </w:r>
+    </w:p>
+    <w:p>
+      <w:pPr>
+        <w:spacing w:line="360" w:lineRule="auto"/>
+        <w:jc w:val="both"/>
+        <w:rPr>
+          <w:rFonts w:ascii="Times New Roman" w:hAnsi="Times New Roman" w:cs="Times New Roman"/>
+          <w:b/>
+          <w:sz w:val="28"/>
+          <w:szCs w:val="24"/>
+        </w:rPr>
+      </w:pPr>
+      <w:r>
+        <w:rPr>
+          <w:rFonts w:ascii="Times New Roman" w:hAnsi="Times New Roman" w:cs="Times New Roman"/>
+          <w:b/>
+          <w:sz w:val="28"/>
+          <w:szCs w:val="24"/>
+        </w:rPr>
+        <w:t>1.3 Pierwiastki</w:t>
+      </w:r>
+    </w:p>
+    <w:p>
+      <w:pPr>
+        <w:spacing w:line="360" w:lineRule="auto"/>
+        <w:jc w:val="both"/>
+        <w:rPr>
+          <w:rFonts w:ascii="Times New Roman" w:hAnsi="Times New Roman" w:cs="Times New Roman"/>
+          <w:b/>
+          <w:sz w:val="28"/>
+          <w:szCs w:val="24"/>
+        </w:rPr>
+      </w:pPr>
+    </w:p>
+    <w:p>
+      <w:pPr>
+        <w:spacing w:line="360" w:lineRule="auto"/>
+        <w:jc w:val="both"/>
+        <w:rPr>
+          <w:rFonts w:ascii="Times New Roman" w:hAnsi="Times New Roman" w:cs="Times New Roman"/>
+          <w:b/>
+          <w:sz w:val="28"/>
+          <w:szCs w:val="24"/>
+        </w:rPr>
+      </w:pPr>
+    </w:p>
+    <w:p>
+      <w:pPr>
+        <w:spacing w:line="360" w:lineRule="auto"/>
+        <w:jc w:val="both"/>
+        <w:rPr>
+          <w:rFonts w:ascii="Times New Roman" w:hAnsi="Times New Roman" w:cs="Times New Roman"/>
+          <w:b/>
+          <w:sz w:val="28"/>
+          <w:szCs w:val="24"/>
+        </w:rPr>
+      </w:pPr>
+    </w:p>
+    <w:p>
+      <w:pPr>
+        <w:spacing w:line="360" w:lineRule="auto"/>
+        <w:jc w:val="both"/>
+        <w:rPr>
+          <w:rFonts w:ascii="Times New Roman" w:hAnsi="Times New Roman" w:cs="Times New Roman"/>
+          <w:b/>
+          <w:sz w:val="28"/>
+          <w:szCs w:val="24"/>
+        </w:rPr>
+      </w:pPr>
+    </w:p>
+    <w:p>
+      <w:pPr>
+        <w:spacing w:line="360" w:lineRule="auto"/>
+        <w:jc w:val="both"/>
+        <w:rPr>
+          <w:rFonts w:ascii="Times New Roman" w:hAnsi="Times New Roman" w:cs="Times New Roman"/>
+          <w:b/>
+          <w:sz w:val="28"/>
+          <w:szCs w:val="24"/>
+        </w:rPr>
+      </w:pPr>
+    </w:p>
+    <w:p>
+      <w:pPr>
+        <w:spacing w:line="360" w:lineRule="auto"/>
+        <w:jc w:val="both"/>
+        <w:rPr>
+          <w:rFonts w:ascii="Times New Roman" w:hAnsi="Times New Roman" w:cs="Times New Roman"/>
+          <w:b/>
+          <w:sz w:val="28"/>
+          <w:szCs w:val="24"/>
+        </w:rPr>
+      </w:pPr>
+    </w:p>
+    <w:p>
+      <w:pPr>
+        <w:spacing w:line="360" w:lineRule="auto"/>
+        <w:jc w:val="both"/>
+        <w:rPr>
+          <w:rFonts w:ascii="Times New Roman" w:hAnsi="Times New Roman" w:cs="Times New Roman"/>
+          <w:b/>
+          <w:sz w:val="28"/>
+          <w:szCs w:val="24"/>
+        </w:rPr>
+      </w:pPr>
+    </w:p>
+    <w:p>
+      <w:pPr>
+        <w:spacing w:line="360" w:lineRule="auto"/>
+        <w:jc w:val="both"/>
+        <w:rPr>
+          <w:rFonts w:ascii="Times New Roman" w:hAnsi="Times New Roman" w:cs="Times New Roman"/>
+          <w:b/>
+          <w:sz w:val="28"/>
+          <w:szCs w:val="24"/>
+        </w:rPr>
+      </w:pPr>
+    </w:p>
+    <w:p>
+      <w:pPr>
+        <w:spacing w:line="360" w:lineRule="auto"/>
+        <w:jc w:val="both"/>
+        <w:rPr>
+          <w:rFonts w:ascii="Times New Roman" w:hAnsi="Times New Roman" w:cs="Times New Roman"/>
+          <w:b/>
+          <w:sz w:val="28"/>
+          <w:szCs w:val="24"/>
+        </w:rPr>
+      </w:pPr>
+    </w:p>
+    <w:p>
+      <w:pPr>
+        <w:spacing w:line="360" w:lineRule="auto"/>
+        <w:jc w:val="both"/>
+        <w:rPr>
+          <w:rFonts w:ascii="Times New Roman" w:hAnsi="Times New Roman" w:cs="Times New Roman"/>
+          <w:b/>
+          <w:sz w:val="28"/>
+          <w:szCs w:val="24"/>
+        </w:rPr>
+      </w:pPr>
+    </w:p>
+    <w:p>
+      <w:pPr>
+        <w:spacing w:line="360" w:lineRule="auto"/>
+        <w:jc w:val="both"/>
+        <w:rPr>
+          <w:rFonts w:ascii="Times New Roman" w:hAnsi="Times New Roman" w:cs="Times New Roman"/>
+          <w:b/>
+          <w:sz w:val="28"/>
+          <w:szCs w:val="24"/>
+        </w:rPr>
+      </w:pPr>
+    </w:p>
+    <w:p>
+      <w:pPr>
+        <w:spacing w:line="360" w:lineRule="auto"/>
+        <w:jc w:val="both"/>
+        <w:rPr>
+          <w:rFonts w:ascii="Times New Roman" w:hAnsi="Times New Roman" w:cs="Times New Roman"/>
+          <w:b/>
+          <w:sz w:val="28"/>
+          <w:szCs w:val="24"/>
+        </w:rPr>
+      </w:pPr>
+    </w:p>
+    <w:p>
+      <w:pPr>
+        <w:spacing w:line="360" w:lineRule="auto"/>
+        <w:jc w:val="both"/>
+        <w:rPr>
+          <w:rFonts w:ascii="Times New Roman" w:hAnsi="Times New Roman" w:cs="Times New Roman"/>
+          <w:b/>
+          <w:sz w:val="28"/>
+          <w:szCs w:val="24"/>
+        </w:rPr>
+      </w:pPr>
+    </w:p>
+    <w:p>
+      <w:pPr>
+        <w:spacing w:line="360" w:lineRule="auto"/>
+        <w:jc w:val="both"/>
+        <w:rPr>
+          <w:rFonts w:ascii="Times New Roman" w:hAnsi="Times New Roman" w:cs="Times New Roman"/>
+          <w:b/>
+          <w:sz w:val="28"/>
+          <w:szCs w:val="24"/>
+        </w:rPr>
+      </w:pPr>
+    </w:p>
+    <w:p>
+      <w:pPr>
+        <w:spacing w:line="360" w:lineRule="auto"/>
+        <w:jc w:val="both"/>
+        <w:rPr>
+          <w:rFonts w:ascii="Times New Roman" w:hAnsi="Times New Roman" w:cs="Times New Roman"/>
+          <w:b/>
+          <w:sz w:val="28"/>
+          <w:szCs w:val="24"/>
+        </w:rPr>
+      </w:pPr>
+    </w:p>
+    <w:p>
+      <w:pPr>
+        <w:spacing w:line="360" w:lineRule="auto"/>
+        <w:jc w:val="both"/>
+        <w:rPr>
+          <w:rFonts w:ascii="Times New Roman" w:hAnsi="Times New Roman" w:cs="Times New Roman"/>
+          <w:sz w:val="28"/>
+          <w:szCs w:val="24"/>
+        </w:rPr>
+      </w:pPr>
+      <w:r>
+        <w:rPr>
+          <w:rFonts w:ascii="Times New Roman" w:hAnsi="Times New Roman" w:cs="Times New Roman"/>
+          <w:b/>
+          <w:sz w:val="28"/>
+          <w:szCs w:val="24"/>
+        </w:rPr>
+        <w:lastRenderedPageBreak/>
+        <w:t>2. Szczegółowy opis aplikacji</w:t>
+      </w:r>
+    </w:p>
+    <w:p>
+      <w:pPr>
+        <w:spacing w:line="360" w:lineRule="auto"/>
+        <w:jc w:val="both"/>
+        <w:rPr>
+          <w:rFonts w:ascii="Times New Roman" w:hAnsi="Times New Roman" w:cs="Times New Roman"/>
+          <w:b/>
+          <w:sz w:val="24"/>
+          <w:szCs w:val="24"/>
+        </w:rPr>
+      </w:pPr>
+      <w:r>
+        <w:rPr>
+          <w:rFonts w:ascii="Times New Roman" w:hAnsi="Times New Roman" w:cs="Times New Roman"/>
+          <w:b/>
+          <w:sz w:val="24"/>
+          <w:szCs w:val="24"/>
+        </w:rPr>
+        <w:tab/>
       </w:r>
     </w:p>
     <w:sectPr>

</xml_diff>

<commit_message>
Zrobienie zrzutow ekranu, dodanie schematow baz danych
</commit_message>
<xml_diff>
--- a/Praca inż.docx
+++ b/Praca inż.docx
@@ -495,6 +495,14 @@
         </w:rPr>
         <w:t>swoich użytkowników.</w:t>
       </w:r>
+      <w:r>
+        <w:rPr>
+          <w:rFonts w:ascii="Times New Roman" w:hAnsi="Times New Roman" w:cs="Times New Roman"/>
+          <w:sz w:val="24"/>
+          <w:szCs w:val="24"/>
+        </w:rPr>
+        <w:t xml:space="preserve"> Ostatnią omawianą mobilną aplikacją jest   </w:t>
+      </w:r>
     </w:p>
     <w:p>
       <w:pPr>
@@ -577,7 +585,16 @@
           <w:sz w:val="24"/>
           <w:szCs w:val="24"/>
         </w:rPr>
-        <w:t>o przedmiotów ścisłych.</w:t>
+        <w:t xml:space="preserve">o </w:t>
+      </w:r>
+      <w:r>
+        <w:rPr>
+          <w:rFonts w:ascii="Times New Roman" w:hAnsi="Times New Roman" w:cs="Times New Roman"/>
+          <w:sz w:val="24"/>
+          <w:szCs w:val="24"/>
+        </w:rPr>
+        <w:lastRenderedPageBreak/>
+        <w:t>przedmiotów ścisłych.</w:t>
       </w:r>
       <w:r>
         <w:rPr>
@@ -601,16 +618,7 @@
           <w:sz w:val="24"/>
           <w:szCs w:val="24"/>
         </w:rPr>
-        <w:t xml:space="preserve"> w której </w:t>
-      </w:r>
-      <w:r>
-        <w:rPr>
-          <w:rFonts w:ascii="Times New Roman" w:hAnsi="Times New Roman" w:cs="Times New Roman"/>
-          <w:sz w:val="24"/>
-          <w:szCs w:val="24"/>
-        </w:rPr>
-        <w:lastRenderedPageBreak/>
-        <w:t>użytkownik będzie musiał wybrać poprawną odpowiedź. W zależności od poprawności wybranej odpowiedzi, użytkownik otrzyma stosowny komunikat tekstowy lub komunikat animowany,</w:t>
+        <w:t xml:space="preserve"> w której użytkownik będzie musiał wybrać poprawną odpowiedź. W zależności od poprawności wybranej odpowiedzi, użytkownik otrzyma stosowny komunikat tekstowy lub komunikat animowany,</w:t>
       </w:r>
       <w:r>
         <w:rPr>
@@ -967,7 +975,6 @@
           <w:sz w:val="24"/>
           <w:szCs w:val="24"/>
         </w:rPr>
-        <w:lastRenderedPageBreak/>
         <w:t xml:space="preserve">1. </w:t>
       </w:r>
       <w:r>
@@ -1041,15 +1048,15 @@
         <w:rPr>
           <w:rFonts w:ascii="Times New Roman" w:hAnsi="Times New Roman" w:cs="Times New Roman"/>
           <w:b/>
-          <w:sz w:val="28"/>
-          <w:szCs w:val="24"/>
-        </w:rPr>
-      </w:pPr>
-      <w:r>
-        <w:rPr>
-          <w:rFonts w:ascii="Times New Roman" w:hAnsi="Times New Roman" w:cs="Times New Roman"/>
-          <w:b/>
-          <w:sz w:val="28"/>
+          <w:sz w:val="26"/>
+          <w:szCs w:val="24"/>
+        </w:rPr>
+      </w:pPr>
+      <w:r>
+        <w:rPr>
+          <w:rFonts w:ascii="Times New Roman" w:hAnsi="Times New Roman" w:cs="Times New Roman"/>
+          <w:b/>
+          <w:sz w:val="26"/>
           <w:szCs w:val="24"/>
         </w:rPr>
         <w:t xml:space="preserve">1.1 </w:t>
@@ -1059,7 +1066,7 @@
         <w:rPr>
           <w:rFonts w:ascii="Times New Roman" w:hAnsi="Times New Roman" w:cs="Times New Roman"/>
           <w:b/>
-          <w:sz w:val="28"/>
+          <w:sz w:val="26"/>
           <w:szCs w:val="24"/>
         </w:rPr>
         <w:t>Quizowanie</w:t>
@@ -1073,15 +1080,15 @@
         <w:rPr>
           <w:rFonts w:ascii="Times New Roman" w:hAnsi="Times New Roman" w:cs="Times New Roman"/>
           <w:b/>
-          <w:sz w:val="28"/>
-          <w:szCs w:val="24"/>
-        </w:rPr>
-      </w:pPr>
-      <w:r>
-        <w:rPr>
-          <w:rFonts w:ascii="Times New Roman" w:hAnsi="Times New Roman" w:cs="Times New Roman"/>
-          <w:b/>
-          <w:sz w:val="28"/>
+          <w:sz w:val="26"/>
+          <w:szCs w:val="24"/>
+        </w:rPr>
+      </w:pPr>
+      <w:r>
+        <w:rPr>
+          <w:rFonts w:ascii="Times New Roman" w:hAnsi="Times New Roman" w:cs="Times New Roman"/>
+          <w:b/>
+          <w:sz w:val="26"/>
           <w:szCs w:val="24"/>
         </w:rPr>
         <w:t>1.2 Kujon</w:t>
@@ -1094,15 +1101,15 @@
         <w:rPr>
           <w:rFonts w:ascii="Times New Roman" w:hAnsi="Times New Roman" w:cs="Times New Roman"/>
           <w:b/>
-          <w:sz w:val="28"/>
-          <w:szCs w:val="24"/>
-        </w:rPr>
-      </w:pPr>
-      <w:r>
-        <w:rPr>
-          <w:rFonts w:ascii="Times New Roman" w:hAnsi="Times New Roman" w:cs="Times New Roman"/>
-          <w:b/>
-          <w:sz w:val="28"/>
+          <w:sz w:val="26"/>
+          <w:szCs w:val="24"/>
+        </w:rPr>
+      </w:pPr>
+      <w:r>
+        <w:rPr>
+          <w:rFonts w:ascii="Times New Roman" w:hAnsi="Times New Roman" w:cs="Times New Roman"/>
+          <w:b/>
+          <w:sz w:val="26"/>
           <w:szCs w:val="24"/>
         </w:rPr>
         <w:t>1.3 Pierwiastki</w:t>
@@ -1115,220 +1122,175 @@
         <w:rPr>
           <w:rFonts w:ascii="Times New Roman" w:hAnsi="Times New Roman" w:cs="Times New Roman"/>
           <w:b/>
-          <w:sz w:val="28"/>
-          <w:szCs w:val="24"/>
-        </w:rPr>
-      </w:pPr>
-    </w:p>
-    <w:p>
-      <w:pPr>
-        <w:spacing w:line="360" w:lineRule="auto"/>
-        <w:jc w:val="both"/>
-        <w:rPr>
-          <w:rFonts w:ascii="Times New Roman" w:hAnsi="Times New Roman" w:cs="Times New Roman"/>
-          <w:b/>
-          <w:sz w:val="28"/>
-          <w:szCs w:val="24"/>
-        </w:rPr>
-      </w:pPr>
-    </w:p>
-    <w:p>
-      <w:pPr>
-        <w:spacing w:line="360" w:lineRule="auto"/>
-        <w:jc w:val="both"/>
-        <w:rPr>
-          <w:rFonts w:ascii="Times New Roman" w:hAnsi="Times New Roman" w:cs="Times New Roman"/>
-          <w:b/>
-          <w:sz w:val="28"/>
-          <w:szCs w:val="24"/>
-        </w:rPr>
-      </w:pPr>
-    </w:p>
-    <w:p>
-      <w:pPr>
-        <w:spacing w:line="360" w:lineRule="auto"/>
-        <w:jc w:val="both"/>
-        <w:rPr>
-          <w:rFonts w:ascii="Times New Roman" w:hAnsi="Times New Roman" w:cs="Times New Roman"/>
-          <w:b/>
-          <w:sz w:val="28"/>
-          <w:szCs w:val="24"/>
-        </w:rPr>
-      </w:pPr>
-    </w:p>
-    <w:p>
-      <w:pPr>
-        <w:spacing w:line="360" w:lineRule="auto"/>
-        <w:jc w:val="both"/>
-        <w:rPr>
-          <w:rFonts w:ascii="Times New Roman" w:hAnsi="Times New Roman" w:cs="Times New Roman"/>
-          <w:b/>
-          <w:sz w:val="28"/>
-          <w:szCs w:val="24"/>
-        </w:rPr>
-      </w:pPr>
-    </w:p>
-    <w:p>
-      <w:pPr>
-        <w:spacing w:line="360" w:lineRule="auto"/>
-        <w:jc w:val="both"/>
-        <w:rPr>
-          <w:rFonts w:ascii="Times New Roman" w:hAnsi="Times New Roman" w:cs="Times New Roman"/>
-          <w:b/>
-          <w:sz w:val="28"/>
-          <w:szCs w:val="24"/>
-        </w:rPr>
-      </w:pPr>
-    </w:p>
-    <w:p>
-      <w:pPr>
-        <w:spacing w:line="360" w:lineRule="auto"/>
-        <w:jc w:val="both"/>
-        <w:rPr>
-          <w:rFonts w:ascii="Times New Roman" w:hAnsi="Times New Roman" w:cs="Times New Roman"/>
-          <w:b/>
-          <w:sz w:val="28"/>
-          <w:szCs w:val="24"/>
-        </w:rPr>
-      </w:pPr>
-    </w:p>
-    <w:p>
-      <w:pPr>
-        <w:spacing w:line="360" w:lineRule="auto"/>
-        <w:jc w:val="both"/>
-        <w:rPr>
-          <w:rFonts w:ascii="Times New Roman" w:hAnsi="Times New Roman" w:cs="Times New Roman"/>
-          <w:b/>
-          <w:sz w:val="28"/>
-          <w:szCs w:val="24"/>
-        </w:rPr>
-      </w:pPr>
-    </w:p>
-    <w:p>
-      <w:pPr>
-        <w:spacing w:line="360" w:lineRule="auto"/>
-        <w:jc w:val="both"/>
-        <w:rPr>
-          <w:rFonts w:ascii="Times New Roman" w:hAnsi="Times New Roman" w:cs="Times New Roman"/>
-          <w:b/>
-          <w:sz w:val="28"/>
-          <w:szCs w:val="24"/>
-        </w:rPr>
-      </w:pPr>
-    </w:p>
-    <w:p>
-      <w:pPr>
-        <w:spacing w:line="360" w:lineRule="auto"/>
-        <w:jc w:val="both"/>
-        <w:rPr>
-          <w:rFonts w:ascii="Times New Roman" w:hAnsi="Times New Roman" w:cs="Times New Roman"/>
-          <w:b/>
-          <w:sz w:val="28"/>
-          <w:szCs w:val="24"/>
-        </w:rPr>
-      </w:pPr>
-    </w:p>
-    <w:p>
-      <w:pPr>
-        <w:spacing w:line="360" w:lineRule="auto"/>
-        <w:jc w:val="both"/>
-        <w:rPr>
-          <w:rFonts w:ascii="Times New Roman" w:hAnsi="Times New Roman" w:cs="Times New Roman"/>
-          <w:b/>
-          <w:sz w:val="28"/>
-          <w:szCs w:val="24"/>
-        </w:rPr>
-      </w:pPr>
-    </w:p>
-    <w:p>
-      <w:pPr>
-        <w:spacing w:line="360" w:lineRule="auto"/>
-        <w:jc w:val="both"/>
-        <w:rPr>
-          <w:rFonts w:ascii="Times New Roman" w:hAnsi="Times New Roman" w:cs="Times New Roman"/>
-          <w:b/>
-          <w:sz w:val="28"/>
-          <w:szCs w:val="24"/>
-        </w:rPr>
-      </w:pPr>
-    </w:p>
-    <w:p>
-      <w:pPr>
-        <w:spacing w:line="360" w:lineRule="auto"/>
-        <w:jc w:val="both"/>
-        <w:rPr>
-          <w:rFonts w:ascii="Times New Roman" w:hAnsi="Times New Roman" w:cs="Times New Roman"/>
-          <w:b/>
-          <w:sz w:val="28"/>
-          <w:szCs w:val="24"/>
-        </w:rPr>
-      </w:pPr>
-    </w:p>
-    <w:p>
-      <w:pPr>
-        <w:spacing w:line="360" w:lineRule="auto"/>
-        <w:jc w:val="both"/>
-        <w:rPr>
-          <w:rFonts w:ascii="Times New Roman" w:hAnsi="Times New Roman" w:cs="Times New Roman"/>
-          <w:b/>
-          <w:sz w:val="28"/>
-          <w:szCs w:val="24"/>
-        </w:rPr>
-      </w:pPr>
-    </w:p>
-    <w:p>
-      <w:pPr>
-        <w:spacing w:line="360" w:lineRule="auto"/>
-        <w:jc w:val="both"/>
-        <w:rPr>
-          <w:rFonts w:ascii="Times New Roman" w:hAnsi="Times New Roman" w:cs="Times New Roman"/>
-          <w:b/>
-          <w:sz w:val="28"/>
-          <w:szCs w:val="24"/>
-        </w:rPr>
-      </w:pPr>
-    </w:p>
-    <w:p>
-      <w:pPr>
-        <w:spacing w:line="360" w:lineRule="auto"/>
-        <w:jc w:val="both"/>
-        <w:rPr>
-          <w:rFonts w:ascii="Times New Roman" w:hAnsi="Times New Roman" w:cs="Times New Roman"/>
-          <w:sz w:val="28"/>
-          <w:szCs w:val="24"/>
-        </w:rPr>
-      </w:pPr>
-      <w:r>
-        <w:rPr>
-          <w:rFonts w:ascii="Times New Roman" w:hAnsi="Times New Roman" w:cs="Times New Roman"/>
-          <w:b/>
-          <w:sz w:val="28"/>
-          <w:szCs w:val="24"/>
-        </w:rPr>
-        <w:lastRenderedPageBreak/>
-        <w:t>2. Szczegółowy opis aplikacji</w:t>
-      </w:r>
-    </w:p>
-    <w:p>
-      <w:pPr>
-        <w:spacing w:line="360" w:lineRule="auto"/>
-        <w:jc w:val="both"/>
-        <w:rPr>
-          <w:rFonts w:ascii="Times New Roman" w:hAnsi="Times New Roman" w:cs="Times New Roman"/>
-          <w:b/>
-          <w:sz w:val="24"/>
-          <w:szCs w:val="24"/>
-        </w:rPr>
-      </w:pPr>
-      <w:r>
-        <w:rPr>
-          <w:rFonts w:ascii="Times New Roman" w:hAnsi="Times New Roman" w:cs="Times New Roman"/>
-          <w:b/>
-          <w:sz w:val="24"/>
-          <w:szCs w:val="24"/>
-        </w:rPr>
-        <w:tab/>
-      </w:r>
+          <w:sz w:val="26"/>
+          <w:szCs w:val="24"/>
+        </w:rPr>
+      </w:pPr>
+      <w:r>
+        <w:rPr>
+          <w:rFonts w:ascii="Times New Roman" w:hAnsi="Times New Roman" w:cs="Times New Roman"/>
+          <w:b/>
+          <w:sz w:val="26"/>
+          <w:szCs w:val="24"/>
+        </w:rPr>
+        <w:t>1.4 Fizyka na 5</w:t>
+      </w:r>
+    </w:p>
+    <w:p>
+      <w:pPr>
+        <w:spacing w:line="360" w:lineRule="auto"/>
+        <w:jc w:val="both"/>
+        <w:rPr>
+          <w:rFonts w:ascii="Times New Roman" w:hAnsi="Times New Roman" w:cs="Times New Roman"/>
+          <w:b/>
+          <w:sz w:val="28"/>
+          <w:szCs w:val="24"/>
+        </w:rPr>
+      </w:pPr>
+    </w:p>
+    <w:p>
+      <w:pPr>
+        <w:spacing w:line="360" w:lineRule="auto"/>
+        <w:jc w:val="both"/>
+        <w:rPr>
+          <w:rFonts w:ascii="Times New Roman" w:hAnsi="Times New Roman" w:cs="Times New Roman"/>
+          <w:b/>
+          <w:sz w:val="28"/>
+          <w:szCs w:val="24"/>
+        </w:rPr>
+      </w:pPr>
+    </w:p>
+    <w:p>
+      <w:pPr>
+        <w:spacing w:line="360" w:lineRule="auto"/>
+        <w:jc w:val="both"/>
+        <w:rPr>
+          <w:rFonts w:ascii="Times New Roman" w:hAnsi="Times New Roman" w:cs="Times New Roman"/>
+          <w:b/>
+          <w:sz w:val="28"/>
+          <w:szCs w:val="24"/>
+        </w:rPr>
+      </w:pPr>
+    </w:p>
+    <w:p>
+      <w:pPr>
+        <w:spacing w:line="360" w:lineRule="auto"/>
+        <w:jc w:val="both"/>
+        <w:rPr>
+          <w:rFonts w:ascii="Times New Roman" w:hAnsi="Times New Roman" w:cs="Times New Roman"/>
+          <w:b/>
+          <w:sz w:val="28"/>
+          <w:szCs w:val="24"/>
+        </w:rPr>
+      </w:pPr>
+    </w:p>
+    <w:p>
+      <w:pPr>
+        <w:spacing w:line="360" w:lineRule="auto"/>
+        <w:jc w:val="both"/>
+        <w:rPr>
+          <w:rFonts w:ascii="Times New Roman" w:hAnsi="Times New Roman" w:cs="Times New Roman"/>
+          <w:b/>
+          <w:sz w:val="28"/>
+          <w:szCs w:val="24"/>
+        </w:rPr>
+      </w:pPr>
+    </w:p>
+    <w:p>
+      <w:pPr>
+        <w:spacing w:line="360" w:lineRule="auto"/>
+        <w:jc w:val="both"/>
+        <w:rPr>
+          <w:rFonts w:ascii="Times New Roman" w:hAnsi="Times New Roman" w:cs="Times New Roman"/>
+          <w:b/>
+          <w:sz w:val="28"/>
+          <w:szCs w:val="24"/>
+        </w:rPr>
+      </w:pPr>
+    </w:p>
+    <w:p>
+      <w:pPr>
+        <w:spacing w:line="360" w:lineRule="auto"/>
+        <w:jc w:val="both"/>
+        <w:rPr>
+          <w:rFonts w:ascii="Times New Roman" w:hAnsi="Times New Roman" w:cs="Times New Roman"/>
+          <w:b/>
+          <w:sz w:val="28"/>
+          <w:szCs w:val="24"/>
+        </w:rPr>
+      </w:pPr>
+    </w:p>
+    <w:p>
+      <w:pPr>
+        <w:spacing w:line="360" w:lineRule="auto"/>
+        <w:jc w:val="both"/>
+        <w:rPr>
+          <w:rFonts w:ascii="Times New Roman" w:hAnsi="Times New Roman" w:cs="Times New Roman"/>
+          <w:b/>
+          <w:sz w:val="28"/>
+          <w:szCs w:val="24"/>
+        </w:rPr>
+      </w:pPr>
+    </w:p>
+    <w:p>
+      <w:pPr>
+        <w:spacing w:line="360" w:lineRule="auto"/>
+        <w:jc w:val="both"/>
+        <w:rPr>
+          <w:rFonts w:ascii="Times New Roman" w:hAnsi="Times New Roman" w:cs="Times New Roman"/>
+          <w:b/>
+          <w:sz w:val="28"/>
+          <w:szCs w:val="24"/>
+        </w:rPr>
+      </w:pPr>
+    </w:p>
+    <w:p>
+      <w:pPr>
+        <w:spacing w:line="360" w:lineRule="auto"/>
+        <w:jc w:val="both"/>
+        <w:rPr>
+          <w:rFonts w:ascii="Times New Roman" w:hAnsi="Times New Roman" w:cs="Times New Roman"/>
+          <w:b/>
+          <w:sz w:val="28"/>
+          <w:szCs w:val="24"/>
+        </w:rPr>
+      </w:pPr>
+    </w:p>
+    <w:p>
+      <w:pPr>
+        <w:spacing w:line="360" w:lineRule="auto"/>
+        <w:jc w:val="both"/>
+        <w:rPr>
+          <w:rFonts w:ascii="Times New Roman" w:hAnsi="Times New Roman" w:cs="Times New Roman"/>
+          <w:b/>
+          <w:sz w:val="28"/>
+          <w:szCs w:val="24"/>
+        </w:rPr>
+      </w:pPr>
+    </w:p>
+    <w:p>
+      <w:pPr>
+        <w:spacing w:line="360" w:lineRule="auto"/>
+        <w:jc w:val="both"/>
+        <w:rPr>
+          <w:rFonts w:ascii="Times New Roman" w:hAnsi="Times New Roman" w:cs="Times New Roman"/>
+          <w:b/>
+          <w:sz w:val="28"/>
+          <w:szCs w:val="24"/>
+        </w:rPr>
+      </w:pPr>
+    </w:p>
+    <w:p>
+      <w:pPr>
+        <w:spacing w:line="360" w:lineRule="auto"/>
+        <w:jc w:val="both"/>
+        <w:rPr>
+          <w:rFonts w:ascii="Times New Roman" w:hAnsi="Times New Roman" w:cs="Times New Roman"/>
+          <w:b/>
+          <w:sz w:val="24"/>
+          <w:szCs w:val="24"/>
+        </w:rPr>
+      </w:pPr>
     </w:p>
     <w:sectPr>
       <w:pgSz w:w="11906" w:h="16838"/>

</xml_diff>

<commit_message>
Dodano nowe screeny z aplikacji
</commit_message>
<xml_diff>
--- a/Praca inż.docx
+++ b/Praca inż.docx
@@ -501,25 +501,62 @@
           <w:sz w:val="24"/>
           <w:szCs w:val="24"/>
         </w:rPr>
-        <w:t xml:space="preserve"> Ostatnią omawianą mobilną aplikacją jest   </w:t>
-      </w:r>
-    </w:p>
-    <w:p>
-      <w:pPr>
-        <w:spacing w:line="360" w:lineRule="auto"/>
-        <w:jc w:val="both"/>
-        <w:rPr>
-          <w:rFonts w:ascii="Times New Roman" w:hAnsi="Times New Roman" w:cs="Times New Roman"/>
-          <w:sz w:val="24"/>
-          <w:szCs w:val="24"/>
-        </w:rPr>
-      </w:pPr>
-      <w:r>
-        <w:rPr>
-          <w:rFonts w:ascii="Times New Roman" w:hAnsi="Times New Roman" w:cs="Times New Roman"/>
-          <w:sz w:val="24"/>
-          <w:szCs w:val="24"/>
-        </w:rPr>
+        <w:t xml:space="preserve"> Ostatnią omawianą mobilną aplikacją jest  </w:t>
+      </w:r>
+      <w:r>
+        <w:rPr>
+          <w:rFonts w:ascii="Times New Roman" w:hAnsi="Times New Roman" w:cs="Times New Roman"/>
+          <w:sz w:val="24"/>
+          <w:szCs w:val="24"/>
+        </w:rPr>
+        <w:t xml:space="preserve">Fizyka na 5. </w:t>
+      </w:r>
+      <w:r>
+        <w:rPr>
+          <w:rFonts w:ascii="Times New Roman" w:hAnsi="Times New Roman" w:cs="Times New Roman"/>
+          <w:sz w:val="24"/>
+        </w:rPr>
+        <w:t>Ł</w:t>
+      </w:r>
+      <w:r>
+        <w:rPr>
+          <w:rFonts w:ascii="Times New Roman" w:hAnsi="Times New Roman" w:cs="Times New Roman"/>
+          <w:sz w:val="24"/>
+        </w:rPr>
+        <w:t>atwa w obsłudze, darmowa aplikacja, która zawiera większość fizycznych wzorów wraz z opis</w:t>
+      </w:r>
+      <w:r>
+        <w:rPr>
+          <w:rFonts w:ascii="Times New Roman" w:hAnsi="Times New Roman" w:cs="Times New Roman"/>
+          <w:sz w:val="24"/>
+        </w:rPr>
+        <w:t>ami oraz obrazkami. Jest idealna</w:t>
+      </w:r>
+      <w:r>
+        <w:rPr>
+          <w:rFonts w:ascii="Times New Roman" w:hAnsi="Times New Roman" w:cs="Times New Roman"/>
+          <w:sz w:val="24"/>
+        </w:rPr>
+        <w:t xml:space="preserve"> dla uczniów oraz studentów fizyki, którzy chcą wykonać pracę domową szybko i dokładnie. </w:t>
+      </w:r>
+    </w:p>
+    <w:p>
+      <w:pPr>
+        <w:spacing w:line="360" w:lineRule="auto"/>
+        <w:jc w:val="both"/>
+        <w:rPr>
+          <w:rFonts w:ascii="Times New Roman" w:hAnsi="Times New Roman" w:cs="Times New Roman"/>
+          <w:sz w:val="24"/>
+          <w:szCs w:val="24"/>
+        </w:rPr>
+      </w:pPr>
+      <w:r>
+        <w:rPr>
+          <w:rFonts w:ascii="Times New Roman" w:hAnsi="Times New Roman" w:cs="Times New Roman"/>
+          <w:sz w:val="24"/>
+          <w:szCs w:val="24"/>
+        </w:rPr>
+        <w:lastRenderedPageBreak/>
         <w:tab/>
         <w:t>Głównym celem pracy jest opracowanie</w:t>
       </w:r>
@@ -585,16 +622,7 @@
           <w:sz w:val="24"/>
           <w:szCs w:val="24"/>
         </w:rPr>
-        <w:t xml:space="preserve">o </w:t>
-      </w:r>
-      <w:r>
-        <w:rPr>
-          <w:rFonts w:ascii="Times New Roman" w:hAnsi="Times New Roman" w:cs="Times New Roman"/>
-          <w:sz w:val="24"/>
-          <w:szCs w:val="24"/>
-        </w:rPr>
-        <w:lastRenderedPageBreak/>
-        <w:t>przedmiotów ścisłych.</w:t>
+        <w:t>o przedmiotów ścisłych.</w:t>
       </w:r>
       <w:r>
         <w:rPr>

</xml_diff>

<commit_message>
Dodanie charakterystyki porownawczej dla quizowania
</commit_message>
<xml_diff>
--- a/Praca inż.docx
+++ b/Praca inż.docx
@@ -278,7 +278,15 @@
           <w:sz w:val="24"/>
           <w:szCs w:val="24"/>
         </w:rPr>
-        <w:t>Quizowanie</w:t>
+        <w:t>Quiz</w:t>
+      </w:r>
+      <w:r>
+        <w:rPr>
+          <w:rFonts w:ascii="Times New Roman" w:hAnsi="Times New Roman" w:cs="Times New Roman"/>
+          <w:sz w:val="24"/>
+          <w:szCs w:val="24"/>
+        </w:rPr>
+        <w:t>wanie</w:t>
       </w:r>
       <w:proofErr w:type="spellEnd"/>
       <w:r>
@@ -959,39 +967,6 @@
         <w:jc w:val="both"/>
         <w:rPr>
           <w:rFonts w:ascii="Times New Roman" w:hAnsi="Times New Roman" w:cs="Times New Roman"/>
-          <w:sz w:val="24"/>
-          <w:szCs w:val="24"/>
-        </w:rPr>
-      </w:pPr>
-    </w:p>
-    <w:p>
-      <w:pPr>
-        <w:spacing w:line="360" w:lineRule="auto"/>
-        <w:jc w:val="both"/>
-        <w:rPr>
-          <w:rFonts w:ascii="Times New Roman" w:hAnsi="Times New Roman" w:cs="Times New Roman"/>
-          <w:sz w:val="24"/>
-          <w:szCs w:val="24"/>
-        </w:rPr>
-      </w:pPr>
-    </w:p>
-    <w:p>
-      <w:pPr>
-        <w:spacing w:line="360" w:lineRule="auto"/>
-        <w:jc w:val="both"/>
-        <w:rPr>
-          <w:rFonts w:ascii="Times New Roman" w:hAnsi="Times New Roman" w:cs="Times New Roman"/>
-          <w:sz w:val="24"/>
-          <w:szCs w:val="24"/>
-        </w:rPr>
-      </w:pPr>
-    </w:p>
-    <w:p>
-      <w:pPr>
-        <w:spacing w:line="360" w:lineRule="auto"/>
-        <w:jc w:val="both"/>
-        <w:rPr>
-          <w:rFonts w:ascii="Times New Roman" w:hAnsi="Times New Roman" w:cs="Times New Roman"/>
           <w:sz w:val="28"/>
           <w:szCs w:val="24"/>
         </w:rPr>
@@ -1003,6 +978,7 @@
           <w:sz w:val="24"/>
           <w:szCs w:val="24"/>
         </w:rPr>
+        <w:lastRenderedPageBreak/>
         <w:t xml:space="preserve">1. </w:t>
       </w:r>
       <w:r>
@@ -1048,7 +1024,15 @@
           <w:sz w:val="24"/>
           <w:szCs w:val="24"/>
         </w:rPr>
-        <w:t xml:space="preserve">W niniejszym rozdziale szczegółowo opisano wybrane aplikacje edukacyjne, dostępne na dzień dzisiejszy na rynku. Należą do nich </w:t>
+        <w:t>W niniejszym rozdziale szczegółowo opisano wybrane aplikacje edukacyjne, dostępne na dzień dzisiejsz</w:t>
+      </w:r>
+      <w:r>
+        <w:rPr>
+          <w:rFonts w:ascii="Times New Roman" w:hAnsi="Times New Roman" w:cs="Times New Roman"/>
+          <w:sz w:val="24"/>
+          <w:szCs w:val="24"/>
+        </w:rPr>
+        <w:t xml:space="preserve">y na rynku. Należą do nich </w:t>
       </w:r>
       <w:proofErr w:type="spellStart"/>
       <w:r>
@@ -1057,7 +1041,15 @@
           <w:sz w:val="24"/>
           <w:szCs w:val="24"/>
         </w:rPr>
-        <w:t>Quizowanie</w:t>
+        <w:t>Quiz</w:t>
+      </w:r>
+      <w:r>
+        <w:rPr>
+          <w:rFonts w:ascii="Times New Roman" w:hAnsi="Times New Roman" w:cs="Times New Roman"/>
+          <w:sz w:val="24"/>
+          <w:szCs w:val="24"/>
+        </w:rPr>
+        <w:t>wanie</w:t>
       </w:r>
       <w:proofErr w:type="spellEnd"/>
       <w:r>
@@ -1071,6 +1063,11 @@
     </w:p>
     <w:p>
       <w:pPr>
+        <w:pStyle w:val="Akapitzlist"/>
+        <w:numPr>
+          <w:ilvl w:val="1"/>
+          <w:numId w:val="1"/>
+        </w:numPr>
         <w:spacing w:line="360" w:lineRule="auto"/>
         <w:jc w:val="both"/>
         <w:rPr>
@@ -1080,6 +1077,7 @@
           <w:szCs w:val="24"/>
         </w:rPr>
       </w:pPr>
+      <w:proofErr w:type="spellStart"/>
       <w:r>
         <w:rPr>
           <w:rFonts w:ascii="Times New Roman" w:hAnsi="Times New Roman" w:cs="Times New Roman"/>
@@ -1087,19 +1085,1972 @@
           <w:sz w:val="26"/>
           <w:szCs w:val="24"/>
         </w:rPr>
-        <w:t xml:space="preserve">1.1 </w:t>
+        <w:t>Quiz</w:t>
+      </w:r>
+      <w:r>
+        <w:rPr>
+          <w:rFonts w:ascii="Times New Roman" w:hAnsi="Times New Roman" w:cs="Times New Roman"/>
+          <w:b/>
+          <w:sz w:val="26"/>
+          <w:szCs w:val="24"/>
+        </w:rPr>
+        <w:t>wanie</w:t>
+      </w:r>
+      <w:proofErr w:type="spellEnd"/>
+      <w:r>
+        <w:rPr>
+          <w:rFonts w:ascii="Times New Roman" w:hAnsi="Times New Roman" w:cs="Times New Roman"/>
+          <w:b/>
+          <w:sz w:val="26"/>
+          <w:szCs w:val="24"/>
+        </w:rPr>
+        <w:t xml:space="preserve"> </w:t>
+      </w:r>
+    </w:p>
+    <w:p>
+      <w:pPr>
+        <w:spacing w:line="360" w:lineRule="auto"/>
+        <w:ind w:firstLine="375"/>
+        <w:jc w:val="both"/>
+        <w:rPr>
+          <w:rFonts w:ascii="Times New Roman" w:hAnsi="Times New Roman" w:cs="Times New Roman"/>
+          <w:sz w:val="26"/>
+          <w:szCs w:val="24"/>
+        </w:rPr>
+      </w:pPr>
+      <w:r>
+        <w:rPr>
+          <w:rFonts w:ascii="Times New Roman" w:hAnsi="Times New Roman" w:cs="Times New Roman"/>
+          <w:sz w:val="26"/>
+          <w:szCs w:val="24"/>
+        </w:rPr>
+        <w:t>Jest wi</w:t>
+      </w:r>
+      <w:r>
+        <w:rPr>
+          <w:rFonts w:ascii="Times New Roman" w:hAnsi="Times New Roman" w:cs="Times New Roman"/>
+          <w:sz w:val="26"/>
+          <w:szCs w:val="24"/>
+        </w:rPr>
+        <w:t>eloplatformową mobilną aplikacją edukacyjną</w:t>
+      </w:r>
+      <w:r>
+        <w:rPr>
+          <w:rFonts w:ascii="Times New Roman" w:hAnsi="Times New Roman" w:cs="Times New Roman"/>
+          <w:sz w:val="26"/>
+          <w:szCs w:val="24"/>
+        </w:rPr>
+        <w:t>, której koncepcja rozgrywki wzorowana jest</w:t>
+      </w:r>
+      <w:r>
+        <w:rPr>
+          <w:rFonts w:ascii="Times New Roman" w:hAnsi="Times New Roman" w:cs="Times New Roman"/>
+          <w:sz w:val="26"/>
+          <w:szCs w:val="24"/>
+        </w:rPr>
+        <w:t xml:space="preserve"> na teleturnie</w:t>
+      </w:r>
+      <w:r>
+        <w:rPr>
+          <w:rFonts w:ascii="Times New Roman" w:hAnsi="Times New Roman" w:cs="Times New Roman"/>
+          <w:sz w:val="26"/>
+          <w:szCs w:val="24"/>
+        </w:rPr>
+        <w:t>ja</w:t>
+      </w:r>
+      <w:r>
+        <w:rPr>
+          <w:rFonts w:ascii="Times New Roman" w:hAnsi="Times New Roman" w:cs="Times New Roman"/>
+          <w:sz w:val="26"/>
+          <w:szCs w:val="24"/>
+        </w:rPr>
+        <w:t>ch</w:t>
+      </w:r>
+      <w:r>
+        <w:rPr>
+          <w:rFonts w:ascii="Times New Roman" w:hAnsi="Times New Roman" w:cs="Times New Roman"/>
+          <w:sz w:val="26"/>
+          <w:szCs w:val="24"/>
+        </w:rPr>
+        <w:t xml:space="preserve"> </w:t>
       </w:r>
       <w:proofErr w:type="spellStart"/>
       <w:r>
         <w:rPr>
           <w:rFonts w:ascii="Times New Roman" w:hAnsi="Times New Roman" w:cs="Times New Roman"/>
-          <w:b/>
           <w:sz w:val="26"/>
           <w:szCs w:val="24"/>
         </w:rPr>
-        <w:t>Quizowanie</w:t>
+        <w:t>quizowych</w:t>
       </w:r>
       <w:proofErr w:type="spellEnd"/>
+      <w:r>
+        <w:rPr>
+          <w:rFonts w:ascii="Times New Roman" w:hAnsi="Times New Roman" w:cs="Times New Roman"/>
+          <w:sz w:val="26"/>
+          <w:szCs w:val="24"/>
+        </w:rPr>
+        <w:t>. Aplikacja ta dostarcza użytkownikom rozrywki intelektualnej, polegającej na</w:t>
+      </w:r>
+      <w:r>
+        <w:rPr>
+          <w:rFonts w:ascii="Times New Roman" w:hAnsi="Times New Roman" w:cs="Times New Roman"/>
+          <w:sz w:val="26"/>
+          <w:szCs w:val="24"/>
+        </w:rPr>
+        <w:t xml:space="preserve"> przedstawieniu przez jednego z graczy </w:t>
+      </w:r>
+      <w:r>
+        <w:rPr>
+          <w:rFonts w:ascii="Times New Roman" w:hAnsi="Times New Roman" w:cs="Times New Roman"/>
+          <w:sz w:val="26"/>
+          <w:szCs w:val="24"/>
+        </w:rPr>
+        <w:t xml:space="preserve"> </w:t>
+      </w:r>
+      <w:r>
+        <w:rPr>
+          <w:rFonts w:ascii="Times New Roman" w:hAnsi="Times New Roman" w:cs="Times New Roman"/>
+          <w:sz w:val="26"/>
+          <w:szCs w:val="24"/>
+        </w:rPr>
+        <w:t>pytań z wybranej kategorii tematycznej,  w taki sposób, by na podstawie dostarczonych wraz z pytaniem informacji oraz wiedzy ogólnej drugi gracz był w stanie wydedukować prawidłową odpowiedź.</w:t>
+      </w:r>
+      <w:r>
+        <w:rPr>
+          <w:rFonts w:ascii="Times New Roman" w:hAnsi="Times New Roman" w:cs="Times New Roman"/>
+          <w:sz w:val="26"/>
+          <w:szCs w:val="24"/>
+        </w:rPr>
+        <w:t xml:space="preserve"> </w:t>
+      </w:r>
+      <w:r>
+        <w:rPr>
+          <w:rFonts w:ascii="Times New Roman" w:hAnsi="Times New Roman" w:cs="Times New Roman"/>
+          <w:sz w:val="26"/>
+          <w:szCs w:val="24"/>
+        </w:rPr>
+        <w:t xml:space="preserve">Aplikacja oparta jest na licencji </w:t>
+      </w:r>
+      <w:proofErr w:type="spellStart"/>
+      <w:r>
+        <w:rPr>
+          <w:rFonts w:ascii="Times New Roman" w:hAnsi="Times New Roman" w:cs="Times New Roman"/>
+          <w:sz w:val="26"/>
+          <w:szCs w:val="24"/>
+        </w:rPr>
+        <w:t>Adware</w:t>
+      </w:r>
+      <w:proofErr w:type="spellEnd"/>
+      <w:r>
+        <w:rPr>
+          <w:rFonts w:ascii="Times New Roman" w:hAnsi="Times New Roman" w:cs="Times New Roman"/>
+          <w:sz w:val="26"/>
+          <w:szCs w:val="24"/>
+        </w:rPr>
+        <w:t xml:space="preserve"> z możliwością wykupienia konta </w:t>
+      </w:r>
+      <w:r>
+        <w:rPr>
+          <w:rFonts w:ascii="Times New Roman" w:hAnsi="Times New Roman" w:cs="Times New Roman"/>
+          <w:sz w:val="26"/>
+          <w:szCs w:val="24"/>
+        </w:rPr>
+        <w:t>Premium.</w:t>
+      </w:r>
+    </w:p>
+    <w:p>
+      <w:pPr>
+        <w:spacing w:line="360" w:lineRule="auto"/>
+        <w:ind w:firstLine="375"/>
+        <w:jc w:val="center"/>
+        <w:rPr>
+          <w:rFonts w:ascii="Times New Roman" w:hAnsi="Times New Roman" w:cs="Times New Roman"/>
+          <w:sz w:val="26"/>
+          <w:szCs w:val="24"/>
+        </w:rPr>
+      </w:pPr>
+      <w:r>
+        <w:rPr>
+          <w:rFonts w:ascii="Times New Roman" w:hAnsi="Times New Roman" w:cs="Times New Roman"/>
+          <w:noProof/>
+          <w:sz w:val="26"/>
+          <w:szCs w:val="24"/>
+        </w:rPr>
+        <w:drawing>
+          <wp:inline distT="0" distB="0" distL="0" distR="0">
+            <wp:extent cx="1504950" cy="1504950"/>
+            <wp:effectExtent l="19050" t="0" r="0" b="0"/>
+            <wp:docPr id="1" name="Obraz 1" descr="C:\Users\sstarzak\AndroidStudioProjects\PracaInz\backgrounds\quizowanie back\logo.png"/>
+            <wp:cNvGraphicFramePr>
+              <a:graphicFrameLocks xmlns:a="http://schemas.openxmlformats.org/drawingml/2006/main" noChangeAspect="1"/>
+            </wp:cNvGraphicFramePr>
+            <a:graphic xmlns:a="http://schemas.openxmlformats.org/drawingml/2006/main">
+              <a:graphicData uri="http://schemas.openxmlformats.org/drawingml/2006/picture">
+                <pic:pic xmlns:pic="http://schemas.openxmlformats.org/drawingml/2006/picture">
+                  <pic:nvPicPr>
+                    <pic:cNvPr id="0" name="Picture 1" descr="C:\Users\sstarzak\AndroidStudioProjects\PracaInz\backgrounds\quizowanie back\logo.png"/>
+                    <pic:cNvPicPr>
+                      <a:picLocks noChangeAspect="1" noChangeArrowheads="1"/>
+                    </pic:cNvPicPr>
+                  </pic:nvPicPr>
+                  <pic:blipFill>
+                    <a:blip r:embed="rId5"/>
+                    <a:srcRect/>
+                    <a:stretch>
+                      <a:fillRect/>
+                    </a:stretch>
+                  </pic:blipFill>
+                  <pic:spPr bwMode="auto">
+                    <a:xfrm>
+                      <a:off x="0" y="0"/>
+                      <a:ext cx="1508447" cy="1508447"/>
+                    </a:xfrm>
+                    <a:prstGeom prst="rect">
+                      <a:avLst/>
+                    </a:prstGeom>
+                    <a:noFill/>
+                    <a:ln w="9525">
+                      <a:noFill/>
+                      <a:miter lim="800000"/>
+                      <a:headEnd/>
+                      <a:tailEnd/>
+                    </a:ln>
+                  </pic:spPr>
+                </pic:pic>
+              </a:graphicData>
+            </a:graphic>
+          </wp:inline>
+        </w:drawing>
+      </w:r>
+    </w:p>
+    <w:p>
+      <w:pPr>
+        <w:spacing w:line="360" w:lineRule="auto"/>
+        <w:ind w:firstLine="375"/>
+        <w:jc w:val="center"/>
+        <w:rPr>
+          <w:rFonts w:ascii="Times New Roman" w:hAnsi="Times New Roman" w:cs="Times New Roman"/>
+          <w:sz w:val="20"/>
+          <w:szCs w:val="20"/>
+        </w:rPr>
+      </w:pPr>
+      <w:r>
+        <w:rPr>
+          <w:rFonts w:ascii="Times New Roman" w:hAnsi="Times New Roman" w:cs="Times New Roman"/>
+          <w:sz w:val="20"/>
+          <w:szCs w:val="20"/>
+        </w:rPr>
+        <w:t>Rysunek 1.1</w:t>
+      </w:r>
+      <w:r>
+        <w:rPr>
+          <w:rFonts w:ascii="Times New Roman" w:hAnsi="Times New Roman" w:cs="Times New Roman"/>
+          <w:sz w:val="20"/>
+          <w:szCs w:val="20"/>
+        </w:rPr>
+        <w:t xml:space="preserve"> Logo aplikacji </w:t>
+      </w:r>
+      <w:proofErr w:type="spellStart"/>
+      <w:r>
+        <w:rPr>
+          <w:rFonts w:ascii="Times New Roman" w:hAnsi="Times New Roman" w:cs="Times New Roman"/>
+          <w:sz w:val="20"/>
+          <w:szCs w:val="20"/>
+        </w:rPr>
+        <w:t>Quizwanie</w:t>
+      </w:r>
+      <w:proofErr w:type="spellEnd"/>
+    </w:p>
+    <w:p>
+      <w:pPr>
+        <w:pStyle w:val="Akapitzlist"/>
+        <w:numPr>
+          <w:ilvl w:val="2"/>
+          <w:numId w:val="1"/>
+        </w:numPr>
+        <w:spacing w:line="360" w:lineRule="auto"/>
+        <w:jc w:val="both"/>
+        <w:rPr>
+          <w:rFonts w:ascii="Times New Roman" w:hAnsi="Times New Roman" w:cs="Times New Roman"/>
+          <w:b/>
+          <w:sz w:val="24"/>
+          <w:szCs w:val="24"/>
+        </w:rPr>
+      </w:pPr>
+      <w:r>
+        <w:rPr>
+          <w:rFonts w:ascii="Times New Roman" w:hAnsi="Times New Roman" w:cs="Times New Roman"/>
+          <w:b/>
+          <w:sz w:val="24"/>
+          <w:szCs w:val="24"/>
+        </w:rPr>
+        <w:t>Instalacja</w:t>
+      </w:r>
+    </w:p>
+    <w:p>
+      <w:pPr>
+        <w:pStyle w:val="Akapitzlist"/>
+        <w:spacing w:line="360" w:lineRule="auto"/>
+        <w:ind w:left="0" w:firstLine="708"/>
+        <w:jc w:val="both"/>
+        <w:rPr>
+          <w:rFonts w:ascii="Times New Roman" w:hAnsi="Times New Roman" w:cs="Times New Roman"/>
+          <w:sz w:val="24"/>
+          <w:szCs w:val="24"/>
+        </w:rPr>
+      </w:pPr>
+      <w:r>
+        <w:rPr>
+          <w:rFonts w:ascii="Times New Roman" w:hAnsi="Times New Roman" w:cs="Times New Roman"/>
+          <w:sz w:val="24"/>
+          <w:szCs w:val="24"/>
+        </w:rPr>
+        <w:t xml:space="preserve">Dzięki swojej popularności, aplikacją </w:t>
+      </w:r>
+      <w:r>
+        <w:rPr>
+          <w:rFonts w:ascii="Times New Roman" w:hAnsi="Times New Roman" w:cs="Times New Roman"/>
+          <w:sz w:val="24"/>
+          <w:szCs w:val="24"/>
+        </w:rPr>
+        <w:t xml:space="preserve">doczekała się implementacji na platformę Android, Windows </w:t>
+      </w:r>
+      <w:proofErr w:type="spellStart"/>
+      <w:r>
+        <w:rPr>
+          <w:rFonts w:ascii="Times New Roman" w:hAnsi="Times New Roman" w:cs="Times New Roman"/>
+          <w:sz w:val="24"/>
+          <w:szCs w:val="24"/>
+        </w:rPr>
+        <w:t>Phone</w:t>
+      </w:r>
+      <w:proofErr w:type="spellEnd"/>
+      <w:r>
+        <w:rPr>
+          <w:rFonts w:ascii="Times New Roman" w:hAnsi="Times New Roman" w:cs="Times New Roman"/>
+          <w:sz w:val="24"/>
+          <w:szCs w:val="24"/>
+        </w:rPr>
+        <w:t xml:space="preserve">, oraz </w:t>
+      </w:r>
+      <w:proofErr w:type="spellStart"/>
+      <w:r>
+        <w:rPr>
+          <w:rFonts w:ascii="Times New Roman" w:hAnsi="Times New Roman" w:cs="Times New Roman"/>
+          <w:sz w:val="24"/>
+          <w:szCs w:val="24"/>
+        </w:rPr>
+        <w:t>iOS</w:t>
+      </w:r>
+      <w:proofErr w:type="spellEnd"/>
+      <w:r>
+        <w:rPr>
+          <w:rFonts w:ascii="Times New Roman" w:hAnsi="Times New Roman" w:cs="Times New Roman"/>
+          <w:sz w:val="24"/>
+          <w:szCs w:val="24"/>
+        </w:rPr>
+        <w:t xml:space="preserve">.  Dla platformy Android aplikacja dostępna jest </w:t>
+      </w:r>
+      <w:r>
+        <w:rPr>
+          <w:rFonts w:ascii="Times New Roman" w:hAnsi="Times New Roman" w:cs="Times New Roman"/>
+          <w:sz w:val="24"/>
+          <w:szCs w:val="24"/>
+        </w:rPr>
+        <w:t>w s</w:t>
+      </w:r>
+      <w:r>
+        <w:rPr>
+          <w:rFonts w:ascii="Times New Roman" w:hAnsi="Times New Roman" w:cs="Times New Roman"/>
+          <w:sz w:val="24"/>
+          <w:szCs w:val="24"/>
+        </w:rPr>
+        <w:t xml:space="preserve">klepie </w:t>
+      </w:r>
+      <w:r>
+        <w:rPr>
+          <w:rFonts w:ascii="Times New Roman" w:hAnsi="Times New Roman" w:cs="Times New Roman"/>
+          <w:sz w:val="24"/>
+          <w:szCs w:val="24"/>
+        </w:rPr>
+        <w:t xml:space="preserve">Google </w:t>
+      </w:r>
+      <w:r>
+        <w:rPr>
+          <w:rFonts w:ascii="Times New Roman" w:hAnsi="Times New Roman" w:cs="Times New Roman"/>
+          <w:sz w:val="24"/>
+          <w:szCs w:val="24"/>
+        </w:rPr>
+        <w:t>Play</w:t>
+      </w:r>
+      <w:r>
+        <w:rPr>
+          <w:rFonts w:ascii="Times New Roman" w:hAnsi="Times New Roman" w:cs="Times New Roman"/>
+          <w:sz w:val="24"/>
+          <w:szCs w:val="24"/>
+        </w:rPr>
+        <w:t>, przedstawia to</w:t>
+      </w:r>
+      <w:r>
+        <w:rPr>
+          <w:rFonts w:ascii="Times New Roman" w:hAnsi="Times New Roman" w:cs="Times New Roman"/>
+          <w:sz w:val="24"/>
+          <w:szCs w:val="24"/>
+        </w:rPr>
+        <w:t xml:space="preserve"> Rysunek 1.2</w:t>
+      </w:r>
+      <w:r>
+        <w:rPr>
+          <w:rFonts w:ascii="Times New Roman" w:hAnsi="Times New Roman" w:cs="Times New Roman"/>
+          <w:sz w:val="24"/>
+          <w:szCs w:val="24"/>
+        </w:rPr>
+        <w:t xml:space="preserve">. Dla platformy Windows </w:t>
+      </w:r>
+      <w:proofErr w:type="spellStart"/>
+      <w:r>
+        <w:rPr>
+          <w:rFonts w:ascii="Times New Roman" w:hAnsi="Times New Roman" w:cs="Times New Roman"/>
+          <w:sz w:val="24"/>
+          <w:szCs w:val="24"/>
+        </w:rPr>
+        <w:t>Phone</w:t>
+      </w:r>
+      <w:proofErr w:type="spellEnd"/>
+      <w:r>
+        <w:rPr>
+          <w:rFonts w:ascii="Times New Roman" w:hAnsi="Times New Roman" w:cs="Times New Roman"/>
+          <w:sz w:val="24"/>
+          <w:szCs w:val="24"/>
+        </w:rPr>
+        <w:t xml:space="preserve"> należy skorzystać z aplikacji</w:t>
+      </w:r>
+      <w:r>
+        <w:rPr>
+          <w:rFonts w:ascii="Times New Roman" w:hAnsi="Times New Roman" w:cs="Times New Roman"/>
+          <w:sz w:val="24"/>
+          <w:szCs w:val="24"/>
+        </w:rPr>
+        <w:t xml:space="preserve"> </w:t>
+      </w:r>
+      <w:proofErr w:type="spellStart"/>
+      <w:r>
+        <w:rPr>
+          <w:rFonts w:ascii="Times New Roman" w:hAnsi="Times New Roman" w:cs="Times New Roman"/>
+          <w:sz w:val="24"/>
+          <w:szCs w:val="24"/>
+        </w:rPr>
+        <w:t>Store</w:t>
+      </w:r>
+      <w:proofErr w:type="spellEnd"/>
+      <w:r>
+        <w:rPr>
+          <w:rFonts w:ascii="Times New Roman" w:hAnsi="Times New Roman" w:cs="Times New Roman"/>
+          <w:sz w:val="24"/>
+          <w:szCs w:val="24"/>
+        </w:rPr>
+        <w:t xml:space="preserve">, natomiast w przypadku platformy </w:t>
+      </w:r>
+      <w:proofErr w:type="spellStart"/>
+      <w:r>
+        <w:rPr>
+          <w:rFonts w:ascii="Times New Roman" w:hAnsi="Times New Roman" w:cs="Times New Roman"/>
+          <w:sz w:val="24"/>
+          <w:szCs w:val="24"/>
+        </w:rPr>
+        <w:t>iOS</w:t>
+      </w:r>
+      <w:proofErr w:type="spellEnd"/>
+      <w:r>
+        <w:rPr>
+          <w:rFonts w:ascii="Times New Roman" w:hAnsi="Times New Roman" w:cs="Times New Roman"/>
+          <w:sz w:val="24"/>
+          <w:szCs w:val="24"/>
+        </w:rPr>
+        <w:t xml:space="preserve"> należy skorzystać z programu </w:t>
+      </w:r>
+      <w:proofErr w:type="spellStart"/>
+      <w:r>
+        <w:rPr>
+          <w:rFonts w:ascii="Times New Roman" w:hAnsi="Times New Roman" w:cs="Times New Roman"/>
+          <w:sz w:val="24"/>
+          <w:szCs w:val="24"/>
+        </w:rPr>
+        <w:t>iTunes</w:t>
+      </w:r>
+      <w:proofErr w:type="spellEnd"/>
+      <w:r>
+        <w:rPr>
+          <w:rFonts w:ascii="Times New Roman" w:hAnsi="Times New Roman" w:cs="Times New Roman"/>
+          <w:sz w:val="24"/>
+          <w:szCs w:val="24"/>
+        </w:rPr>
+        <w:t>. W każdym z przypadków należy zaakceptować warunki umowy licencyjnej, oraz wyrazić zgodę na korzystanie z następujących usług telefonu:</w:t>
+      </w:r>
+    </w:p>
+    <w:p>
+      <w:pPr>
+        <w:pStyle w:val="Akapitzlist"/>
+        <w:numPr>
+          <w:ilvl w:val="0"/>
+          <w:numId w:val="2"/>
+        </w:numPr>
+        <w:spacing w:line="360" w:lineRule="auto"/>
+        <w:jc w:val="both"/>
+        <w:rPr>
+          <w:rFonts w:ascii="Times New Roman" w:hAnsi="Times New Roman" w:cs="Times New Roman"/>
+          <w:sz w:val="24"/>
+          <w:szCs w:val="24"/>
+        </w:rPr>
+      </w:pPr>
+      <w:r>
+        <w:rPr>
+          <w:rFonts w:ascii="Times New Roman" w:hAnsi="Times New Roman" w:cs="Times New Roman"/>
+          <w:sz w:val="24"/>
+          <w:szCs w:val="24"/>
+        </w:rPr>
+        <w:t>Zakupy w aplikacji</w:t>
+      </w:r>
+    </w:p>
+    <w:p>
+      <w:pPr>
+        <w:pStyle w:val="Akapitzlist"/>
+        <w:numPr>
+          <w:ilvl w:val="0"/>
+          <w:numId w:val="2"/>
+        </w:numPr>
+        <w:spacing w:line="360" w:lineRule="auto"/>
+        <w:jc w:val="both"/>
+        <w:rPr>
+          <w:rFonts w:ascii="Times New Roman" w:hAnsi="Times New Roman" w:cs="Times New Roman"/>
+          <w:sz w:val="24"/>
+          <w:szCs w:val="24"/>
+        </w:rPr>
+      </w:pPr>
+      <w:r>
+        <w:rPr>
+          <w:rFonts w:ascii="Times New Roman" w:hAnsi="Times New Roman" w:cs="Times New Roman"/>
+          <w:sz w:val="24"/>
+          <w:szCs w:val="24"/>
+        </w:rPr>
+        <w:t>Tożsamość</w:t>
+      </w:r>
+    </w:p>
+    <w:p>
+      <w:pPr>
+        <w:pStyle w:val="Akapitzlist"/>
+        <w:numPr>
+          <w:ilvl w:val="0"/>
+          <w:numId w:val="2"/>
+        </w:numPr>
+        <w:spacing w:line="360" w:lineRule="auto"/>
+        <w:jc w:val="both"/>
+        <w:rPr>
+          <w:rFonts w:ascii="Times New Roman" w:hAnsi="Times New Roman" w:cs="Times New Roman"/>
+          <w:sz w:val="24"/>
+          <w:szCs w:val="24"/>
+        </w:rPr>
+      </w:pPr>
+      <w:r>
+        <w:rPr>
+          <w:rFonts w:ascii="Times New Roman" w:hAnsi="Times New Roman" w:cs="Times New Roman"/>
+          <w:sz w:val="24"/>
+          <w:szCs w:val="24"/>
+        </w:rPr>
+        <w:t>Zdjęcia, multimedia, pliki</w:t>
+      </w:r>
+    </w:p>
+    <w:p>
+      <w:pPr>
+        <w:pStyle w:val="Akapitzlist"/>
+        <w:numPr>
+          <w:ilvl w:val="0"/>
+          <w:numId w:val="2"/>
+        </w:numPr>
+        <w:spacing w:line="360" w:lineRule="auto"/>
+        <w:jc w:val="both"/>
+        <w:rPr>
+          <w:rFonts w:ascii="Times New Roman" w:hAnsi="Times New Roman" w:cs="Times New Roman"/>
+          <w:sz w:val="24"/>
+          <w:szCs w:val="24"/>
+        </w:rPr>
+      </w:pPr>
+      <w:r>
+        <w:rPr>
+          <w:rFonts w:ascii="Times New Roman" w:hAnsi="Times New Roman" w:cs="Times New Roman"/>
+          <w:sz w:val="24"/>
+          <w:szCs w:val="24"/>
+        </w:rPr>
+        <w:t>Identyfikator urządzenia i informacje o połączeniu</w:t>
+      </w:r>
+      <w:r>
+        <w:rPr>
+          <w:rFonts w:ascii="Times New Roman" w:hAnsi="Times New Roman" w:cs="Times New Roman"/>
+          <w:sz w:val="24"/>
+          <w:szCs w:val="24"/>
+        </w:rPr>
+        <w:t xml:space="preserve"> </w:t>
+      </w:r>
+    </w:p>
+    <w:p>
+      <w:pPr>
+        <w:pStyle w:val="Akapitzlist"/>
+        <w:spacing w:line="360" w:lineRule="auto"/>
+        <w:ind w:left="1471"/>
+        <w:jc w:val="center"/>
+        <w:rPr>
+          <w:rFonts w:ascii="Times New Roman" w:hAnsi="Times New Roman" w:cs="Times New Roman"/>
+          <w:sz w:val="24"/>
+          <w:szCs w:val="24"/>
+        </w:rPr>
+      </w:pPr>
+      <w:r>
+        <w:rPr>
+          <w:rFonts w:ascii="Times New Roman" w:hAnsi="Times New Roman" w:cs="Times New Roman"/>
+          <w:noProof/>
+          <w:sz w:val="24"/>
+          <w:szCs w:val="24"/>
+        </w:rPr>
+        <w:lastRenderedPageBreak/>
+        <w:drawing>
+          <wp:inline distT="0" distB="0" distL="0" distR="0">
+            <wp:extent cx="2425211" cy="2905191"/>
+            <wp:effectExtent l="19050" t="0" r="0" b="0"/>
+            <wp:docPr id="2" name="Obraz 2" descr="C:\Users\sstarzak\AndroidStudioProjects\PracaInz\backgrounds\quizowanie back\Screenshot_2015-01-14-03-01-17.png"/>
+            <wp:cNvGraphicFramePr>
+              <a:graphicFrameLocks xmlns:a="http://schemas.openxmlformats.org/drawingml/2006/main" noChangeAspect="1"/>
+            </wp:cNvGraphicFramePr>
+            <a:graphic xmlns:a="http://schemas.openxmlformats.org/drawingml/2006/main">
+              <a:graphicData uri="http://schemas.openxmlformats.org/drawingml/2006/picture">
+                <pic:pic xmlns:pic="http://schemas.openxmlformats.org/drawingml/2006/picture">
+                  <pic:nvPicPr>
+                    <pic:cNvPr id="0" name="Picture 2" descr="C:\Users\sstarzak\AndroidStudioProjects\PracaInz\backgrounds\quizowanie back\Screenshot_2015-01-14-03-01-17.png"/>
+                    <pic:cNvPicPr>
+                      <a:picLocks noChangeAspect="1" noChangeArrowheads="1"/>
+                    </pic:cNvPicPr>
+                  </pic:nvPicPr>
+                  <pic:blipFill>
+                    <a:blip r:embed="rId6"/>
+                    <a:srcRect/>
+                    <a:stretch>
+                      <a:fillRect/>
+                    </a:stretch>
+                  </pic:blipFill>
+                  <pic:spPr bwMode="auto">
+                    <a:xfrm>
+                      <a:off x="0" y="0"/>
+                      <a:ext cx="2433109" cy="2914652"/>
+                    </a:xfrm>
+                    <a:prstGeom prst="rect">
+                      <a:avLst/>
+                    </a:prstGeom>
+                    <a:noFill/>
+                    <a:ln w="9525">
+                      <a:noFill/>
+                      <a:miter lim="800000"/>
+                      <a:headEnd/>
+                      <a:tailEnd/>
+                    </a:ln>
+                  </pic:spPr>
+                </pic:pic>
+              </a:graphicData>
+            </a:graphic>
+          </wp:inline>
+        </w:drawing>
+      </w:r>
+    </w:p>
+    <w:p>
+      <w:pPr>
+        <w:pStyle w:val="Akapitzlist"/>
+        <w:spacing w:line="360" w:lineRule="auto"/>
+        <w:ind w:left="1471"/>
+        <w:jc w:val="center"/>
+        <w:rPr>
+          <w:rFonts w:ascii="Times New Roman" w:hAnsi="Times New Roman" w:cs="Times New Roman"/>
+          <w:sz w:val="20"/>
+          <w:szCs w:val="24"/>
+        </w:rPr>
+      </w:pPr>
+      <w:r>
+        <w:rPr>
+          <w:rFonts w:ascii="Times New Roman" w:hAnsi="Times New Roman" w:cs="Times New Roman"/>
+          <w:sz w:val="20"/>
+          <w:szCs w:val="24"/>
+        </w:rPr>
+        <w:t>Rysunek 1.2 Instalacja aplikacji w systemie Android oraz prośba o dostęp do dostępu do usług</w:t>
+      </w:r>
+    </w:p>
+    <w:p>
+      <w:pPr>
+        <w:pStyle w:val="Akapitzlist"/>
+        <w:spacing w:line="360" w:lineRule="auto"/>
+        <w:ind w:left="1471"/>
+        <w:jc w:val="both"/>
+        <w:rPr>
+          <w:rFonts w:ascii="Times New Roman" w:hAnsi="Times New Roman" w:cs="Times New Roman"/>
+          <w:sz w:val="24"/>
+          <w:szCs w:val="24"/>
+        </w:rPr>
+      </w:pPr>
+    </w:p>
+    <w:p>
+      <w:pPr>
+        <w:pStyle w:val="Akapitzlist"/>
+        <w:numPr>
+          <w:ilvl w:val="2"/>
+          <w:numId w:val="1"/>
+        </w:numPr>
+        <w:spacing w:line="360" w:lineRule="auto"/>
+        <w:jc w:val="both"/>
+        <w:rPr>
+          <w:rFonts w:ascii="Times New Roman" w:hAnsi="Times New Roman" w:cs="Times New Roman"/>
+          <w:b/>
+          <w:sz w:val="24"/>
+          <w:szCs w:val="24"/>
+        </w:rPr>
+      </w:pPr>
+      <w:r>
+        <w:rPr>
+          <w:rFonts w:ascii="Times New Roman" w:hAnsi="Times New Roman" w:cs="Times New Roman"/>
+          <w:b/>
+          <w:sz w:val="24"/>
+          <w:szCs w:val="24"/>
+        </w:rPr>
+        <w:t xml:space="preserve">Funkcjonalność </w:t>
+      </w:r>
+    </w:p>
+    <w:p>
+      <w:pPr>
+        <w:pStyle w:val="Akapitzlist"/>
+        <w:spacing w:line="360" w:lineRule="auto"/>
+        <w:jc w:val="both"/>
+        <w:rPr>
+          <w:rFonts w:ascii="Times New Roman" w:hAnsi="Times New Roman" w:cs="Times New Roman"/>
+          <w:sz w:val="24"/>
+          <w:szCs w:val="24"/>
+        </w:rPr>
+      </w:pPr>
+      <w:r>
+        <w:rPr>
+          <w:rFonts w:ascii="Times New Roman" w:hAnsi="Times New Roman" w:cs="Times New Roman"/>
+          <w:sz w:val="24"/>
+          <w:szCs w:val="24"/>
+        </w:rPr>
+        <w:t xml:space="preserve">W tym podrozdziale omówione zostaną wszystkie funkcjonalności aplikacji </w:t>
+      </w:r>
+      <w:proofErr w:type="spellStart"/>
+      <w:r>
+        <w:rPr>
+          <w:rFonts w:ascii="Times New Roman" w:hAnsi="Times New Roman" w:cs="Times New Roman"/>
+          <w:sz w:val="24"/>
+          <w:szCs w:val="24"/>
+        </w:rPr>
+        <w:t>Quizwanie</w:t>
+      </w:r>
+      <w:proofErr w:type="spellEnd"/>
+      <w:r>
+        <w:rPr>
+          <w:rFonts w:ascii="Times New Roman" w:hAnsi="Times New Roman" w:cs="Times New Roman"/>
+          <w:sz w:val="24"/>
+          <w:szCs w:val="24"/>
+        </w:rPr>
+        <w:t>.</w:t>
+      </w:r>
+    </w:p>
+    <w:p>
+      <w:pPr>
+        <w:pStyle w:val="Akapitzlist"/>
+        <w:spacing w:line="360" w:lineRule="auto"/>
+        <w:jc w:val="both"/>
+        <w:rPr>
+          <w:rFonts w:ascii="Times New Roman" w:hAnsi="Times New Roman" w:cs="Times New Roman"/>
+          <w:sz w:val="24"/>
+          <w:szCs w:val="24"/>
+        </w:rPr>
+      </w:pPr>
+    </w:p>
+    <w:p>
+      <w:pPr>
+        <w:pStyle w:val="Akapitzlist"/>
+        <w:numPr>
+          <w:ilvl w:val="3"/>
+          <w:numId w:val="1"/>
+        </w:numPr>
+        <w:spacing w:line="360" w:lineRule="auto"/>
+        <w:jc w:val="both"/>
+        <w:rPr>
+          <w:rFonts w:ascii="Times New Roman" w:hAnsi="Times New Roman" w:cs="Times New Roman"/>
+          <w:b/>
+          <w:sz w:val="24"/>
+          <w:szCs w:val="24"/>
+        </w:rPr>
+      </w:pPr>
+      <w:r>
+        <w:rPr>
+          <w:rFonts w:ascii="Times New Roman" w:hAnsi="Times New Roman" w:cs="Times New Roman"/>
+          <w:b/>
+          <w:sz w:val="24"/>
+          <w:szCs w:val="24"/>
+        </w:rPr>
+        <w:t xml:space="preserve"> </w:t>
+      </w:r>
+      <w:r>
+        <w:rPr>
+          <w:rFonts w:ascii="Times New Roman" w:hAnsi="Times New Roman" w:cs="Times New Roman"/>
+          <w:b/>
+          <w:sz w:val="24"/>
+          <w:szCs w:val="24"/>
+        </w:rPr>
+        <w:t>Pierwsze uruchomienie aplikacji</w:t>
+      </w:r>
+      <w:r>
+        <w:rPr>
+          <w:rFonts w:ascii="Times New Roman" w:hAnsi="Times New Roman" w:cs="Times New Roman"/>
+          <w:b/>
+          <w:sz w:val="24"/>
+          <w:szCs w:val="24"/>
+        </w:rPr>
+        <w:t xml:space="preserve">. </w:t>
+      </w:r>
+    </w:p>
+    <w:p>
+      <w:pPr>
+        <w:spacing w:line="360" w:lineRule="auto"/>
+        <w:ind w:firstLine="708"/>
+        <w:rPr>
+          <w:rFonts w:ascii="Times New Roman" w:hAnsi="Times New Roman" w:cs="Times New Roman"/>
+          <w:sz w:val="24"/>
+          <w:szCs w:val="24"/>
+        </w:rPr>
+      </w:pPr>
+      <w:r>
+        <w:rPr>
+          <w:rFonts w:ascii="Times New Roman" w:hAnsi="Times New Roman" w:cs="Times New Roman"/>
+          <w:sz w:val="24"/>
+          <w:szCs w:val="24"/>
+        </w:rPr>
+        <w:t xml:space="preserve">Po pierwszym uruchomieniu aplikacji użytkownikowi ukazuję się okno </w:t>
+      </w:r>
+      <w:r>
+        <w:rPr>
+          <w:rFonts w:ascii="Times New Roman" w:hAnsi="Times New Roman" w:cs="Times New Roman"/>
+          <w:sz w:val="24"/>
+          <w:szCs w:val="24"/>
+        </w:rPr>
+        <w:t xml:space="preserve">tworzenia nowego konta i </w:t>
+      </w:r>
+      <w:r>
+        <w:rPr>
+          <w:rFonts w:ascii="Times New Roman" w:hAnsi="Times New Roman" w:cs="Times New Roman"/>
+          <w:sz w:val="24"/>
+          <w:szCs w:val="24"/>
+        </w:rPr>
+        <w:t xml:space="preserve"> logowania</w:t>
+      </w:r>
+      <w:r>
+        <w:rPr>
+          <w:rFonts w:ascii="Times New Roman" w:hAnsi="Times New Roman" w:cs="Times New Roman"/>
+          <w:sz w:val="24"/>
+          <w:szCs w:val="24"/>
+        </w:rPr>
+        <w:t xml:space="preserve"> się do istniejącego konta</w:t>
+      </w:r>
+      <w:r>
+        <w:rPr>
+          <w:rFonts w:ascii="Times New Roman" w:hAnsi="Times New Roman" w:cs="Times New Roman"/>
+          <w:sz w:val="24"/>
+          <w:szCs w:val="24"/>
+        </w:rPr>
+        <w:t xml:space="preserve">. Przedstawia to Rysunek 1.3. </w:t>
+      </w:r>
+    </w:p>
+    <w:p>
+      <w:pPr>
+        <w:spacing w:line="360" w:lineRule="auto"/>
+        <w:ind w:left="708"/>
+        <w:jc w:val="center"/>
+        <w:rPr>
+          <w:rFonts w:ascii="Times New Roman" w:hAnsi="Times New Roman" w:cs="Times New Roman"/>
+          <w:sz w:val="24"/>
+          <w:szCs w:val="24"/>
+        </w:rPr>
+      </w:pPr>
+      <w:r>
+        <w:rPr>
+          <w:rFonts w:ascii="Times New Roman" w:hAnsi="Times New Roman" w:cs="Times New Roman"/>
+          <w:noProof/>
+          <w:sz w:val="24"/>
+          <w:szCs w:val="24"/>
+        </w:rPr>
+        <w:drawing>
+          <wp:inline distT="0" distB="0" distL="0" distR="0">
+            <wp:extent cx="2337289" cy="2787162"/>
+            <wp:effectExtent l="19050" t="0" r="5861" b="0"/>
+            <wp:docPr id="3" name="Obraz 3" descr="C:\Users\sstarzak\AndroidStudioProjects\PracaInz\backgrounds\quizowanie back\Screenshot_2015-01-14-02-47-39.png"/>
+            <wp:cNvGraphicFramePr>
+              <a:graphicFrameLocks xmlns:a="http://schemas.openxmlformats.org/drawingml/2006/main" noChangeAspect="1"/>
+            </wp:cNvGraphicFramePr>
+            <a:graphic xmlns:a="http://schemas.openxmlformats.org/drawingml/2006/main">
+              <a:graphicData uri="http://schemas.openxmlformats.org/drawingml/2006/picture">
+                <pic:pic xmlns:pic="http://schemas.openxmlformats.org/drawingml/2006/picture">
+                  <pic:nvPicPr>
+                    <pic:cNvPr id="0" name="Picture 3" descr="C:\Users\sstarzak\AndroidStudioProjects\PracaInz\backgrounds\quizowanie back\Screenshot_2015-01-14-02-47-39.png"/>
+                    <pic:cNvPicPr>
+                      <a:picLocks noChangeAspect="1" noChangeArrowheads="1"/>
+                    </pic:cNvPicPr>
+                  </pic:nvPicPr>
+                  <pic:blipFill>
+                    <a:blip r:embed="rId7"/>
+                    <a:srcRect/>
+                    <a:stretch>
+                      <a:fillRect/>
+                    </a:stretch>
+                  </pic:blipFill>
+                  <pic:spPr bwMode="auto">
+                    <a:xfrm>
+                      <a:off x="0" y="0"/>
+                      <a:ext cx="2343168" cy="2794172"/>
+                    </a:xfrm>
+                    <a:prstGeom prst="rect">
+                      <a:avLst/>
+                    </a:prstGeom>
+                    <a:noFill/>
+                    <a:ln w="9525">
+                      <a:noFill/>
+                      <a:miter lim="800000"/>
+                      <a:headEnd/>
+                      <a:tailEnd/>
+                    </a:ln>
+                  </pic:spPr>
+                </pic:pic>
+              </a:graphicData>
+            </a:graphic>
+          </wp:inline>
+        </w:drawing>
+      </w:r>
+    </w:p>
+    <w:p>
+      <w:pPr>
+        <w:spacing w:line="360" w:lineRule="auto"/>
+        <w:ind w:left="708"/>
+        <w:jc w:val="center"/>
+        <w:rPr>
+          <w:rFonts w:ascii="Times New Roman" w:hAnsi="Times New Roman" w:cs="Times New Roman"/>
+          <w:sz w:val="20"/>
+          <w:szCs w:val="24"/>
+        </w:rPr>
+      </w:pPr>
+      <w:r>
+        <w:rPr>
+          <w:rFonts w:ascii="Times New Roman" w:hAnsi="Times New Roman" w:cs="Times New Roman"/>
+          <w:sz w:val="20"/>
+          <w:szCs w:val="24"/>
+        </w:rPr>
+        <w:t>Rysunek 1.3 Tworzenie konta użytkownika.</w:t>
+      </w:r>
+    </w:p>
+    <w:p>
+      <w:pPr>
+        <w:spacing w:line="360" w:lineRule="auto"/>
+        <w:ind w:firstLine="708"/>
+        <w:jc w:val="both"/>
+        <w:rPr>
+          <w:rFonts w:ascii="Times New Roman" w:hAnsi="Times New Roman" w:cs="Times New Roman"/>
+          <w:sz w:val="24"/>
+          <w:szCs w:val="24"/>
+        </w:rPr>
+      </w:pPr>
+      <w:r>
+        <w:rPr>
+          <w:rFonts w:ascii="Times New Roman" w:hAnsi="Times New Roman" w:cs="Times New Roman"/>
+          <w:sz w:val="24"/>
+          <w:szCs w:val="24"/>
+        </w:rPr>
+        <w:lastRenderedPageBreak/>
+        <w:t>Tworzenie konta nowego użytkownika polega na podaniu jego nazwy, hasła oraz opcjonalnie, adresu e-mail na który przychodzić będą powiadomienia dotyczące nowości w kolejnych aktualizacjach programu. W przypadku logowania dostępne są dwie opcję. Pierwsza to logowanie poprzez podanie nazwy użytkownika i hasła, które wcześniej podano przy tworzeniu konta. Drugą opcją jest logowanie się poprz</w:t>
+      </w:r>
+      <w:r>
+        <w:rPr>
+          <w:rFonts w:ascii="Times New Roman" w:hAnsi="Times New Roman" w:cs="Times New Roman"/>
+          <w:sz w:val="24"/>
+          <w:szCs w:val="24"/>
+        </w:rPr>
+        <w:t>ez połączenie konta aplikacji z  serwisem</w:t>
+      </w:r>
+      <w:r>
+        <w:rPr>
+          <w:rFonts w:ascii="Times New Roman" w:hAnsi="Times New Roman" w:cs="Times New Roman"/>
+          <w:sz w:val="24"/>
+          <w:szCs w:val="24"/>
+        </w:rPr>
+        <w:t xml:space="preserve"> </w:t>
+      </w:r>
+      <w:proofErr w:type="spellStart"/>
+      <w:r>
+        <w:rPr>
+          <w:rFonts w:ascii="Times New Roman" w:hAnsi="Times New Roman" w:cs="Times New Roman"/>
+          <w:sz w:val="24"/>
+          <w:szCs w:val="24"/>
+        </w:rPr>
+        <w:t>społecznościowy</w:t>
+      </w:r>
+      <w:r>
+        <w:rPr>
+          <w:rFonts w:ascii="Times New Roman" w:hAnsi="Times New Roman" w:cs="Times New Roman"/>
+          <w:sz w:val="24"/>
+          <w:szCs w:val="24"/>
+        </w:rPr>
+        <w:t>m</w:t>
+      </w:r>
+      <w:proofErr w:type="spellEnd"/>
+      <w:r>
+        <w:rPr>
+          <w:rFonts w:ascii="Times New Roman" w:hAnsi="Times New Roman" w:cs="Times New Roman"/>
+          <w:sz w:val="24"/>
+          <w:szCs w:val="24"/>
+        </w:rPr>
+        <w:t xml:space="preserve"> </w:t>
+      </w:r>
+      <w:proofErr w:type="spellStart"/>
+      <w:r>
+        <w:rPr>
+          <w:rFonts w:ascii="Times New Roman" w:hAnsi="Times New Roman" w:cs="Times New Roman"/>
+          <w:sz w:val="24"/>
+          <w:szCs w:val="24"/>
+        </w:rPr>
+        <w:t>Facebook</w:t>
+      </w:r>
+      <w:proofErr w:type="spellEnd"/>
+      <w:r>
+        <w:rPr>
+          <w:rFonts w:ascii="Times New Roman" w:hAnsi="Times New Roman" w:cs="Times New Roman"/>
+          <w:sz w:val="24"/>
+          <w:szCs w:val="24"/>
+        </w:rPr>
+        <w:t xml:space="preserve">. Ta opcja pozwala na wyszukanie znajomych osób które posiadają konto w aplikacji </w:t>
+      </w:r>
+      <w:proofErr w:type="spellStart"/>
+      <w:r>
+        <w:rPr>
+          <w:rFonts w:ascii="Times New Roman" w:hAnsi="Times New Roman" w:cs="Times New Roman"/>
+          <w:sz w:val="24"/>
+          <w:szCs w:val="24"/>
+        </w:rPr>
+        <w:t>quizowanie</w:t>
+      </w:r>
+      <w:proofErr w:type="spellEnd"/>
+      <w:r>
+        <w:rPr>
+          <w:rFonts w:ascii="Times New Roman" w:hAnsi="Times New Roman" w:cs="Times New Roman"/>
+          <w:sz w:val="24"/>
+          <w:szCs w:val="24"/>
+        </w:rPr>
+        <w:t>.</w:t>
+      </w:r>
+    </w:p>
+    <w:p>
+      <w:pPr>
+        <w:pStyle w:val="Akapitzlist"/>
+        <w:numPr>
+          <w:ilvl w:val="3"/>
+          <w:numId w:val="1"/>
+        </w:numPr>
+        <w:spacing w:line="360" w:lineRule="auto"/>
+        <w:jc w:val="both"/>
+        <w:rPr>
+          <w:rFonts w:ascii="Times New Roman" w:hAnsi="Times New Roman" w:cs="Times New Roman"/>
+          <w:b/>
+          <w:sz w:val="24"/>
+          <w:szCs w:val="24"/>
+        </w:rPr>
+      </w:pPr>
+      <w:r>
+        <w:rPr>
+          <w:rFonts w:ascii="Times New Roman" w:hAnsi="Times New Roman" w:cs="Times New Roman"/>
+          <w:b/>
+          <w:sz w:val="24"/>
+          <w:szCs w:val="24"/>
+        </w:rPr>
+        <w:t>Główne okno aplikacji</w:t>
+      </w:r>
+    </w:p>
+    <w:p>
+      <w:pPr>
+        <w:spacing w:line="360" w:lineRule="auto"/>
+        <w:ind w:firstLine="708"/>
+        <w:jc w:val="both"/>
+        <w:rPr>
+          <w:rFonts w:ascii="Times New Roman" w:hAnsi="Times New Roman" w:cs="Times New Roman"/>
+          <w:sz w:val="24"/>
+          <w:szCs w:val="24"/>
+        </w:rPr>
+      </w:pPr>
+      <w:r>
+        <w:rPr>
+          <w:rFonts w:ascii="Times New Roman" w:hAnsi="Times New Roman" w:cs="Times New Roman"/>
+          <w:sz w:val="24"/>
+          <w:szCs w:val="24"/>
+        </w:rPr>
+        <w:t>Wraz z pomyślnym przejściem użytkownika przez etapy instalacji, rejestracji oraz logowania, użytkownik może rozpocząć</w:t>
+      </w:r>
+      <w:r>
+        <w:rPr>
+          <w:rFonts w:ascii="Times New Roman" w:hAnsi="Times New Roman" w:cs="Times New Roman"/>
+          <w:sz w:val="24"/>
+          <w:szCs w:val="24"/>
+        </w:rPr>
+        <w:t xml:space="preserve"> swobodne</w:t>
+      </w:r>
+      <w:r>
+        <w:rPr>
+          <w:rFonts w:ascii="Times New Roman" w:hAnsi="Times New Roman" w:cs="Times New Roman"/>
+          <w:sz w:val="24"/>
+          <w:szCs w:val="24"/>
+        </w:rPr>
+        <w:t xml:space="preserve"> korzystanie z aplikacji</w:t>
+      </w:r>
+      <w:r>
+        <w:rPr>
+          <w:rFonts w:ascii="Times New Roman" w:hAnsi="Times New Roman" w:cs="Times New Roman"/>
+          <w:sz w:val="24"/>
+          <w:szCs w:val="24"/>
+        </w:rPr>
+        <w:t>. Jeżeli użytkownik loguję się po raz pierwszy,</w:t>
+      </w:r>
+      <w:r>
+        <w:rPr>
+          <w:rFonts w:ascii="Times New Roman" w:hAnsi="Times New Roman" w:cs="Times New Roman"/>
+          <w:sz w:val="24"/>
+          <w:szCs w:val="24"/>
+        </w:rPr>
+        <w:t xml:space="preserve"> to</w:t>
+      </w:r>
+      <w:r>
+        <w:rPr>
+          <w:rFonts w:ascii="Times New Roman" w:hAnsi="Times New Roman" w:cs="Times New Roman"/>
+          <w:sz w:val="24"/>
+          <w:szCs w:val="24"/>
+        </w:rPr>
+        <w:t xml:space="preserve"> na</w:t>
+      </w:r>
+      <w:r>
+        <w:rPr>
+          <w:rFonts w:ascii="Times New Roman" w:hAnsi="Times New Roman" w:cs="Times New Roman"/>
+          <w:sz w:val="24"/>
+          <w:szCs w:val="24"/>
+        </w:rPr>
+        <w:t xml:space="preserve"> głównym</w:t>
+      </w:r>
+      <w:r>
+        <w:rPr>
+          <w:rFonts w:ascii="Times New Roman" w:hAnsi="Times New Roman" w:cs="Times New Roman"/>
+          <w:sz w:val="24"/>
+          <w:szCs w:val="24"/>
+        </w:rPr>
+        <w:t xml:space="preserve"> ekranie dostępną ma jedynie jedną opcję. W przypadku gdy użytkownik jest aktywnym graczem, to na ekranie mogą się pojawić informację dotyczące jego aktualnych </w:t>
+      </w:r>
+      <w:r>
+        <w:rPr>
+          <w:rFonts w:ascii="Times New Roman" w:hAnsi="Times New Roman" w:cs="Times New Roman"/>
+          <w:sz w:val="24"/>
+          <w:szCs w:val="24"/>
+        </w:rPr>
+        <w:t xml:space="preserve">rozgrywek. Przykładowe główne okno aplikacji ukazuje Rysunek 1.4 </w:t>
+      </w:r>
+    </w:p>
+    <w:p>
+      <w:pPr>
+        <w:spacing w:line="360" w:lineRule="auto"/>
+        <w:ind w:firstLine="708"/>
+        <w:jc w:val="center"/>
+        <w:rPr>
+          <w:rFonts w:ascii="Times New Roman" w:hAnsi="Times New Roman" w:cs="Times New Roman"/>
+          <w:sz w:val="24"/>
+          <w:szCs w:val="24"/>
+        </w:rPr>
+      </w:pPr>
+      <w:r>
+        <w:rPr>
+          <w:rFonts w:ascii="Times New Roman" w:hAnsi="Times New Roman" w:cs="Times New Roman"/>
+          <w:noProof/>
+          <w:sz w:val="24"/>
+          <w:szCs w:val="24"/>
+        </w:rPr>
+        <w:drawing>
+          <wp:inline distT="0" distB="0" distL="0" distR="0">
+            <wp:extent cx="2372458" cy="3954098"/>
+            <wp:effectExtent l="19050" t="0" r="8792" b="0"/>
+            <wp:docPr id="5" name="Obraz 5" descr="C:\Users\sstarzak\AndroidStudioProjects\PracaInz\backgrounds\quizowanie back\Screenshot_2015-01-12-22-10-09.png"/>
+            <wp:cNvGraphicFramePr>
+              <a:graphicFrameLocks xmlns:a="http://schemas.openxmlformats.org/drawingml/2006/main" noChangeAspect="1"/>
+            </wp:cNvGraphicFramePr>
+            <a:graphic xmlns:a="http://schemas.openxmlformats.org/drawingml/2006/main">
+              <a:graphicData uri="http://schemas.openxmlformats.org/drawingml/2006/picture">
+                <pic:pic xmlns:pic="http://schemas.openxmlformats.org/drawingml/2006/picture">
+                  <pic:nvPicPr>
+                    <pic:cNvPr id="0" name="Picture 5" descr="C:\Users\sstarzak\AndroidStudioProjects\PracaInz\backgrounds\quizowanie back\Screenshot_2015-01-12-22-10-09.png"/>
+                    <pic:cNvPicPr>
+                      <a:picLocks noChangeAspect="1" noChangeArrowheads="1"/>
+                    </pic:cNvPicPr>
+                  </pic:nvPicPr>
+                  <pic:blipFill>
+                    <a:blip r:embed="rId8"/>
+                    <a:srcRect/>
+                    <a:stretch>
+                      <a:fillRect/>
+                    </a:stretch>
+                  </pic:blipFill>
+                  <pic:spPr bwMode="auto">
+                    <a:xfrm>
+                      <a:off x="0" y="0"/>
+                      <a:ext cx="2373960" cy="3956601"/>
+                    </a:xfrm>
+                    <a:prstGeom prst="rect">
+                      <a:avLst/>
+                    </a:prstGeom>
+                    <a:noFill/>
+                    <a:ln w="9525">
+                      <a:noFill/>
+                      <a:miter lim="800000"/>
+                      <a:headEnd/>
+                      <a:tailEnd/>
+                    </a:ln>
+                  </pic:spPr>
+                </pic:pic>
+              </a:graphicData>
+            </a:graphic>
+          </wp:inline>
+        </w:drawing>
+      </w:r>
+    </w:p>
+    <w:p>
+      <w:pPr>
+        <w:spacing w:line="360" w:lineRule="auto"/>
+        <w:ind w:firstLine="708"/>
+        <w:jc w:val="center"/>
+        <w:rPr>
+          <w:rFonts w:ascii="Times New Roman" w:hAnsi="Times New Roman" w:cs="Times New Roman"/>
+          <w:sz w:val="20"/>
+          <w:szCs w:val="24"/>
+        </w:rPr>
+      </w:pPr>
+      <w:r>
+        <w:rPr>
+          <w:rFonts w:ascii="Times New Roman" w:hAnsi="Times New Roman" w:cs="Times New Roman"/>
+          <w:sz w:val="20"/>
+          <w:szCs w:val="24"/>
+        </w:rPr>
+        <w:t>Rysunek 1.4 Przykładowe główne okno aplikacji.</w:t>
+      </w:r>
+    </w:p>
+    <w:p>
+      <w:pPr>
+        <w:spacing w:line="360" w:lineRule="auto"/>
+        <w:ind w:firstLine="708"/>
+        <w:rPr>
+          <w:rFonts w:ascii="Times New Roman" w:hAnsi="Times New Roman" w:cs="Times New Roman"/>
+          <w:sz w:val="24"/>
+          <w:szCs w:val="24"/>
+        </w:rPr>
+      </w:pPr>
+      <w:r>
+        <w:rPr>
+          <w:rFonts w:ascii="Times New Roman" w:hAnsi="Times New Roman" w:cs="Times New Roman"/>
+          <w:sz w:val="24"/>
+          <w:szCs w:val="24"/>
+        </w:rPr>
+        <w:lastRenderedPageBreak/>
+        <w:t>Jeżeli użytkownik wybierze opcję pierwszą: Nowa Gra, pojawi się przed nim ekran doboru przeciwnika. Z dostępnych opcji, użytkownik ma możliwość dobrania sobie jako oponenta osobę z listy znajomych, osobę o znanym identyfikatorze użytkownika, bądź losową osobę która w danym momencie również w</w:t>
+      </w:r>
+      <w:r>
+        <w:rPr>
+          <w:rFonts w:ascii="Times New Roman" w:hAnsi="Times New Roman" w:cs="Times New Roman"/>
+          <w:sz w:val="24"/>
+          <w:szCs w:val="24"/>
+        </w:rPr>
+        <w:t>yraziła chęć rozgrywki z losowym przeciwnikiem.</w:t>
+      </w:r>
+    </w:p>
+    <w:p>
+      <w:pPr>
+        <w:spacing w:line="360" w:lineRule="auto"/>
+        <w:rPr>
+          <w:rFonts w:ascii="Times New Roman" w:hAnsi="Times New Roman" w:cs="Times New Roman"/>
+          <w:b/>
+          <w:sz w:val="24"/>
+          <w:szCs w:val="24"/>
+        </w:rPr>
+      </w:pPr>
+      <w:r>
+        <w:rPr>
+          <w:rFonts w:ascii="Times New Roman" w:hAnsi="Times New Roman" w:cs="Times New Roman"/>
+          <w:b/>
+          <w:sz w:val="24"/>
+          <w:szCs w:val="24"/>
+        </w:rPr>
+        <w:t>1.1.2.3 Rozgrywka</w:t>
+      </w:r>
+    </w:p>
+    <w:p>
+      <w:pPr>
+        <w:spacing w:line="360" w:lineRule="auto"/>
+        <w:ind w:firstLine="708"/>
+        <w:jc w:val="both"/>
+        <w:rPr>
+          <w:rFonts w:ascii="Times New Roman" w:hAnsi="Times New Roman" w:cs="Times New Roman"/>
+          <w:sz w:val="24"/>
+          <w:szCs w:val="24"/>
+        </w:rPr>
+      </w:pPr>
+      <w:r>
+        <w:rPr>
+          <w:rFonts w:ascii="Times New Roman" w:hAnsi="Times New Roman" w:cs="Times New Roman"/>
+          <w:sz w:val="24"/>
+          <w:szCs w:val="24"/>
+        </w:rPr>
+        <w:t xml:space="preserve">Użytkownik może jednocześnie prowadzić wiele rozgrywek z różnymi przeciwnikami. Każda rozgrywka składa się z sześciu </w:t>
+      </w:r>
+      <w:r>
+        <w:rPr>
+          <w:rFonts w:ascii="Times New Roman" w:hAnsi="Times New Roman" w:cs="Times New Roman"/>
+          <w:sz w:val="24"/>
+          <w:szCs w:val="24"/>
+        </w:rPr>
+        <w:t>rund</w:t>
+      </w:r>
+      <w:r>
+        <w:rPr>
+          <w:rFonts w:ascii="Times New Roman" w:hAnsi="Times New Roman" w:cs="Times New Roman"/>
+          <w:sz w:val="24"/>
+          <w:szCs w:val="24"/>
+        </w:rPr>
+        <w:t xml:space="preserve"> podzielonych na kategorie tematyczne.</w:t>
+      </w:r>
+      <w:r>
+        <w:rPr>
+          <w:rFonts w:ascii="Times New Roman" w:hAnsi="Times New Roman" w:cs="Times New Roman"/>
+          <w:sz w:val="24"/>
+          <w:szCs w:val="24"/>
+        </w:rPr>
+        <w:t xml:space="preserve"> </w:t>
+      </w:r>
+      <w:r>
+        <w:rPr>
+          <w:rFonts w:ascii="Times New Roman" w:hAnsi="Times New Roman" w:cs="Times New Roman"/>
+          <w:sz w:val="24"/>
+          <w:szCs w:val="24"/>
+        </w:rPr>
+        <w:t xml:space="preserve"> Gracz na którego przypada </w:t>
+      </w:r>
+      <w:r>
+        <w:rPr>
+          <w:rFonts w:ascii="Times New Roman" w:hAnsi="Times New Roman" w:cs="Times New Roman"/>
+          <w:sz w:val="24"/>
+          <w:szCs w:val="24"/>
+        </w:rPr>
+        <w:t>runda</w:t>
+      </w:r>
+      <w:r>
+        <w:rPr>
+          <w:rFonts w:ascii="Times New Roman" w:hAnsi="Times New Roman" w:cs="Times New Roman"/>
+          <w:sz w:val="24"/>
+          <w:szCs w:val="24"/>
+        </w:rPr>
+        <w:t>, wybiera jedną z trzech wylosowanych kategorii tematycznych</w:t>
+      </w:r>
+      <w:r>
+        <w:rPr>
+          <w:rFonts w:ascii="Times New Roman" w:hAnsi="Times New Roman" w:cs="Times New Roman"/>
+          <w:sz w:val="24"/>
+          <w:szCs w:val="24"/>
+        </w:rPr>
+        <w:t>, przedstawia to Rysunek 1.</w:t>
+      </w:r>
+      <w:r>
+        <w:rPr>
+          <w:rFonts w:ascii="Times New Roman" w:hAnsi="Times New Roman" w:cs="Times New Roman"/>
+          <w:sz w:val="24"/>
+          <w:szCs w:val="24"/>
+        </w:rPr>
+        <w:t>5</w:t>
+      </w:r>
+      <w:r>
+        <w:rPr>
+          <w:rFonts w:ascii="Times New Roman" w:hAnsi="Times New Roman" w:cs="Times New Roman"/>
+          <w:sz w:val="24"/>
+          <w:szCs w:val="24"/>
+        </w:rPr>
+        <w:t>. Następnie jako pierwszy odpowiada na trzy</w:t>
+      </w:r>
+      <w:r>
+        <w:rPr>
+          <w:rFonts w:ascii="Times New Roman" w:hAnsi="Times New Roman" w:cs="Times New Roman"/>
+          <w:sz w:val="24"/>
+          <w:szCs w:val="24"/>
+        </w:rPr>
+        <w:t xml:space="preserve"> kolejne pytania</w:t>
+      </w:r>
+      <w:r>
+        <w:rPr>
+          <w:rFonts w:ascii="Times New Roman" w:hAnsi="Times New Roman" w:cs="Times New Roman"/>
+          <w:sz w:val="24"/>
+          <w:szCs w:val="24"/>
+        </w:rPr>
+        <w:t xml:space="preserve"> z wcześniej wybranej kategorii</w:t>
+      </w:r>
+      <w:r>
+        <w:rPr>
+          <w:rFonts w:ascii="Times New Roman" w:hAnsi="Times New Roman" w:cs="Times New Roman"/>
+          <w:sz w:val="24"/>
+          <w:szCs w:val="24"/>
+        </w:rPr>
+        <w:t>.</w:t>
+      </w:r>
+      <w:r>
+        <w:rPr>
+          <w:rFonts w:ascii="Times New Roman" w:hAnsi="Times New Roman" w:cs="Times New Roman"/>
+          <w:sz w:val="24"/>
+          <w:szCs w:val="24"/>
+        </w:rPr>
+        <w:t xml:space="preserve"> Przykładowe kategorie ukazano na rysunku 1.6.</w:t>
+      </w:r>
+      <w:r>
+        <w:rPr>
+          <w:rFonts w:ascii="Times New Roman" w:hAnsi="Times New Roman" w:cs="Times New Roman"/>
+          <w:sz w:val="24"/>
+          <w:szCs w:val="24"/>
+        </w:rPr>
+        <w:t xml:space="preserve"> W skład pojedynczego pytania wchodzą: treść pytania, oraz cztery możliwe odpowiedzi</w:t>
+      </w:r>
+      <w:r>
+        <w:rPr>
+          <w:rFonts w:ascii="Times New Roman" w:hAnsi="Times New Roman" w:cs="Times New Roman"/>
+          <w:sz w:val="24"/>
+          <w:szCs w:val="24"/>
+        </w:rPr>
+        <w:t>,</w:t>
+      </w:r>
+      <w:r>
+        <w:rPr>
+          <w:rFonts w:ascii="Times New Roman" w:hAnsi="Times New Roman" w:cs="Times New Roman"/>
+          <w:sz w:val="24"/>
+          <w:szCs w:val="24"/>
+        </w:rPr>
+        <w:t xml:space="preserve"> z których tylko jedna jest poprawna.</w:t>
+      </w:r>
+      <w:r>
+        <w:rPr>
+          <w:rFonts w:ascii="Times New Roman" w:hAnsi="Times New Roman" w:cs="Times New Roman"/>
+          <w:sz w:val="24"/>
+          <w:szCs w:val="24"/>
+        </w:rPr>
+        <w:t xml:space="preserve"> Na rysunku 1.7 pokazano przykładowe pytanie. </w:t>
+      </w:r>
+      <w:r>
+        <w:rPr>
+          <w:rFonts w:ascii="Times New Roman" w:hAnsi="Times New Roman" w:cs="Times New Roman"/>
+          <w:sz w:val="24"/>
+          <w:szCs w:val="24"/>
+        </w:rPr>
+        <w:t xml:space="preserve"> Gracz wskazuje na wybraną odpowiedź poprzez kliknięcie na odpowiedni przycisk. W zależności od poprawności udzielonej odpowiedzi użytkownikowi zostaje podana odpowiednia informacja. Jeżeli odpowiedź jest poprawna, wówczas wybrany przycisk zapala się na kolor zielony. Natomiast jeśli gracz błędnie wybrał odpowiedź, wówczas wybrany przycisk zapala się na kolor czerwony, a przycisk pod którą znajdowała się poprawna odpowiedź na kolor zielony. Każde pytanie jest ograniczone czasowo, czasem dziesięciu sekund. Jeśli gracz nie wybierze żadnej odpowiedzi w podanym czasie, wówczas odpowiedź zostanie uznana jako niepoprawna. Gracz na którego nie przypada runda, czeka aż jego przeciwni</w:t>
+      </w:r>
+      <w:r>
+        <w:rPr>
+          <w:rFonts w:ascii="Times New Roman" w:hAnsi="Times New Roman" w:cs="Times New Roman"/>
+          <w:sz w:val="24"/>
+          <w:szCs w:val="24"/>
+        </w:rPr>
+        <w:t>k skończy odpowiadać na pytania. Następnie odpowiada on na dokładnie te same pytania, na takich samych zasadach jak jego przeciwnik. Jedyną różnicą jest to, że po udzieleniu odpowiedzi na pojedyncze pytanie, bez względu na to czy odpowiedział poprawnie czy nie, pokazana zostaje informacja którą odpowiedź wybrał jego przeciwnik. Po rozegraniu wszystkich sześciu rund, obu graczom zostaje pokazana informacja o tym czy wygrał, przegrał bądź zremisował potyczkę. Decyduje o tym ilość poprawnie udzielonych odpowiedzi.</w:t>
+      </w:r>
+      <w:r>
+        <w:rPr>
+          <w:rFonts w:ascii="Times New Roman" w:hAnsi="Times New Roman" w:cs="Times New Roman"/>
+          <w:sz w:val="24"/>
+          <w:szCs w:val="24"/>
+        </w:rPr>
+        <w:t xml:space="preserve"> </w:t>
+      </w:r>
+    </w:p>
+    <w:p>
+      <w:pPr>
+        <w:spacing w:line="360" w:lineRule="auto"/>
+        <w:ind w:firstLine="708"/>
+        <w:jc w:val="both"/>
+        <w:rPr>
+          <w:rFonts w:ascii="Times New Roman" w:hAnsi="Times New Roman" w:cs="Times New Roman"/>
+          <w:sz w:val="24"/>
+          <w:szCs w:val="24"/>
+        </w:rPr>
+      </w:pPr>
+    </w:p>
+    <w:tbl>
+      <w:tblPr>
+        <w:tblStyle w:val="Tabela-Siatka"/>
+        <w:tblW w:w="0" w:type="auto"/>
+        <w:jc w:val="center"/>
+        <w:tblBorders>
+          <w:top w:val="none" w:sz="0" w:space="0" w:color="auto"/>
+          <w:left w:val="none" w:sz="0" w:space="0" w:color="auto"/>
+          <w:bottom w:val="none" w:sz="0" w:space="0" w:color="auto"/>
+          <w:right w:val="none" w:sz="0" w:space="0" w:color="auto"/>
+          <w:insideH w:val="none" w:sz="0" w:space="0" w:color="auto"/>
+          <w:insideV w:val="none" w:sz="0" w:space="0" w:color="auto"/>
+        </w:tblBorders>
+        <w:tblLook w:val="04A0"/>
+      </w:tblPr>
+      <w:tblGrid>
+        <w:gridCol w:w="3038"/>
+        <w:gridCol w:w="3125"/>
+        <w:gridCol w:w="3125"/>
+      </w:tblGrid>
+      <w:tr>
+        <w:trPr>
+          <w:jc w:val="center"/>
+        </w:trPr>
+        <w:tc>
+          <w:tcPr>
+            <w:tcW w:w="3070" w:type="dxa"/>
+          </w:tcPr>
+          <w:p>
+            <w:pPr>
+              <w:spacing w:line="360" w:lineRule="auto"/>
+              <w:jc w:val="both"/>
+              <w:rPr>
+                <w:rFonts w:ascii="Times New Roman" w:hAnsi="Times New Roman" w:cs="Times New Roman"/>
+                <w:sz w:val="24"/>
+                <w:szCs w:val="24"/>
+              </w:rPr>
+            </w:pPr>
+            <w:r>
+              <w:rPr>
+                <w:rFonts w:ascii="Times New Roman" w:hAnsi="Times New Roman" w:cs="Times New Roman"/>
+                <w:noProof/>
+                <w:sz w:val="24"/>
+                <w:szCs w:val="24"/>
+              </w:rPr>
+              <w:lastRenderedPageBreak/>
+              <w:drawing>
+                <wp:inline distT="0" distB="0" distL="0" distR="0">
+                  <wp:extent cx="1772530" cy="3033346"/>
+                  <wp:effectExtent l="19050" t="0" r="0" b="0"/>
+                  <wp:docPr id="6" name="Obraz 6" descr="C:\Users\sstarzak\AndroidStudioProjects\PracaInz\backgrounds\quizowanie back\Screenshot_2015-01-12-22-01-07.png"/>
+                  <wp:cNvGraphicFramePr>
+                    <a:graphicFrameLocks xmlns:a="http://schemas.openxmlformats.org/drawingml/2006/main" noChangeAspect="1"/>
+                  </wp:cNvGraphicFramePr>
+                  <a:graphic xmlns:a="http://schemas.openxmlformats.org/drawingml/2006/main">
+                    <a:graphicData uri="http://schemas.openxmlformats.org/drawingml/2006/picture">
+                      <pic:pic xmlns:pic="http://schemas.openxmlformats.org/drawingml/2006/picture">
+                        <pic:nvPicPr>
+                          <pic:cNvPr id="0" name="Picture 6" descr="C:\Users\sstarzak\AndroidStudioProjects\PracaInz\backgrounds\quizowanie back\Screenshot_2015-01-12-22-01-07.png"/>
+                          <pic:cNvPicPr>
+                            <a:picLocks noChangeAspect="1" noChangeArrowheads="1"/>
+                          </pic:cNvPicPr>
+                        </pic:nvPicPr>
+                        <pic:blipFill>
+                          <a:blip r:embed="rId9"/>
+                          <a:srcRect/>
+                          <a:stretch>
+                            <a:fillRect/>
+                          </a:stretch>
+                        </pic:blipFill>
+                        <pic:spPr bwMode="auto">
+                          <a:xfrm>
+                            <a:off x="0" y="0"/>
+                            <a:ext cx="1771806" cy="3032108"/>
+                          </a:xfrm>
+                          <a:prstGeom prst="rect">
+                            <a:avLst/>
+                          </a:prstGeom>
+                          <a:noFill/>
+                          <a:ln w="9525">
+                            <a:noFill/>
+                            <a:miter lim="800000"/>
+                            <a:headEnd/>
+                            <a:tailEnd/>
+                          </a:ln>
+                        </pic:spPr>
+                      </pic:pic>
+                    </a:graphicData>
+                  </a:graphic>
+                </wp:inline>
+              </w:drawing>
+            </w:r>
+          </w:p>
+        </w:tc>
+        <w:tc>
+          <w:tcPr>
+            <w:tcW w:w="3071" w:type="dxa"/>
+          </w:tcPr>
+          <w:p>
+            <w:pPr>
+              <w:spacing w:line="360" w:lineRule="auto"/>
+              <w:jc w:val="both"/>
+              <w:rPr>
+                <w:rFonts w:ascii="Times New Roman" w:hAnsi="Times New Roman" w:cs="Times New Roman"/>
+                <w:sz w:val="24"/>
+                <w:szCs w:val="24"/>
+              </w:rPr>
+            </w:pPr>
+            <w:r>
+              <w:rPr>
+                <w:rFonts w:ascii="Times New Roman" w:hAnsi="Times New Roman" w:cs="Times New Roman"/>
+                <w:noProof/>
+                <w:sz w:val="24"/>
+                <w:szCs w:val="24"/>
+              </w:rPr>
+              <w:drawing>
+                <wp:inline distT="0" distB="0" distL="0" distR="0">
+                  <wp:extent cx="1820636" cy="3034394"/>
+                  <wp:effectExtent l="19050" t="0" r="8164" b="0"/>
+                  <wp:docPr id="8" name="Obraz 7" descr="C:\Users\sstarzak\AndroidStudioProjects\PracaInz\backgrounds\quizowanie back\Screenshot_2015-01-12-22-08-20.png"/>
+                  <wp:cNvGraphicFramePr>
+                    <a:graphicFrameLocks xmlns:a="http://schemas.openxmlformats.org/drawingml/2006/main" noChangeAspect="1"/>
+                  </wp:cNvGraphicFramePr>
+                  <a:graphic xmlns:a="http://schemas.openxmlformats.org/drawingml/2006/main">
+                    <a:graphicData uri="http://schemas.openxmlformats.org/drawingml/2006/picture">
+                      <pic:pic xmlns:pic="http://schemas.openxmlformats.org/drawingml/2006/picture">
+                        <pic:nvPicPr>
+                          <pic:cNvPr id="0" name="Picture 7" descr="C:\Users\sstarzak\AndroidStudioProjects\PracaInz\backgrounds\quizowanie back\Screenshot_2015-01-12-22-08-20.png"/>
+                          <pic:cNvPicPr>
+                            <a:picLocks noChangeAspect="1" noChangeArrowheads="1"/>
+                          </pic:cNvPicPr>
+                        </pic:nvPicPr>
+                        <pic:blipFill>
+                          <a:blip r:embed="rId10"/>
+                          <a:srcRect/>
+                          <a:stretch>
+                            <a:fillRect/>
+                          </a:stretch>
+                        </pic:blipFill>
+                        <pic:spPr bwMode="auto">
+                          <a:xfrm>
+                            <a:off x="0" y="0"/>
+                            <a:ext cx="1822475" cy="3037459"/>
+                          </a:xfrm>
+                          <a:prstGeom prst="rect">
+                            <a:avLst/>
+                          </a:prstGeom>
+                          <a:noFill/>
+                          <a:ln w="9525">
+                            <a:noFill/>
+                            <a:miter lim="800000"/>
+                            <a:headEnd/>
+                            <a:tailEnd/>
+                          </a:ln>
+                        </pic:spPr>
+                      </pic:pic>
+                    </a:graphicData>
+                  </a:graphic>
+                </wp:inline>
+              </w:drawing>
+            </w:r>
+          </w:p>
+        </w:tc>
+        <w:tc>
+          <w:tcPr>
+            <w:tcW w:w="3071" w:type="dxa"/>
+          </w:tcPr>
+          <w:p>
+            <w:pPr>
+              <w:spacing w:line="360" w:lineRule="auto"/>
+              <w:jc w:val="both"/>
+              <w:rPr>
+                <w:rFonts w:ascii="Times New Roman" w:hAnsi="Times New Roman" w:cs="Times New Roman"/>
+                <w:sz w:val="24"/>
+                <w:szCs w:val="24"/>
+              </w:rPr>
+            </w:pPr>
+            <w:r>
+              <w:rPr>
+                <w:rFonts w:ascii="Times New Roman" w:hAnsi="Times New Roman" w:cs="Times New Roman"/>
+                <w:noProof/>
+                <w:sz w:val="24"/>
+                <w:szCs w:val="24"/>
+              </w:rPr>
+              <w:drawing>
+                <wp:inline distT="0" distB="0" distL="0" distR="0">
+                  <wp:extent cx="1822269" cy="3037114"/>
+                  <wp:effectExtent l="19050" t="0" r="6531" b="0"/>
+                  <wp:docPr id="10" name="Obraz 8" descr="C:\Users\sstarzak\AndroidStudioProjects\PracaInz\backgrounds\quizowanie back\Screenshot_2015-01-12-22-09-02.png"/>
+                  <wp:cNvGraphicFramePr>
+                    <a:graphicFrameLocks xmlns:a="http://schemas.openxmlformats.org/drawingml/2006/main" noChangeAspect="1"/>
+                  </wp:cNvGraphicFramePr>
+                  <a:graphic xmlns:a="http://schemas.openxmlformats.org/drawingml/2006/main">
+                    <a:graphicData uri="http://schemas.openxmlformats.org/drawingml/2006/picture">
+                      <pic:pic xmlns:pic="http://schemas.openxmlformats.org/drawingml/2006/picture">
+                        <pic:nvPicPr>
+                          <pic:cNvPr id="0" name="Picture 8" descr="C:\Users\sstarzak\AndroidStudioProjects\PracaInz\backgrounds\quizowanie back\Screenshot_2015-01-12-22-09-02.png"/>
+                          <pic:cNvPicPr>
+                            <a:picLocks noChangeAspect="1" noChangeArrowheads="1"/>
+                          </pic:cNvPicPr>
+                        </pic:nvPicPr>
+                        <pic:blipFill>
+                          <a:blip r:embed="rId11"/>
+                          <a:srcRect/>
+                          <a:stretch>
+                            <a:fillRect/>
+                          </a:stretch>
+                        </pic:blipFill>
+                        <pic:spPr bwMode="auto">
+                          <a:xfrm>
+                            <a:off x="0" y="0"/>
+                            <a:ext cx="1828859" cy="3048098"/>
+                          </a:xfrm>
+                          <a:prstGeom prst="rect">
+                            <a:avLst/>
+                          </a:prstGeom>
+                          <a:noFill/>
+                          <a:ln w="9525">
+                            <a:noFill/>
+                            <a:miter lim="800000"/>
+                            <a:headEnd/>
+                            <a:tailEnd/>
+                          </a:ln>
+                        </pic:spPr>
+                      </pic:pic>
+                    </a:graphicData>
+                  </a:graphic>
+                </wp:inline>
+              </w:drawing>
+            </w:r>
+          </w:p>
+        </w:tc>
+      </w:tr>
+      <w:tr>
+        <w:trPr>
+          <w:jc w:val="center"/>
+        </w:trPr>
+        <w:tc>
+          <w:tcPr>
+            <w:tcW w:w="3070" w:type="dxa"/>
+          </w:tcPr>
+          <w:p>
+            <w:pPr>
+              <w:spacing w:line="360" w:lineRule="auto"/>
+              <w:jc w:val="center"/>
+              <w:rPr>
+                <w:rFonts w:ascii="Times New Roman" w:hAnsi="Times New Roman" w:cs="Times New Roman"/>
+                <w:sz w:val="20"/>
+                <w:szCs w:val="20"/>
+              </w:rPr>
+            </w:pPr>
+            <w:r>
+              <w:rPr>
+                <w:rFonts w:ascii="Times New Roman" w:hAnsi="Times New Roman" w:cs="Times New Roman"/>
+                <w:sz w:val="20"/>
+                <w:szCs w:val="20"/>
+              </w:rPr>
+              <w:t>Rysunek 1.5 Wybór kategorii</w:t>
+            </w:r>
+          </w:p>
+        </w:tc>
+        <w:tc>
+          <w:tcPr>
+            <w:tcW w:w="3071" w:type="dxa"/>
+          </w:tcPr>
+          <w:p>
+            <w:pPr>
+              <w:spacing w:line="360" w:lineRule="auto"/>
+              <w:jc w:val="center"/>
+              <w:rPr>
+                <w:rFonts w:ascii="Times New Roman" w:hAnsi="Times New Roman" w:cs="Times New Roman"/>
+                <w:sz w:val="20"/>
+                <w:szCs w:val="20"/>
+              </w:rPr>
+            </w:pPr>
+            <w:r>
+              <w:rPr>
+                <w:rFonts w:ascii="Times New Roman" w:hAnsi="Times New Roman" w:cs="Times New Roman"/>
+                <w:sz w:val="20"/>
+                <w:szCs w:val="20"/>
+              </w:rPr>
+              <w:t>Rysunek 1.6 Informacje o rozgrywce</w:t>
+            </w:r>
+          </w:p>
+        </w:tc>
+        <w:tc>
+          <w:tcPr>
+            <w:tcW w:w="3071" w:type="dxa"/>
+          </w:tcPr>
+          <w:p>
+            <w:pPr>
+              <w:spacing w:line="360" w:lineRule="auto"/>
+              <w:jc w:val="both"/>
+              <w:rPr>
+                <w:rFonts w:ascii="Times New Roman" w:hAnsi="Times New Roman" w:cs="Times New Roman"/>
+                <w:sz w:val="20"/>
+                <w:szCs w:val="24"/>
+              </w:rPr>
+            </w:pPr>
+            <w:r>
+              <w:rPr>
+                <w:rFonts w:ascii="Times New Roman" w:hAnsi="Times New Roman" w:cs="Times New Roman"/>
+                <w:sz w:val="20"/>
+                <w:szCs w:val="24"/>
+              </w:rPr>
+              <w:t>Rysunek 1.7 Przykładowe pytanie.</w:t>
+            </w:r>
+          </w:p>
+        </w:tc>
+      </w:tr>
+    </w:tbl>
+    <w:p>
+      <w:pPr>
+        <w:pStyle w:val="Akapitzlist"/>
+        <w:numPr>
+          <w:ilvl w:val="2"/>
+          <w:numId w:val="1"/>
+        </w:numPr>
+        <w:spacing w:line="360" w:lineRule="auto"/>
+        <w:jc w:val="both"/>
+        <w:rPr>
+          <w:rFonts w:ascii="Times New Roman" w:hAnsi="Times New Roman" w:cs="Times New Roman"/>
+          <w:b/>
+          <w:sz w:val="24"/>
+          <w:szCs w:val="24"/>
+        </w:rPr>
+      </w:pPr>
+      <w:r>
+        <w:rPr>
+          <w:rFonts w:ascii="Times New Roman" w:hAnsi="Times New Roman" w:cs="Times New Roman"/>
+          <w:b/>
+          <w:sz w:val="24"/>
+          <w:szCs w:val="24"/>
+        </w:rPr>
+        <w:t>Zalety i wady</w:t>
+      </w:r>
+      <w:r>
+        <w:rPr>
+          <w:rFonts w:ascii="Times New Roman" w:hAnsi="Times New Roman" w:cs="Times New Roman"/>
+          <w:b/>
+          <w:sz w:val="24"/>
+          <w:szCs w:val="24"/>
+        </w:rPr>
+        <w:t xml:space="preserve"> aplikacji </w:t>
+      </w:r>
+      <w:proofErr w:type="spellStart"/>
+      <w:r>
+        <w:rPr>
+          <w:rFonts w:ascii="Times New Roman" w:hAnsi="Times New Roman" w:cs="Times New Roman"/>
+          <w:b/>
+          <w:sz w:val="24"/>
+          <w:szCs w:val="24"/>
+        </w:rPr>
+        <w:t>Quizwanie</w:t>
+      </w:r>
+      <w:proofErr w:type="spellEnd"/>
+    </w:p>
+    <w:p>
+      <w:pPr>
+        <w:spacing w:line="360" w:lineRule="auto"/>
+        <w:ind w:firstLine="708"/>
+        <w:jc w:val="both"/>
+        <w:rPr>
+          <w:rFonts w:ascii="Times New Roman" w:hAnsi="Times New Roman" w:cs="Times New Roman"/>
+          <w:sz w:val="24"/>
+          <w:szCs w:val="24"/>
+        </w:rPr>
+      </w:pPr>
+      <w:r>
+        <w:rPr>
+          <w:rFonts w:ascii="Times New Roman" w:hAnsi="Times New Roman" w:cs="Times New Roman"/>
+          <w:sz w:val="24"/>
+          <w:szCs w:val="24"/>
+        </w:rPr>
+        <w:t xml:space="preserve">Aplikacja </w:t>
+      </w:r>
+      <w:proofErr w:type="spellStart"/>
+      <w:r>
+        <w:rPr>
+          <w:rFonts w:ascii="Times New Roman" w:hAnsi="Times New Roman" w:cs="Times New Roman"/>
+          <w:sz w:val="24"/>
+          <w:szCs w:val="24"/>
+        </w:rPr>
+        <w:t>Quizwanie</w:t>
+      </w:r>
+      <w:proofErr w:type="spellEnd"/>
+      <w:r>
+        <w:rPr>
+          <w:rFonts w:ascii="Times New Roman" w:hAnsi="Times New Roman" w:cs="Times New Roman"/>
+          <w:sz w:val="24"/>
+          <w:szCs w:val="24"/>
+        </w:rPr>
+        <w:t xml:space="preserve"> zdobyła swoją popularność dzięki wprowadzonemu systemowi doboru przeciwników</w:t>
+      </w:r>
+      <w:r>
+        <w:rPr>
+          <w:rFonts w:ascii="Times New Roman" w:hAnsi="Times New Roman" w:cs="Times New Roman"/>
+          <w:sz w:val="24"/>
+          <w:szCs w:val="24"/>
+        </w:rPr>
+        <w:t>. Liczba użytkowników  tej aplikacji jest tak duża (około 150 tys.), że nawet przy wyborze rozgrywki z losowym przeciwnikiem, w ciągu kilkunastu sekund przydzielony zostanie partner do rozgrywki. Kolejną zaletą jest to, że u</w:t>
+      </w:r>
+      <w:r>
+        <w:rPr>
+          <w:rFonts w:ascii="Times New Roman" w:hAnsi="Times New Roman" w:cs="Times New Roman"/>
+          <w:sz w:val="24"/>
+          <w:szCs w:val="24"/>
+        </w:rPr>
+        <w:t xml:space="preserve">żytkownik który wykupił konto Premium ma dostęp do opcji tworzenia własnych pytań, dzięki czemu przyczynia się do rozwoju aplikacji. Twórcy aplikacji zaś, mogą skupić się na eliminacji potencjalnych błędów, czy dodawaniu nowych funkcjonalności. Mimo tego że aplikacja </w:t>
+      </w:r>
+      <w:proofErr w:type="spellStart"/>
+      <w:r>
+        <w:rPr>
+          <w:rFonts w:ascii="Times New Roman" w:hAnsi="Times New Roman" w:cs="Times New Roman"/>
+          <w:sz w:val="24"/>
+          <w:szCs w:val="24"/>
+        </w:rPr>
+        <w:t>Quizwanie</w:t>
+      </w:r>
+      <w:proofErr w:type="spellEnd"/>
+      <w:r>
+        <w:rPr>
+          <w:rFonts w:ascii="Times New Roman" w:hAnsi="Times New Roman" w:cs="Times New Roman"/>
+          <w:sz w:val="24"/>
+          <w:szCs w:val="24"/>
+        </w:rPr>
+        <w:t xml:space="preserve"> stanowi</w:t>
+      </w:r>
+      <w:r>
+        <w:rPr>
+          <w:rFonts w:ascii="Times New Roman" w:hAnsi="Times New Roman" w:cs="Times New Roman"/>
+          <w:sz w:val="24"/>
+          <w:szCs w:val="24"/>
+        </w:rPr>
+        <w:t xml:space="preserve"> dla graczy</w:t>
+      </w:r>
+      <w:r>
+        <w:rPr>
+          <w:rFonts w:ascii="Times New Roman" w:hAnsi="Times New Roman" w:cs="Times New Roman"/>
+          <w:sz w:val="24"/>
+          <w:szCs w:val="24"/>
+        </w:rPr>
+        <w:t xml:space="preserve"> </w:t>
+      </w:r>
+      <w:r>
+        <w:rPr>
+          <w:rFonts w:ascii="Times New Roman" w:hAnsi="Times New Roman" w:cs="Times New Roman"/>
+          <w:sz w:val="24"/>
+          <w:szCs w:val="24"/>
+        </w:rPr>
+        <w:t xml:space="preserve">świetną rozrywkę intelektualną, to nie poszerza w dużym stopniu wiedzy jej użytkowników. Wynika to z tego, że zabawa Quizu </w:t>
+      </w:r>
+      <w:r>
+        <w:rPr>
+          <w:rFonts w:ascii="Times New Roman" w:hAnsi="Times New Roman" w:cs="Times New Roman"/>
+          <w:sz w:val="24"/>
+        </w:rPr>
+        <w:t>polega de facto na dyskusji zgadujących nad różnymi możliwościami i wykluczaniu tych, które nie spełniają warunków zadanych w pytaniu.</w:t>
+      </w:r>
+      <w:r>
+        <w:rPr>
+          <w:rFonts w:ascii="Times New Roman" w:hAnsi="Times New Roman" w:cs="Times New Roman"/>
+          <w:sz w:val="26"/>
+          <w:szCs w:val="24"/>
+        </w:rPr>
+        <w:t xml:space="preserve"> </w:t>
+      </w:r>
     </w:p>
     <w:p>
       <w:pPr>
@@ -1328,6 +3279,243 @@
     </w:sectPr>
   </w:body>
 </w:document>
+</file>
+
+<file path=word/numbering.xml><?xml version="1.0" encoding="utf-8"?>
+<w:numbering xmlns:ve="http://schemas.openxmlformats.org/markup-compatibility/2006" xmlns:o="urn:schemas-microsoft-com:office:office" xmlns:r="http://schemas.openxmlformats.org/officeDocument/2006/relationships" xmlns:m="http://schemas.openxmlformats.org/officeDocument/2006/math" xmlns:v="urn:schemas-microsoft-com:vml" xmlns:wp="http://schemas.openxmlformats.org/drawingml/2006/wordprocessingDrawing" xmlns:w10="urn:schemas-microsoft-com:office:word" xmlns:w="http://schemas.openxmlformats.org/wordprocessingml/2006/main" xmlns:wne="http://schemas.microsoft.com/office/word/2006/wordml">
+  <w:abstractNum w:abstractNumId="0">
+    <w:nsid w:val="21E61C81"/>
+    <w:multiLevelType w:val="multilevel"/>
+    <w:tmpl w:val="2A402582"/>
+    <w:lvl w:ilvl="0">
+      <w:start w:val="1"/>
+      <w:numFmt w:val="decimal"/>
+      <w:lvlText w:val="%1"/>
+      <w:lvlJc w:val="left"/>
+      <w:pPr>
+        <w:ind w:left="375" w:hanging="375"/>
+      </w:pPr>
+      <w:rPr>
+        <w:rFonts w:hint="default"/>
+      </w:rPr>
+    </w:lvl>
+    <w:lvl w:ilvl="1">
+      <w:start w:val="1"/>
+      <w:numFmt w:val="decimal"/>
+      <w:lvlText w:val="%1.%2"/>
+      <w:lvlJc w:val="left"/>
+      <w:pPr>
+        <w:ind w:left="375" w:hanging="375"/>
+      </w:pPr>
+      <w:rPr>
+        <w:rFonts w:hint="default"/>
+      </w:rPr>
+    </w:lvl>
+    <w:lvl w:ilvl="2">
+      <w:start w:val="1"/>
+      <w:numFmt w:val="decimal"/>
+      <w:lvlText w:val="%1.%2.%3"/>
+      <w:lvlJc w:val="left"/>
+      <w:pPr>
+        <w:ind w:left="720" w:hanging="720"/>
+      </w:pPr>
+      <w:rPr>
+        <w:rFonts w:hint="default"/>
+      </w:rPr>
+    </w:lvl>
+    <w:lvl w:ilvl="3">
+      <w:start w:val="1"/>
+      <w:numFmt w:val="decimal"/>
+      <w:lvlText w:val="%1.%2.%3.%4"/>
+      <w:lvlJc w:val="left"/>
+      <w:pPr>
+        <w:ind w:left="720" w:hanging="720"/>
+      </w:pPr>
+      <w:rPr>
+        <w:rFonts w:hint="default"/>
+      </w:rPr>
+    </w:lvl>
+    <w:lvl w:ilvl="4">
+      <w:start w:val="1"/>
+      <w:numFmt w:val="decimal"/>
+      <w:lvlText w:val="%1.%2.%3.%4.%5"/>
+      <w:lvlJc w:val="left"/>
+      <w:pPr>
+        <w:ind w:left="1080" w:hanging="1080"/>
+      </w:pPr>
+      <w:rPr>
+        <w:rFonts w:hint="default"/>
+      </w:rPr>
+    </w:lvl>
+    <w:lvl w:ilvl="5">
+      <w:start w:val="1"/>
+      <w:numFmt w:val="decimal"/>
+      <w:lvlText w:val="%1.%2.%3.%4.%5.%6"/>
+      <w:lvlJc w:val="left"/>
+      <w:pPr>
+        <w:ind w:left="1440" w:hanging="1440"/>
+      </w:pPr>
+      <w:rPr>
+        <w:rFonts w:hint="default"/>
+      </w:rPr>
+    </w:lvl>
+    <w:lvl w:ilvl="6">
+      <w:start w:val="1"/>
+      <w:numFmt w:val="decimal"/>
+      <w:lvlText w:val="%1.%2.%3.%4.%5.%6.%7"/>
+      <w:lvlJc w:val="left"/>
+      <w:pPr>
+        <w:ind w:left="1440" w:hanging="1440"/>
+      </w:pPr>
+      <w:rPr>
+        <w:rFonts w:hint="default"/>
+      </w:rPr>
+    </w:lvl>
+    <w:lvl w:ilvl="7">
+      <w:start w:val="1"/>
+      <w:numFmt w:val="decimal"/>
+      <w:lvlText w:val="%1.%2.%3.%4.%5.%6.%7.%8"/>
+      <w:lvlJc w:val="left"/>
+      <w:pPr>
+        <w:ind w:left="1800" w:hanging="1800"/>
+      </w:pPr>
+      <w:rPr>
+        <w:rFonts w:hint="default"/>
+      </w:rPr>
+    </w:lvl>
+    <w:lvl w:ilvl="8">
+      <w:start w:val="1"/>
+      <w:numFmt w:val="decimal"/>
+      <w:lvlText w:val="%1.%2.%3.%4.%5.%6.%7.%8.%9"/>
+      <w:lvlJc w:val="left"/>
+      <w:pPr>
+        <w:ind w:left="1800" w:hanging="1800"/>
+      </w:pPr>
+      <w:rPr>
+        <w:rFonts w:hint="default"/>
+      </w:rPr>
+    </w:lvl>
+  </w:abstractNum>
+  <w:abstractNum w:abstractNumId="1">
+    <w:nsid w:val="46AF58FD"/>
+    <w:multiLevelType w:val="hybridMultilevel"/>
+    <w:tmpl w:val="5CCEE5D4"/>
+    <w:lvl w:ilvl="0" w:tplc="04150001">
+      <w:start w:val="1"/>
+      <w:numFmt w:val="bullet"/>
+      <w:lvlText w:val=""/>
+      <w:lvlJc w:val="left"/>
+      <w:pPr>
+        <w:ind w:left="1471" w:hanging="360"/>
+      </w:pPr>
+      <w:rPr>
+        <w:rFonts w:ascii="Symbol" w:hAnsi="Symbol" w:hint="default"/>
+      </w:rPr>
+    </w:lvl>
+    <w:lvl w:ilvl="1" w:tplc="04150003" w:tentative="1">
+      <w:start w:val="1"/>
+      <w:numFmt w:val="bullet"/>
+      <w:lvlText w:val="o"/>
+      <w:lvlJc w:val="left"/>
+      <w:pPr>
+        <w:ind w:left="2191" w:hanging="360"/>
+      </w:pPr>
+      <w:rPr>
+        <w:rFonts w:ascii="Courier New" w:hAnsi="Courier New" w:cs="Courier New" w:hint="default"/>
+      </w:rPr>
+    </w:lvl>
+    <w:lvl w:ilvl="2" w:tplc="04150005" w:tentative="1">
+      <w:start w:val="1"/>
+      <w:numFmt w:val="bullet"/>
+      <w:lvlText w:val=""/>
+      <w:lvlJc w:val="left"/>
+      <w:pPr>
+        <w:ind w:left="2911" w:hanging="360"/>
+      </w:pPr>
+      <w:rPr>
+        <w:rFonts w:ascii="Wingdings" w:hAnsi="Wingdings" w:hint="default"/>
+      </w:rPr>
+    </w:lvl>
+    <w:lvl w:ilvl="3" w:tplc="04150001" w:tentative="1">
+      <w:start w:val="1"/>
+      <w:numFmt w:val="bullet"/>
+      <w:lvlText w:val=""/>
+      <w:lvlJc w:val="left"/>
+      <w:pPr>
+        <w:ind w:left="3631" w:hanging="360"/>
+      </w:pPr>
+      <w:rPr>
+        <w:rFonts w:ascii="Symbol" w:hAnsi="Symbol" w:hint="default"/>
+      </w:rPr>
+    </w:lvl>
+    <w:lvl w:ilvl="4" w:tplc="04150003" w:tentative="1">
+      <w:start w:val="1"/>
+      <w:numFmt w:val="bullet"/>
+      <w:lvlText w:val="o"/>
+      <w:lvlJc w:val="left"/>
+      <w:pPr>
+        <w:ind w:left="4351" w:hanging="360"/>
+      </w:pPr>
+      <w:rPr>
+        <w:rFonts w:ascii="Courier New" w:hAnsi="Courier New" w:cs="Courier New" w:hint="default"/>
+      </w:rPr>
+    </w:lvl>
+    <w:lvl w:ilvl="5" w:tplc="04150005" w:tentative="1">
+      <w:start w:val="1"/>
+      <w:numFmt w:val="bullet"/>
+      <w:lvlText w:val=""/>
+      <w:lvlJc w:val="left"/>
+      <w:pPr>
+        <w:ind w:left="5071" w:hanging="360"/>
+      </w:pPr>
+      <w:rPr>
+        <w:rFonts w:ascii="Wingdings" w:hAnsi="Wingdings" w:hint="default"/>
+      </w:rPr>
+    </w:lvl>
+    <w:lvl w:ilvl="6" w:tplc="04150001" w:tentative="1">
+      <w:start w:val="1"/>
+      <w:numFmt w:val="bullet"/>
+      <w:lvlText w:val=""/>
+      <w:lvlJc w:val="left"/>
+      <w:pPr>
+        <w:ind w:left="5791" w:hanging="360"/>
+      </w:pPr>
+      <w:rPr>
+        <w:rFonts w:ascii="Symbol" w:hAnsi="Symbol" w:hint="default"/>
+      </w:rPr>
+    </w:lvl>
+    <w:lvl w:ilvl="7" w:tplc="04150003" w:tentative="1">
+      <w:start w:val="1"/>
+      <w:numFmt w:val="bullet"/>
+      <w:lvlText w:val="o"/>
+      <w:lvlJc w:val="left"/>
+      <w:pPr>
+        <w:ind w:left="6511" w:hanging="360"/>
+      </w:pPr>
+      <w:rPr>
+        <w:rFonts w:ascii="Courier New" w:hAnsi="Courier New" w:cs="Courier New" w:hint="default"/>
+      </w:rPr>
+    </w:lvl>
+    <w:lvl w:ilvl="8" w:tplc="04150005" w:tentative="1">
+      <w:start w:val="1"/>
+      <w:numFmt w:val="bullet"/>
+      <w:lvlText w:val=""/>
+      <w:lvlJc w:val="left"/>
+      <w:pPr>
+        <w:ind w:left="7231" w:hanging="360"/>
+      </w:pPr>
+      <w:rPr>
+        <w:rFonts w:ascii="Wingdings" w:hAnsi="Wingdings" w:hint="default"/>
+      </w:rPr>
+    </w:lvl>
+  </w:abstractNum>
+  <w:num w:numId="1">
+    <w:abstractNumId w:val="0"/>
+  </w:num>
+  <w:num w:numId="2">
+    <w:abstractNumId w:val="1"/>
+  </w:num>
+</w:numbering>
 </file>
 
 <file path=word/styles.xml><?xml version="1.0" encoding="utf-8"?>
@@ -1518,6 +3706,73 @@
     <w:uiPriority w:val="99"/>
     <w:semiHidden/>
     <w:unhideWhenUsed/>
+  </w:style>
+  <w:style w:type="paragraph" w:styleId="Akapitzlist">
+    <w:name w:val="List Paragraph"/>
+    <w:basedOn w:val="Normalny"/>
+    <w:uiPriority w:val="34"/>
+    <w:qFormat/>
+    <w:rsid w:val="00ED64B1"/>
+    <w:pPr>
+      <w:ind w:left="720"/>
+      <w:contextualSpacing/>
+    </w:pPr>
+  </w:style>
+  <w:style w:type="paragraph" w:styleId="Tekstdymka">
+    <w:name w:val="Balloon Text"/>
+    <w:basedOn w:val="Normalny"/>
+    <w:link w:val="TekstdymkaZnak"/>
+    <w:uiPriority w:val="99"/>
+    <w:semiHidden/>
+    <w:unhideWhenUsed/>
+    <w:rsid w:val="00527FDD"/>
+    <w:pPr>
+      <w:spacing w:after="0" w:line="240" w:lineRule="auto"/>
+    </w:pPr>
+    <w:rPr>
+      <w:rFonts w:ascii="Tahoma" w:hAnsi="Tahoma" w:cs="Tahoma"/>
+      <w:sz w:val="16"/>
+      <w:szCs w:val="16"/>
+    </w:rPr>
+  </w:style>
+  <w:style w:type="character" w:customStyle="1" w:styleId="TekstdymkaZnak">
+    <w:name w:val="Tekst dymka Znak"/>
+    <w:basedOn w:val="Domylnaczcionkaakapitu"/>
+    <w:link w:val="Tekstdymka"/>
+    <w:uiPriority w:val="99"/>
+    <w:semiHidden/>
+    <w:rsid w:val="00527FDD"/>
+    <w:rPr>
+      <w:rFonts w:ascii="Tahoma" w:hAnsi="Tahoma" w:cs="Tahoma"/>
+      <w:sz w:val="16"/>
+      <w:szCs w:val="16"/>
+    </w:rPr>
+  </w:style>
+  <w:style w:type="table" w:styleId="Tabela-Siatka">
+    <w:name w:val="Table Grid"/>
+    <w:basedOn w:val="Standardowy"/>
+    <w:uiPriority w:val="59"/>
+    <w:rsid w:val="00A12ABB"/>
+    <w:pPr>
+      <w:spacing w:after="0" w:line="240" w:lineRule="auto"/>
+    </w:pPr>
+    <w:tblPr>
+      <w:tblInd w:w="0" w:type="dxa"/>
+      <w:tblBorders>
+        <w:top w:val="single" w:sz="4" w:space="0" w:color="000000" w:themeColor="text1"/>
+        <w:left w:val="single" w:sz="4" w:space="0" w:color="000000" w:themeColor="text1"/>
+        <w:bottom w:val="single" w:sz="4" w:space="0" w:color="000000" w:themeColor="text1"/>
+        <w:right w:val="single" w:sz="4" w:space="0" w:color="000000" w:themeColor="text1"/>
+        <w:insideH w:val="single" w:sz="4" w:space="0" w:color="000000" w:themeColor="text1"/>
+        <w:insideV w:val="single" w:sz="4" w:space="0" w:color="000000" w:themeColor="text1"/>
+      </w:tblBorders>
+      <w:tblCellMar>
+        <w:top w:w="0" w:type="dxa"/>
+        <w:left w:w="108" w:type="dxa"/>
+        <w:bottom w:w="0" w:type="dxa"/>
+        <w:right w:w="108" w:type="dxa"/>
+      </w:tblCellMar>
+    </w:tblPr>
   </w:style>
 </w:styles>
 </file>

</xml_diff>

<commit_message>
Dodano charakterystyke porownawcza kujona
</commit_message>
<xml_diff>
--- a/Praca inż.docx
+++ b/Praca inż.docx
@@ -271,7 +271,6 @@
         </w:rPr>
         <w:t xml:space="preserve"> </w:t>
       </w:r>
-      <w:proofErr w:type="spellStart"/>
       <w:r>
         <w:rPr>
           <w:rFonts w:ascii="Times New Roman" w:hAnsi="Times New Roman" w:cs="Times New Roman"/>
@@ -286,42 +285,15 @@
           <w:sz w:val="24"/>
           <w:szCs w:val="24"/>
         </w:rPr>
-        <w:t>wanie</w:t>
-      </w:r>
-      <w:proofErr w:type="spellEnd"/>
-      <w:r>
-        <w:rPr>
-          <w:rFonts w:ascii="Times New Roman" w:hAnsi="Times New Roman" w:cs="Times New Roman"/>
-          <w:sz w:val="24"/>
-          <w:szCs w:val="24"/>
-        </w:rPr>
-        <w:t xml:space="preserve"> napisana w języki Java na platformę Android, </w:t>
-      </w:r>
-      <w:r>
-        <w:rPr>
-          <w:rFonts w:ascii="Times New Roman" w:hAnsi="Times New Roman" w:cs="Times New Roman"/>
-          <w:sz w:val="24"/>
-          <w:szCs w:val="24"/>
-        </w:rPr>
-        <w:t xml:space="preserve">która ze względu na swoją popularność doczekała się także implementacji na Windows </w:t>
-      </w:r>
-      <w:proofErr w:type="spellStart"/>
-      <w:r>
-        <w:rPr>
-          <w:rFonts w:ascii="Times New Roman" w:hAnsi="Times New Roman" w:cs="Times New Roman"/>
-          <w:sz w:val="24"/>
-          <w:szCs w:val="24"/>
-        </w:rPr>
-        <w:t>Phone</w:t>
-      </w:r>
-      <w:proofErr w:type="spellEnd"/>
-      <w:r>
-        <w:rPr>
-          <w:rFonts w:ascii="Times New Roman" w:hAnsi="Times New Roman" w:cs="Times New Roman"/>
-          <w:sz w:val="24"/>
-          <w:szCs w:val="24"/>
-        </w:rPr>
-        <w:t xml:space="preserve"> oraz IOS. Główną zaletą tej aplikacji </w:t>
+        <w:t xml:space="preserve">wanie napisana w języki Java na platformę Android, </w:t>
+      </w:r>
+      <w:r>
+        <w:rPr>
+          <w:rFonts w:ascii="Times New Roman" w:hAnsi="Times New Roman" w:cs="Times New Roman"/>
+          <w:sz w:val="24"/>
+          <w:szCs w:val="24"/>
+        </w:rPr>
+        <w:t xml:space="preserve">która ze względu na swoją popularność doczekała się także implementacji na Windows Phone oraz IOS. Główną zaletą tej aplikacji </w:t>
       </w:r>
       <w:r>
         <w:rPr>
@@ -409,43 +381,7 @@
           <w:sz w:val="24"/>
           <w:szCs w:val="24"/>
         </w:rPr>
-        <w:t xml:space="preserve">jest stworzona na platformę Windows </w:t>
-      </w:r>
-      <w:proofErr w:type="spellStart"/>
-      <w:r>
-        <w:rPr>
-          <w:rFonts w:ascii="Times New Roman" w:hAnsi="Times New Roman" w:cs="Times New Roman"/>
-          <w:sz w:val="24"/>
-          <w:szCs w:val="24"/>
-        </w:rPr>
-        <w:t>Phone</w:t>
-      </w:r>
-      <w:proofErr w:type="spellEnd"/>
-      <w:r>
-        <w:rPr>
-          <w:rFonts w:ascii="Times New Roman" w:hAnsi="Times New Roman" w:cs="Times New Roman"/>
-          <w:sz w:val="24"/>
-          <w:szCs w:val="24"/>
-        </w:rPr>
-        <w:t xml:space="preserve"> aplikacja Pierwiastki wydana przez </w:t>
-      </w:r>
-      <w:proofErr w:type="spellStart"/>
-      <w:r>
-        <w:rPr>
-          <w:rFonts w:ascii="Times New Roman" w:hAnsi="Times New Roman" w:cs="Times New Roman"/>
-          <w:sz w:val="24"/>
-          <w:szCs w:val="24"/>
-        </w:rPr>
-        <w:t>elesoft</w:t>
-      </w:r>
-      <w:proofErr w:type="spellEnd"/>
-      <w:r>
-        <w:rPr>
-          <w:rFonts w:ascii="Times New Roman" w:hAnsi="Times New Roman" w:cs="Times New Roman"/>
-          <w:sz w:val="24"/>
-          <w:szCs w:val="24"/>
-        </w:rPr>
-        <w:t>. Jej głównymi odbiorcami są uczniowie szkół średnich o profilach chemicznych, ale także wszyscy którzy potrzebują informacji na temat konkretnego pierwiastka chemicznego. Dzięki przyjemnej dla oka szacie graficznej</w:t>
+        <w:t>jest stworzona na platformę Windows Phone aplikacja Pierwiastki wydana przez elesoft. Jej głównymi odbiorcami są uczniowie szkół średnich o profilach chemicznych, ale także wszyscy którzy potrzebują informacji na temat konkretnego pierwiastka chemicznego. Dzięki przyjemnej dla oka szacie graficznej</w:t>
       </w:r>
       <w:r>
         <w:rPr>
@@ -754,16 +690,7 @@
           <w:sz w:val="24"/>
           <w:szCs w:val="24"/>
         </w:rPr>
-        <w:t xml:space="preserve"> </w:t>
-      </w:r>
-      <w:proofErr w:type="spellStart"/>
-      <w:r>
-        <w:rPr>
-          <w:rFonts w:ascii="Times New Roman" w:hAnsi="Times New Roman" w:cs="Times New Roman"/>
-          <w:sz w:val="24"/>
-          <w:szCs w:val="24"/>
-        </w:rPr>
-        <w:t>wielo</w:t>
+        <w:t xml:space="preserve"> wielo</w:t>
       </w:r>
       <w:r>
         <w:rPr>
@@ -779,16 +706,7 @@
           <w:sz w:val="24"/>
           <w:szCs w:val="24"/>
         </w:rPr>
-        <w:t>ematyczność</w:t>
-      </w:r>
-      <w:proofErr w:type="spellEnd"/>
-      <w:r>
-        <w:rPr>
-          <w:rFonts w:ascii="Times New Roman" w:hAnsi="Times New Roman" w:cs="Times New Roman"/>
-          <w:sz w:val="24"/>
-          <w:szCs w:val="24"/>
-        </w:rPr>
-        <w:t xml:space="preserve"> modułów edukacyjnych. Moduły </w:t>
+        <w:t xml:space="preserve">ematyczność modułów edukacyjnych. Moduły </w:t>
       </w:r>
       <w:r>
         <w:rPr>
@@ -1032,33 +950,31 @@
           <w:sz w:val="24"/>
           <w:szCs w:val="24"/>
         </w:rPr>
-        <w:t xml:space="preserve">y na rynku. Należą do nich </w:t>
-      </w:r>
-      <w:proofErr w:type="spellStart"/>
-      <w:r>
-        <w:rPr>
-          <w:rFonts w:ascii="Times New Roman" w:hAnsi="Times New Roman" w:cs="Times New Roman"/>
-          <w:sz w:val="24"/>
-          <w:szCs w:val="24"/>
-        </w:rPr>
-        <w:t>Quiz</w:t>
-      </w:r>
-      <w:r>
-        <w:rPr>
-          <w:rFonts w:ascii="Times New Roman" w:hAnsi="Times New Roman" w:cs="Times New Roman"/>
-          <w:sz w:val="24"/>
-          <w:szCs w:val="24"/>
-        </w:rPr>
-        <w:t>wanie</w:t>
-      </w:r>
-      <w:proofErr w:type="spellEnd"/>
-      <w:r>
-        <w:rPr>
-          <w:rFonts w:ascii="Times New Roman" w:hAnsi="Times New Roman" w:cs="Times New Roman"/>
-          <w:sz w:val="24"/>
-          <w:szCs w:val="24"/>
-        </w:rPr>
-        <w:t xml:space="preserve">, Kujon, Pierwiastki. </w:t>
+        <w:t>y na rynku. Należą do nich Quiz</w:t>
+      </w:r>
+      <w:r>
+        <w:rPr>
+          <w:rFonts w:ascii="Times New Roman" w:hAnsi="Times New Roman" w:cs="Times New Roman"/>
+          <w:sz w:val="24"/>
+          <w:szCs w:val="24"/>
+        </w:rPr>
+        <w:t>wanie, Kujon, Pierwiastki</w:t>
+      </w:r>
+      <w:r>
+        <w:rPr>
+          <w:rFonts w:ascii="Times New Roman" w:hAnsi="Times New Roman" w:cs="Times New Roman"/>
+          <w:sz w:val="24"/>
+          <w:szCs w:val="24"/>
+        </w:rPr>
+        <w:t xml:space="preserve"> oraz Fizyka na 5</w:t>
+      </w:r>
+      <w:r>
+        <w:rPr>
+          <w:rFonts w:ascii="Times New Roman" w:hAnsi="Times New Roman" w:cs="Times New Roman"/>
+          <w:sz w:val="24"/>
+          <w:szCs w:val="24"/>
+        </w:rPr>
+        <w:t xml:space="preserve">. </w:t>
       </w:r>
     </w:p>
     <w:p>
@@ -1077,7 +993,6 @@
           <w:szCs w:val="24"/>
         </w:rPr>
       </w:pPr>
-      <w:proofErr w:type="spellStart"/>
       <w:r>
         <w:rPr>
           <w:rFonts w:ascii="Times New Roman" w:hAnsi="Times New Roman" w:cs="Times New Roman"/>
@@ -1096,7 +1011,6 @@
         </w:rPr>
         <w:t>wanie</w:t>
       </w:r>
-      <w:proofErr w:type="spellEnd"/>
       <w:r>
         <w:rPr>
           <w:rFonts w:ascii="Times New Roman" w:hAnsi="Times New Roman" w:cs="Times New Roman"/>
@@ -1174,16 +1088,14 @@
         </w:rPr>
         <w:t xml:space="preserve"> </w:t>
       </w:r>
-      <w:proofErr w:type="spellStart"/>
       <w:r>
         <w:rPr>
           <w:rFonts w:ascii="Times New Roman" w:hAnsi="Times New Roman" w:cs="Times New Roman"/>
           <w:sz w:val="26"/>
           <w:szCs w:val="24"/>
         </w:rPr>
-        <w:t>quizowych</w:t>
-      </w:r>
-      <w:proofErr w:type="spellEnd"/>
+        <w:t>typu quiz</w:t>
+      </w:r>
       <w:r>
         <w:rPr>
           <w:rFonts w:ascii="Times New Roman" w:hAnsi="Times New Roman" w:cs="Times New Roman"/>
@@ -1230,25 +1142,7 @@
           <w:sz w:val="26"/>
           <w:szCs w:val="24"/>
         </w:rPr>
-        <w:t xml:space="preserve">Aplikacja oparta jest na licencji </w:t>
-      </w:r>
-      <w:proofErr w:type="spellStart"/>
-      <w:r>
-        <w:rPr>
-          <w:rFonts w:ascii="Times New Roman" w:hAnsi="Times New Roman" w:cs="Times New Roman"/>
-          <w:sz w:val="26"/>
-          <w:szCs w:val="24"/>
-        </w:rPr>
-        <w:t>Adware</w:t>
-      </w:r>
-      <w:proofErr w:type="spellEnd"/>
-      <w:r>
-        <w:rPr>
-          <w:rFonts w:ascii="Times New Roman" w:hAnsi="Times New Roman" w:cs="Times New Roman"/>
-          <w:sz w:val="26"/>
-          <w:szCs w:val="24"/>
-        </w:rPr>
-        <w:t xml:space="preserve"> z możliwością wykupienia konta </w:t>
+        <w:t xml:space="preserve">Aplikacja oparta jest na licencji Adware z możliwością wykupienia konta </w:t>
       </w:r>
       <w:r>
         <w:rPr>
@@ -1349,18 +1243,8 @@
           <w:sz w:val="20"/>
           <w:szCs w:val="20"/>
         </w:rPr>
-        <w:t xml:space="preserve"> Logo aplikacji </w:t>
-      </w:r>
-      <w:proofErr w:type="spellStart"/>
-      <w:r>
-        <w:rPr>
-          <w:rFonts w:ascii="Times New Roman" w:hAnsi="Times New Roman" w:cs="Times New Roman"/>
-          <w:sz w:val="20"/>
-          <w:szCs w:val="20"/>
-        </w:rPr>
-        <w:t>Quizwanie</w:t>
-      </w:r>
-      <w:proofErr w:type="spellEnd"/>
+        <w:t xml:space="preserve"> Logo aplikacji Quizwanie</w:t>
+      </w:r>
     </w:p>
     <w:p>
       <w:pPr>
@@ -1414,43 +1298,7 @@
           <w:sz w:val="24"/>
           <w:szCs w:val="24"/>
         </w:rPr>
-        <w:t xml:space="preserve">doczekała się implementacji na platformę Android, Windows </w:t>
-      </w:r>
-      <w:proofErr w:type="spellStart"/>
-      <w:r>
-        <w:rPr>
-          <w:rFonts w:ascii="Times New Roman" w:hAnsi="Times New Roman" w:cs="Times New Roman"/>
-          <w:sz w:val="24"/>
-          <w:szCs w:val="24"/>
-        </w:rPr>
-        <w:t>Phone</w:t>
-      </w:r>
-      <w:proofErr w:type="spellEnd"/>
-      <w:r>
-        <w:rPr>
-          <w:rFonts w:ascii="Times New Roman" w:hAnsi="Times New Roman" w:cs="Times New Roman"/>
-          <w:sz w:val="24"/>
-          <w:szCs w:val="24"/>
-        </w:rPr>
-        <w:t xml:space="preserve">, oraz </w:t>
-      </w:r>
-      <w:proofErr w:type="spellStart"/>
-      <w:r>
-        <w:rPr>
-          <w:rFonts w:ascii="Times New Roman" w:hAnsi="Times New Roman" w:cs="Times New Roman"/>
-          <w:sz w:val="24"/>
-          <w:szCs w:val="24"/>
-        </w:rPr>
-        <w:t>iOS</w:t>
-      </w:r>
-      <w:proofErr w:type="spellEnd"/>
-      <w:r>
-        <w:rPr>
-          <w:rFonts w:ascii="Times New Roman" w:hAnsi="Times New Roman" w:cs="Times New Roman"/>
-          <w:sz w:val="24"/>
-          <w:szCs w:val="24"/>
-        </w:rPr>
-        <w:t xml:space="preserve">.  Dla platformy Android aplikacja dostępna jest </w:t>
+        <w:t xml:space="preserve">doczekała się implementacji na platformę Android, Windows Phone, oraz iOS.  Dla platformy Android aplikacja dostępna jest </w:t>
       </w:r>
       <w:r>
         <w:rPr>
@@ -1506,87 +1354,23 @@
           <w:sz w:val="24"/>
           <w:szCs w:val="24"/>
         </w:rPr>
-        <w:t xml:space="preserve">. Dla platformy Windows </w:t>
-      </w:r>
-      <w:proofErr w:type="spellStart"/>
-      <w:r>
-        <w:rPr>
-          <w:rFonts w:ascii="Times New Roman" w:hAnsi="Times New Roman" w:cs="Times New Roman"/>
-          <w:sz w:val="24"/>
-          <w:szCs w:val="24"/>
-        </w:rPr>
-        <w:t>Phone</w:t>
-      </w:r>
-      <w:proofErr w:type="spellEnd"/>
-      <w:r>
-        <w:rPr>
-          <w:rFonts w:ascii="Times New Roman" w:hAnsi="Times New Roman" w:cs="Times New Roman"/>
-          <w:sz w:val="24"/>
-          <w:szCs w:val="24"/>
-        </w:rPr>
-        <w:t xml:space="preserve"> należy skorzystać z aplikacji</w:t>
-      </w:r>
-      <w:r>
-        <w:rPr>
-          <w:rFonts w:ascii="Times New Roman" w:hAnsi="Times New Roman" w:cs="Times New Roman"/>
-          <w:sz w:val="24"/>
-          <w:szCs w:val="24"/>
-        </w:rPr>
-        <w:t xml:space="preserve"> </w:t>
-      </w:r>
-      <w:proofErr w:type="spellStart"/>
-      <w:r>
-        <w:rPr>
-          <w:rFonts w:ascii="Times New Roman" w:hAnsi="Times New Roman" w:cs="Times New Roman"/>
-          <w:sz w:val="24"/>
-          <w:szCs w:val="24"/>
-        </w:rPr>
-        <w:t>Store</w:t>
-      </w:r>
-      <w:proofErr w:type="spellEnd"/>
-      <w:r>
-        <w:rPr>
-          <w:rFonts w:ascii="Times New Roman" w:hAnsi="Times New Roman" w:cs="Times New Roman"/>
-          <w:sz w:val="24"/>
-          <w:szCs w:val="24"/>
-        </w:rPr>
-        <w:t xml:space="preserve">, natomiast w przypadku platformy </w:t>
-      </w:r>
-      <w:proofErr w:type="spellStart"/>
-      <w:r>
-        <w:rPr>
-          <w:rFonts w:ascii="Times New Roman" w:hAnsi="Times New Roman" w:cs="Times New Roman"/>
-          <w:sz w:val="24"/>
-          <w:szCs w:val="24"/>
-        </w:rPr>
-        <w:t>iOS</w:t>
-      </w:r>
-      <w:proofErr w:type="spellEnd"/>
-      <w:r>
-        <w:rPr>
-          <w:rFonts w:ascii="Times New Roman" w:hAnsi="Times New Roman" w:cs="Times New Roman"/>
-          <w:sz w:val="24"/>
-          <w:szCs w:val="24"/>
-        </w:rPr>
-        <w:t xml:space="preserve"> należy skorzystać z programu </w:t>
-      </w:r>
-      <w:proofErr w:type="spellStart"/>
-      <w:r>
-        <w:rPr>
-          <w:rFonts w:ascii="Times New Roman" w:hAnsi="Times New Roman" w:cs="Times New Roman"/>
-          <w:sz w:val="24"/>
-          <w:szCs w:val="24"/>
-        </w:rPr>
-        <w:t>iTunes</w:t>
-      </w:r>
-      <w:proofErr w:type="spellEnd"/>
-      <w:r>
-        <w:rPr>
-          <w:rFonts w:ascii="Times New Roman" w:hAnsi="Times New Roman" w:cs="Times New Roman"/>
-          <w:sz w:val="24"/>
-          <w:szCs w:val="24"/>
-        </w:rPr>
-        <w:t>. W każdym z przypadków należy zaakceptować warunki umowy licencyjnej, oraz wyrazić zgodę na korzystanie z następujących usług telefonu:</w:t>
+        <w:t>. Dla platformy Windows Phone należy skorzystać z aplikacji</w:t>
+      </w:r>
+      <w:r>
+        <w:rPr>
+          <w:rFonts w:ascii="Times New Roman" w:hAnsi="Times New Roman" w:cs="Times New Roman"/>
+          <w:sz w:val="24"/>
+          <w:szCs w:val="24"/>
+        </w:rPr>
+        <w:t xml:space="preserve"> Store</w:t>
+      </w:r>
+      <w:r>
+        <w:rPr>
+          <w:rFonts w:ascii="Times New Roman" w:hAnsi="Times New Roman" w:cs="Times New Roman"/>
+          <w:sz w:val="24"/>
+          <w:szCs w:val="24"/>
+        </w:rPr>
+        <w:t>, natomiast w przypadku platformy iOS należy skorzystać z programu iTunes. W każdym z przypadków należy zaakceptować warunki umowy licencyjnej, oraz wyrazić zgodę na korzystanie z następujących usług telefonu:</w:t>
       </w:r>
     </w:p>
     <w:p>
@@ -1837,18 +1621,8 @@
           <w:sz w:val="24"/>
           <w:szCs w:val="24"/>
         </w:rPr>
-        <w:t xml:space="preserve">W tym podrozdziale omówione zostaną wszystkie funkcjonalności aplikacji </w:t>
-      </w:r>
-      <w:proofErr w:type="spellStart"/>
-      <w:r>
-        <w:rPr>
-          <w:rFonts w:ascii="Times New Roman" w:hAnsi="Times New Roman" w:cs="Times New Roman"/>
-          <w:sz w:val="24"/>
-          <w:szCs w:val="24"/>
-        </w:rPr>
-        <w:t>Quizwanie</w:t>
-      </w:r>
-      <w:proofErr w:type="spellEnd"/>
+        <w:t>W tym podrozdziale omówione zostaną wszystkie funkcjonalności aplikacji Quizwanie</w:t>
+      </w:r>
       <w:r>
         <w:rPr>
           <w:rFonts w:ascii="Times New Roman" w:hAnsi="Times New Roman" w:cs="Times New Roman"/>
@@ -2084,16 +1858,7 @@
           <w:sz w:val="24"/>
           <w:szCs w:val="24"/>
         </w:rPr>
-        <w:t xml:space="preserve"> </w:t>
-      </w:r>
-      <w:proofErr w:type="spellStart"/>
-      <w:r>
-        <w:rPr>
-          <w:rFonts w:ascii="Times New Roman" w:hAnsi="Times New Roman" w:cs="Times New Roman"/>
-          <w:sz w:val="24"/>
-          <w:szCs w:val="24"/>
-        </w:rPr>
-        <w:t>społecznościowy</w:t>
+        <w:t xml:space="preserve"> społecznościowy</w:t>
       </w:r>
       <w:r>
         <w:rPr>
@@ -2103,50 +1868,21 @@
         </w:rPr>
         <w:t>m</w:t>
       </w:r>
-      <w:proofErr w:type="spellEnd"/>
-      <w:r>
-        <w:rPr>
-          <w:rFonts w:ascii="Times New Roman" w:hAnsi="Times New Roman" w:cs="Times New Roman"/>
-          <w:sz w:val="24"/>
-          <w:szCs w:val="24"/>
-        </w:rPr>
-        <w:t xml:space="preserve"> </w:t>
-      </w:r>
-      <w:proofErr w:type="spellStart"/>
-      <w:r>
-        <w:rPr>
-          <w:rFonts w:ascii="Times New Roman" w:hAnsi="Times New Roman" w:cs="Times New Roman"/>
-          <w:sz w:val="24"/>
-          <w:szCs w:val="24"/>
-        </w:rPr>
-        <w:t>Facebook</w:t>
-      </w:r>
-      <w:proofErr w:type="spellEnd"/>
-      <w:r>
-        <w:rPr>
-          <w:rFonts w:ascii="Times New Roman" w:hAnsi="Times New Roman" w:cs="Times New Roman"/>
-          <w:sz w:val="24"/>
-          <w:szCs w:val="24"/>
-        </w:rPr>
-        <w:t xml:space="preserve">. Ta opcja pozwala na wyszukanie znajomych osób które posiadają konto w aplikacji </w:t>
-      </w:r>
-      <w:proofErr w:type="spellStart"/>
-      <w:r>
-        <w:rPr>
-          <w:rFonts w:ascii="Times New Roman" w:hAnsi="Times New Roman" w:cs="Times New Roman"/>
-          <w:sz w:val="24"/>
-          <w:szCs w:val="24"/>
-        </w:rPr>
-        <w:t>quizowanie</w:t>
-      </w:r>
-      <w:proofErr w:type="spellEnd"/>
-      <w:r>
-        <w:rPr>
-          <w:rFonts w:ascii="Times New Roman" w:hAnsi="Times New Roman" w:cs="Times New Roman"/>
-          <w:sz w:val="24"/>
-          <w:szCs w:val="24"/>
-        </w:rPr>
-        <w:t>.</w:t>
+      <w:r>
+        <w:rPr>
+          <w:rFonts w:ascii="Times New Roman" w:hAnsi="Times New Roman" w:cs="Times New Roman"/>
+          <w:sz w:val="24"/>
+          <w:szCs w:val="24"/>
+        </w:rPr>
+        <w:t xml:space="preserve"> Facebook</w:t>
+      </w:r>
+      <w:r>
+        <w:rPr>
+          <w:rFonts w:ascii="Times New Roman" w:hAnsi="Times New Roman" w:cs="Times New Roman"/>
+          <w:sz w:val="24"/>
+          <w:szCs w:val="24"/>
+        </w:rPr>
+        <w:t>. Ta opcja pozwala na wyszukanie znajomych osób które posiadają konto w aplikacji quizowanie.</w:t>
       </w:r>
     </w:p>
     <w:p>
@@ -2927,19 +2663,8 @@
           <w:sz w:val="24"/>
           <w:szCs w:val="24"/>
         </w:rPr>
-        <w:t xml:space="preserve"> aplikacji </w:t>
-      </w:r>
-      <w:proofErr w:type="spellStart"/>
-      <w:r>
-        <w:rPr>
-          <w:rFonts w:ascii="Times New Roman" w:hAnsi="Times New Roman" w:cs="Times New Roman"/>
-          <w:b/>
-          <w:sz w:val="24"/>
-          <w:szCs w:val="24"/>
-        </w:rPr>
-        <w:t>Quizwanie</w:t>
-      </w:r>
-      <w:proofErr w:type="spellEnd"/>
+        <w:t xml:space="preserve"> aplikacji Quizwanie</w:t>
+      </w:r>
     </w:p>
     <w:p>
       <w:pPr>
@@ -2958,25 +2683,7 @@
           <w:sz w:val="24"/>
           <w:szCs w:val="24"/>
         </w:rPr>
-        <w:t xml:space="preserve">Aplikacja </w:t>
-      </w:r>
-      <w:proofErr w:type="spellStart"/>
-      <w:r>
-        <w:rPr>
-          <w:rFonts w:ascii="Times New Roman" w:hAnsi="Times New Roman" w:cs="Times New Roman"/>
-          <w:sz w:val="24"/>
-          <w:szCs w:val="24"/>
-        </w:rPr>
-        <w:t>Quizwanie</w:t>
-      </w:r>
-      <w:proofErr w:type="spellEnd"/>
-      <w:r>
-        <w:rPr>
-          <w:rFonts w:ascii="Times New Roman" w:hAnsi="Times New Roman" w:cs="Times New Roman"/>
-          <w:sz w:val="24"/>
-          <w:szCs w:val="24"/>
-        </w:rPr>
-        <w:t xml:space="preserve"> zdobyła swoją popularność dzięki wprowadzonemu systemowi doboru przeciwników</w:t>
+        <w:t>Aplikacja Quizwanie zdobyła swoją popularność dzięki wprowadzonemu systemowi doboru przeciwników</w:t>
       </w:r>
       <w:r>
         <w:rPr>
@@ -2992,25 +2699,7 @@
           <w:sz w:val="24"/>
           <w:szCs w:val="24"/>
         </w:rPr>
-        <w:t xml:space="preserve">żytkownik który wykupił konto Premium ma dostęp do opcji tworzenia własnych pytań, dzięki czemu przyczynia się do rozwoju aplikacji. Twórcy aplikacji zaś, mogą skupić się na eliminacji potencjalnych błędów, czy dodawaniu nowych funkcjonalności. Mimo tego że aplikacja </w:t>
-      </w:r>
-      <w:proofErr w:type="spellStart"/>
-      <w:r>
-        <w:rPr>
-          <w:rFonts w:ascii="Times New Roman" w:hAnsi="Times New Roman" w:cs="Times New Roman"/>
-          <w:sz w:val="24"/>
-          <w:szCs w:val="24"/>
-        </w:rPr>
-        <w:t>Quizwanie</w:t>
-      </w:r>
-      <w:proofErr w:type="spellEnd"/>
-      <w:r>
-        <w:rPr>
-          <w:rFonts w:ascii="Times New Roman" w:hAnsi="Times New Roman" w:cs="Times New Roman"/>
-          <w:sz w:val="24"/>
-          <w:szCs w:val="24"/>
-        </w:rPr>
-        <w:t xml:space="preserve"> stanowi</w:t>
+        <w:t>żytkownik który wykupił konto Premium ma dostęp do opcji tworzenia własnych pytań, dzięki czemu przyczynia się do rozwoju aplikacji. Twórcy aplikacji zaś, mogą skupić się na eliminacji potencjalnych błędów, czy dodawaniu nowych funkcjonalności. Mimo tego że aplikacja Quizwanie stanowi</w:t>
       </w:r>
       <w:r>
         <w:rPr>
@@ -3051,9 +2740,22 @@
         </w:rPr>
         <w:t xml:space="preserve"> </w:t>
       </w:r>
-    </w:p>
-    <w:p>
-      <w:pPr>
+      <w:r>
+        <w:rPr>
+          <w:rFonts w:ascii="Times New Roman" w:hAnsi="Times New Roman" w:cs="Times New Roman"/>
+          <w:sz w:val="24"/>
+          <w:szCs w:val="24"/>
+        </w:rPr>
+        <w:t>Wadą jest też to że do korzystania z aplikacji wymagane jest połączenie z siecią Internet.</w:t>
+      </w:r>
+    </w:p>
+    <w:p>
+      <w:pPr>
+        <w:pStyle w:val="Akapitzlist"/>
+        <w:numPr>
+          <w:ilvl w:val="1"/>
+          <w:numId w:val="1"/>
+        </w:numPr>
         <w:spacing w:line="360" w:lineRule="auto"/>
         <w:jc w:val="both"/>
         <w:rPr>
@@ -3070,7 +2772,1076 @@
           <w:sz w:val="26"/>
           <w:szCs w:val="24"/>
         </w:rPr>
-        <w:t>1.2 Kujon</w:t>
+        <w:t>Kujon</w:t>
+      </w:r>
+    </w:p>
+    <w:p>
+      <w:pPr>
+        <w:spacing w:line="360" w:lineRule="auto"/>
+        <w:ind w:firstLine="375"/>
+        <w:jc w:val="both"/>
+        <w:rPr>
+          <w:rFonts w:ascii="Times New Roman" w:hAnsi="Times New Roman" w:cs="Times New Roman"/>
+          <w:sz w:val="24"/>
+          <w:szCs w:val="24"/>
+        </w:rPr>
+      </w:pPr>
+      <w:r>
+        <w:rPr>
+          <w:rFonts w:ascii="Times New Roman" w:hAnsi="Times New Roman" w:cs="Times New Roman"/>
+          <w:sz w:val="24"/>
+          <w:szCs w:val="24"/>
+        </w:rPr>
+        <w:t>Aplikacja Kujon została zaprojektowana z myślą o najmłodszych użytkownikach urządzeń mobiln</w:t>
+      </w:r>
+      <w:r>
+        <w:rPr>
+          <w:rFonts w:ascii="Times New Roman" w:hAnsi="Times New Roman" w:cs="Times New Roman"/>
+          <w:sz w:val="24"/>
+          <w:szCs w:val="24"/>
+        </w:rPr>
+        <w:t>y</w:t>
+      </w:r>
+      <w:r>
+        <w:rPr>
+          <w:rFonts w:ascii="Times New Roman" w:hAnsi="Times New Roman" w:cs="Times New Roman"/>
+          <w:sz w:val="24"/>
+          <w:szCs w:val="24"/>
+        </w:rPr>
+        <w:t>ch</w:t>
+      </w:r>
+      <w:r>
+        <w:rPr>
+          <w:rFonts w:ascii="Times New Roman" w:hAnsi="Times New Roman" w:cs="Times New Roman"/>
+          <w:sz w:val="24"/>
+          <w:szCs w:val="24"/>
+        </w:rPr>
+        <w:t>.</w:t>
+      </w:r>
+      <w:r>
+        <w:rPr>
+          <w:rFonts w:ascii="Times New Roman" w:hAnsi="Times New Roman" w:cs="Times New Roman"/>
+          <w:sz w:val="24"/>
+          <w:szCs w:val="24"/>
+        </w:rPr>
+        <w:t xml:space="preserve"> W jej założeniach jest ułatwienie nauki w zakresie języka polskiego :zasad ortografii, fonetyki, oraz w zakresie matematyki: nauka dodawania, odejmowania, mnożenia i dzielenia w czterech zakresach: do 25, 50, 75, 100 Jest to prosta darmowa aplikacja napisana na platformę Android.</w:t>
+      </w:r>
+    </w:p>
+    <w:p>
+      <w:pPr>
+        <w:spacing w:line="360" w:lineRule="auto"/>
+        <w:ind w:firstLine="375"/>
+        <w:jc w:val="center"/>
+        <w:rPr>
+          <w:rFonts w:ascii="Times New Roman" w:hAnsi="Times New Roman" w:cs="Times New Roman"/>
+          <w:sz w:val="24"/>
+          <w:szCs w:val="24"/>
+        </w:rPr>
+      </w:pPr>
+      <w:r>
+        <w:rPr>
+          <w:rFonts w:ascii="Times New Roman" w:hAnsi="Times New Roman" w:cs="Times New Roman"/>
+          <w:noProof/>
+          <w:sz w:val="24"/>
+          <w:szCs w:val="24"/>
+        </w:rPr>
+        <w:lastRenderedPageBreak/>
+        <w:drawing>
+          <wp:inline distT="0" distB="0" distL="0" distR="0">
+            <wp:extent cx="2402925" cy="1503485"/>
+            <wp:effectExtent l="19050" t="0" r="0" b="0"/>
+            <wp:docPr id="11" name="Obraz 9" descr="C:\Users\sstarzak\AndroidStudioProjects\PracaInz\backgrounds\kujon back\logo.png"/>
+            <wp:cNvGraphicFramePr>
+              <a:graphicFrameLocks xmlns:a="http://schemas.openxmlformats.org/drawingml/2006/main" noChangeAspect="1"/>
+            </wp:cNvGraphicFramePr>
+            <a:graphic xmlns:a="http://schemas.openxmlformats.org/drawingml/2006/main">
+              <a:graphicData uri="http://schemas.openxmlformats.org/drawingml/2006/picture">
+                <pic:pic xmlns:pic="http://schemas.openxmlformats.org/drawingml/2006/picture">
+                  <pic:nvPicPr>
+                    <pic:cNvPr id="0" name="Picture 9" descr="C:\Users\sstarzak\AndroidStudioProjects\PracaInz\backgrounds\kujon back\logo.png"/>
+                    <pic:cNvPicPr>
+                      <a:picLocks noChangeAspect="1" noChangeArrowheads="1"/>
+                    </pic:cNvPicPr>
+                  </pic:nvPicPr>
+                  <pic:blipFill>
+                    <a:blip r:embed="rId12"/>
+                    <a:srcRect/>
+                    <a:stretch>
+                      <a:fillRect/>
+                    </a:stretch>
+                  </pic:blipFill>
+                  <pic:spPr bwMode="auto">
+                    <a:xfrm>
+                      <a:off x="0" y="0"/>
+                      <a:ext cx="2402766" cy="1503385"/>
+                    </a:xfrm>
+                    <a:prstGeom prst="rect">
+                      <a:avLst/>
+                    </a:prstGeom>
+                    <a:noFill/>
+                    <a:ln w="9525">
+                      <a:noFill/>
+                      <a:miter lim="800000"/>
+                      <a:headEnd/>
+                      <a:tailEnd/>
+                    </a:ln>
+                  </pic:spPr>
+                </pic:pic>
+              </a:graphicData>
+            </a:graphic>
+          </wp:inline>
+        </w:drawing>
+      </w:r>
+    </w:p>
+    <w:p>
+      <w:pPr>
+        <w:spacing w:line="360" w:lineRule="auto"/>
+        <w:ind w:firstLine="375"/>
+        <w:jc w:val="center"/>
+        <w:rPr>
+          <w:rFonts w:ascii="Times New Roman" w:hAnsi="Times New Roman" w:cs="Times New Roman"/>
+          <w:sz w:val="20"/>
+          <w:szCs w:val="24"/>
+        </w:rPr>
+      </w:pPr>
+      <w:r>
+        <w:rPr>
+          <w:rFonts w:ascii="Times New Roman" w:hAnsi="Times New Roman" w:cs="Times New Roman"/>
+          <w:sz w:val="20"/>
+          <w:szCs w:val="24"/>
+        </w:rPr>
+        <w:t>Rysunek 1.8 Logo aplikacji Kujon</w:t>
+      </w:r>
+    </w:p>
+    <w:p>
+      <w:pPr>
+        <w:pStyle w:val="Akapitzlist"/>
+        <w:numPr>
+          <w:ilvl w:val="2"/>
+          <w:numId w:val="1"/>
+        </w:numPr>
+        <w:spacing w:line="360" w:lineRule="auto"/>
+        <w:rPr>
+          <w:rFonts w:ascii="Times New Roman" w:hAnsi="Times New Roman" w:cs="Times New Roman"/>
+          <w:b/>
+          <w:sz w:val="26"/>
+          <w:szCs w:val="24"/>
+        </w:rPr>
+      </w:pPr>
+      <w:r>
+        <w:rPr>
+          <w:rFonts w:ascii="Times New Roman" w:hAnsi="Times New Roman" w:cs="Times New Roman"/>
+          <w:b/>
+          <w:sz w:val="26"/>
+          <w:szCs w:val="24"/>
+        </w:rPr>
+        <w:t>Instalacja</w:t>
+      </w:r>
+    </w:p>
+    <w:p>
+      <w:pPr>
+        <w:spacing w:line="360" w:lineRule="auto"/>
+        <w:ind w:firstLine="708"/>
+        <w:rPr>
+          <w:rFonts w:ascii="Times New Roman" w:hAnsi="Times New Roman" w:cs="Times New Roman"/>
+          <w:sz w:val="24"/>
+          <w:szCs w:val="24"/>
+        </w:rPr>
+      </w:pPr>
+      <w:r>
+        <w:rPr>
+          <w:rFonts w:ascii="Times New Roman" w:hAnsi="Times New Roman" w:cs="Times New Roman"/>
+          <w:sz w:val="24"/>
+          <w:szCs w:val="24"/>
+        </w:rPr>
+        <w:t>Aplikacja dostępna jest wyłącznie na platformę Android. Można ją pobrać w Sklepie Play. Nie wymaga ona od użytkownika zgodny na dostęp do żadnych systemowych usług urządzenia.</w:t>
+      </w:r>
+    </w:p>
+    <w:p>
+      <w:pPr>
+        <w:pStyle w:val="Akapitzlist"/>
+        <w:numPr>
+          <w:ilvl w:val="2"/>
+          <w:numId w:val="1"/>
+        </w:numPr>
+        <w:spacing w:line="360" w:lineRule="auto"/>
+        <w:rPr>
+          <w:rFonts w:ascii="Times New Roman" w:hAnsi="Times New Roman" w:cs="Times New Roman"/>
+          <w:b/>
+          <w:sz w:val="24"/>
+          <w:szCs w:val="24"/>
+        </w:rPr>
+      </w:pPr>
+      <w:r>
+        <w:rPr>
+          <w:rFonts w:ascii="Times New Roman" w:hAnsi="Times New Roman" w:cs="Times New Roman"/>
+          <w:b/>
+          <w:sz w:val="24"/>
+          <w:szCs w:val="24"/>
+        </w:rPr>
+        <w:t>Główne okno aplikacji</w:t>
+      </w:r>
+    </w:p>
+    <w:p>
+      <w:pPr>
+        <w:spacing w:line="360" w:lineRule="auto"/>
+        <w:ind w:firstLine="708"/>
+        <w:rPr>
+          <w:rFonts w:ascii="Times New Roman" w:hAnsi="Times New Roman" w:cs="Times New Roman"/>
+          <w:sz w:val="24"/>
+          <w:szCs w:val="24"/>
+        </w:rPr>
+      </w:pPr>
+      <w:r>
+        <w:rPr>
+          <w:rFonts w:ascii="Times New Roman" w:hAnsi="Times New Roman" w:cs="Times New Roman"/>
+          <w:sz w:val="24"/>
+          <w:szCs w:val="24"/>
+        </w:rPr>
+        <w:t xml:space="preserve">Po uruchomieniu aplikacji Kujon użytkownik może wybrać jedną z trzech </w:t>
+      </w:r>
+      <w:r>
+        <w:rPr>
+          <w:rFonts w:ascii="Times New Roman" w:hAnsi="Times New Roman" w:cs="Times New Roman"/>
+          <w:sz w:val="24"/>
+          <w:szCs w:val="24"/>
+        </w:rPr>
+        <w:t>dostępnych opcji: Język, Liczby bądź Plan lekcji.</w:t>
+      </w:r>
+      <w:r>
+        <w:rPr>
+          <w:rFonts w:ascii="Times New Roman" w:hAnsi="Times New Roman" w:cs="Times New Roman"/>
+          <w:sz w:val="24"/>
+          <w:szCs w:val="24"/>
+        </w:rPr>
+        <w:t xml:space="preserve"> Rysunek 1.10 przedstawia główne okno aplikacji.</w:t>
+      </w:r>
+      <w:r>
+        <w:rPr>
+          <w:rFonts w:ascii="Times New Roman" w:hAnsi="Times New Roman" w:cs="Times New Roman"/>
+          <w:sz w:val="24"/>
+          <w:szCs w:val="24"/>
+        </w:rPr>
+        <w:t xml:space="preserve"> Dwie pierwsze opcję mają charakter edukacyjny. Po wybraniu pierwsz</w:t>
+      </w:r>
+      <w:r>
+        <w:rPr>
+          <w:rFonts w:ascii="Times New Roman" w:hAnsi="Times New Roman" w:cs="Times New Roman"/>
+          <w:sz w:val="24"/>
+          <w:szCs w:val="24"/>
+        </w:rPr>
+        <w:t>ej z nich (opcja Język) użytkownik przechodzi do kategorii językowej. Druga opcja przenosi użytkownika do działu z zagadnieniami związanymi z arytmetyką liczb. Trzecia opcja ma charakter organizacyjny. Dzięki niej użytkownik może uzupełniać swój plan zajęć.</w:t>
+      </w:r>
+    </w:p>
+    <w:p>
+      <w:pPr>
+        <w:spacing w:line="360" w:lineRule="auto"/>
+        <w:ind w:firstLine="708"/>
+        <w:jc w:val="center"/>
+        <w:rPr>
+          <w:rFonts w:ascii="Times New Roman" w:hAnsi="Times New Roman" w:cs="Times New Roman"/>
+          <w:sz w:val="24"/>
+          <w:szCs w:val="24"/>
+        </w:rPr>
+      </w:pPr>
+      <w:r>
+        <w:rPr>
+          <w:rFonts w:ascii="Times New Roman" w:hAnsi="Times New Roman" w:cs="Times New Roman"/>
+          <w:noProof/>
+          <w:sz w:val="24"/>
+          <w:szCs w:val="24"/>
+        </w:rPr>
+        <w:drawing>
+          <wp:inline distT="0" distB="0" distL="0" distR="0">
+            <wp:extent cx="4895850" cy="2937834"/>
+            <wp:effectExtent l="19050" t="0" r="0" b="0"/>
+            <wp:docPr id="12" name="Obraz 10" descr="C:\Users\sstarzak\AndroidStudioProjects\PracaInz\backgrounds\kujon back\Screenshot_2015-01-12-23-32-11.png"/>
+            <wp:cNvGraphicFramePr>
+              <a:graphicFrameLocks xmlns:a="http://schemas.openxmlformats.org/drawingml/2006/main" noChangeAspect="1"/>
+            </wp:cNvGraphicFramePr>
+            <a:graphic xmlns:a="http://schemas.openxmlformats.org/drawingml/2006/main">
+              <a:graphicData uri="http://schemas.openxmlformats.org/drawingml/2006/picture">
+                <pic:pic xmlns:pic="http://schemas.openxmlformats.org/drawingml/2006/picture">
+                  <pic:nvPicPr>
+                    <pic:cNvPr id="0" name="Picture 10" descr="C:\Users\sstarzak\AndroidStudioProjects\PracaInz\backgrounds\kujon back\Screenshot_2015-01-12-23-32-11.png"/>
+                    <pic:cNvPicPr>
+                      <a:picLocks noChangeAspect="1" noChangeArrowheads="1"/>
+                    </pic:cNvPicPr>
+                  </pic:nvPicPr>
+                  <pic:blipFill>
+                    <a:blip r:embed="rId13"/>
+                    <a:srcRect/>
+                    <a:stretch>
+                      <a:fillRect/>
+                    </a:stretch>
+                  </pic:blipFill>
+                  <pic:spPr bwMode="auto">
+                    <a:xfrm>
+                      <a:off x="0" y="0"/>
+                      <a:ext cx="4896972" cy="2938507"/>
+                    </a:xfrm>
+                    <a:prstGeom prst="rect">
+                      <a:avLst/>
+                    </a:prstGeom>
+                    <a:noFill/>
+                    <a:ln w="9525">
+                      <a:noFill/>
+                      <a:miter lim="800000"/>
+                      <a:headEnd/>
+                      <a:tailEnd/>
+                    </a:ln>
+                  </pic:spPr>
+                </pic:pic>
+              </a:graphicData>
+            </a:graphic>
+          </wp:inline>
+        </w:drawing>
+      </w:r>
+    </w:p>
+    <w:p>
+      <w:pPr>
+        <w:pStyle w:val="Akapitzlist"/>
+        <w:spacing w:line="360" w:lineRule="auto"/>
+        <w:jc w:val="center"/>
+        <w:rPr>
+          <w:rFonts w:ascii="Times New Roman" w:hAnsi="Times New Roman" w:cs="Times New Roman"/>
+          <w:sz w:val="20"/>
+          <w:szCs w:val="24"/>
+        </w:rPr>
+      </w:pPr>
+      <w:r>
+        <w:rPr>
+          <w:rFonts w:ascii="Times New Roman" w:hAnsi="Times New Roman" w:cs="Times New Roman"/>
+          <w:sz w:val="20"/>
+          <w:szCs w:val="24"/>
+        </w:rPr>
+        <w:t>Rysunek 1.10 Główne okno aplikacji</w:t>
+      </w:r>
+    </w:p>
+    <w:p>
+      <w:pPr>
+        <w:pStyle w:val="Akapitzlist"/>
+        <w:numPr>
+          <w:ilvl w:val="2"/>
+          <w:numId w:val="1"/>
+        </w:numPr>
+        <w:spacing w:line="360" w:lineRule="auto"/>
+        <w:rPr>
+          <w:rFonts w:ascii="Times New Roman" w:hAnsi="Times New Roman" w:cs="Times New Roman"/>
+          <w:b/>
+          <w:sz w:val="24"/>
+          <w:szCs w:val="24"/>
+        </w:rPr>
+      </w:pPr>
+      <w:r>
+        <w:rPr>
+          <w:rFonts w:ascii="Times New Roman" w:hAnsi="Times New Roman" w:cs="Times New Roman"/>
+          <w:b/>
+          <w:sz w:val="24"/>
+          <w:szCs w:val="24"/>
+        </w:rPr>
+        <w:lastRenderedPageBreak/>
+        <w:t>Rozgrywka</w:t>
+      </w:r>
+    </w:p>
+    <w:p>
+      <w:pPr>
+        <w:spacing w:line="360" w:lineRule="auto"/>
+        <w:ind w:firstLine="708"/>
+        <w:rPr>
+          <w:rFonts w:ascii="Times New Roman" w:hAnsi="Times New Roman" w:cs="Times New Roman"/>
+          <w:sz w:val="24"/>
+          <w:szCs w:val="24"/>
+        </w:rPr>
+      </w:pPr>
+      <w:r>
+        <w:rPr>
+          <w:rFonts w:ascii="Times New Roman" w:hAnsi="Times New Roman" w:cs="Times New Roman"/>
+          <w:sz w:val="24"/>
+          <w:szCs w:val="24"/>
+        </w:rPr>
+        <w:t xml:space="preserve">Podobnie jak </w:t>
+      </w:r>
+      <w:r>
+        <w:rPr>
+          <w:rFonts w:ascii="Times New Roman" w:hAnsi="Times New Roman" w:cs="Times New Roman"/>
+          <w:sz w:val="24"/>
+          <w:szCs w:val="24"/>
+        </w:rPr>
+        <w:t>aplikacja Quizwanie, aplikacja K</w:t>
+      </w:r>
+      <w:r>
+        <w:rPr>
+          <w:rFonts w:ascii="Times New Roman" w:hAnsi="Times New Roman" w:cs="Times New Roman"/>
+          <w:sz w:val="24"/>
+          <w:szCs w:val="24"/>
+        </w:rPr>
+        <w:t xml:space="preserve">ujon </w:t>
+      </w:r>
+      <w:r>
+        <w:rPr>
+          <w:rFonts w:ascii="Times New Roman" w:hAnsi="Times New Roman" w:cs="Times New Roman"/>
+          <w:sz w:val="24"/>
+          <w:szCs w:val="24"/>
+        </w:rPr>
+        <w:t>w swoim zamyśle bazuje na elemencie</w:t>
+      </w:r>
+      <w:r>
+        <w:rPr>
+          <w:rFonts w:ascii="Times New Roman" w:hAnsi="Times New Roman" w:cs="Times New Roman"/>
+          <w:sz w:val="24"/>
+          <w:szCs w:val="24"/>
+        </w:rPr>
+        <w:t xml:space="preserve"> gry.</w:t>
+      </w:r>
+      <w:r>
+        <w:rPr>
+          <w:rFonts w:ascii="Times New Roman" w:hAnsi="Times New Roman" w:cs="Times New Roman"/>
+          <w:sz w:val="24"/>
+          <w:szCs w:val="24"/>
+        </w:rPr>
+        <w:t xml:space="preserve"> Zarówno jak i kategoria językowa, jak i ta związana z operacjami na liczbach zawiera zestawy testów, w których użytkownik ma do wyboru dwie lub więcej (w zależności od zagadnienia) możliwych odpowiedzi, przy czym istnieje tylko jedna poprawna.</w:t>
+      </w:r>
+    </w:p>
+    <w:p>
+      <w:pPr>
+        <w:pStyle w:val="Akapitzlist"/>
+        <w:numPr>
+          <w:ilvl w:val="3"/>
+          <w:numId w:val="1"/>
+        </w:numPr>
+        <w:spacing w:line="360" w:lineRule="auto"/>
+        <w:rPr>
+          <w:rFonts w:ascii="Times New Roman" w:hAnsi="Times New Roman" w:cs="Times New Roman"/>
+          <w:b/>
+          <w:sz w:val="24"/>
+          <w:szCs w:val="24"/>
+        </w:rPr>
+      </w:pPr>
+      <w:r>
+        <w:rPr>
+          <w:rFonts w:ascii="Times New Roman" w:hAnsi="Times New Roman" w:cs="Times New Roman"/>
+          <w:b/>
+          <w:sz w:val="24"/>
+          <w:szCs w:val="24"/>
+        </w:rPr>
+        <w:t>Kategoria: Język</w:t>
+      </w:r>
+    </w:p>
+    <w:p>
+      <w:pPr>
+        <w:spacing w:line="360" w:lineRule="auto"/>
+        <w:ind w:firstLine="708"/>
+        <w:rPr>
+          <w:rFonts w:ascii="Times New Roman" w:hAnsi="Times New Roman" w:cs="Times New Roman"/>
+          <w:sz w:val="24"/>
+          <w:szCs w:val="24"/>
+        </w:rPr>
+      </w:pPr>
+      <w:r>
+        <w:rPr>
+          <w:rFonts w:ascii="Times New Roman" w:hAnsi="Times New Roman" w:cs="Times New Roman"/>
+          <w:sz w:val="24"/>
+          <w:szCs w:val="24"/>
+        </w:rPr>
+        <w:t>W kategorii Język mamy do wyboru dwa zagadnienia: ortografię oraz fonetykę. Jeżeli użytkownik</w:t>
+      </w:r>
+      <w:r>
+        <w:rPr>
+          <w:rFonts w:ascii="Times New Roman" w:hAnsi="Times New Roman" w:cs="Times New Roman"/>
+          <w:sz w:val="24"/>
+          <w:szCs w:val="24"/>
+        </w:rPr>
+        <w:t xml:space="preserve"> wybierze ortografie, wówczas będzie miał do wyboru pary polskich znaków ortograficznych: ‘ch’ i ‘h’, ‘ó’ i ‘u’ itd. Po wybraniu interesującej go pary znaków, użytkownik przechodzi do testu. Test składa się z 10 pytań. Pytanie składa się ze słowa języka polskiego, w którym w miejsce znaku ortograficznego wstawiono trzy kropki. Zadaniem gracza jest wskazanie z pośród dwóch możliwych odpowiedzi (par znaków ortograficznych</w:t>
+      </w:r>
+      <w:r>
+        <w:rPr>
+          <w:rFonts w:ascii="Times New Roman" w:hAnsi="Times New Roman" w:cs="Times New Roman"/>
+          <w:sz w:val="24"/>
+          <w:szCs w:val="24"/>
+        </w:rPr>
+        <w:t>) tej właściwej. Gdy gracz wskaże</w:t>
+      </w:r>
+      <w:r>
+        <w:rPr>
+          <w:rFonts w:ascii="Times New Roman" w:hAnsi="Times New Roman" w:cs="Times New Roman"/>
+          <w:sz w:val="24"/>
+          <w:szCs w:val="24"/>
+        </w:rPr>
+        <w:t xml:space="preserve"> odpowiedź, wówczas otrzymuje on </w:t>
+      </w:r>
+      <w:r>
+        <w:rPr>
+          <w:rFonts w:ascii="Times New Roman" w:hAnsi="Times New Roman" w:cs="Times New Roman"/>
+          <w:sz w:val="24"/>
+          <w:szCs w:val="24"/>
+        </w:rPr>
+        <w:t>informację o poprawności zaznaczonej odpowiedzi. Rysunek 1.11 i Rysunek 1.12 przedstawiają przykład pytań dla testu ortograficznego</w:t>
+      </w:r>
+    </w:p>
+    <w:tbl>
+      <w:tblPr>
+        <w:tblStyle w:val="Tabela-Siatka"/>
+        <w:tblW w:w="0" w:type="auto"/>
+        <w:jc w:val="center"/>
+        <w:tblBorders>
+          <w:top w:val="none" w:sz="0" w:space="0" w:color="auto"/>
+          <w:left w:val="none" w:sz="0" w:space="0" w:color="auto"/>
+          <w:bottom w:val="none" w:sz="0" w:space="0" w:color="auto"/>
+          <w:right w:val="none" w:sz="0" w:space="0" w:color="auto"/>
+          <w:insideH w:val="none" w:sz="0" w:space="0" w:color="auto"/>
+          <w:insideV w:val="none" w:sz="0" w:space="0" w:color="auto"/>
+        </w:tblBorders>
+        <w:tblLook w:val="04A0"/>
+      </w:tblPr>
+      <w:tblGrid>
+        <w:gridCol w:w="4758"/>
+        <w:gridCol w:w="4530"/>
+      </w:tblGrid>
+      <w:tr>
+        <w:trPr>
+          <w:jc w:val="center"/>
+        </w:trPr>
+        <w:tc>
+          <w:tcPr>
+            <w:tcW w:w="4606" w:type="dxa"/>
+          </w:tcPr>
+          <w:p>
+            <w:pPr>
+              <w:spacing w:line="360" w:lineRule="auto"/>
+              <w:rPr>
+                <w:rFonts w:ascii="Times New Roman" w:hAnsi="Times New Roman" w:cs="Times New Roman"/>
+                <w:sz w:val="24"/>
+                <w:szCs w:val="24"/>
+              </w:rPr>
+            </w:pPr>
+            <w:r>
+              <w:rPr>
+                <w:rFonts w:ascii="Times New Roman" w:hAnsi="Times New Roman" w:cs="Times New Roman"/>
+                <w:noProof/>
+                <w:sz w:val="24"/>
+                <w:szCs w:val="24"/>
+              </w:rPr>
+              <w:drawing>
+                <wp:inline distT="0" distB="0" distL="0" distR="0">
+                  <wp:extent cx="2930447" cy="1758462"/>
+                  <wp:effectExtent l="19050" t="0" r="3253" b="0"/>
+                  <wp:docPr id="13" name="Obraz 11" descr="C:\Users\sstarzak\AndroidStudioProjects\PracaInz\backgrounds\kujon back\Screenshot_2015-01-12-23-32-35.png"/>
+                  <wp:cNvGraphicFramePr>
+                    <a:graphicFrameLocks xmlns:a="http://schemas.openxmlformats.org/drawingml/2006/main" noChangeAspect="1"/>
+                  </wp:cNvGraphicFramePr>
+                  <a:graphic xmlns:a="http://schemas.openxmlformats.org/drawingml/2006/main">
+                    <a:graphicData uri="http://schemas.openxmlformats.org/drawingml/2006/picture">
+                      <pic:pic xmlns:pic="http://schemas.openxmlformats.org/drawingml/2006/picture">
+                        <pic:nvPicPr>
+                          <pic:cNvPr id="0" name="Picture 11" descr="C:\Users\sstarzak\AndroidStudioProjects\PracaInz\backgrounds\kujon back\Screenshot_2015-01-12-23-32-35.png"/>
+                          <pic:cNvPicPr>
+                            <a:picLocks noChangeAspect="1" noChangeArrowheads="1"/>
+                          </pic:cNvPicPr>
+                        </pic:nvPicPr>
+                        <pic:blipFill>
+                          <a:blip r:embed="rId14"/>
+                          <a:srcRect/>
+                          <a:stretch>
+                            <a:fillRect/>
+                          </a:stretch>
+                        </pic:blipFill>
+                        <pic:spPr bwMode="auto">
+                          <a:xfrm>
+                            <a:off x="0" y="0"/>
+                            <a:ext cx="2931118" cy="1758865"/>
+                          </a:xfrm>
+                          <a:prstGeom prst="rect">
+                            <a:avLst/>
+                          </a:prstGeom>
+                          <a:noFill/>
+                          <a:ln w="9525">
+                            <a:noFill/>
+                            <a:miter lim="800000"/>
+                            <a:headEnd/>
+                            <a:tailEnd/>
+                          </a:ln>
+                        </pic:spPr>
+                      </pic:pic>
+                    </a:graphicData>
+                  </a:graphic>
+                </wp:inline>
+              </w:drawing>
+            </w:r>
+          </w:p>
+        </w:tc>
+        <w:tc>
+          <w:tcPr>
+            <w:tcW w:w="4606" w:type="dxa"/>
+          </w:tcPr>
+          <w:p>
+            <w:pPr>
+              <w:spacing w:line="360" w:lineRule="auto"/>
+              <w:rPr>
+                <w:rFonts w:ascii="Times New Roman" w:hAnsi="Times New Roman" w:cs="Times New Roman"/>
+                <w:sz w:val="24"/>
+                <w:szCs w:val="24"/>
+              </w:rPr>
+            </w:pPr>
+            <w:r>
+              <w:rPr>
+                <w:rFonts w:ascii="Times New Roman" w:hAnsi="Times New Roman" w:cs="Times New Roman"/>
+                <w:noProof/>
+                <w:sz w:val="24"/>
+                <w:szCs w:val="24"/>
+              </w:rPr>
+              <w:drawing>
+                <wp:inline distT="0" distB="0" distL="0" distR="0">
+                  <wp:extent cx="2785696" cy="1755658"/>
+                  <wp:effectExtent l="19050" t="0" r="0" b="0"/>
+                  <wp:docPr id="15" name="Obraz 12" descr="C:\Users\sstarzak\AndroidStudioProjects\PracaInz\backgrounds\kujon back\Screenshot_2015-01-14-06-16-08.png"/>
+                  <wp:cNvGraphicFramePr>
+                    <a:graphicFrameLocks xmlns:a="http://schemas.openxmlformats.org/drawingml/2006/main" noChangeAspect="1"/>
+                  </wp:cNvGraphicFramePr>
+                  <a:graphic xmlns:a="http://schemas.openxmlformats.org/drawingml/2006/main">
+                    <a:graphicData uri="http://schemas.openxmlformats.org/drawingml/2006/picture">
+                      <pic:pic xmlns:pic="http://schemas.openxmlformats.org/drawingml/2006/picture">
+                        <pic:nvPicPr>
+                          <pic:cNvPr id="0" name="Picture 12" descr="C:\Users\sstarzak\AndroidStudioProjects\PracaInz\backgrounds\kujon back\Screenshot_2015-01-14-06-16-08.png"/>
+                          <pic:cNvPicPr>
+                            <a:picLocks noChangeAspect="1" noChangeArrowheads="1"/>
+                          </pic:cNvPicPr>
+                        </pic:nvPicPr>
+                        <pic:blipFill>
+                          <a:blip r:embed="rId15"/>
+                          <a:srcRect/>
+                          <a:stretch>
+                            <a:fillRect/>
+                          </a:stretch>
+                        </pic:blipFill>
+                        <pic:spPr bwMode="auto">
+                          <a:xfrm>
+                            <a:off x="0" y="0"/>
+                            <a:ext cx="2795849" cy="1762057"/>
+                          </a:xfrm>
+                          <a:prstGeom prst="rect">
+                            <a:avLst/>
+                          </a:prstGeom>
+                          <a:noFill/>
+                          <a:ln w="9525">
+                            <a:noFill/>
+                            <a:miter lim="800000"/>
+                            <a:headEnd/>
+                            <a:tailEnd/>
+                          </a:ln>
+                        </pic:spPr>
+                      </pic:pic>
+                    </a:graphicData>
+                  </a:graphic>
+                </wp:inline>
+              </w:drawing>
+            </w:r>
+          </w:p>
+        </w:tc>
+      </w:tr>
+      <w:tr>
+        <w:trPr>
+          <w:jc w:val="center"/>
+        </w:trPr>
+        <w:tc>
+          <w:tcPr>
+            <w:tcW w:w="4606" w:type="dxa"/>
+          </w:tcPr>
+          <w:p>
+            <w:pPr>
+              <w:spacing w:line="360" w:lineRule="auto"/>
+              <w:jc w:val="center"/>
+              <w:rPr>
+                <w:rFonts w:ascii="Times New Roman" w:hAnsi="Times New Roman" w:cs="Times New Roman"/>
+                <w:sz w:val="20"/>
+                <w:szCs w:val="20"/>
+              </w:rPr>
+            </w:pPr>
+            <w:r>
+              <w:rPr>
+                <w:rFonts w:ascii="Times New Roman" w:hAnsi="Times New Roman" w:cs="Times New Roman"/>
+                <w:sz w:val="20"/>
+                <w:szCs w:val="20"/>
+              </w:rPr>
+              <w:t>Rysunek 1.11 Przykład poprawnej odpowiedzi dla ortografii</w:t>
+            </w:r>
+          </w:p>
+        </w:tc>
+        <w:tc>
+          <w:tcPr>
+            <w:tcW w:w="4606" w:type="dxa"/>
+          </w:tcPr>
+          <w:p>
+            <w:pPr>
+              <w:spacing w:line="360" w:lineRule="auto"/>
+              <w:jc w:val="center"/>
+              <w:rPr>
+                <w:rFonts w:ascii="Times New Roman" w:hAnsi="Times New Roman" w:cs="Times New Roman"/>
+                <w:sz w:val="20"/>
+                <w:szCs w:val="20"/>
+              </w:rPr>
+            </w:pPr>
+            <w:r>
+              <w:rPr>
+                <w:rFonts w:ascii="Times New Roman" w:hAnsi="Times New Roman" w:cs="Times New Roman"/>
+                <w:sz w:val="20"/>
+                <w:szCs w:val="20"/>
+              </w:rPr>
+              <w:t>Rysunek 1.12 Przykład niepoprawnej odpowiedzi dla ortografii</w:t>
+            </w:r>
+          </w:p>
+        </w:tc>
+      </w:tr>
+    </w:tbl>
+    <w:p>
+      <w:pPr>
+        <w:spacing w:line="360" w:lineRule="auto"/>
+        <w:ind w:firstLine="708"/>
+        <w:rPr>
+          <w:rFonts w:ascii="Times New Roman" w:hAnsi="Times New Roman" w:cs="Times New Roman"/>
+          <w:sz w:val="24"/>
+          <w:szCs w:val="24"/>
+        </w:rPr>
+      </w:pPr>
+    </w:p>
+    <w:p>
+      <w:pPr>
+        <w:spacing w:line="360" w:lineRule="auto"/>
+        <w:ind w:firstLine="708"/>
+        <w:rPr>
+          <w:rFonts w:ascii="Times New Roman" w:hAnsi="Times New Roman" w:cs="Times New Roman"/>
+          <w:sz w:val="24"/>
+          <w:szCs w:val="24"/>
+        </w:rPr>
+      </w:pPr>
+      <w:r>
+        <w:rPr>
+          <w:rFonts w:ascii="Times New Roman" w:hAnsi="Times New Roman" w:cs="Times New Roman"/>
+          <w:sz w:val="24"/>
+          <w:szCs w:val="24"/>
+        </w:rPr>
+        <w:t xml:space="preserve">Fonetyka </w:t>
+      </w:r>
+      <w:r>
+        <w:rPr>
+          <w:rFonts w:ascii="Times New Roman" w:hAnsi="Times New Roman" w:cs="Times New Roman"/>
+          <w:sz w:val="24"/>
+          <w:szCs w:val="24"/>
+        </w:rPr>
+        <w:t>dzieli się na dwie pod kategorię: Sylaby i głoski oraz Samogłoski i spółgłoski. W obu przypadkach użytkownik</w:t>
+      </w:r>
+      <w:r>
+        <w:rPr>
+          <w:rFonts w:ascii="Times New Roman" w:hAnsi="Times New Roman" w:cs="Times New Roman"/>
+          <w:sz w:val="24"/>
+          <w:szCs w:val="24"/>
+        </w:rPr>
+        <w:t>, po rozpoczęci testu,  ma za zadanie zliczać w podanym wyrazie ilość wystąpienia sylab i głosek bądź samogłosek i spółgłosek. Po zatwierdzeniu odpowiedzi, użytkownik otrzymuje informacje o poprawności wybranej odpowiedzi. Rysunek 1.13 przedstawia przykładowe pytanie z testu fonetycznego.</w:t>
+      </w:r>
+    </w:p>
+    <w:p>
+      <w:pPr>
+        <w:spacing w:line="360" w:lineRule="auto"/>
+        <w:ind w:firstLine="708"/>
+        <w:jc w:val="center"/>
+        <w:rPr>
+          <w:rFonts w:ascii="Times New Roman" w:hAnsi="Times New Roman" w:cs="Times New Roman"/>
+          <w:b/>
+          <w:sz w:val="24"/>
+          <w:szCs w:val="24"/>
+        </w:rPr>
+      </w:pPr>
+      <w:r>
+        <w:rPr>
+          <w:rFonts w:ascii="Times New Roman" w:hAnsi="Times New Roman" w:cs="Times New Roman"/>
+          <w:noProof/>
+          <w:sz w:val="24"/>
+          <w:szCs w:val="24"/>
+        </w:rPr>
+        <w:lastRenderedPageBreak/>
+        <w:drawing>
+          <wp:inline distT="0" distB="0" distL="0" distR="0">
+            <wp:extent cx="3911111" cy="2346925"/>
+            <wp:effectExtent l="19050" t="0" r="0" b="0"/>
+            <wp:docPr id="16" name="Obraz 13" descr="C:\Users\sstarzak\AndroidStudioProjects\PracaInz\backgrounds\kujon back\Screenshot_2015-01-12-23-33-25.png"/>
+            <wp:cNvGraphicFramePr>
+              <a:graphicFrameLocks xmlns:a="http://schemas.openxmlformats.org/drawingml/2006/main" noChangeAspect="1"/>
+            </wp:cNvGraphicFramePr>
+            <a:graphic xmlns:a="http://schemas.openxmlformats.org/drawingml/2006/main">
+              <a:graphicData uri="http://schemas.openxmlformats.org/drawingml/2006/picture">
+                <pic:pic xmlns:pic="http://schemas.openxmlformats.org/drawingml/2006/picture">
+                  <pic:nvPicPr>
+                    <pic:cNvPr id="0" name="Picture 13" descr="C:\Users\sstarzak\AndroidStudioProjects\PracaInz\backgrounds\kujon back\Screenshot_2015-01-12-23-33-25.png"/>
+                    <pic:cNvPicPr>
+                      <a:picLocks noChangeAspect="1" noChangeArrowheads="1"/>
+                    </pic:cNvPicPr>
+                  </pic:nvPicPr>
+                  <pic:blipFill>
+                    <a:blip r:embed="rId16"/>
+                    <a:srcRect/>
+                    <a:stretch>
+                      <a:fillRect/>
+                    </a:stretch>
+                  </pic:blipFill>
+                  <pic:spPr bwMode="auto">
+                    <a:xfrm>
+                      <a:off x="0" y="0"/>
+                      <a:ext cx="3915627" cy="2349635"/>
+                    </a:xfrm>
+                    <a:prstGeom prst="rect">
+                      <a:avLst/>
+                    </a:prstGeom>
+                    <a:noFill/>
+                    <a:ln w="9525">
+                      <a:noFill/>
+                      <a:miter lim="800000"/>
+                      <a:headEnd/>
+                      <a:tailEnd/>
+                    </a:ln>
+                  </pic:spPr>
+                </pic:pic>
+              </a:graphicData>
+            </a:graphic>
+          </wp:inline>
+        </w:drawing>
+      </w:r>
+    </w:p>
+    <w:p>
+      <w:pPr>
+        <w:spacing w:line="360" w:lineRule="auto"/>
+        <w:ind w:firstLine="708"/>
+        <w:jc w:val="center"/>
+        <w:rPr>
+          <w:rFonts w:ascii="Times New Roman" w:hAnsi="Times New Roman" w:cs="Times New Roman"/>
+          <w:sz w:val="20"/>
+          <w:szCs w:val="24"/>
+        </w:rPr>
+      </w:pPr>
+      <w:r>
+        <w:rPr>
+          <w:rFonts w:ascii="Times New Roman" w:hAnsi="Times New Roman" w:cs="Times New Roman"/>
+          <w:sz w:val="20"/>
+          <w:szCs w:val="24"/>
+        </w:rPr>
+        <w:t>Rysunek 1.13 Przykładowe pytanie z fonetyki.</w:t>
+      </w:r>
+    </w:p>
+    <w:p>
+      <w:pPr>
+        <w:pStyle w:val="Akapitzlist"/>
+        <w:spacing w:line="360" w:lineRule="auto"/>
+        <w:rPr>
+          <w:rFonts w:ascii="Times New Roman" w:hAnsi="Times New Roman" w:cs="Times New Roman"/>
+          <w:b/>
+          <w:sz w:val="24"/>
+          <w:szCs w:val="24"/>
+        </w:rPr>
+      </w:pPr>
+    </w:p>
+    <w:p>
+      <w:pPr>
+        <w:pStyle w:val="Akapitzlist"/>
+        <w:numPr>
+          <w:ilvl w:val="3"/>
+          <w:numId w:val="1"/>
+        </w:numPr>
+        <w:spacing w:line="360" w:lineRule="auto"/>
+        <w:rPr>
+          <w:rFonts w:ascii="Times New Roman" w:hAnsi="Times New Roman" w:cs="Times New Roman"/>
+          <w:b/>
+          <w:sz w:val="24"/>
+          <w:szCs w:val="24"/>
+        </w:rPr>
+      </w:pPr>
+      <w:r>
+        <w:rPr>
+          <w:rFonts w:ascii="Times New Roman" w:hAnsi="Times New Roman" w:cs="Times New Roman"/>
+          <w:b/>
+          <w:sz w:val="24"/>
+          <w:szCs w:val="24"/>
+        </w:rPr>
+        <w:t>Kategoria: Liczby</w:t>
+      </w:r>
+    </w:p>
+    <w:p>
+      <w:pPr>
+        <w:pStyle w:val="Akapitzlist"/>
+        <w:spacing w:line="360" w:lineRule="auto"/>
+        <w:rPr>
+          <w:rFonts w:ascii="Times New Roman" w:hAnsi="Times New Roman" w:cs="Times New Roman"/>
+          <w:sz w:val="24"/>
+          <w:szCs w:val="24"/>
+        </w:rPr>
+      </w:pPr>
+      <w:r>
+        <w:rPr>
+          <w:rFonts w:ascii="Times New Roman" w:hAnsi="Times New Roman" w:cs="Times New Roman"/>
+          <w:sz w:val="24"/>
+          <w:szCs w:val="24"/>
+        </w:rPr>
+        <w:t xml:space="preserve">W kategorii liczby mamy do wyboru cztery </w:t>
+      </w:r>
+      <w:r>
+        <w:rPr>
+          <w:rFonts w:ascii="Times New Roman" w:hAnsi="Times New Roman" w:cs="Times New Roman"/>
+          <w:sz w:val="24"/>
+          <w:szCs w:val="24"/>
+        </w:rPr>
+        <w:t>pod kategorie: Dodawanie, Odejmowanie, Mnożenie oraz Dzielenie. W każdej z tych kategorii przed rozpoczęciem testu wybierany jest zakres liczbowy, którego będzie dotyczył test. Zasada działania wszystkich czterech kategorii jest identyczna, z tą różnicą, że jest inny operator arytmetyczny. Użytkownikowi zostaje podane wyrażenie matematyczne, a na jego podstawie ma wybrać jedną z czterech odpowiedzi tak, aby spełnione było równanie. Po zatwierdzeniu odpowiedzi, użytkownik otrzymuje informacje o poprawności wybranej odpowiedzi.</w:t>
+      </w:r>
+      <w:r>
+        <w:rPr>
+          <w:rFonts w:ascii="Times New Roman" w:hAnsi="Times New Roman" w:cs="Times New Roman"/>
+          <w:sz w:val="24"/>
+          <w:szCs w:val="24"/>
+        </w:rPr>
+        <w:t xml:space="preserve"> Rysunek 1.14 przedstawia przykładowe pytanie z kategorii liczby.</w:t>
+      </w:r>
+    </w:p>
+    <w:p>
+      <w:pPr>
+        <w:pStyle w:val="Akapitzlist"/>
+        <w:spacing w:line="360" w:lineRule="auto"/>
+        <w:jc w:val="center"/>
+        <w:rPr>
+          <w:rFonts w:ascii="Times New Roman" w:hAnsi="Times New Roman" w:cs="Times New Roman"/>
+          <w:sz w:val="24"/>
+          <w:szCs w:val="24"/>
+        </w:rPr>
+      </w:pPr>
+      <w:r>
+        <w:rPr>
+          <w:rFonts w:ascii="Times New Roman" w:hAnsi="Times New Roman" w:cs="Times New Roman"/>
+          <w:noProof/>
+          <w:sz w:val="24"/>
+          <w:szCs w:val="24"/>
+        </w:rPr>
+        <w:drawing>
+          <wp:inline distT="0" distB="0" distL="0" distR="0">
+            <wp:extent cx="4790245" cy="2760785"/>
+            <wp:effectExtent l="19050" t="0" r="0" b="0"/>
+            <wp:docPr id="17" name="Obraz 14" descr="C:\Users\sstarzak\AndroidStudioProjects\PracaInz\backgrounds\kujon back\Screenshot_2015-01-12-23-34-01.png"/>
+            <wp:cNvGraphicFramePr>
+              <a:graphicFrameLocks xmlns:a="http://schemas.openxmlformats.org/drawingml/2006/main" noChangeAspect="1"/>
+            </wp:cNvGraphicFramePr>
+            <a:graphic xmlns:a="http://schemas.openxmlformats.org/drawingml/2006/main">
+              <a:graphicData uri="http://schemas.openxmlformats.org/drawingml/2006/picture">
+                <pic:pic xmlns:pic="http://schemas.openxmlformats.org/drawingml/2006/picture">
+                  <pic:nvPicPr>
+                    <pic:cNvPr id="0" name="Picture 14" descr="C:\Users\sstarzak\AndroidStudioProjects\PracaInz\backgrounds\kujon back\Screenshot_2015-01-12-23-34-01.png"/>
+                    <pic:cNvPicPr>
+                      <a:picLocks noChangeAspect="1" noChangeArrowheads="1"/>
+                    </pic:cNvPicPr>
+                  </pic:nvPicPr>
+                  <pic:blipFill>
+                    <a:blip r:embed="rId17"/>
+                    <a:srcRect/>
+                    <a:stretch>
+                      <a:fillRect/>
+                    </a:stretch>
+                  </pic:blipFill>
+                  <pic:spPr bwMode="auto">
+                    <a:xfrm>
+                      <a:off x="0" y="0"/>
+                      <a:ext cx="4792377" cy="2762014"/>
+                    </a:xfrm>
+                    <a:prstGeom prst="rect">
+                      <a:avLst/>
+                    </a:prstGeom>
+                    <a:noFill/>
+                    <a:ln w="9525">
+                      <a:noFill/>
+                      <a:miter lim="800000"/>
+                      <a:headEnd/>
+                      <a:tailEnd/>
+                    </a:ln>
+                  </pic:spPr>
+                </pic:pic>
+              </a:graphicData>
+            </a:graphic>
+          </wp:inline>
+        </w:drawing>
+      </w:r>
+    </w:p>
+    <w:p>
+      <w:pPr>
+        <w:pStyle w:val="Akapitzlist"/>
+        <w:spacing w:line="360" w:lineRule="auto"/>
+        <w:jc w:val="center"/>
+        <w:rPr>
+          <w:rFonts w:ascii="Times New Roman" w:hAnsi="Times New Roman" w:cs="Times New Roman"/>
+          <w:sz w:val="20"/>
+          <w:szCs w:val="24"/>
+        </w:rPr>
+      </w:pPr>
+      <w:r>
+        <w:rPr>
+          <w:rFonts w:ascii="Times New Roman" w:hAnsi="Times New Roman" w:cs="Times New Roman"/>
+          <w:sz w:val="20"/>
+          <w:szCs w:val="24"/>
+        </w:rPr>
+        <w:t>Rysun</w:t>
+      </w:r>
+      <w:r>
+        <w:rPr>
+          <w:rFonts w:ascii="Times New Roman" w:hAnsi="Times New Roman" w:cs="Times New Roman"/>
+          <w:sz w:val="20"/>
+          <w:szCs w:val="24"/>
+        </w:rPr>
+        <w:t>ek 1.14 Przedstawia pytanie z kategorii odejmowanie.</w:t>
+      </w:r>
+    </w:p>
+    <w:p>
+      <w:pPr>
+        <w:pStyle w:val="Akapitzlist"/>
+        <w:numPr>
+          <w:ilvl w:val="2"/>
+          <w:numId w:val="1"/>
+        </w:numPr>
+        <w:spacing w:line="360" w:lineRule="auto"/>
+        <w:rPr>
+          <w:rFonts w:ascii="Times New Roman" w:hAnsi="Times New Roman" w:cs="Times New Roman"/>
+          <w:b/>
+          <w:sz w:val="24"/>
+          <w:szCs w:val="24"/>
+        </w:rPr>
+      </w:pPr>
+      <w:r>
+        <w:rPr>
+          <w:rFonts w:ascii="Times New Roman" w:hAnsi="Times New Roman" w:cs="Times New Roman"/>
+          <w:b/>
+          <w:sz w:val="24"/>
+          <w:szCs w:val="24"/>
+        </w:rPr>
+        <w:lastRenderedPageBreak/>
+        <w:t>Zalety i wady aplikacji Kujon</w:t>
+      </w:r>
+    </w:p>
+    <w:p>
+      <w:pPr>
+        <w:spacing w:line="360" w:lineRule="auto"/>
+        <w:ind w:firstLine="708"/>
+        <w:rPr>
+          <w:rFonts w:ascii="Times New Roman" w:hAnsi="Times New Roman" w:cs="Times New Roman"/>
+          <w:sz w:val="24"/>
+          <w:szCs w:val="24"/>
+        </w:rPr>
+      </w:pPr>
+      <w:r>
+        <w:rPr>
+          <w:rFonts w:ascii="Times New Roman" w:hAnsi="Times New Roman" w:cs="Times New Roman"/>
+          <w:sz w:val="24"/>
+          <w:szCs w:val="24"/>
+        </w:rPr>
+        <w:t>Zaletą aplikacji Kujon jest to, że do korzystania z niej nie jest wymagane połączenie z siecią Internet</w:t>
+      </w:r>
+      <w:r>
+        <w:rPr>
+          <w:rFonts w:ascii="Times New Roman" w:hAnsi="Times New Roman" w:cs="Times New Roman"/>
+          <w:sz w:val="24"/>
+          <w:szCs w:val="24"/>
+        </w:rPr>
+        <w:t>. Wadą natomiast jest, że ze względu na trywialność zagadnień, jej odbiorcami będą tylko najmłodsi użytkownicy urządzeń mobilnych.</w:t>
       </w:r>
     </w:p>
     <w:p>

</xml_diff>

<commit_message>
Wstepne zakonczenie rozdzialu charakterystyki porownawczej
</commit_message>
<xml_diff>
--- a/Praca inż.docx
+++ b/Praca inż.docx
@@ -141,6 +141,14 @@
           <w:sz w:val="24"/>
           <w:szCs w:val="24"/>
         </w:rPr>
+        <w:t>,</w:t>
+      </w:r>
+      <w:r>
+        <w:rPr>
+          <w:rFonts w:ascii="Times New Roman" w:hAnsi="Times New Roman" w:cs="Times New Roman"/>
+          <w:sz w:val="24"/>
+          <w:szCs w:val="24"/>
+        </w:rPr>
         <w:t xml:space="preserve"> korzystających</w:t>
       </w:r>
       <w:r>
@@ -245,7 +253,7 @@
           <w:sz w:val="24"/>
           <w:szCs w:val="24"/>
         </w:rPr>
-        <w:t xml:space="preserve"> praca.  </w:t>
+        <w:t xml:space="preserve"> praca. </w:t>
       </w:r>
       <w:r>
         <w:rPr>
@@ -285,15 +293,47 @@
           <w:sz w:val="24"/>
           <w:szCs w:val="24"/>
         </w:rPr>
-        <w:t xml:space="preserve">wanie napisana w języki Java na platformę Android, </w:t>
-      </w:r>
-      <w:r>
-        <w:rPr>
-          <w:rFonts w:ascii="Times New Roman" w:hAnsi="Times New Roman" w:cs="Times New Roman"/>
-          <w:sz w:val="24"/>
-          <w:szCs w:val="24"/>
-        </w:rPr>
-        <w:t xml:space="preserve">która ze względu na swoją popularność doczekała się także implementacji na Windows Phone oraz IOS. Główną zaletą tej aplikacji </w:t>
+        <w:t>wanie napisana w język</w:t>
+      </w:r>
+      <w:r>
+        <w:rPr>
+          <w:rFonts w:ascii="Times New Roman" w:hAnsi="Times New Roman" w:cs="Times New Roman"/>
+          <w:sz w:val="24"/>
+          <w:szCs w:val="24"/>
+        </w:rPr>
+        <w:t>u</w:t>
+      </w:r>
+      <w:r>
+        <w:rPr>
+          <w:rFonts w:ascii="Times New Roman" w:hAnsi="Times New Roman" w:cs="Times New Roman"/>
+          <w:sz w:val="24"/>
+          <w:szCs w:val="24"/>
+        </w:rPr>
+        <w:t xml:space="preserve"> Java na platformę Android, </w:t>
+      </w:r>
+      <w:r>
+        <w:rPr>
+          <w:rFonts w:ascii="Times New Roman" w:hAnsi="Times New Roman" w:cs="Times New Roman"/>
+          <w:sz w:val="24"/>
+          <w:szCs w:val="24"/>
+        </w:rPr>
+        <w:t xml:space="preserve">która ze względu na swoją popularność doczekała się także implementacji na Windows </w:t>
+      </w:r>
+      <w:r>
+        <w:rPr>
+          <w:rFonts w:ascii="Times New Roman" w:hAnsi="Times New Roman" w:cs="Times New Roman"/>
+          <w:sz w:val="24"/>
+          <w:szCs w:val="24"/>
+        </w:rPr>
+        <w:t>Phone oraz i</w:t>
+      </w:r>
+      <w:r>
+        <w:rPr>
+          <w:rFonts w:ascii="Times New Roman" w:hAnsi="Times New Roman" w:cs="Times New Roman"/>
+          <w:sz w:val="24"/>
+          <w:szCs w:val="24"/>
+        </w:rPr>
+        <w:t xml:space="preserve">OS. Główną zaletą tej aplikacji </w:t>
       </w:r>
       <w:r>
         <w:rPr>
@@ -2824,7 +2864,23 @@
           <w:sz w:val="24"/>
           <w:szCs w:val="24"/>
         </w:rPr>
-        <w:t xml:space="preserve"> W jej założeniach jest ułatwienie nauki w zakresie języka polskiego :zasad ortografii, fonetyki, oraz w zakresie matematyki: nauka dodawania, odejmowania, mnożenia i dzielenia w czterech zakresach: do 25, 50, 75, 100 Jest to prosta darmowa aplikacja napisana na platformę Android.</w:t>
+        <w:t xml:space="preserve"> W jej założeniach jest ułatwienie nauki w zakresie języka polskiego:</w:t>
+      </w:r>
+      <w:r>
+        <w:rPr>
+          <w:rFonts w:ascii="Times New Roman" w:hAnsi="Times New Roman" w:cs="Times New Roman"/>
+          <w:sz w:val="24"/>
+          <w:szCs w:val="24"/>
+        </w:rPr>
+        <w:t xml:space="preserve"> </w:t>
+      </w:r>
+      <w:r>
+        <w:rPr>
+          <w:rFonts w:ascii="Times New Roman" w:hAnsi="Times New Roman" w:cs="Times New Roman"/>
+          <w:sz w:val="24"/>
+          <w:szCs w:val="24"/>
+        </w:rPr>
+        <w:t>zasad ortografii, fonetyki, oraz w zakresie matematyki: nauka dodawania, odejmowania, mnożenia i dzielenia w czterech zakresach: do 25, 50, 75, 100 Jest to prosta darmowa aplikacja napisana na platformę Android.</w:t>
       </w:r>
     </w:p>
     <w:p>
@@ -2848,7 +2904,7 @@
         <w:lastRenderedPageBreak/>
         <w:drawing>
           <wp:inline distT="0" distB="0" distL="0" distR="0">
-            <wp:extent cx="2402925" cy="1503485"/>
+            <wp:extent cx="2004822" cy="1499616"/>
             <wp:effectExtent l="19050" t="0" r="0" b="0"/>
             <wp:docPr id="11" name="Obraz 9" descr="C:\Users\sstarzak\AndroidStudioProjects\PracaInz\backgrounds\kujon back\logo.png"/>
             <wp:cNvGraphicFramePr>
@@ -2873,7 +2929,7 @@
                   <pic:spPr bwMode="auto">
                     <a:xfrm>
                       <a:off x="0" y="0"/>
-                      <a:ext cx="2402766" cy="1503385"/>
+                      <a:ext cx="2009861" cy="1503385"/>
                     </a:xfrm>
                     <a:prstGeom prst="rect">
                       <a:avLst/>
@@ -2954,7 +3010,39 @@
           <w:sz w:val="24"/>
           <w:szCs w:val="24"/>
         </w:rPr>
-        <w:t>Aplikacja dostępna jest wyłącznie na platformę Android. Można ją pobrać w Sklepie Play. Nie wymaga ona od użytkownika zgodny na dostęp do żadnych systemowych usług urządzenia.</w:t>
+        <w:t xml:space="preserve">Aplikacja dostępna jest wyłącznie na platformę Android. Można ją pobrać w Sklepie </w:t>
+      </w:r>
+      <w:r>
+        <w:rPr>
+          <w:rFonts w:ascii="Times New Roman" w:hAnsi="Times New Roman" w:cs="Times New Roman"/>
+          <w:sz w:val="24"/>
+          <w:szCs w:val="24"/>
+        </w:rPr>
+        <w:t xml:space="preserve">Google </w:t>
+      </w:r>
+      <w:r>
+        <w:rPr>
+          <w:rFonts w:ascii="Times New Roman" w:hAnsi="Times New Roman" w:cs="Times New Roman"/>
+          <w:sz w:val="24"/>
+          <w:szCs w:val="24"/>
+        </w:rPr>
+        <w:t>Play. Nie wymaga ona od użytkownika zgodny na dostęp do żadnych</w:t>
+      </w:r>
+      <w:r>
+        <w:rPr>
+          <w:rFonts w:ascii="Times New Roman" w:hAnsi="Times New Roman" w:cs="Times New Roman"/>
+          <w:sz w:val="24"/>
+          <w:szCs w:val="24"/>
+        </w:rPr>
+        <w:t xml:space="preserve"> specjalnych</w:t>
+      </w:r>
+      <w:r>
+        <w:rPr>
+          <w:rFonts w:ascii="Times New Roman" w:hAnsi="Times New Roman" w:cs="Times New Roman"/>
+          <w:sz w:val="24"/>
+          <w:szCs w:val="24"/>
+        </w:rPr>
+        <w:t xml:space="preserve"> systemowych usług urządzenia.</w:t>
       </w:r>
     </w:p>
     <w:p>
@@ -3846,6 +3934,11 @@
     </w:p>
     <w:p>
       <w:pPr>
+        <w:pStyle w:val="Akapitzlist"/>
+        <w:numPr>
+          <w:ilvl w:val="1"/>
+          <w:numId w:val="1"/>
+        </w:numPr>
         <w:spacing w:line="360" w:lineRule="auto"/>
         <w:jc w:val="both"/>
         <w:rPr>
@@ -3862,11 +3955,680 @@
           <w:sz w:val="26"/>
           <w:szCs w:val="24"/>
         </w:rPr>
-        <w:t>1.3 Pierwiastki</w:t>
-      </w:r>
-    </w:p>
-    <w:p>
-      <w:pPr>
+        <w:t>Pierwiastki</w:t>
+      </w:r>
+    </w:p>
+    <w:p>
+      <w:pPr>
+        <w:spacing w:line="360" w:lineRule="auto"/>
+        <w:ind w:firstLine="375"/>
+        <w:jc w:val="both"/>
+        <w:rPr>
+          <w:rFonts w:ascii="Times New Roman" w:hAnsi="Times New Roman" w:cs="Times New Roman"/>
+          <w:sz w:val="24"/>
+          <w:szCs w:val="24"/>
+        </w:rPr>
+      </w:pPr>
+      <w:r>
+        <w:rPr>
+          <w:rFonts w:ascii="Times New Roman" w:hAnsi="Times New Roman" w:cs="Times New Roman"/>
+          <w:sz w:val="24"/>
+          <w:szCs w:val="24"/>
+        </w:rPr>
+        <w:t>Aplikacja P</w:t>
+      </w:r>
+      <w:r>
+        <w:rPr>
+          <w:rFonts w:ascii="Times New Roman" w:hAnsi="Times New Roman" w:cs="Times New Roman"/>
+          <w:sz w:val="24"/>
+          <w:szCs w:val="24"/>
+        </w:rPr>
+        <w:t>ierwiastki jest darmową mobilną aplikacją edukacyjną wydana przez firmę elesoft.</w:t>
+      </w:r>
+      <w:r>
+        <w:rPr>
+          <w:rFonts w:ascii="Times New Roman" w:hAnsi="Times New Roman" w:cs="Times New Roman"/>
+          <w:sz w:val="24"/>
+          <w:szCs w:val="24"/>
+        </w:rPr>
+        <w:t xml:space="preserve"> W jej założeniach jest pomoc w nauce pierwiastków chemicznych. W przeciwieństwie do aplikacji Quizwanie oraz Kujon, aplikacjia Pierwiastki nie posiada elementu gry.</w:t>
+      </w:r>
+    </w:p>
+    <w:p>
+      <w:pPr>
+        <w:spacing w:line="360" w:lineRule="auto"/>
+        <w:ind w:firstLine="375"/>
+        <w:jc w:val="center"/>
+        <w:rPr>
+          <w:rFonts w:ascii="Times New Roman" w:hAnsi="Times New Roman" w:cs="Times New Roman"/>
+          <w:sz w:val="24"/>
+          <w:szCs w:val="24"/>
+        </w:rPr>
+      </w:pPr>
+      <w:r>
+        <w:rPr>
+          <w:rFonts w:ascii="Times New Roman" w:hAnsi="Times New Roman" w:cs="Times New Roman"/>
+          <w:noProof/>
+          <w:sz w:val="24"/>
+          <w:szCs w:val="24"/>
+        </w:rPr>
+        <w:drawing>
+          <wp:inline distT="0" distB="0" distL="0" distR="0">
+            <wp:extent cx="1625112" cy="1625112"/>
+            <wp:effectExtent l="19050" t="0" r="0" b="0"/>
+            <wp:docPr id="18" name="Obraz 15" descr="C:\Users\sstarzak\AndroidStudioProjects\PracaInz\backgrounds\pierw back\logo.png"/>
+            <wp:cNvGraphicFramePr>
+              <a:graphicFrameLocks xmlns:a="http://schemas.openxmlformats.org/drawingml/2006/main" noChangeAspect="1"/>
+            </wp:cNvGraphicFramePr>
+            <a:graphic xmlns:a="http://schemas.openxmlformats.org/drawingml/2006/main">
+              <a:graphicData uri="http://schemas.openxmlformats.org/drawingml/2006/picture">
+                <pic:pic xmlns:pic="http://schemas.openxmlformats.org/drawingml/2006/picture">
+                  <pic:nvPicPr>
+                    <pic:cNvPr id="0" name="Picture 15" descr="C:\Users\sstarzak\AndroidStudioProjects\PracaInz\backgrounds\pierw back\logo.png"/>
+                    <pic:cNvPicPr>
+                      <a:picLocks noChangeAspect="1" noChangeArrowheads="1"/>
+                    </pic:cNvPicPr>
+                  </pic:nvPicPr>
+                  <pic:blipFill>
+                    <a:blip r:embed="rId18"/>
+                    <a:srcRect/>
+                    <a:stretch>
+                      <a:fillRect/>
+                    </a:stretch>
+                  </pic:blipFill>
+                  <pic:spPr bwMode="auto">
+                    <a:xfrm>
+                      <a:off x="0" y="0"/>
+                      <a:ext cx="1626104" cy="1626104"/>
+                    </a:xfrm>
+                    <a:prstGeom prst="rect">
+                      <a:avLst/>
+                    </a:prstGeom>
+                    <a:noFill/>
+                    <a:ln w="9525">
+                      <a:noFill/>
+                      <a:miter lim="800000"/>
+                      <a:headEnd/>
+                      <a:tailEnd/>
+                    </a:ln>
+                  </pic:spPr>
+                </pic:pic>
+              </a:graphicData>
+            </a:graphic>
+          </wp:inline>
+        </w:drawing>
+      </w:r>
+    </w:p>
+    <w:p>
+      <w:pPr>
+        <w:spacing w:line="360" w:lineRule="auto"/>
+        <w:ind w:firstLine="375"/>
+        <w:jc w:val="center"/>
+        <w:rPr>
+          <w:rFonts w:ascii="Times New Roman" w:hAnsi="Times New Roman" w:cs="Times New Roman"/>
+          <w:sz w:val="20"/>
+          <w:szCs w:val="24"/>
+        </w:rPr>
+      </w:pPr>
+      <w:r>
+        <w:rPr>
+          <w:rFonts w:ascii="Times New Roman" w:hAnsi="Times New Roman" w:cs="Times New Roman"/>
+          <w:sz w:val="20"/>
+          <w:szCs w:val="24"/>
+        </w:rPr>
+        <w:t>Rysunek 1.15 Logo aplikacji Pierwiastki.</w:t>
+      </w:r>
+    </w:p>
+    <w:p>
+      <w:pPr>
+        <w:pStyle w:val="Akapitzlist"/>
+        <w:numPr>
+          <w:ilvl w:val="2"/>
+          <w:numId w:val="1"/>
+        </w:numPr>
+        <w:spacing w:line="360" w:lineRule="auto"/>
+        <w:jc w:val="both"/>
+        <w:rPr>
+          <w:rFonts w:ascii="Times New Roman" w:hAnsi="Times New Roman" w:cs="Times New Roman"/>
+          <w:b/>
+          <w:sz w:val="24"/>
+          <w:szCs w:val="24"/>
+        </w:rPr>
+      </w:pPr>
+      <w:r>
+        <w:rPr>
+          <w:rFonts w:ascii="Times New Roman" w:hAnsi="Times New Roman" w:cs="Times New Roman"/>
+          <w:b/>
+          <w:sz w:val="24"/>
+          <w:szCs w:val="24"/>
+        </w:rPr>
+        <w:t>Instalacja</w:t>
+      </w:r>
+    </w:p>
+    <w:p>
+      <w:pPr>
+        <w:spacing w:line="360" w:lineRule="auto"/>
+        <w:ind w:firstLine="708"/>
+        <w:jc w:val="both"/>
+        <w:rPr>
+          <w:rFonts w:ascii="Times New Roman" w:hAnsi="Times New Roman" w:cs="Times New Roman"/>
+          <w:sz w:val="24"/>
+          <w:szCs w:val="24"/>
+        </w:rPr>
+      </w:pPr>
+      <w:r>
+        <w:rPr>
+          <w:rFonts w:ascii="Times New Roman" w:hAnsi="Times New Roman" w:cs="Times New Roman"/>
+          <w:sz w:val="24"/>
+          <w:szCs w:val="24"/>
+        </w:rPr>
+        <w:t>Aplikacja wydana została wyłączenie na platformę Windows Phone.  Dostępna jest w aplikacjach sklepu Store.</w:t>
+      </w:r>
+      <w:r>
+        <w:rPr>
+          <w:rFonts w:ascii="Times New Roman" w:hAnsi="Times New Roman" w:cs="Times New Roman"/>
+          <w:sz w:val="24"/>
+          <w:szCs w:val="24"/>
+        </w:rPr>
+        <w:t xml:space="preserve"> Jedyny wymaganiem do pobrania aplikacji Pierwiastki, jest posiadanie darmowego konta w Windows Phone.</w:t>
+      </w:r>
+    </w:p>
+    <w:p>
+      <w:pPr>
+        <w:pStyle w:val="Akapitzlist"/>
+        <w:numPr>
+          <w:ilvl w:val="2"/>
+          <w:numId w:val="1"/>
+        </w:numPr>
+        <w:spacing w:line="360" w:lineRule="auto"/>
+        <w:jc w:val="both"/>
+        <w:rPr>
+          <w:rFonts w:ascii="Times New Roman" w:hAnsi="Times New Roman" w:cs="Times New Roman"/>
+          <w:b/>
+          <w:sz w:val="24"/>
+          <w:szCs w:val="24"/>
+        </w:rPr>
+      </w:pPr>
+      <w:r>
+        <w:rPr>
+          <w:rFonts w:ascii="Times New Roman" w:hAnsi="Times New Roman" w:cs="Times New Roman"/>
+          <w:b/>
+          <w:sz w:val="24"/>
+          <w:szCs w:val="24"/>
+        </w:rPr>
+        <w:t>Korzystanie z aplikacji</w:t>
+      </w:r>
+    </w:p>
+    <w:p>
+      <w:pPr>
+        <w:spacing w:line="360" w:lineRule="auto"/>
+        <w:ind w:firstLine="708"/>
+        <w:jc w:val="both"/>
+        <w:rPr>
+          <w:rFonts w:ascii="Times New Roman" w:hAnsi="Times New Roman" w:cs="Times New Roman"/>
+          <w:sz w:val="24"/>
+          <w:szCs w:val="24"/>
+        </w:rPr>
+      </w:pPr>
+      <w:r>
+        <w:rPr>
+          <w:rFonts w:ascii="Times New Roman" w:hAnsi="Times New Roman" w:cs="Times New Roman"/>
+          <w:sz w:val="24"/>
+          <w:szCs w:val="24"/>
+        </w:rPr>
+        <w:t>Po uruchomieniu aplikacji, na głównym ekranie zostaje wyświetlony układ okresowy pierwiastków</w:t>
+      </w:r>
+      <w:r>
+        <w:rPr>
+          <w:rFonts w:ascii="Times New Roman" w:hAnsi="Times New Roman" w:cs="Times New Roman"/>
+          <w:sz w:val="24"/>
+          <w:szCs w:val="24"/>
+        </w:rPr>
+        <w:t>, wraz z podstawowymi informacjami o każdym z nich tj. nazwa pierwiastka, symbol pierwiastka,  liczba atomowa pierwiastka oraz jego masa atomowa</w:t>
+      </w:r>
+      <w:r>
+        <w:rPr>
+          <w:rFonts w:ascii="Times New Roman" w:hAnsi="Times New Roman" w:cs="Times New Roman"/>
+          <w:sz w:val="24"/>
+          <w:szCs w:val="24"/>
+        </w:rPr>
+        <w:t>. Przedstawia to Rysunek 1.16. Rysunek 1.17 przedstawia, że w</w:t>
+      </w:r>
+      <w:r>
+        <w:rPr>
+          <w:rFonts w:ascii="Times New Roman" w:hAnsi="Times New Roman" w:cs="Times New Roman"/>
+          <w:sz w:val="24"/>
+          <w:szCs w:val="24"/>
+        </w:rPr>
+        <w:t xml:space="preserve"> zależności od stanu materii pierwiastka i jego charakteru chemicznego, każdy pierwiastek na tablicy ma przydzielony odpowiedni kolor tła, oraz kolor symbolu. Po kliknięci na</w:t>
+      </w:r>
+      <w:r>
+        <w:rPr>
+          <w:rFonts w:ascii="Times New Roman" w:hAnsi="Times New Roman" w:cs="Times New Roman"/>
+          <w:sz w:val="24"/>
+          <w:szCs w:val="24"/>
+        </w:rPr>
+        <w:t xml:space="preserve"> dowolny pierwiastek użytkownik ma dostęp do szczegółowych informacji na temat interesującego go pierwiastka. Informacje te to m.in. </w:t>
+      </w:r>
+      <w:r>
+        <w:rPr>
+          <w:rFonts w:ascii="Times New Roman" w:hAnsi="Times New Roman" w:cs="Times New Roman"/>
+          <w:sz w:val="24"/>
+          <w:szCs w:val="24"/>
+        </w:rPr>
+        <w:lastRenderedPageBreak/>
+        <w:t>temperatura wżenia, gęstość, wartości tlenków, wartościowość etc. Rysunek 1.18. przedstawia szczegółowe informacje odnośnie wybranego pierwiastka.</w:t>
+      </w:r>
+    </w:p>
+    <w:tbl>
+      <w:tblPr>
+        <w:tblStyle w:val="Tabela-Siatka"/>
+        <w:tblW w:w="0" w:type="auto"/>
+        <w:tblBorders>
+          <w:top w:val="none" w:sz="0" w:space="0" w:color="auto"/>
+          <w:left w:val="none" w:sz="0" w:space="0" w:color="auto"/>
+          <w:bottom w:val="none" w:sz="0" w:space="0" w:color="auto"/>
+          <w:right w:val="none" w:sz="0" w:space="0" w:color="auto"/>
+          <w:insideH w:val="none" w:sz="0" w:space="0" w:color="auto"/>
+          <w:insideV w:val="none" w:sz="0" w:space="0" w:color="auto"/>
+        </w:tblBorders>
+        <w:tblLook w:val="04A0"/>
+      </w:tblPr>
+      <w:tblGrid>
+        <w:gridCol w:w="3070"/>
+        <w:gridCol w:w="3071"/>
+        <w:gridCol w:w="3071"/>
+      </w:tblGrid>
+      <w:tr>
+        <w:tc>
+          <w:tcPr>
+            <w:tcW w:w="3070" w:type="dxa"/>
+          </w:tcPr>
+          <w:p>
+            <w:pPr>
+              <w:spacing w:line="360" w:lineRule="auto"/>
+              <w:jc w:val="center"/>
+              <w:rPr>
+                <w:rFonts w:ascii="Times New Roman" w:hAnsi="Times New Roman" w:cs="Times New Roman"/>
+                <w:sz w:val="24"/>
+                <w:szCs w:val="24"/>
+              </w:rPr>
+            </w:pPr>
+            <w:r>
+              <w:rPr>
+                <w:rFonts w:ascii="Times New Roman" w:hAnsi="Times New Roman" w:cs="Times New Roman"/>
+                <w:noProof/>
+                <w:sz w:val="24"/>
+                <w:szCs w:val="24"/>
+              </w:rPr>
+              <w:drawing>
+                <wp:inline distT="0" distB="0" distL="0" distR="0">
+                  <wp:extent cx="1744176" cy="2955701"/>
+                  <wp:effectExtent l="19050" t="0" r="8424" b="0"/>
+                  <wp:docPr id="19" name="Obraz 16" descr="C:\Users\sstarzak\AndroidStudioProjects\PracaInz\backgrounds\pierw back\tab2.png"/>
+                  <wp:cNvGraphicFramePr>
+                    <a:graphicFrameLocks xmlns:a="http://schemas.openxmlformats.org/drawingml/2006/main" noChangeAspect="1"/>
+                  </wp:cNvGraphicFramePr>
+                  <a:graphic xmlns:a="http://schemas.openxmlformats.org/drawingml/2006/main">
+                    <a:graphicData uri="http://schemas.openxmlformats.org/drawingml/2006/picture">
+                      <pic:pic xmlns:pic="http://schemas.openxmlformats.org/drawingml/2006/picture">
+                        <pic:nvPicPr>
+                          <pic:cNvPr id="0" name="Picture 16" descr="C:\Users\sstarzak\AndroidStudioProjects\PracaInz\backgrounds\pierw back\tab2.png"/>
+                          <pic:cNvPicPr>
+                            <a:picLocks noChangeAspect="1" noChangeArrowheads="1"/>
+                          </pic:cNvPicPr>
+                        </pic:nvPicPr>
+                        <pic:blipFill>
+                          <a:blip r:embed="rId19"/>
+                          <a:srcRect/>
+                          <a:stretch>
+                            <a:fillRect/>
+                          </a:stretch>
+                        </pic:blipFill>
+                        <pic:spPr bwMode="auto">
+                          <a:xfrm>
+                            <a:off x="0" y="0"/>
+                            <a:ext cx="1744526" cy="2956294"/>
+                          </a:xfrm>
+                          <a:prstGeom prst="rect">
+                            <a:avLst/>
+                          </a:prstGeom>
+                          <a:noFill/>
+                          <a:ln w="9525">
+                            <a:noFill/>
+                            <a:miter lim="800000"/>
+                            <a:headEnd/>
+                            <a:tailEnd/>
+                          </a:ln>
+                        </pic:spPr>
+                      </pic:pic>
+                    </a:graphicData>
+                  </a:graphic>
+                </wp:inline>
+              </w:drawing>
+            </w:r>
+          </w:p>
+        </w:tc>
+        <w:tc>
+          <w:tcPr>
+            <w:tcW w:w="3071" w:type="dxa"/>
+          </w:tcPr>
+          <w:p>
+            <w:pPr>
+              <w:spacing w:line="360" w:lineRule="auto"/>
+              <w:jc w:val="center"/>
+              <w:rPr>
+                <w:rFonts w:ascii="Times New Roman" w:hAnsi="Times New Roman" w:cs="Times New Roman"/>
+                <w:sz w:val="24"/>
+                <w:szCs w:val="24"/>
+              </w:rPr>
+            </w:pPr>
+            <w:r>
+              <w:rPr>
+                <w:rFonts w:ascii="Times New Roman" w:hAnsi="Times New Roman" w:cs="Times New Roman"/>
+                <w:noProof/>
+                <w:sz w:val="24"/>
+                <w:szCs w:val="24"/>
+              </w:rPr>
+              <w:drawing>
+                <wp:inline distT="0" distB="0" distL="0" distR="0">
+                  <wp:extent cx="1738506" cy="2955701"/>
+                  <wp:effectExtent l="19050" t="0" r="0" b="0"/>
+                  <wp:docPr id="22" name="Obraz 18" descr="C:\Users\sstarzak\AndroidStudioProjects\PracaInz\backgrounds\pierw back\leg.png"/>
+                  <wp:cNvGraphicFramePr>
+                    <a:graphicFrameLocks xmlns:a="http://schemas.openxmlformats.org/drawingml/2006/main" noChangeAspect="1"/>
+                  </wp:cNvGraphicFramePr>
+                  <a:graphic xmlns:a="http://schemas.openxmlformats.org/drawingml/2006/main">
+                    <a:graphicData uri="http://schemas.openxmlformats.org/drawingml/2006/picture">
+                      <pic:pic xmlns:pic="http://schemas.openxmlformats.org/drawingml/2006/picture">
+                        <pic:nvPicPr>
+                          <pic:cNvPr id="0" name="Picture 18" descr="C:\Users\sstarzak\AndroidStudioProjects\PracaInz\backgrounds\pierw back\leg.png"/>
+                          <pic:cNvPicPr>
+                            <a:picLocks noChangeAspect="1" noChangeArrowheads="1"/>
+                          </pic:cNvPicPr>
+                        </pic:nvPicPr>
+                        <pic:blipFill>
+                          <a:blip r:embed="rId20"/>
+                          <a:srcRect/>
+                          <a:stretch>
+                            <a:fillRect/>
+                          </a:stretch>
+                        </pic:blipFill>
+                        <pic:spPr bwMode="auto">
+                          <a:xfrm>
+                            <a:off x="0" y="0"/>
+                            <a:ext cx="1737309" cy="2953666"/>
+                          </a:xfrm>
+                          <a:prstGeom prst="rect">
+                            <a:avLst/>
+                          </a:prstGeom>
+                          <a:noFill/>
+                          <a:ln w="9525">
+                            <a:noFill/>
+                            <a:miter lim="800000"/>
+                            <a:headEnd/>
+                            <a:tailEnd/>
+                          </a:ln>
+                        </pic:spPr>
+                      </pic:pic>
+                    </a:graphicData>
+                  </a:graphic>
+                </wp:inline>
+              </w:drawing>
+            </w:r>
+          </w:p>
+        </w:tc>
+        <w:tc>
+          <w:tcPr>
+            <w:tcW w:w="3071" w:type="dxa"/>
+          </w:tcPr>
+          <w:p>
+            <w:pPr>
+              <w:spacing w:line="360" w:lineRule="auto"/>
+              <w:jc w:val="center"/>
+              <w:rPr>
+                <w:rFonts w:ascii="Times New Roman" w:hAnsi="Times New Roman" w:cs="Times New Roman"/>
+                <w:sz w:val="24"/>
+                <w:szCs w:val="24"/>
+              </w:rPr>
+            </w:pPr>
+            <w:r>
+              <w:rPr>
+                <w:rFonts w:ascii="Times New Roman" w:hAnsi="Times New Roman" w:cs="Times New Roman"/>
+                <w:noProof/>
+                <w:sz w:val="24"/>
+                <w:szCs w:val="24"/>
+              </w:rPr>
+              <w:drawing>
+                <wp:inline distT="0" distB="0" distL="0" distR="0">
+                  <wp:extent cx="1626194" cy="2710543"/>
+                  <wp:effectExtent l="19050" t="0" r="0" b="0"/>
+                  <wp:docPr id="24" name="Obraz 19" descr="C:\Users\sstarzak\AndroidStudioProjects\PracaInz\backgrounds\pierw back\desc.png"/>
+                  <wp:cNvGraphicFramePr>
+                    <a:graphicFrameLocks xmlns:a="http://schemas.openxmlformats.org/drawingml/2006/main" noChangeAspect="1"/>
+                  </wp:cNvGraphicFramePr>
+                  <a:graphic xmlns:a="http://schemas.openxmlformats.org/drawingml/2006/main">
+                    <a:graphicData uri="http://schemas.openxmlformats.org/drawingml/2006/picture">
+                      <pic:pic xmlns:pic="http://schemas.openxmlformats.org/drawingml/2006/picture">
+                        <pic:nvPicPr>
+                          <pic:cNvPr id="0" name="Picture 19" descr="C:\Users\sstarzak\AndroidStudioProjects\PracaInz\backgrounds\pierw back\desc.png"/>
+                          <pic:cNvPicPr>
+                            <a:picLocks noChangeAspect="1" noChangeArrowheads="1"/>
+                          </pic:cNvPicPr>
+                        </pic:nvPicPr>
+                        <pic:blipFill>
+                          <a:blip r:embed="rId21"/>
+                          <a:srcRect/>
+                          <a:stretch>
+                            <a:fillRect/>
+                          </a:stretch>
+                        </pic:blipFill>
+                        <pic:spPr bwMode="auto">
+                          <a:xfrm>
+                            <a:off x="0" y="0"/>
+                            <a:ext cx="1627048" cy="2711967"/>
+                          </a:xfrm>
+                          <a:prstGeom prst="rect">
+                            <a:avLst/>
+                          </a:prstGeom>
+                          <a:noFill/>
+                          <a:ln w="9525">
+                            <a:noFill/>
+                            <a:miter lim="800000"/>
+                            <a:headEnd/>
+                            <a:tailEnd/>
+                          </a:ln>
+                        </pic:spPr>
+                      </pic:pic>
+                    </a:graphicData>
+                  </a:graphic>
+                </wp:inline>
+              </w:drawing>
+            </w:r>
+          </w:p>
+        </w:tc>
+      </w:tr>
+      <w:tr>
+        <w:tc>
+          <w:tcPr>
+            <w:tcW w:w="3070" w:type="dxa"/>
+          </w:tcPr>
+          <w:p>
+            <w:pPr>
+              <w:spacing w:line="360" w:lineRule="auto"/>
+              <w:jc w:val="center"/>
+              <w:rPr>
+                <w:rFonts w:ascii="Times New Roman" w:hAnsi="Times New Roman" w:cs="Times New Roman"/>
+                <w:sz w:val="20"/>
+                <w:szCs w:val="20"/>
+              </w:rPr>
+            </w:pPr>
+            <w:r>
+              <w:rPr>
+                <w:rFonts w:ascii="Times New Roman" w:hAnsi="Times New Roman" w:cs="Times New Roman"/>
+                <w:sz w:val="20"/>
+                <w:szCs w:val="20"/>
+              </w:rPr>
+              <w:t>Rysunek 1.16 Główne okno ekranu aplikacji.</w:t>
+            </w:r>
+          </w:p>
+        </w:tc>
+        <w:tc>
+          <w:tcPr>
+            <w:tcW w:w="3071" w:type="dxa"/>
+          </w:tcPr>
+          <w:p>
+            <w:pPr>
+              <w:spacing w:line="360" w:lineRule="auto"/>
+              <w:jc w:val="center"/>
+              <w:rPr>
+                <w:rFonts w:ascii="Times New Roman" w:hAnsi="Times New Roman" w:cs="Times New Roman"/>
+                <w:sz w:val="20"/>
+                <w:szCs w:val="24"/>
+              </w:rPr>
+            </w:pPr>
+            <w:r>
+              <w:rPr>
+                <w:rFonts w:ascii="Times New Roman" w:hAnsi="Times New Roman" w:cs="Times New Roman"/>
+                <w:sz w:val="20"/>
+                <w:szCs w:val="24"/>
+              </w:rPr>
+              <w:t>Rysunek 1.17 Legenda do pierwiastków na głównym ekranie</w:t>
+            </w:r>
+          </w:p>
+        </w:tc>
+        <w:tc>
+          <w:tcPr>
+            <w:tcW w:w="3071" w:type="dxa"/>
+          </w:tcPr>
+          <w:p>
+            <w:pPr>
+              <w:spacing w:line="360" w:lineRule="auto"/>
+              <w:jc w:val="center"/>
+              <w:rPr>
+                <w:rFonts w:ascii="Times New Roman" w:hAnsi="Times New Roman" w:cs="Times New Roman"/>
+                <w:sz w:val="20"/>
+                <w:szCs w:val="24"/>
+              </w:rPr>
+            </w:pPr>
+            <w:r>
+              <w:rPr>
+                <w:rFonts w:ascii="Times New Roman" w:hAnsi="Times New Roman" w:cs="Times New Roman"/>
+                <w:sz w:val="20"/>
+                <w:szCs w:val="24"/>
+              </w:rPr>
+              <w:t>Rysunek 1.18 Szczegółowe informacje dotyczące pierwiastka</w:t>
+            </w:r>
+          </w:p>
+        </w:tc>
+      </w:tr>
+    </w:tbl>
+    <w:p>
+      <w:pPr>
+        <w:spacing w:line="360" w:lineRule="auto"/>
+        <w:ind w:firstLine="708"/>
+        <w:jc w:val="center"/>
+        <w:rPr>
+          <w:rFonts w:ascii="Times New Roman" w:hAnsi="Times New Roman" w:cs="Times New Roman"/>
+          <w:sz w:val="24"/>
+          <w:szCs w:val="24"/>
+        </w:rPr>
+      </w:pPr>
+    </w:p>
+    <w:p>
+      <w:pPr>
+        <w:pStyle w:val="Akapitzlist"/>
+        <w:numPr>
+          <w:ilvl w:val="2"/>
+          <w:numId w:val="1"/>
+        </w:numPr>
+        <w:spacing w:line="360" w:lineRule="auto"/>
+        <w:jc w:val="both"/>
+        <w:rPr>
+          <w:rFonts w:ascii="Times New Roman" w:hAnsi="Times New Roman" w:cs="Times New Roman"/>
+          <w:b/>
+          <w:sz w:val="24"/>
+          <w:szCs w:val="24"/>
+        </w:rPr>
+      </w:pPr>
+      <w:r>
+        <w:rPr>
+          <w:rFonts w:ascii="Times New Roman" w:hAnsi="Times New Roman" w:cs="Times New Roman"/>
+          <w:b/>
+          <w:sz w:val="24"/>
+          <w:szCs w:val="24"/>
+        </w:rPr>
+        <w:t>Zalety i wady</w:t>
+      </w:r>
+      <w:r>
+        <w:rPr>
+          <w:rFonts w:ascii="Times New Roman" w:hAnsi="Times New Roman" w:cs="Times New Roman"/>
+          <w:b/>
+          <w:sz w:val="24"/>
+          <w:szCs w:val="24"/>
+        </w:rPr>
+        <w:t xml:space="preserve"> aplikacji Pierwiastki</w:t>
+      </w:r>
+    </w:p>
+    <w:p>
+      <w:pPr>
+        <w:spacing w:line="360" w:lineRule="auto"/>
+        <w:ind w:firstLine="375"/>
+        <w:jc w:val="both"/>
+        <w:rPr>
+          <w:rFonts w:ascii="Times New Roman" w:hAnsi="Times New Roman" w:cs="Times New Roman"/>
+          <w:sz w:val="24"/>
+          <w:szCs w:val="24"/>
+        </w:rPr>
+      </w:pPr>
+      <w:r>
+        <w:rPr>
+          <w:rFonts w:ascii="Times New Roman" w:hAnsi="Times New Roman" w:cs="Times New Roman"/>
+          <w:sz w:val="24"/>
+          <w:szCs w:val="24"/>
+        </w:rPr>
+        <w:t>Dzięki łatwości w obsłudze aplikacji, użytkownik ma szybki dostęp do najważniejszych informacji na temat interesującego go pierwiastka chemicznego. Zaletą aplikacji Pierwiastki jest także to, że ciągle jest ona rozwijana i z każdą nową aktualizacją dodawane są nowe informacje o każdym z pierwiastków chemicznych.</w:t>
+      </w:r>
+      <w:r>
+        <w:rPr>
+          <w:rFonts w:ascii="Times New Roman" w:hAnsi="Times New Roman" w:cs="Times New Roman"/>
+          <w:sz w:val="24"/>
+          <w:szCs w:val="24"/>
+        </w:rPr>
+        <w:t xml:space="preserve"> W przeciwieństwie do aplikacji Kujon, aplikacja Pierwiastki stworzona jest dla szerszego grona użytkowników: uczniów, studentów, a także dla tych którzy na co dzień zajmują się chemią. </w:t>
+      </w:r>
+      <w:r>
+        <w:rPr>
+          <w:rFonts w:ascii="Times New Roman" w:hAnsi="Times New Roman" w:cs="Times New Roman"/>
+          <w:sz w:val="24"/>
+          <w:szCs w:val="24"/>
+        </w:rPr>
+        <w:t>Główną wadą aplikacji Pierwiastki jest brak elementu gry. Użytkownik korzysta z niej jako ze pewnej formy ściągawki, gdy potrzebuje informacji o pierwiastku chemiczny.</w:t>
+      </w:r>
+      <w:r>
+        <w:rPr>
+          <w:rFonts w:ascii="Times New Roman" w:hAnsi="Times New Roman" w:cs="Times New Roman"/>
+          <w:sz w:val="24"/>
+          <w:szCs w:val="24"/>
+        </w:rPr>
+        <w:t xml:space="preserve"> Poza tą formą, użytkownicy sięgają do niej niechętnie.</w:t>
+      </w:r>
+      <w:r>
+        <w:rPr>
+          <w:rFonts w:ascii="Times New Roman" w:hAnsi="Times New Roman" w:cs="Times New Roman"/>
+          <w:sz w:val="24"/>
+          <w:szCs w:val="24"/>
+        </w:rPr>
+        <w:t xml:space="preserve">  </w:t>
+      </w:r>
+    </w:p>
+    <w:p>
+      <w:pPr>
+        <w:pStyle w:val="Akapitzlist"/>
+        <w:numPr>
+          <w:ilvl w:val="1"/>
+          <w:numId w:val="1"/>
+        </w:numPr>
         <w:spacing w:line="360" w:lineRule="auto"/>
         <w:jc w:val="both"/>
         <w:rPr>
@@ -3883,20 +4645,1342 @@
           <w:sz w:val="26"/>
           <w:szCs w:val="24"/>
         </w:rPr>
-        <w:t>1.4 Fizyka na 5</w:t>
-      </w:r>
-    </w:p>
-    <w:p>
-      <w:pPr>
-        <w:spacing w:line="360" w:lineRule="auto"/>
-        <w:jc w:val="both"/>
-        <w:rPr>
-          <w:rFonts w:ascii="Times New Roman" w:hAnsi="Times New Roman" w:cs="Times New Roman"/>
-          <w:b/>
-          <w:sz w:val="28"/>
-          <w:szCs w:val="24"/>
-        </w:rPr>
-      </w:pPr>
+        <w:t>Fizyka na 5</w:t>
+      </w:r>
+    </w:p>
+    <w:p>
+      <w:pPr>
+        <w:spacing w:line="360" w:lineRule="auto"/>
+        <w:ind w:firstLine="375"/>
+        <w:jc w:val="both"/>
+        <w:rPr>
+          <w:rFonts w:ascii="Times New Roman" w:hAnsi="Times New Roman" w:cs="Times New Roman"/>
+          <w:sz w:val="24"/>
+          <w:szCs w:val="24"/>
+        </w:rPr>
+      </w:pPr>
+      <w:r>
+        <w:rPr>
+          <w:rFonts w:ascii="Times New Roman" w:hAnsi="Times New Roman" w:cs="Times New Roman"/>
+          <w:sz w:val="24"/>
+          <w:szCs w:val="24"/>
+        </w:rPr>
+        <w:t>Kolejną mobilną aplikacją edukacyjną jest aplikacja Fizyka na 5</w:t>
+      </w:r>
+      <w:r>
+        <w:rPr>
+          <w:rFonts w:ascii="Times New Roman" w:hAnsi="Times New Roman" w:cs="Times New Roman"/>
+          <w:sz w:val="24"/>
+          <w:szCs w:val="24"/>
+        </w:rPr>
+        <w:t xml:space="preserve">. Stworzona przez fimę </w:t>
+      </w:r>
+      <w:r>
+        <w:rPr>
+          <w:rFonts w:ascii="Times New Roman" w:hAnsi="Times New Roman" w:cs="Times New Roman"/>
+          <w:sz w:val="24"/>
+        </w:rPr>
+        <w:t>Geckonization, na licencji Adware. Jest łatwą w obsłudze aplikacją, która zawiera większość fizycznych</w:t>
+      </w:r>
+      <w:r>
+        <w:rPr>
+          <w:rFonts w:ascii="Times New Roman" w:hAnsi="Times New Roman" w:cs="Times New Roman"/>
+          <w:sz w:val="24"/>
+          <w:szCs w:val="24"/>
+        </w:rPr>
+        <w:t xml:space="preserve"> </w:t>
+      </w:r>
+      <w:r>
+        <w:rPr>
+          <w:rFonts w:ascii="Times New Roman" w:hAnsi="Times New Roman" w:cs="Times New Roman"/>
+          <w:sz w:val="24"/>
+          <w:szCs w:val="24"/>
+        </w:rPr>
+        <w:t>wzorów wraz z opisami oraz obrazkami.</w:t>
+      </w:r>
+      <w:r>
+        <w:rPr>
+          <w:rFonts w:ascii="Times New Roman" w:hAnsi="Times New Roman" w:cs="Times New Roman"/>
+          <w:sz w:val="24"/>
+          <w:szCs w:val="24"/>
+        </w:rPr>
+        <w:t xml:space="preserve"> Na dzień dzisiejszy aplikacja zawiera następujące rozdziały dotyczące zagadnień z fizyki:</w:t>
+      </w:r>
+    </w:p>
+    <w:p>
+      <w:pPr>
+        <w:pStyle w:val="Akapitzlist"/>
+        <w:numPr>
+          <w:ilvl w:val="0"/>
+          <w:numId w:val="3"/>
+        </w:numPr>
+        <w:spacing w:line="360" w:lineRule="auto"/>
+        <w:jc w:val="both"/>
+        <w:rPr>
+          <w:rFonts w:ascii="Times New Roman" w:hAnsi="Times New Roman" w:cs="Times New Roman"/>
+          <w:sz w:val="24"/>
+          <w:szCs w:val="24"/>
+        </w:rPr>
+      </w:pPr>
+      <w:r>
+        <w:rPr>
+          <w:rFonts w:ascii="Times New Roman" w:hAnsi="Times New Roman" w:cs="Times New Roman"/>
+          <w:sz w:val="24"/>
+          <w:szCs w:val="24"/>
+        </w:rPr>
+        <w:lastRenderedPageBreak/>
+        <w:t>Działania na wektorach</w:t>
+      </w:r>
+    </w:p>
+    <w:p>
+      <w:pPr>
+        <w:pStyle w:val="Akapitzlist"/>
+        <w:numPr>
+          <w:ilvl w:val="0"/>
+          <w:numId w:val="3"/>
+        </w:numPr>
+        <w:spacing w:line="360" w:lineRule="auto"/>
+        <w:jc w:val="both"/>
+        <w:rPr>
+          <w:rFonts w:ascii="Times New Roman" w:hAnsi="Times New Roman" w:cs="Times New Roman"/>
+          <w:sz w:val="24"/>
+          <w:szCs w:val="24"/>
+        </w:rPr>
+      </w:pPr>
+      <w:r>
+        <w:rPr>
+          <w:rFonts w:ascii="Times New Roman" w:hAnsi="Times New Roman" w:cs="Times New Roman"/>
+          <w:sz w:val="24"/>
+          <w:szCs w:val="24"/>
+        </w:rPr>
+        <w:t>Ruch prostoliniowy</w:t>
+      </w:r>
+    </w:p>
+    <w:p>
+      <w:pPr>
+        <w:pStyle w:val="Akapitzlist"/>
+        <w:numPr>
+          <w:ilvl w:val="0"/>
+          <w:numId w:val="3"/>
+        </w:numPr>
+        <w:spacing w:line="360" w:lineRule="auto"/>
+        <w:jc w:val="both"/>
+        <w:rPr>
+          <w:rFonts w:ascii="Times New Roman" w:hAnsi="Times New Roman" w:cs="Times New Roman"/>
+          <w:sz w:val="24"/>
+          <w:szCs w:val="24"/>
+        </w:rPr>
+      </w:pPr>
+      <w:r>
+        <w:rPr>
+          <w:rFonts w:ascii="Times New Roman" w:hAnsi="Times New Roman" w:cs="Times New Roman"/>
+          <w:sz w:val="24"/>
+          <w:szCs w:val="24"/>
+        </w:rPr>
+        <w:t>Ruch jednostajnie przyśpieszony</w:t>
+      </w:r>
+    </w:p>
+    <w:p>
+      <w:pPr>
+        <w:pStyle w:val="Akapitzlist"/>
+        <w:numPr>
+          <w:ilvl w:val="0"/>
+          <w:numId w:val="3"/>
+        </w:numPr>
+        <w:spacing w:line="360" w:lineRule="auto"/>
+        <w:jc w:val="both"/>
+        <w:rPr>
+          <w:rFonts w:ascii="Times New Roman" w:hAnsi="Times New Roman" w:cs="Times New Roman"/>
+          <w:sz w:val="24"/>
+          <w:szCs w:val="24"/>
+        </w:rPr>
+      </w:pPr>
+      <w:r>
+        <w:rPr>
+          <w:rFonts w:ascii="Times New Roman" w:hAnsi="Times New Roman" w:cs="Times New Roman"/>
+          <w:sz w:val="24"/>
+          <w:szCs w:val="24"/>
+        </w:rPr>
+        <w:t>Rzut ukośny</w:t>
+      </w:r>
+    </w:p>
+    <w:p>
+      <w:pPr>
+        <w:pStyle w:val="Akapitzlist"/>
+        <w:numPr>
+          <w:ilvl w:val="0"/>
+          <w:numId w:val="3"/>
+        </w:numPr>
+        <w:spacing w:line="360" w:lineRule="auto"/>
+        <w:jc w:val="both"/>
+        <w:rPr>
+          <w:rFonts w:ascii="Times New Roman" w:hAnsi="Times New Roman" w:cs="Times New Roman"/>
+          <w:sz w:val="24"/>
+          <w:szCs w:val="24"/>
+        </w:rPr>
+      </w:pPr>
+      <w:r>
+        <w:rPr>
+          <w:rFonts w:ascii="Times New Roman" w:hAnsi="Times New Roman" w:cs="Times New Roman"/>
+          <w:sz w:val="24"/>
+          <w:szCs w:val="24"/>
+        </w:rPr>
+        <w:t>Siła</w:t>
+      </w:r>
+    </w:p>
+    <w:p>
+      <w:pPr>
+        <w:pStyle w:val="Akapitzlist"/>
+        <w:numPr>
+          <w:ilvl w:val="0"/>
+          <w:numId w:val="3"/>
+        </w:numPr>
+        <w:spacing w:line="360" w:lineRule="auto"/>
+        <w:jc w:val="both"/>
+        <w:rPr>
+          <w:rFonts w:ascii="Times New Roman" w:hAnsi="Times New Roman" w:cs="Times New Roman"/>
+          <w:sz w:val="24"/>
+          <w:szCs w:val="24"/>
+        </w:rPr>
+      </w:pPr>
+      <w:r>
+        <w:rPr>
+          <w:rFonts w:ascii="Times New Roman" w:hAnsi="Times New Roman" w:cs="Times New Roman"/>
+          <w:sz w:val="24"/>
+          <w:szCs w:val="24"/>
+        </w:rPr>
+        <w:t>Praca, moc, energia</w:t>
+      </w:r>
+    </w:p>
+    <w:p>
+      <w:pPr>
+        <w:pStyle w:val="Akapitzlist"/>
+        <w:numPr>
+          <w:ilvl w:val="0"/>
+          <w:numId w:val="3"/>
+        </w:numPr>
+        <w:spacing w:line="360" w:lineRule="auto"/>
+        <w:jc w:val="both"/>
+        <w:rPr>
+          <w:rFonts w:ascii="Times New Roman" w:hAnsi="Times New Roman" w:cs="Times New Roman"/>
+          <w:sz w:val="24"/>
+          <w:szCs w:val="24"/>
+        </w:rPr>
+      </w:pPr>
+      <w:r>
+        <w:rPr>
+          <w:rFonts w:ascii="Times New Roman" w:hAnsi="Times New Roman" w:cs="Times New Roman"/>
+          <w:sz w:val="24"/>
+          <w:szCs w:val="24"/>
+        </w:rPr>
+        <w:t>Ruch obrotowy</w:t>
+      </w:r>
+    </w:p>
+    <w:p>
+      <w:pPr>
+        <w:pStyle w:val="Akapitzlist"/>
+        <w:numPr>
+          <w:ilvl w:val="0"/>
+          <w:numId w:val="3"/>
+        </w:numPr>
+        <w:spacing w:line="360" w:lineRule="auto"/>
+        <w:jc w:val="both"/>
+        <w:rPr>
+          <w:rFonts w:ascii="Times New Roman" w:hAnsi="Times New Roman" w:cs="Times New Roman"/>
+          <w:sz w:val="24"/>
+          <w:szCs w:val="24"/>
+        </w:rPr>
+      </w:pPr>
+      <w:r>
+        <w:rPr>
+          <w:rFonts w:ascii="Times New Roman" w:hAnsi="Times New Roman" w:cs="Times New Roman"/>
+          <w:sz w:val="24"/>
+          <w:szCs w:val="24"/>
+        </w:rPr>
+        <w:t>Ruch harmoniczny</w:t>
+      </w:r>
+    </w:p>
+    <w:p>
+      <w:pPr>
+        <w:pStyle w:val="Akapitzlist"/>
+        <w:numPr>
+          <w:ilvl w:val="0"/>
+          <w:numId w:val="3"/>
+        </w:numPr>
+        <w:spacing w:line="360" w:lineRule="auto"/>
+        <w:jc w:val="both"/>
+        <w:rPr>
+          <w:rFonts w:ascii="Times New Roman" w:hAnsi="Times New Roman" w:cs="Times New Roman"/>
+          <w:sz w:val="24"/>
+          <w:szCs w:val="24"/>
+        </w:rPr>
+      </w:pPr>
+      <w:r>
+        <w:rPr>
+          <w:rFonts w:ascii="Times New Roman" w:hAnsi="Times New Roman" w:cs="Times New Roman"/>
+          <w:sz w:val="24"/>
+          <w:szCs w:val="24"/>
+        </w:rPr>
+        <w:t>Grawitacja</w:t>
+      </w:r>
+    </w:p>
+    <w:p>
+      <w:pPr>
+        <w:pStyle w:val="Akapitzlist"/>
+        <w:numPr>
+          <w:ilvl w:val="0"/>
+          <w:numId w:val="3"/>
+        </w:numPr>
+        <w:spacing w:line="360" w:lineRule="auto"/>
+        <w:jc w:val="both"/>
+        <w:rPr>
+          <w:rFonts w:ascii="Times New Roman" w:hAnsi="Times New Roman" w:cs="Times New Roman"/>
+          <w:sz w:val="24"/>
+          <w:szCs w:val="24"/>
+        </w:rPr>
+      </w:pPr>
+      <w:r>
+        <w:rPr>
+          <w:rFonts w:ascii="Times New Roman" w:hAnsi="Times New Roman" w:cs="Times New Roman"/>
+          <w:sz w:val="24"/>
+          <w:szCs w:val="24"/>
+        </w:rPr>
+        <w:t>Fale poprzeczne i podłużne</w:t>
+      </w:r>
+    </w:p>
+    <w:p>
+      <w:pPr>
+        <w:pStyle w:val="Akapitzlist"/>
+        <w:numPr>
+          <w:ilvl w:val="0"/>
+          <w:numId w:val="3"/>
+        </w:numPr>
+        <w:spacing w:line="360" w:lineRule="auto"/>
+        <w:jc w:val="both"/>
+        <w:rPr>
+          <w:rFonts w:ascii="Times New Roman" w:hAnsi="Times New Roman" w:cs="Times New Roman"/>
+          <w:sz w:val="24"/>
+          <w:szCs w:val="24"/>
+        </w:rPr>
+      </w:pPr>
+      <w:r>
+        <w:rPr>
+          <w:rFonts w:ascii="Times New Roman" w:hAnsi="Times New Roman" w:cs="Times New Roman"/>
+          <w:sz w:val="24"/>
+          <w:szCs w:val="24"/>
+        </w:rPr>
+        <w:t>Fale dźwiękowe</w:t>
+      </w:r>
+    </w:p>
+    <w:p>
+      <w:pPr>
+        <w:pStyle w:val="Akapitzlist"/>
+        <w:numPr>
+          <w:ilvl w:val="0"/>
+          <w:numId w:val="3"/>
+        </w:numPr>
+        <w:spacing w:line="360" w:lineRule="auto"/>
+        <w:jc w:val="both"/>
+        <w:rPr>
+          <w:rFonts w:ascii="Times New Roman" w:hAnsi="Times New Roman" w:cs="Times New Roman"/>
+          <w:sz w:val="24"/>
+          <w:szCs w:val="24"/>
+        </w:rPr>
+      </w:pPr>
+      <w:r>
+        <w:rPr>
+          <w:rFonts w:ascii="Times New Roman" w:hAnsi="Times New Roman" w:cs="Times New Roman"/>
+          <w:sz w:val="24"/>
+          <w:szCs w:val="24"/>
+        </w:rPr>
+        <w:t>Sprężystość</w:t>
+      </w:r>
+    </w:p>
+    <w:p>
+      <w:pPr>
+        <w:pStyle w:val="Akapitzlist"/>
+        <w:numPr>
+          <w:ilvl w:val="0"/>
+          <w:numId w:val="3"/>
+        </w:numPr>
+        <w:spacing w:line="360" w:lineRule="auto"/>
+        <w:jc w:val="both"/>
+        <w:rPr>
+          <w:rFonts w:ascii="Times New Roman" w:hAnsi="Times New Roman" w:cs="Times New Roman"/>
+          <w:sz w:val="24"/>
+          <w:szCs w:val="24"/>
+        </w:rPr>
+      </w:pPr>
+      <w:r>
+        <w:rPr>
+          <w:rFonts w:ascii="Times New Roman" w:hAnsi="Times New Roman" w:cs="Times New Roman"/>
+          <w:sz w:val="24"/>
+          <w:szCs w:val="24"/>
+        </w:rPr>
+        <w:t>Elektrostatyka</w:t>
+      </w:r>
+    </w:p>
+    <w:p>
+      <w:pPr>
+        <w:pStyle w:val="Akapitzlist"/>
+        <w:numPr>
+          <w:ilvl w:val="0"/>
+          <w:numId w:val="3"/>
+        </w:numPr>
+        <w:spacing w:line="360" w:lineRule="auto"/>
+        <w:jc w:val="both"/>
+        <w:rPr>
+          <w:rFonts w:ascii="Times New Roman" w:hAnsi="Times New Roman" w:cs="Times New Roman"/>
+          <w:sz w:val="24"/>
+          <w:szCs w:val="24"/>
+        </w:rPr>
+      </w:pPr>
+      <w:r>
+        <w:rPr>
+          <w:rFonts w:ascii="Times New Roman" w:hAnsi="Times New Roman" w:cs="Times New Roman"/>
+          <w:sz w:val="24"/>
+          <w:szCs w:val="24"/>
+        </w:rPr>
+        <w:t>Pole Magnetyczne</w:t>
+      </w:r>
+    </w:p>
+    <w:p>
+      <w:pPr>
+        <w:pStyle w:val="Akapitzlist"/>
+        <w:numPr>
+          <w:ilvl w:val="0"/>
+          <w:numId w:val="3"/>
+        </w:numPr>
+        <w:spacing w:line="360" w:lineRule="auto"/>
+        <w:jc w:val="both"/>
+        <w:rPr>
+          <w:rFonts w:ascii="Times New Roman" w:hAnsi="Times New Roman" w:cs="Times New Roman"/>
+          <w:sz w:val="24"/>
+          <w:szCs w:val="24"/>
+        </w:rPr>
+      </w:pPr>
+      <w:r>
+        <w:rPr>
+          <w:rFonts w:ascii="Times New Roman" w:hAnsi="Times New Roman" w:cs="Times New Roman"/>
+          <w:sz w:val="24"/>
+          <w:szCs w:val="24"/>
+        </w:rPr>
+        <w:t>Prąd stały</w:t>
+      </w:r>
+    </w:p>
+    <w:p>
+      <w:pPr>
+        <w:pStyle w:val="Akapitzlist"/>
+        <w:numPr>
+          <w:ilvl w:val="0"/>
+          <w:numId w:val="3"/>
+        </w:numPr>
+        <w:spacing w:line="360" w:lineRule="auto"/>
+        <w:jc w:val="both"/>
+        <w:rPr>
+          <w:rFonts w:ascii="Times New Roman" w:hAnsi="Times New Roman" w:cs="Times New Roman"/>
+          <w:sz w:val="24"/>
+          <w:szCs w:val="24"/>
+        </w:rPr>
+      </w:pPr>
+      <w:r>
+        <w:rPr>
+          <w:rFonts w:ascii="Times New Roman" w:hAnsi="Times New Roman" w:cs="Times New Roman"/>
+          <w:sz w:val="24"/>
+          <w:szCs w:val="24"/>
+        </w:rPr>
+        <w:t>Prąd zmienny</w:t>
+      </w:r>
+    </w:p>
+    <w:p>
+      <w:pPr>
+        <w:pStyle w:val="Akapitzlist"/>
+        <w:numPr>
+          <w:ilvl w:val="0"/>
+          <w:numId w:val="3"/>
+        </w:numPr>
+        <w:spacing w:line="360" w:lineRule="auto"/>
+        <w:jc w:val="both"/>
+        <w:rPr>
+          <w:rFonts w:ascii="Times New Roman" w:hAnsi="Times New Roman" w:cs="Times New Roman"/>
+          <w:sz w:val="24"/>
+          <w:szCs w:val="24"/>
+        </w:rPr>
+      </w:pPr>
+      <w:r>
+        <w:rPr>
+          <w:rFonts w:ascii="Times New Roman" w:hAnsi="Times New Roman" w:cs="Times New Roman"/>
+          <w:sz w:val="24"/>
+          <w:szCs w:val="24"/>
+        </w:rPr>
+        <w:t>Optyka falowa</w:t>
+      </w:r>
+    </w:p>
+    <w:p>
+      <w:pPr>
+        <w:pStyle w:val="Akapitzlist"/>
+        <w:numPr>
+          <w:ilvl w:val="0"/>
+          <w:numId w:val="3"/>
+        </w:numPr>
+        <w:spacing w:line="360" w:lineRule="auto"/>
+        <w:jc w:val="both"/>
+        <w:rPr>
+          <w:rFonts w:ascii="Times New Roman" w:hAnsi="Times New Roman" w:cs="Times New Roman"/>
+          <w:sz w:val="24"/>
+          <w:szCs w:val="24"/>
+        </w:rPr>
+      </w:pPr>
+      <w:r>
+        <w:rPr>
+          <w:rFonts w:ascii="Times New Roman" w:hAnsi="Times New Roman" w:cs="Times New Roman"/>
+          <w:sz w:val="24"/>
+          <w:szCs w:val="24"/>
+        </w:rPr>
+        <w:t>Fale elektromagnetyczne</w:t>
+      </w:r>
+    </w:p>
+    <w:p>
+      <w:pPr>
+        <w:spacing w:line="360" w:lineRule="auto"/>
+        <w:ind w:left="735"/>
+        <w:jc w:val="center"/>
+        <w:rPr>
+          <w:rFonts w:ascii="Times New Roman" w:hAnsi="Times New Roman" w:cs="Times New Roman"/>
+          <w:sz w:val="24"/>
+          <w:szCs w:val="24"/>
+        </w:rPr>
+      </w:pPr>
+      <w:r>
+        <w:rPr>
+          <w:rFonts w:ascii="Times New Roman" w:hAnsi="Times New Roman" w:cs="Times New Roman"/>
+          <w:noProof/>
+          <w:sz w:val="24"/>
+          <w:szCs w:val="24"/>
+        </w:rPr>
+        <w:drawing>
+          <wp:inline distT="0" distB="0" distL="0" distR="0">
+            <wp:extent cx="2809494" cy="2809494"/>
+            <wp:effectExtent l="19050" t="0" r="0" b="0"/>
+            <wp:docPr id="26" name="Obraz 21" descr="C:\Users\sstarzak\AndroidStudioProjects\PracaInz\backgrounds\fizyka na 5 back\logo.png"/>
+            <wp:cNvGraphicFramePr>
+              <a:graphicFrameLocks xmlns:a="http://schemas.openxmlformats.org/drawingml/2006/main" noChangeAspect="1"/>
+            </wp:cNvGraphicFramePr>
+            <a:graphic xmlns:a="http://schemas.openxmlformats.org/drawingml/2006/main">
+              <a:graphicData uri="http://schemas.openxmlformats.org/drawingml/2006/picture">
+                <pic:pic xmlns:pic="http://schemas.openxmlformats.org/drawingml/2006/picture">
+                  <pic:nvPicPr>
+                    <pic:cNvPr id="0" name="Picture 21" descr="C:\Users\sstarzak\AndroidStudioProjects\PracaInz\backgrounds\fizyka na 5 back\logo.png"/>
+                    <pic:cNvPicPr>
+                      <a:picLocks noChangeAspect="1" noChangeArrowheads="1"/>
+                    </pic:cNvPicPr>
+                  </pic:nvPicPr>
+                  <pic:blipFill>
+                    <a:blip r:embed="rId22"/>
+                    <a:srcRect/>
+                    <a:stretch>
+                      <a:fillRect/>
+                    </a:stretch>
+                  </pic:blipFill>
+                  <pic:spPr bwMode="auto">
+                    <a:xfrm>
+                      <a:off x="0" y="0"/>
+                      <a:ext cx="2815645" cy="2815645"/>
+                    </a:xfrm>
+                    <a:prstGeom prst="rect">
+                      <a:avLst/>
+                    </a:prstGeom>
+                    <a:noFill/>
+                    <a:ln w="9525">
+                      <a:noFill/>
+                      <a:miter lim="800000"/>
+                      <a:headEnd/>
+                      <a:tailEnd/>
+                    </a:ln>
+                  </pic:spPr>
+                </pic:pic>
+              </a:graphicData>
+            </a:graphic>
+          </wp:inline>
+        </w:drawing>
+      </w:r>
+    </w:p>
+    <w:p>
+      <w:pPr>
+        <w:spacing w:line="360" w:lineRule="auto"/>
+        <w:ind w:left="735"/>
+        <w:jc w:val="center"/>
+        <w:rPr>
+          <w:rFonts w:ascii="Times New Roman" w:hAnsi="Times New Roman" w:cs="Times New Roman"/>
+          <w:sz w:val="24"/>
+          <w:szCs w:val="24"/>
+        </w:rPr>
+      </w:pPr>
+      <w:r>
+        <w:rPr>
+          <w:rFonts w:ascii="Times New Roman" w:hAnsi="Times New Roman" w:cs="Times New Roman"/>
+          <w:sz w:val="24"/>
+          <w:szCs w:val="24"/>
+        </w:rPr>
+        <w:t>Rysunek 1.19 Logo aplikacji Fizyka na 5</w:t>
+      </w:r>
+    </w:p>
+    <w:p>
+      <w:pPr>
+        <w:spacing w:line="360" w:lineRule="auto"/>
+        <w:ind w:left="735"/>
+        <w:jc w:val="both"/>
+        <w:rPr>
+          <w:rFonts w:ascii="Times New Roman" w:hAnsi="Times New Roman" w:cs="Times New Roman"/>
+          <w:sz w:val="24"/>
+          <w:szCs w:val="24"/>
+        </w:rPr>
+      </w:pPr>
+    </w:p>
+    <w:p>
+      <w:pPr>
+        <w:pStyle w:val="Akapitzlist"/>
+        <w:numPr>
+          <w:ilvl w:val="2"/>
+          <w:numId w:val="1"/>
+        </w:numPr>
+        <w:spacing w:line="360" w:lineRule="auto"/>
+        <w:jc w:val="both"/>
+        <w:rPr>
+          <w:rFonts w:ascii="Times New Roman" w:hAnsi="Times New Roman" w:cs="Times New Roman"/>
+          <w:b/>
+          <w:sz w:val="24"/>
+          <w:szCs w:val="24"/>
+        </w:rPr>
+      </w:pPr>
+      <w:r>
+        <w:rPr>
+          <w:rFonts w:ascii="Times New Roman" w:hAnsi="Times New Roman" w:cs="Times New Roman"/>
+          <w:b/>
+          <w:sz w:val="24"/>
+          <w:szCs w:val="24"/>
+        </w:rPr>
+        <w:lastRenderedPageBreak/>
+        <w:t xml:space="preserve">Instalacja </w:t>
+      </w:r>
+    </w:p>
+    <w:p>
+      <w:pPr>
+        <w:spacing w:line="360" w:lineRule="auto"/>
+        <w:ind w:firstLine="708"/>
+        <w:rPr>
+          <w:rFonts w:ascii="Times New Roman" w:hAnsi="Times New Roman" w:cs="Times New Roman"/>
+          <w:sz w:val="24"/>
+          <w:szCs w:val="24"/>
+        </w:rPr>
+      </w:pPr>
+      <w:r>
+        <w:rPr>
+          <w:rFonts w:ascii="Times New Roman" w:hAnsi="Times New Roman" w:cs="Times New Roman"/>
+          <w:sz w:val="24"/>
+          <w:szCs w:val="24"/>
+        </w:rPr>
+        <w:t xml:space="preserve">Aplikacja dostępna jest wyłącznie na platformę Android. Można ją pobrać w Sklepie </w:t>
+      </w:r>
+      <w:r>
+        <w:rPr>
+          <w:rFonts w:ascii="Times New Roman" w:hAnsi="Times New Roman" w:cs="Times New Roman"/>
+          <w:sz w:val="24"/>
+          <w:szCs w:val="24"/>
+        </w:rPr>
+        <w:t xml:space="preserve">Google </w:t>
+      </w:r>
+      <w:r>
+        <w:rPr>
+          <w:rFonts w:ascii="Times New Roman" w:hAnsi="Times New Roman" w:cs="Times New Roman"/>
+          <w:sz w:val="24"/>
+          <w:szCs w:val="24"/>
+        </w:rPr>
+        <w:t>Play. Nie wymaga ona od użytkownika zgodny na dostęp do żadnych</w:t>
+      </w:r>
+      <w:r>
+        <w:rPr>
+          <w:rFonts w:ascii="Times New Roman" w:hAnsi="Times New Roman" w:cs="Times New Roman"/>
+          <w:sz w:val="24"/>
+          <w:szCs w:val="24"/>
+        </w:rPr>
+        <w:t xml:space="preserve"> specjalnych</w:t>
+      </w:r>
+      <w:r>
+        <w:rPr>
+          <w:rFonts w:ascii="Times New Roman" w:hAnsi="Times New Roman" w:cs="Times New Roman"/>
+          <w:sz w:val="24"/>
+          <w:szCs w:val="24"/>
+        </w:rPr>
+        <w:t xml:space="preserve"> systemowych usług urządzenia.</w:t>
+      </w:r>
+    </w:p>
+    <w:p>
+      <w:pPr>
+        <w:pStyle w:val="Akapitzlist"/>
+        <w:numPr>
+          <w:ilvl w:val="2"/>
+          <w:numId w:val="1"/>
+        </w:numPr>
+        <w:spacing w:line="360" w:lineRule="auto"/>
+        <w:rPr>
+          <w:rFonts w:ascii="Times New Roman" w:hAnsi="Times New Roman" w:cs="Times New Roman"/>
+          <w:b/>
+          <w:sz w:val="24"/>
+          <w:szCs w:val="24"/>
+        </w:rPr>
+      </w:pPr>
+      <w:r>
+        <w:rPr>
+          <w:rFonts w:ascii="Times New Roman" w:hAnsi="Times New Roman" w:cs="Times New Roman"/>
+          <w:b/>
+          <w:sz w:val="24"/>
+          <w:szCs w:val="24"/>
+        </w:rPr>
+        <w:t>Korzystanie z aplikacji</w:t>
+      </w:r>
+    </w:p>
+    <w:p>
+      <w:pPr>
+        <w:spacing w:line="360" w:lineRule="auto"/>
+        <w:ind w:firstLine="708"/>
+        <w:rPr>
+          <w:rFonts w:ascii="Times New Roman" w:hAnsi="Times New Roman" w:cs="Times New Roman"/>
+          <w:sz w:val="24"/>
+          <w:szCs w:val="24"/>
+        </w:rPr>
+      </w:pPr>
+      <w:r>
+        <w:rPr>
+          <w:rFonts w:ascii="Times New Roman" w:hAnsi="Times New Roman" w:cs="Times New Roman"/>
+          <w:sz w:val="24"/>
+          <w:szCs w:val="24"/>
+        </w:rPr>
+        <w:t>Po uruchomieniu apli</w:t>
+      </w:r>
+      <w:r>
+        <w:rPr>
+          <w:rFonts w:ascii="Times New Roman" w:hAnsi="Times New Roman" w:cs="Times New Roman"/>
+          <w:sz w:val="24"/>
+          <w:szCs w:val="24"/>
+        </w:rPr>
+        <w:t>kacji użytkownik ma do wyboru  z</w:t>
+      </w:r>
+      <w:r>
+        <w:rPr>
+          <w:rFonts w:ascii="Times New Roman" w:hAnsi="Times New Roman" w:cs="Times New Roman"/>
+          <w:sz w:val="24"/>
+          <w:szCs w:val="24"/>
+        </w:rPr>
+        <w:t xml:space="preserve"> listy jeden</w:t>
+      </w:r>
+      <w:r>
+        <w:rPr>
+          <w:rFonts w:ascii="Times New Roman" w:hAnsi="Times New Roman" w:cs="Times New Roman"/>
+          <w:sz w:val="24"/>
+          <w:szCs w:val="24"/>
+        </w:rPr>
+        <w:t xml:space="preserve"> z</w:t>
+      </w:r>
+      <w:r>
+        <w:rPr>
+          <w:rFonts w:ascii="Times New Roman" w:hAnsi="Times New Roman" w:cs="Times New Roman"/>
+          <w:sz w:val="24"/>
+          <w:szCs w:val="24"/>
+        </w:rPr>
+        <w:t xml:space="preserve"> rozdziałów zagadnień fizyki.</w:t>
+      </w:r>
+      <w:r>
+        <w:rPr>
+          <w:rFonts w:ascii="Times New Roman" w:hAnsi="Times New Roman" w:cs="Times New Roman"/>
+          <w:sz w:val="24"/>
+          <w:szCs w:val="24"/>
+        </w:rPr>
+        <w:t xml:space="preserve"> </w:t>
+      </w:r>
+      <w:r>
+        <w:rPr>
+          <w:rFonts w:ascii="Times New Roman" w:hAnsi="Times New Roman" w:cs="Times New Roman"/>
+          <w:sz w:val="24"/>
+          <w:szCs w:val="24"/>
+        </w:rPr>
+        <w:t>Fragment listy dostępnych rozdziałów p</w:t>
+      </w:r>
+      <w:r>
+        <w:rPr>
+          <w:rFonts w:ascii="Times New Roman" w:hAnsi="Times New Roman" w:cs="Times New Roman"/>
+          <w:sz w:val="24"/>
+          <w:szCs w:val="24"/>
+        </w:rPr>
+        <w:t>rzedstawia to Rysunek 1.20.</w:t>
+      </w:r>
+    </w:p>
+    <w:p>
+      <w:pPr>
+        <w:spacing w:line="360" w:lineRule="auto"/>
+        <w:ind w:firstLine="708"/>
+        <w:jc w:val="center"/>
+        <w:rPr>
+          <w:rFonts w:ascii="Times New Roman" w:hAnsi="Times New Roman" w:cs="Times New Roman"/>
+          <w:sz w:val="24"/>
+          <w:szCs w:val="24"/>
+        </w:rPr>
+      </w:pPr>
+      <w:r>
+        <w:rPr>
+          <w:rFonts w:ascii="Times New Roman" w:hAnsi="Times New Roman" w:cs="Times New Roman"/>
+          <w:noProof/>
+          <w:sz w:val="24"/>
+          <w:szCs w:val="24"/>
+        </w:rPr>
+        <w:drawing>
+          <wp:inline distT="0" distB="0" distL="0" distR="0">
+            <wp:extent cx="2821686" cy="4702811"/>
+            <wp:effectExtent l="19050" t="0" r="0" b="0"/>
+            <wp:docPr id="28" name="Obraz 23" descr="C:\Users\sstarzak\AndroidStudioProjects\PracaInz\backgrounds\fizyka na 5 back\Screenshot_2015-01-12-23-55-11.png"/>
+            <wp:cNvGraphicFramePr>
+              <a:graphicFrameLocks xmlns:a="http://schemas.openxmlformats.org/drawingml/2006/main" noChangeAspect="1"/>
+            </wp:cNvGraphicFramePr>
+            <a:graphic xmlns:a="http://schemas.openxmlformats.org/drawingml/2006/main">
+              <a:graphicData uri="http://schemas.openxmlformats.org/drawingml/2006/picture">
+                <pic:pic xmlns:pic="http://schemas.openxmlformats.org/drawingml/2006/picture">
+                  <pic:nvPicPr>
+                    <pic:cNvPr id="0" name="Picture 23" descr="C:\Users\sstarzak\AndroidStudioProjects\PracaInz\backgrounds\fizyka na 5 back\Screenshot_2015-01-12-23-55-11.png"/>
+                    <pic:cNvPicPr>
+                      <a:picLocks noChangeAspect="1" noChangeArrowheads="1"/>
+                    </pic:cNvPicPr>
+                  </pic:nvPicPr>
+                  <pic:blipFill>
+                    <a:blip r:embed="rId23"/>
+                    <a:srcRect/>
+                    <a:stretch>
+                      <a:fillRect/>
+                    </a:stretch>
+                  </pic:blipFill>
+                  <pic:spPr bwMode="auto">
+                    <a:xfrm>
+                      <a:off x="0" y="0"/>
+                      <a:ext cx="2823889" cy="4706483"/>
+                    </a:xfrm>
+                    <a:prstGeom prst="rect">
+                      <a:avLst/>
+                    </a:prstGeom>
+                    <a:noFill/>
+                    <a:ln w="9525">
+                      <a:noFill/>
+                      <a:miter lim="800000"/>
+                      <a:headEnd/>
+                      <a:tailEnd/>
+                    </a:ln>
+                  </pic:spPr>
+                </pic:pic>
+              </a:graphicData>
+            </a:graphic>
+          </wp:inline>
+        </w:drawing>
+      </w:r>
+    </w:p>
+    <w:p>
+      <w:pPr>
+        <w:pStyle w:val="Akapitzlist"/>
+        <w:spacing w:line="360" w:lineRule="auto"/>
+        <w:jc w:val="center"/>
+        <w:rPr>
+          <w:rFonts w:ascii="Times New Roman" w:hAnsi="Times New Roman" w:cs="Times New Roman"/>
+          <w:sz w:val="20"/>
+          <w:szCs w:val="24"/>
+        </w:rPr>
+      </w:pPr>
+      <w:r>
+        <w:rPr>
+          <w:rFonts w:ascii="Times New Roman" w:hAnsi="Times New Roman" w:cs="Times New Roman"/>
+          <w:sz w:val="20"/>
+          <w:szCs w:val="24"/>
+        </w:rPr>
+        <w:t>Rysunek 1.20. Przykładowe</w:t>
+      </w:r>
+      <w:r>
+        <w:rPr>
+          <w:rFonts w:ascii="Times New Roman" w:hAnsi="Times New Roman" w:cs="Times New Roman"/>
+          <w:sz w:val="20"/>
+          <w:szCs w:val="24"/>
+        </w:rPr>
+        <w:t xml:space="preserve"> rozdziały zagadnień fizyki.</w:t>
+      </w:r>
+    </w:p>
+    <w:p>
+      <w:pPr>
+        <w:pStyle w:val="Akapitzlist"/>
+        <w:spacing w:line="360" w:lineRule="auto"/>
+        <w:rPr>
+          <w:rFonts w:ascii="Times New Roman" w:hAnsi="Times New Roman" w:cs="Times New Roman"/>
+          <w:sz w:val="20"/>
+          <w:szCs w:val="24"/>
+        </w:rPr>
+      </w:pPr>
+    </w:p>
+    <w:p>
+      <w:pPr>
+        <w:pStyle w:val="Akapitzlist"/>
+        <w:spacing w:line="360" w:lineRule="auto"/>
+        <w:rPr>
+          <w:rFonts w:ascii="Times New Roman" w:hAnsi="Times New Roman" w:cs="Times New Roman"/>
+          <w:sz w:val="24"/>
+          <w:szCs w:val="24"/>
+        </w:rPr>
+      </w:pPr>
+      <w:r>
+        <w:rPr>
+          <w:rFonts w:ascii="Times New Roman" w:hAnsi="Times New Roman" w:cs="Times New Roman"/>
+          <w:sz w:val="24"/>
+          <w:szCs w:val="24"/>
+        </w:rPr>
+        <w:t>Po wy</w:t>
+      </w:r>
+      <w:r>
+        <w:rPr>
+          <w:rFonts w:ascii="Times New Roman" w:hAnsi="Times New Roman" w:cs="Times New Roman"/>
+          <w:sz w:val="24"/>
+          <w:szCs w:val="24"/>
+        </w:rPr>
+        <w:t>braniu interesującego użytkownika działu, na ekranie użytkownika ukaz</w:t>
+      </w:r>
+      <w:r>
+        <w:rPr>
+          <w:rFonts w:ascii="Times New Roman" w:hAnsi="Times New Roman" w:cs="Times New Roman"/>
+          <w:sz w:val="24"/>
+          <w:szCs w:val="24"/>
+        </w:rPr>
+        <w:t xml:space="preserve">uje się okno, na którym użytkownik wyświetlone ma wszystkie informacji na temat interesującego go zagadnienia fizycznego, przedstawionego pod postacią definicji, </w:t>
+      </w:r>
+      <w:r>
+        <w:rPr>
+          <w:rFonts w:ascii="Times New Roman" w:hAnsi="Times New Roman" w:cs="Times New Roman"/>
+          <w:sz w:val="24"/>
+          <w:szCs w:val="24"/>
+        </w:rPr>
+        <w:lastRenderedPageBreak/>
+        <w:t>wzorów oraz ilustracji. Rysunek 1.21 i Rysunek 1.22 przedstawiają przykładowe działy.</w:t>
+      </w:r>
+    </w:p>
+    <w:p>
+      <w:pPr>
+        <w:pStyle w:val="Akapitzlist"/>
+        <w:spacing w:line="360" w:lineRule="auto"/>
+        <w:rPr>
+          <w:rFonts w:ascii="Times New Roman" w:hAnsi="Times New Roman" w:cs="Times New Roman"/>
+          <w:sz w:val="24"/>
+          <w:szCs w:val="24"/>
+        </w:rPr>
+      </w:pPr>
+    </w:p>
+    <w:tbl>
+      <w:tblPr>
+        <w:tblStyle w:val="Tabela-Siatka"/>
+        <w:tblW w:w="0" w:type="auto"/>
+        <w:jc w:val="center"/>
+        <w:tblInd w:w="720" w:type="dxa"/>
+        <w:tblBorders>
+          <w:top w:val="none" w:sz="0" w:space="0" w:color="auto"/>
+          <w:left w:val="none" w:sz="0" w:space="0" w:color="auto"/>
+          <w:bottom w:val="none" w:sz="0" w:space="0" w:color="auto"/>
+          <w:right w:val="none" w:sz="0" w:space="0" w:color="auto"/>
+          <w:insideH w:val="none" w:sz="0" w:space="0" w:color="auto"/>
+          <w:insideV w:val="none" w:sz="0" w:space="0" w:color="auto"/>
+        </w:tblBorders>
+        <w:tblLook w:val="04A0"/>
+      </w:tblPr>
+      <w:tblGrid>
+        <w:gridCol w:w="4296"/>
+        <w:gridCol w:w="4272"/>
+      </w:tblGrid>
+      <w:tr>
+        <w:trPr>
+          <w:jc w:val="center"/>
+        </w:trPr>
+        <w:tc>
+          <w:tcPr>
+            <w:tcW w:w="4606" w:type="dxa"/>
+          </w:tcPr>
+          <w:p>
+            <w:pPr>
+              <w:pStyle w:val="Akapitzlist"/>
+              <w:spacing w:line="360" w:lineRule="auto"/>
+              <w:ind w:left="0"/>
+              <w:rPr>
+                <w:rFonts w:ascii="Times New Roman" w:hAnsi="Times New Roman" w:cs="Times New Roman"/>
+                <w:sz w:val="24"/>
+                <w:szCs w:val="24"/>
+              </w:rPr>
+            </w:pPr>
+            <w:r>
+              <w:rPr>
+                <w:rFonts w:ascii="Times New Roman" w:hAnsi="Times New Roman" w:cs="Times New Roman"/>
+                <w:noProof/>
+                <w:sz w:val="24"/>
+                <w:szCs w:val="24"/>
+              </w:rPr>
+              <w:drawing>
+                <wp:inline distT="0" distB="0" distL="0" distR="0">
+                  <wp:extent cx="2484665" cy="4141107"/>
+                  <wp:effectExtent l="19050" t="0" r="0" b="0"/>
+                  <wp:docPr id="29" name="Obraz 24" descr="C:\Users\sstarzak\AndroidStudioProjects\PracaInz\backgrounds\fizyka na 5 back\unnamed.png"/>
+                  <wp:cNvGraphicFramePr>
+                    <a:graphicFrameLocks xmlns:a="http://schemas.openxmlformats.org/drawingml/2006/main" noChangeAspect="1"/>
+                  </wp:cNvGraphicFramePr>
+                  <a:graphic xmlns:a="http://schemas.openxmlformats.org/drawingml/2006/main">
+                    <a:graphicData uri="http://schemas.openxmlformats.org/drawingml/2006/picture">
+                      <pic:pic xmlns:pic="http://schemas.openxmlformats.org/drawingml/2006/picture">
+                        <pic:nvPicPr>
+                          <pic:cNvPr id="0" name="Picture 24" descr="C:\Users\sstarzak\AndroidStudioProjects\PracaInz\backgrounds\fizyka na 5 back\unnamed.png"/>
+                          <pic:cNvPicPr>
+                            <a:picLocks noChangeAspect="1" noChangeArrowheads="1"/>
+                          </pic:cNvPicPr>
+                        </pic:nvPicPr>
+                        <pic:blipFill>
+                          <a:blip r:embed="rId24"/>
+                          <a:srcRect/>
+                          <a:stretch>
+                            <a:fillRect/>
+                          </a:stretch>
+                        </pic:blipFill>
+                        <pic:spPr bwMode="auto">
+                          <a:xfrm>
+                            <a:off x="0" y="0"/>
+                            <a:ext cx="2488350" cy="4147248"/>
+                          </a:xfrm>
+                          <a:prstGeom prst="rect">
+                            <a:avLst/>
+                          </a:prstGeom>
+                          <a:noFill/>
+                          <a:ln w="9525">
+                            <a:noFill/>
+                            <a:miter lim="800000"/>
+                            <a:headEnd/>
+                            <a:tailEnd/>
+                          </a:ln>
+                        </pic:spPr>
+                      </pic:pic>
+                    </a:graphicData>
+                  </a:graphic>
+                </wp:inline>
+              </w:drawing>
+            </w:r>
+          </w:p>
+        </w:tc>
+        <w:tc>
+          <w:tcPr>
+            <w:tcW w:w="4606" w:type="dxa"/>
+          </w:tcPr>
+          <w:p>
+            <w:pPr>
+              <w:pStyle w:val="Akapitzlist"/>
+              <w:spacing w:line="360" w:lineRule="auto"/>
+              <w:ind w:left="0"/>
+              <w:rPr>
+                <w:rFonts w:ascii="Times New Roman" w:hAnsi="Times New Roman" w:cs="Times New Roman"/>
+                <w:sz w:val="24"/>
+                <w:szCs w:val="24"/>
+              </w:rPr>
+            </w:pPr>
+            <w:r>
+              <w:rPr>
+                <w:rFonts w:ascii="Times New Roman" w:hAnsi="Times New Roman" w:cs="Times New Roman"/>
+                <w:noProof/>
+                <w:sz w:val="24"/>
+                <w:szCs w:val="24"/>
+              </w:rPr>
+              <w:drawing>
+                <wp:inline distT="0" distB="0" distL="0" distR="0">
+                  <wp:extent cx="2462893" cy="3973286"/>
+                  <wp:effectExtent l="19050" t="0" r="0" b="0"/>
+                  <wp:docPr id="31" name="Obraz 25" descr="C:\Users\sstarzak\AndroidStudioProjects\PracaInz\backgrounds\fizyka na 5 back\unnamed2.png"/>
+                  <wp:cNvGraphicFramePr>
+                    <a:graphicFrameLocks xmlns:a="http://schemas.openxmlformats.org/drawingml/2006/main" noChangeAspect="1"/>
+                  </wp:cNvGraphicFramePr>
+                  <a:graphic xmlns:a="http://schemas.openxmlformats.org/drawingml/2006/main">
+                    <a:graphicData uri="http://schemas.openxmlformats.org/drawingml/2006/picture">
+                      <pic:pic xmlns:pic="http://schemas.openxmlformats.org/drawingml/2006/picture">
+                        <pic:nvPicPr>
+                          <pic:cNvPr id="0" name="Picture 25" descr="C:\Users\sstarzak\AndroidStudioProjects\PracaInz\backgrounds\fizyka na 5 back\unnamed2.png"/>
+                          <pic:cNvPicPr>
+                            <a:picLocks noChangeAspect="1" noChangeArrowheads="1"/>
+                          </pic:cNvPicPr>
+                        </pic:nvPicPr>
+                        <pic:blipFill>
+                          <a:blip r:embed="rId25"/>
+                          <a:srcRect/>
+                          <a:stretch>
+                            <a:fillRect/>
+                          </a:stretch>
+                        </pic:blipFill>
+                        <pic:spPr bwMode="auto">
+                          <a:xfrm>
+                            <a:off x="0" y="0"/>
+                            <a:ext cx="2465705" cy="3977822"/>
+                          </a:xfrm>
+                          <a:prstGeom prst="rect">
+                            <a:avLst/>
+                          </a:prstGeom>
+                          <a:noFill/>
+                          <a:ln w="9525">
+                            <a:noFill/>
+                            <a:miter lim="800000"/>
+                            <a:headEnd/>
+                            <a:tailEnd/>
+                          </a:ln>
+                        </pic:spPr>
+                      </pic:pic>
+                    </a:graphicData>
+                  </a:graphic>
+                </wp:inline>
+              </w:drawing>
+            </w:r>
+          </w:p>
+        </w:tc>
+      </w:tr>
+      <w:tr>
+        <w:trPr>
+          <w:jc w:val="center"/>
+        </w:trPr>
+        <w:tc>
+          <w:tcPr>
+            <w:tcW w:w="4606" w:type="dxa"/>
+          </w:tcPr>
+          <w:p>
+            <w:pPr>
+              <w:pStyle w:val="Akapitzlist"/>
+              <w:spacing w:line="360" w:lineRule="auto"/>
+              <w:ind w:left="0"/>
+              <w:jc w:val="center"/>
+              <w:rPr>
+                <w:rFonts w:ascii="Times New Roman" w:hAnsi="Times New Roman" w:cs="Times New Roman"/>
+                <w:sz w:val="20"/>
+                <w:szCs w:val="24"/>
+              </w:rPr>
+            </w:pPr>
+            <w:r>
+              <w:rPr>
+                <w:rFonts w:ascii="Times New Roman" w:hAnsi="Times New Roman" w:cs="Times New Roman"/>
+                <w:sz w:val="20"/>
+                <w:szCs w:val="24"/>
+              </w:rPr>
+              <w:t>Rysunek 1.21 Przykład działu aplikacji Fizyka na 5 – dział Rzut ukośny</w:t>
+            </w:r>
+          </w:p>
+        </w:tc>
+        <w:tc>
+          <w:tcPr>
+            <w:tcW w:w="4606" w:type="dxa"/>
+          </w:tcPr>
+          <w:p>
+            <w:pPr>
+              <w:pStyle w:val="Akapitzlist"/>
+              <w:spacing w:line="360" w:lineRule="auto"/>
+              <w:ind w:left="0"/>
+              <w:rPr>
+                <w:rFonts w:ascii="Times New Roman" w:hAnsi="Times New Roman" w:cs="Times New Roman"/>
+                <w:sz w:val="24"/>
+                <w:szCs w:val="24"/>
+              </w:rPr>
+            </w:pPr>
+            <w:r>
+              <w:rPr>
+                <w:rFonts w:ascii="Times New Roman" w:hAnsi="Times New Roman" w:cs="Times New Roman"/>
+                <w:sz w:val="20"/>
+                <w:szCs w:val="24"/>
+              </w:rPr>
+              <w:t>Rysunek 1.22 Przykład działu aplikacji Fizyka na 5 – dział Rzut optyka falowa</w:t>
+            </w:r>
+          </w:p>
+        </w:tc>
+      </w:tr>
+    </w:tbl>
+    <w:p>
+      <w:pPr>
+        <w:pStyle w:val="Akapitzlist"/>
+        <w:spacing w:line="360" w:lineRule="auto"/>
+        <w:rPr>
+          <w:rFonts w:ascii="Times New Roman" w:hAnsi="Times New Roman" w:cs="Times New Roman"/>
+          <w:sz w:val="24"/>
+          <w:szCs w:val="24"/>
+        </w:rPr>
+      </w:pPr>
+    </w:p>
+    <w:p>
+      <w:pPr>
+        <w:pStyle w:val="Akapitzlist"/>
+        <w:spacing w:line="360" w:lineRule="auto"/>
+        <w:rPr>
+          <w:rFonts w:ascii="Times New Roman" w:hAnsi="Times New Roman" w:cs="Times New Roman"/>
+          <w:b/>
+          <w:sz w:val="24"/>
+          <w:szCs w:val="24"/>
+        </w:rPr>
+      </w:pPr>
+    </w:p>
+    <w:p>
+      <w:pPr>
+        <w:pStyle w:val="Akapitzlist"/>
+        <w:numPr>
+          <w:ilvl w:val="2"/>
+          <w:numId w:val="1"/>
+        </w:numPr>
+        <w:spacing w:line="360" w:lineRule="auto"/>
+        <w:jc w:val="both"/>
+        <w:rPr>
+          <w:rFonts w:ascii="Times New Roman" w:hAnsi="Times New Roman" w:cs="Times New Roman"/>
+          <w:b/>
+          <w:sz w:val="24"/>
+          <w:szCs w:val="24"/>
+        </w:rPr>
+      </w:pPr>
+      <w:r>
+        <w:rPr>
+          <w:rFonts w:ascii="Times New Roman" w:hAnsi="Times New Roman" w:cs="Times New Roman"/>
+          <w:b/>
+          <w:sz w:val="24"/>
+          <w:szCs w:val="24"/>
+        </w:rPr>
+        <w:t>Zalety i Walety aplikacji Fizyka n 5</w:t>
+      </w:r>
+    </w:p>
+    <w:p>
+      <w:pPr>
+        <w:spacing w:line="360" w:lineRule="auto"/>
+        <w:ind w:firstLine="708"/>
+        <w:jc w:val="both"/>
+        <w:rPr>
+          <w:rFonts w:ascii="Times New Roman" w:hAnsi="Times New Roman" w:cs="Times New Roman"/>
+          <w:sz w:val="24"/>
+          <w:szCs w:val="24"/>
+        </w:rPr>
+      </w:pPr>
+      <w:r>
+        <w:rPr>
+          <w:rFonts w:ascii="Times New Roman" w:hAnsi="Times New Roman" w:cs="Times New Roman"/>
+          <w:sz w:val="24"/>
+          <w:szCs w:val="24"/>
+        </w:rPr>
+        <w:t>Do głównych zalet aplikacji Fizyka na 5 należą:</w:t>
+      </w:r>
+    </w:p>
+    <w:p>
+      <w:pPr>
+        <w:pStyle w:val="Akapitzlist"/>
+        <w:numPr>
+          <w:ilvl w:val="0"/>
+          <w:numId w:val="4"/>
+        </w:numPr>
+        <w:spacing w:line="360" w:lineRule="auto"/>
+        <w:jc w:val="both"/>
+        <w:rPr>
+          <w:rFonts w:ascii="Times New Roman" w:hAnsi="Times New Roman" w:cs="Times New Roman"/>
+          <w:sz w:val="24"/>
+          <w:szCs w:val="24"/>
+        </w:rPr>
+      </w:pPr>
+      <w:r>
+        <w:rPr>
+          <w:rFonts w:ascii="Times New Roman" w:hAnsi="Times New Roman" w:cs="Times New Roman"/>
+          <w:sz w:val="24"/>
+          <w:szCs w:val="24"/>
+        </w:rPr>
+        <w:t>Prosta i piękna szata graficzna.</w:t>
+      </w:r>
+    </w:p>
+    <w:p>
+      <w:pPr>
+        <w:pStyle w:val="Akapitzlist"/>
+        <w:numPr>
+          <w:ilvl w:val="0"/>
+          <w:numId w:val="4"/>
+        </w:numPr>
+        <w:spacing w:line="360" w:lineRule="auto"/>
+        <w:jc w:val="both"/>
+        <w:rPr>
+          <w:rFonts w:ascii="Times New Roman" w:hAnsi="Times New Roman" w:cs="Times New Roman"/>
+          <w:sz w:val="24"/>
+          <w:szCs w:val="24"/>
+        </w:rPr>
+      </w:pPr>
+      <w:r>
+        <w:rPr>
+          <w:rFonts w:ascii="Times New Roman" w:hAnsi="Times New Roman" w:cs="Times New Roman"/>
+          <w:sz w:val="24"/>
+          <w:szCs w:val="24"/>
+        </w:rPr>
+        <w:t>Aplikacja jest stale rozwijana, dochodzą nowe zagadnienia fizyczne.</w:t>
+      </w:r>
+    </w:p>
+    <w:p>
+      <w:pPr>
+        <w:pStyle w:val="Akapitzlist"/>
+        <w:numPr>
+          <w:ilvl w:val="0"/>
+          <w:numId w:val="4"/>
+        </w:numPr>
+        <w:spacing w:line="360" w:lineRule="auto"/>
+        <w:jc w:val="both"/>
+        <w:rPr>
+          <w:rFonts w:ascii="Times New Roman" w:hAnsi="Times New Roman" w:cs="Times New Roman"/>
+          <w:sz w:val="24"/>
+          <w:szCs w:val="24"/>
+        </w:rPr>
+      </w:pPr>
+      <w:r>
+        <w:rPr>
+          <w:rFonts w:ascii="Times New Roman" w:hAnsi="Times New Roman" w:cs="Times New Roman"/>
+          <w:sz w:val="24"/>
+          <w:szCs w:val="24"/>
+        </w:rPr>
+        <w:t>Każdy rozdział jest starannie przygotowywany. Zjawiska fizyczne opisane są za pomocą definicji, wzorów oraz jeśli istnieje potrzeba, ilustracji.</w:t>
+      </w:r>
+    </w:p>
+    <w:p>
+      <w:pPr>
+        <w:pStyle w:val="Akapitzlist"/>
+        <w:numPr>
+          <w:ilvl w:val="0"/>
+          <w:numId w:val="4"/>
+        </w:numPr>
+        <w:spacing w:line="360" w:lineRule="auto"/>
+        <w:jc w:val="both"/>
+        <w:rPr>
+          <w:rFonts w:ascii="Times New Roman" w:hAnsi="Times New Roman" w:cs="Times New Roman"/>
+          <w:sz w:val="24"/>
+          <w:szCs w:val="24"/>
+        </w:rPr>
+      </w:pPr>
+      <w:r>
+        <w:rPr>
+          <w:rFonts w:ascii="Times New Roman" w:hAnsi="Times New Roman" w:cs="Times New Roman"/>
+          <w:sz w:val="24"/>
+          <w:szCs w:val="24"/>
+        </w:rPr>
+        <w:t>Dostępne są dwie wersje językowe aplikacji: w języku polskim oraz angielskim.</w:t>
+      </w:r>
+    </w:p>
+    <w:p>
+      <w:pPr>
+        <w:spacing w:line="360" w:lineRule="auto"/>
+        <w:ind w:left="708"/>
+        <w:jc w:val="both"/>
+        <w:rPr>
+          <w:rFonts w:ascii="Times New Roman" w:hAnsi="Times New Roman" w:cs="Times New Roman"/>
+          <w:sz w:val="24"/>
+          <w:szCs w:val="24"/>
+        </w:rPr>
+      </w:pPr>
+      <w:r>
+        <w:rPr>
+          <w:rFonts w:ascii="Times New Roman" w:hAnsi="Times New Roman" w:cs="Times New Roman"/>
+          <w:sz w:val="24"/>
+          <w:szCs w:val="24"/>
+        </w:rPr>
+        <w:lastRenderedPageBreak/>
+        <w:t>Wadą tej aplikacji, podobnie jak w przypadku aplikacji Pierwiastki jest monotematyczność, oraz brak elementu gry.</w:t>
+      </w:r>
     </w:p>
     <w:p>
       <w:pPr>
@@ -4168,16 +6252,16 @@
     </w:lvl>
   </w:abstractNum>
   <w:abstractNum w:abstractNumId="1">
-    <w:nsid w:val="46AF58FD"/>
+    <w:nsid w:val="226B2E3B"/>
     <w:multiLevelType w:val="hybridMultilevel"/>
-    <w:tmpl w:val="5CCEE5D4"/>
+    <w:tmpl w:val="7F56A0E4"/>
     <w:lvl w:ilvl="0" w:tplc="04150001">
       <w:start w:val="1"/>
       <w:numFmt w:val="bullet"/>
       <w:lvlText w:val=""/>
       <w:lvlJc w:val="left"/>
       <w:pPr>
-        <w:ind w:left="1471" w:hanging="360"/>
+        <w:ind w:left="1095" w:hanging="360"/>
       </w:pPr>
       <w:rPr>
         <w:rFonts w:ascii="Symbol" w:hAnsi="Symbol" w:hint="default"/>
@@ -4189,7 +6273,7 @@
       <w:lvlText w:val="o"/>
       <w:lvlJc w:val="left"/>
       <w:pPr>
-        <w:ind w:left="2191" w:hanging="360"/>
+        <w:ind w:left="1815" w:hanging="360"/>
       </w:pPr>
       <w:rPr>
         <w:rFonts w:ascii="Courier New" w:hAnsi="Courier New" w:cs="Courier New" w:hint="default"/>
@@ -4201,7 +6285,7 @@
       <w:lvlText w:val=""/>
       <w:lvlJc w:val="left"/>
       <w:pPr>
-        <w:ind w:left="2911" w:hanging="360"/>
+        <w:ind w:left="2535" w:hanging="360"/>
       </w:pPr>
       <w:rPr>
         <w:rFonts w:ascii="Wingdings" w:hAnsi="Wingdings" w:hint="default"/>
@@ -4213,7 +6297,7 @@
       <w:lvlText w:val=""/>
       <w:lvlJc w:val="left"/>
       <w:pPr>
-        <w:ind w:left="3631" w:hanging="360"/>
+        <w:ind w:left="3255" w:hanging="360"/>
       </w:pPr>
       <w:rPr>
         <w:rFonts w:ascii="Symbol" w:hAnsi="Symbol" w:hint="default"/>
@@ -4225,7 +6309,7 @@
       <w:lvlText w:val="o"/>
       <w:lvlJc w:val="left"/>
       <w:pPr>
-        <w:ind w:left="4351" w:hanging="360"/>
+        <w:ind w:left="3975" w:hanging="360"/>
       </w:pPr>
       <w:rPr>
         <w:rFonts w:ascii="Courier New" w:hAnsi="Courier New" w:cs="Courier New" w:hint="default"/>
@@ -4237,7 +6321,7 @@
       <w:lvlText w:val=""/>
       <w:lvlJc w:val="left"/>
       <w:pPr>
-        <w:ind w:left="5071" w:hanging="360"/>
+        <w:ind w:left="4695" w:hanging="360"/>
       </w:pPr>
       <w:rPr>
         <w:rFonts w:ascii="Wingdings" w:hAnsi="Wingdings" w:hint="default"/>
@@ -4249,7 +6333,7 @@
       <w:lvlText w:val=""/>
       <w:lvlJc w:val="left"/>
       <w:pPr>
-        <w:ind w:left="5791" w:hanging="360"/>
+        <w:ind w:left="5415" w:hanging="360"/>
       </w:pPr>
       <w:rPr>
         <w:rFonts w:ascii="Symbol" w:hAnsi="Symbol" w:hint="default"/>
@@ -4261,7 +6345,7 @@
       <w:lvlText w:val="o"/>
       <w:lvlJc w:val="left"/>
       <w:pPr>
-        <w:ind w:left="6511" w:hanging="360"/>
+        <w:ind w:left="6135" w:hanging="360"/>
       </w:pPr>
       <w:rPr>
         <w:rFonts w:ascii="Courier New" w:hAnsi="Courier New" w:cs="Courier New" w:hint="default"/>
@@ -4273,6 +6357,232 @@
       <w:lvlText w:val=""/>
       <w:lvlJc w:val="left"/>
       <w:pPr>
+        <w:ind w:left="6855" w:hanging="360"/>
+      </w:pPr>
+      <w:rPr>
+        <w:rFonts w:ascii="Wingdings" w:hAnsi="Wingdings" w:hint="default"/>
+      </w:rPr>
+    </w:lvl>
+  </w:abstractNum>
+  <w:abstractNum w:abstractNumId="2">
+    <w:nsid w:val="33EF0BF4"/>
+    <w:multiLevelType w:val="hybridMultilevel"/>
+    <w:tmpl w:val="A8569C9A"/>
+    <w:lvl w:ilvl="0" w:tplc="04150001">
+      <w:start w:val="1"/>
+      <w:numFmt w:val="bullet"/>
+      <w:lvlText w:val=""/>
+      <w:lvlJc w:val="left"/>
+      <w:pPr>
+        <w:ind w:left="1440" w:hanging="360"/>
+      </w:pPr>
+      <w:rPr>
+        <w:rFonts w:ascii="Symbol" w:hAnsi="Symbol" w:hint="default"/>
+      </w:rPr>
+    </w:lvl>
+    <w:lvl w:ilvl="1" w:tplc="04150003" w:tentative="1">
+      <w:start w:val="1"/>
+      <w:numFmt w:val="bullet"/>
+      <w:lvlText w:val="o"/>
+      <w:lvlJc w:val="left"/>
+      <w:pPr>
+        <w:ind w:left="2160" w:hanging="360"/>
+      </w:pPr>
+      <w:rPr>
+        <w:rFonts w:ascii="Courier New" w:hAnsi="Courier New" w:cs="Courier New" w:hint="default"/>
+      </w:rPr>
+    </w:lvl>
+    <w:lvl w:ilvl="2" w:tplc="04150005" w:tentative="1">
+      <w:start w:val="1"/>
+      <w:numFmt w:val="bullet"/>
+      <w:lvlText w:val=""/>
+      <w:lvlJc w:val="left"/>
+      <w:pPr>
+        <w:ind w:left="2880" w:hanging="360"/>
+      </w:pPr>
+      <w:rPr>
+        <w:rFonts w:ascii="Wingdings" w:hAnsi="Wingdings" w:hint="default"/>
+      </w:rPr>
+    </w:lvl>
+    <w:lvl w:ilvl="3" w:tplc="04150001" w:tentative="1">
+      <w:start w:val="1"/>
+      <w:numFmt w:val="bullet"/>
+      <w:lvlText w:val=""/>
+      <w:lvlJc w:val="left"/>
+      <w:pPr>
+        <w:ind w:left="3600" w:hanging="360"/>
+      </w:pPr>
+      <w:rPr>
+        <w:rFonts w:ascii="Symbol" w:hAnsi="Symbol" w:hint="default"/>
+      </w:rPr>
+    </w:lvl>
+    <w:lvl w:ilvl="4" w:tplc="04150003" w:tentative="1">
+      <w:start w:val="1"/>
+      <w:numFmt w:val="bullet"/>
+      <w:lvlText w:val="o"/>
+      <w:lvlJc w:val="left"/>
+      <w:pPr>
+        <w:ind w:left="4320" w:hanging="360"/>
+      </w:pPr>
+      <w:rPr>
+        <w:rFonts w:ascii="Courier New" w:hAnsi="Courier New" w:cs="Courier New" w:hint="default"/>
+      </w:rPr>
+    </w:lvl>
+    <w:lvl w:ilvl="5" w:tplc="04150005" w:tentative="1">
+      <w:start w:val="1"/>
+      <w:numFmt w:val="bullet"/>
+      <w:lvlText w:val=""/>
+      <w:lvlJc w:val="left"/>
+      <w:pPr>
+        <w:ind w:left="5040" w:hanging="360"/>
+      </w:pPr>
+      <w:rPr>
+        <w:rFonts w:ascii="Wingdings" w:hAnsi="Wingdings" w:hint="default"/>
+      </w:rPr>
+    </w:lvl>
+    <w:lvl w:ilvl="6" w:tplc="04150001" w:tentative="1">
+      <w:start w:val="1"/>
+      <w:numFmt w:val="bullet"/>
+      <w:lvlText w:val=""/>
+      <w:lvlJc w:val="left"/>
+      <w:pPr>
+        <w:ind w:left="5760" w:hanging="360"/>
+      </w:pPr>
+      <w:rPr>
+        <w:rFonts w:ascii="Symbol" w:hAnsi="Symbol" w:hint="default"/>
+      </w:rPr>
+    </w:lvl>
+    <w:lvl w:ilvl="7" w:tplc="04150003" w:tentative="1">
+      <w:start w:val="1"/>
+      <w:numFmt w:val="bullet"/>
+      <w:lvlText w:val="o"/>
+      <w:lvlJc w:val="left"/>
+      <w:pPr>
+        <w:ind w:left="6480" w:hanging="360"/>
+      </w:pPr>
+      <w:rPr>
+        <w:rFonts w:ascii="Courier New" w:hAnsi="Courier New" w:cs="Courier New" w:hint="default"/>
+      </w:rPr>
+    </w:lvl>
+    <w:lvl w:ilvl="8" w:tplc="04150005" w:tentative="1">
+      <w:start w:val="1"/>
+      <w:numFmt w:val="bullet"/>
+      <w:lvlText w:val=""/>
+      <w:lvlJc w:val="left"/>
+      <w:pPr>
+        <w:ind w:left="7200" w:hanging="360"/>
+      </w:pPr>
+      <w:rPr>
+        <w:rFonts w:ascii="Wingdings" w:hAnsi="Wingdings" w:hint="default"/>
+      </w:rPr>
+    </w:lvl>
+  </w:abstractNum>
+  <w:abstractNum w:abstractNumId="3">
+    <w:nsid w:val="46AF58FD"/>
+    <w:multiLevelType w:val="hybridMultilevel"/>
+    <w:tmpl w:val="5CCEE5D4"/>
+    <w:lvl w:ilvl="0" w:tplc="04150001">
+      <w:start w:val="1"/>
+      <w:numFmt w:val="bullet"/>
+      <w:lvlText w:val=""/>
+      <w:lvlJc w:val="left"/>
+      <w:pPr>
+        <w:ind w:left="1471" w:hanging="360"/>
+      </w:pPr>
+      <w:rPr>
+        <w:rFonts w:ascii="Symbol" w:hAnsi="Symbol" w:hint="default"/>
+      </w:rPr>
+    </w:lvl>
+    <w:lvl w:ilvl="1" w:tplc="04150003" w:tentative="1">
+      <w:start w:val="1"/>
+      <w:numFmt w:val="bullet"/>
+      <w:lvlText w:val="o"/>
+      <w:lvlJc w:val="left"/>
+      <w:pPr>
+        <w:ind w:left="2191" w:hanging="360"/>
+      </w:pPr>
+      <w:rPr>
+        <w:rFonts w:ascii="Courier New" w:hAnsi="Courier New" w:cs="Courier New" w:hint="default"/>
+      </w:rPr>
+    </w:lvl>
+    <w:lvl w:ilvl="2" w:tplc="04150005" w:tentative="1">
+      <w:start w:val="1"/>
+      <w:numFmt w:val="bullet"/>
+      <w:lvlText w:val=""/>
+      <w:lvlJc w:val="left"/>
+      <w:pPr>
+        <w:ind w:left="2911" w:hanging="360"/>
+      </w:pPr>
+      <w:rPr>
+        <w:rFonts w:ascii="Wingdings" w:hAnsi="Wingdings" w:hint="default"/>
+      </w:rPr>
+    </w:lvl>
+    <w:lvl w:ilvl="3" w:tplc="04150001" w:tentative="1">
+      <w:start w:val="1"/>
+      <w:numFmt w:val="bullet"/>
+      <w:lvlText w:val=""/>
+      <w:lvlJc w:val="left"/>
+      <w:pPr>
+        <w:ind w:left="3631" w:hanging="360"/>
+      </w:pPr>
+      <w:rPr>
+        <w:rFonts w:ascii="Symbol" w:hAnsi="Symbol" w:hint="default"/>
+      </w:rPr>
+    </w:lvl>
+    <w:lvl w:ilvl="4" w:tplc="04150003" w:tentative="1">
+      <w:start w:val="1"/>
+      <w:numFmt w:val="bullet"/>
+      <w:lvlText w:val="o"/>
+      <w:lvlJc w:val="left"/>
+      <w:pPr>
+        <w:ind w:left="4351" w:hanging="360"/>
+      </w:pPr>
+      <w:rPr>
+        <w:rFonts w:ascii="Courier New" w:hAnsi="Courier New" w:cs="Courier New" w:hint="default"/>
+      </w:rPr>
+    </w:lvl>
+    <w:lvl w:ilvl="5" w:tplc="04150005" w:tentative="1">
+      <w:start w:val="1"/>
+      <w:numFmt w:val="bullet"/>
+      <w:lvlText w:val=""/>
+      <w:lvlJc w:val="left"/>
+      <w:pPr>
+        <w:ind w:left="5071" w:hanging="360"/>
+      </w:pPr>
+      <w:rPr>
+        <w:rFonts w:ascii="Wingdings" w:hAnsi="Wingdings" w:hint="default"/>
+      </w:rPr>
+    </w:lvl>
+    <w:lvl w:ilvl="6" w:tplc="04150001" w:tentative="1">
+      <w:start w:val="1"/>
+      <w:numFmt w:val="bullet"/>
+      <w:lvlText w:val=""/>
+      <w:lvlJc w:val="left"/>
+      <w:pPr>
+        <w:ind w:left="5791" w:hanging="360"/>
+      </w:pPr>
+      <w:rPr>
+        <w:rFonts w:ascii="Symbol" w:hAnsi="Symbol" w:hint="default"/>
+      </w:rPr>
+    </w:lvl>
+    <w:lvl w:ilvl="7" w:tplc="04150003" w:tentative="1">
+      <w:start w:val="1"/>
+      <w:numFmt w:val="bullet"/>
+      <w:lvlText w:val="o"/>
+      <w:lvlJc w:val="left"/>
+      <w:pPr>
+        <w:ind w:left="6511" w:hanging="360"/>
+      </w:pPr>
+      <w:rPr>
+        <w:rFonts w:ascii="Courier New" w:hAnsi="Courier New" w:cs="Courier New" w:hint="default"/>
+      </w:rPr>
+    </w:lvl>
+    <w:lvl w:ilvl="8" w:tplc="04150005" w:tentative="1">
+      <w:start w:val="1"/>
+      <w:numFmt w:val="bullet"/>
+      <w:lvlText w:val=""/>
+      <w:lvlJc w:val="left"/>
+      <w:pPr>
         <w:ind w:left="7231" w:hanging="360"/>
       </w:pPr>
       <w:rPr>
@@ -4284,7 +6594,13 @@
     <w:abstractNumId w:val="0"/>
   </w:num>
   <w:num w:numId="2">
+    <w:abstractNumId w:val="3"/>
+  </w:num>
+  <w:num w:numId="3">
     <w:abstractNumId w:val="1"/>
+  </w:num>
+  <w:num w:numId="4">
+    <w:abstractNumId w:val="2"/>
   </w:num>
 </w:numbering>
 </file>

</xml_diff>

<commit_message>
Dodano charakterystyke dla wisielcow
</commit_message>
<xml_diff>
--- a/Praca inż.docx
+++ b/Praca inż.docx
@@ -1548,7 +1548,7 @@
         <w:lastRenderedPageBreak/>
         <w:drawing>
           <wp:inline distT="0" distB="0" distL="0" distR="0">
-            <wp:extent cx="2425211" cy="2905191"/>
+            <wp:extent cx="2747980" cy="3706368"/>
             <wp:effectExtent l="19050" t="0" r="0" b="0"/>
             <wp:docPr id="2" name="Obraz 2" descr="C:\Users\sstarzak\AndroidStudioProjects\PracaInz\backgrounds\quizowanie back\Screenshot_2015-01-14-03-01-17.png"/>
             <wp:cNvGraphicFramePr>
@@ -1573,7 +1573,7 @@
                   <pic:spPr bwMode="auto">
                     <a:xfrm>
                       <a:off x="0" y="0"/>
-                      <a:ext cx="2433109" cy="2914652"/>
+                      <a:ext cx="2747980" cy="3706368"/>
                     </a:xfrm>
                     <a:prstGeom prst="rect">
                       <a:avLst/>
@@ -1806,10 +1806,11 @@
           <w:sz w:val="24"/>
           <w:szCs w:val="24"/>
         </w:rPr>
+        <w:lastRenderedPageBreak/>
         <w:drawing>
           <wp:inline distT="0" distB="0" distL="0" distR="0">
-            <wp:extent cx="2337289" cy="2787162"/>
-            <wp:effectExtent l="19050" t="0" r="5861" b="0"/>
+            <wp:extent cx="2617371" cy="3121152"/>
+            <wp:effectExtent l="19050" t="0" r="0" b="0"/>
             <wp:docPr id="3" name="Obraz 3" descr="C:\Users\sstarzak\AndroidStudioProjects\PracaInz\backgrounds\quizowanie back\Screenshot_2015-01-14-02-47-39.png"/>
             <wp:cNvGraphicFramePr>
               <a:graphicFrameLocks xmlns:a="http://schemas.openxmlformats.org/drawingml/2006/main" noChangeAspect="1"/>
@@ -1833,7 +1834,7 @@
                   <pic:spPr bwMode="auto">
                     <a:xfrm>
                       <a:off x="0" y="0"/>
-                      <a:ext cx="2343168" cy="2794172"/>
+                      <a:ext cx="2620374" cy="3124733"/>
                     </a:xfrm>
                     <a:prstGeom prst="rect">
                       <a:avLst/>
@@ -1890,7 +1891,6 @@
           <w:sz w:val="24"/>
           <w:szCs w:val="24"/>
         </w:rPr>
-        <w:lastRenderedPageBreak/>
         <w:t>Tworzenie konta nowego użytkownika polega na podaniu jego nazwy, hasła oraz opcjonalnie, adresu e-mail na który przychodzić będą powiadomienia dotyczące nowości w kolejnych aktualizacjach programu. W przypadku logowania dostępne są dwie opcję. Pierwsza to logowanie poprzez podanie nazwy użytkownika i hasła, które wcześniej podano przy tworzeniu konta. Drugą opcją jest logowanie się poprz</w:t>
       </w:r>
       <w:r>
@@ -2062,10 +2062,11 @@
           <w:sz w:val="24"/>
           <w:szCs w:val="24"/>
         </w:rPr>
+        <w:lastRenderedPageBreak/>
         <w:drawing>
           <wp:inline distT="0" distB="0" distL="0" distR="0">
-            <wp:extent cx="2372458" cy="3954098"/>
-            <wp:effectExtent l="19050" t="0" r="8792" b="0"/>
+            <wp:extent cx="2833878" cy="3950208"/>
+            <wp:effectExtent l="19050" t="0" r="4572" b="0"/>
             <wp:docPr id="5" name="Obraz 5" descr="C:\Users\sstarzak\AndroidStudioProjects\PracaInz\backgrounds\quizowanie back\Screenshot_2015-01-12-22-10-09.png"/>
             <wp:cNvGraphicFramePr>
               <a:graphicFrameLocks xmlns:a="http://schemas.openxmlformats.org/drawingml/2006/main" noChangeAspect="1"/>
@@ -2089,7 +2090,7 @@
                   <pic:spPr bwMode="auto">
                     <a:xfrm>
                       <a:off x="0" y="0"/>
-                      <a:ext cx="2373960" cy="3956601"/>
+                      <a:ext cx="2838464" cy="3956601"/>
                     </a:xfrm>
                     <a:prstGeom prst="rect">
                       <a:avLst/>
@@ -2145,7 +2146,6 @@
           <w:sz w:val="24"/>
           <w:szCs w:val="24"/>
         </w:rPr>
-        <w:lastRenderedPageBreak/>
         <w:t>Jeżeli użytkownik wybierze opcję pierwszą: Nowa Gra, pojawi się przed nim ekran doboru przeciwnika. Z dostępnych opcji, użytkownik ma możliwość dobrania sobie jako oponenta osobę z listy znajomych, osobę o znanym identyfikatorze użytkownika, bądź losową osobę która w danym momencie również w</w:t>
       </w:r>
       <w:r>
@@ -2338,7 +2338,16 @@
           <w:sz w:val="24"/>
           <w:szCs w:val="24"/>
         </w:rPr>
-        <w:t xml:space="preserve"> Gracz wskazuje na wybraną odpowiedź poprzez kliknięcie na odpowiedni przycisk. W zależności od poprawności udzielonej odpowiedzi użytkownikowi zostaje podana odpowiednia informacja. Jeżeli odpowiedź jest poprawna, wówczas wybrany przycisk zapala się na kolor zielony. Natomiast jeśli gracz błędnie wybrał odpowiedź, wówczas wybrany przycisk zapala się na kolor czerwony, a przycisk pod którą znajdowała się poprawna odpowiedź na kolor zielony. Każde pytanie jest ograniczone czasowo, czasem dziesięciu sekund. Jeśli gracz nie wybierze żadnej odpowiedzi w podanym czasie, wówczas odpowiedź zostanie uznana jako niepoprawna. Gracz na którego nie przypada runda, czeka aż jego przeciwni</w:t>
+        <w:t xml:space="preserve"> Gracz wskazuje na wybraną odpowiedź poprzez kliknięcie na odpowiedni przycisk. W zależności od poprawności udzielonej odpowiedzi użytkownikowi zostaje podana odpowiednia informacja. Jeżeli odpowiedź jest poprawna, wówczas wybrany przycisk zapala się na kolor zielony. Natomiast jeśli gracz błędnie wybrał odpowiedź, wówczas wybrany przycisk zapala się na </w:t>
+      </w:r>
+      <w:r>
+        <w:rPr>
+          <w:rFonts w:ascii="Times New Roman" w:hAnsi="Times New Roman" w:cs="Times New Roman"/>
+          <w:sz w:val="24"/>
+          <w:szCs w:val="24"/>
+        </w:rPr>
+        <w:lastRenderedPageBreak/>
+        <w:t>kolor czerwony, a przycisk pod którą znajdowała się poprawna odpowiedź na kolor zielony. Każde pytanie jest ograniczone czasowo, czasem dziesięciu sekund. Jeśli gracz nie wybierze żadnej odpowiedzi w podanym czasie, wówczas odpowiedź zostanie uznana jako niepoprawna. Gracz na którego nie przypada runda, czeka aż jego przeciwni</w:t>
       </w:r>
       <w:r>
         <w:rPr>
@@ -2372,7 +2381,7 @@
     <w:tbl>
       <w:tblPr>
         <w:tblStyle w:val="Tabela-Siatka"/>
-        <w:tblW w:w="0" w:type="auto"/>
+        <w:tblW w:w="9193" w:type="dxa"/>
         <w:jc w:val="center"/>
         <w:tblBorders>
           <w:top w:val="none" w:sz="0" w:space="0" w:color="auto"/>
@@ -2391,11 +2400,12 @@
       </w:tblGrid>
       <w:tr>
         <w:trPr>
+          <w:trHeight w:val="4611"/>
           <w:jc w:val="center"/>
         </w:trPr>
         <w:tc>
           <w:tcPr>
-            <w:tcW w:w="3070" w:type="dxa"/>
+            <w:tcW w:w="3007" w:type="dxa"/>
           </w:tcPr>
           <w:p>
             <w:pPr>
@@ -2414,7 +2424,6 @@
                 <w:sz w:val="24"/>
                 <w:szCs w:val="24"/>
               </w:rPr>
-              <w:lastRenderedPageBreak/>
               <w:drawing>
                 <wp:inline distT="0" distB="0" distL="0" distR="0">
                   <wp:extent cx="1772530" cy="3033346"/>
@@ -2465,7 +2474,7 @@
         </w:tc>
         <w:tc>
           <w:tcPr>
-            <w:tcW w:w="3071" w:type="dxa"/>
+            <w:tcW w:w="3093" w:type="dxa"/>
           </w:tcPr>
           <w:p>
             <w:pPr>
@@ -2534,7 +2543,7 @@
         </w:tc>
         <w:tc>
           <w:tcPr>
-            <w:tcW w:w="3071" w:type="dxa"/>
+            <w:tcW w:w="3093" w:type="dxa"/>
           </w:tcPr>
           <w:p>
             <w:pPr>
@@ -2604,11 +2613,12 @@
       </w:tr>
       <w:tr>
         <w:trPr>
+          <w:trHeight w:val="648"/>
           <w:jc w:val="center"/>
         </w:trPr>
         <w:tc>
           <w:tcPr>
-            <w:tcW w:w="3070" w:type="dxa"/>
+            <w:tcW w:w="3007" w:type="dxa"/>
           </w:tcPr>
           <w:p>
             <w:pPr>
@@ -2632,7 +2642,7 @@
         </w:tc>
         <w:tc>
           <w:tcPr>
-            <w:tcW w:w="3071" w:type="dxa"/>
+            <w:tcW w:w="3093" w:type="dxa"/>
           </w:tcPr>
           <w:p>
             <w:pPr>
@@ -2656,7 +2666,7 @@
         </w:tc>
         <w:tc>
           <w:tcPr>
-            <w:tcW w:w="3071" w:type="dxa"/>
+            <w:tcW w:w="3093" w:type="dxa"/>
           </w:tcPr>
           <w:p>
             <w:pPr>
@@ -2748,7 +2758,16 @@
           <w:sz w:val="24"/>
           <w:szCs w:val="24"/>
         </w:rPr>
-        <w:t>żytkownik który wykupił konto Premium ma dostęp do opcji tworzenia własnych pytań, dzięki czemu przyczynia się do rozwoju aplikacji. Twórcy aplikacji zaś, mogą skupić się na eliminacji potencjalnych błędów, czy dodawaniu nowych funkcjonalności. Mimo tego że aplikacja Quizwanie stanowi</w:t>
+        <w:t xml:space="preserve">żytkownik który wykupił konto Premium ma dostęp do opcji tworzenia własnych pytań, dzięki czemu przyczynia się do rozwoju aplikacji. Twórcy aplikacji zaś, mogą skupić się na eliminacji potencjalnych błędów, czy dodawaniu nowych funkcjonalności. Mimo tego że aplikacja </w:t>
+      </w:r>
+      <w:r>
+        <w:rPr>
+          <w:rFonts w:ascii="Times New Roman" w:hAnsi="Times New Roman" w:cs="Times New Roman"/>
+          <w:sz w:val="24"/>
+          <w:szCs w:val="24"/>
+        </w:rPr>
+        <w:lastRenderedPageBreak/>
+        <w:t>Quizwanie stanowi</w:t>
       </w:r>
       <w:r>
         <w:rPr>
@@ -2910,7 +2929,6 @@
           <w:sz w:val="24"/>
           <w:szCs w:val="24"/>
         </w:rPr>
-        <w:lastRenderedPageBreak/>
         <w:drawing>
           <wp:inline distT="0" distB="0" distL="0" distR="0">
             <wp:extent cx="2004822" cy="1499616"/>
@@ -3148,10 +3166,11 @@
           <w:sz w:val="24"/>
           <w:szCs w:val="24"/>
         </w:rPr>
+        <w:lastRenderedPageBreak/>
         <w:drawing>
           <wp:inline distT="0" distB="0" distL="0" distR="0">
-            <wp:extent cx="4895850" cy="2937834"/>
-            <wp:effectExtent l="19050" t="0" r="0" b="0"/>
+            <wp:extent cx="4894326" cy="3072384"/>
+            <wp:effectExtent l="19050" t="0" r="1524" b="0"/>
             <wp:docPr id="12" name="Obraz 10" descr="C:\Users\sstarzak\AndroidStudioProjects\PracaInz\backgrounds\kujon back\Screenshot_2015-01-12-23-32-11.png"/>
             <wp:cNvGraphicFramePr>
               <a:graphicFrameLocks xmlns:a="http://schemas.openxmlformats.org/drawingml/2006/main" noChangeAspect="1"/>
@@ -3175,7 +3194,7 @@
                   <pic:spPr bwMode="auto">
                     <a:xfrm>
                       <a:off x="0" y="0"/>
-                      <a:ext cx="4896972" cy="2938507"/>
+                      <a:ext cx="4896972" cy="3074045"/>
                     </a:xfrm>
                     <a:prstGeom prst="rect">
                       <a:avLst/>
@@ -3237,7 +3256,6 @@
           <w:sz w:val="24"/>
           <w:szCs w:val="24"/>
         </w:rPr>
-        <w:lastRenderedPageBreak/>
         <w:t>Rozgrywka</w:t>
       </w:r>
     </w:p>
@@ -3419,10 +3437,11 @@
                 <w:sz w:val="24"/>
                 <w:szCs w:val="24"/>
               </w:rPr>
+              <w:lastRenderedPageBreak/>
               <w:drawing>
                 <wp:inline distT="0" distB="0" distL="0" distR="0">
-                  <wp:extent cx="2930447" cy="1758462"/>
-                  <wp:effectExtent l="19050" t="0" r="3253" b="0"/>
+                  <wp:extent cx="2925757" cy="2036064"/>
+                  <wp:effectExtent l="19050" t="0" r="7943" b="0"/>
                   <wp:docPr id="13" name="Obraz 11" descr="C:\Users\sstarzak\AndroidStudioProjects\PracaInz\backgrounds\kujon back\Screenshot_2015-01-12-23-32-35.png"/>
                   <wp:cNvGraphicFramePr>
                     <a:graphicFrameLocks xmlns:a="http://schemas.openxmlformats.org/drawingml/2006/main" noChangeAspect="1"/>
@@ -3446,7 +3465,7 @@
                         <pic:spPr bwMode="auto">
                           <a:xfrm>
                             <a:off x="0" y="0"/>
-                            <a:ext cx="2931118" cy="1758865"/>
+                            <a:ext cx="2931118" cy="2039795"/>
                           </a:xfrm>
                           <a:prstGeom prst="rect">
                             <a:avLst/>
@@ -3489,7 +3508,7 @@
               </w:rPr>
               <w:drawing>
                 <wp:inline distT="0" distB="0" distL="0" distR="0">
-                  <wp:extent cx="2785696" cy="1755658"/>
+                  <wp:extent cx="2785110" cy="2036064"/>
                   <wp:effectExtent l="19050" t="0" r="0" b="0"/>
                   <wp:docPr id="15" name="Obraz 12" descr="C:\Users\sstarzak\AndroidStudioProjects\PracaInz\backgrounds\kujon back\Screenshot_2015-01-14-06-16-08.png"/>
                   <wp:cNvGraphicFramePr>
@@ -3514,7 +3533,7 @@
                         <pic:spPr bwMode="auto">
                           <a:xfrm>
                             <a:off x="0" y="0"/>
-                            <a:ext cx="2795849" cy="1762057"/>
+                            <a:ext cx="2795849" cy="2043915"/>
                           </a:xfrm>
                           <a:prstGeom prst="rect">
                             <a:avLst/>
@@ -3655,11 +3674,10 @@
           <w:sz w:val="24"/>
           <w:szCs w:val="24"/>
         </w:rPr>
-        <w:lastRenderedPageBreak/>
         <w:drawing>
           <wp:inline distT="0" distB="0" distL="0" distR="0">
-            <wp:extent cx="4174998" cy="2505274"/>
-            <wp:effectExtent l="19050" t="0" r="0" b="0"/>
+            <wp:extent cx="4321302" cy="2744855"/>
+            <wp:effectExtent l="19050" t="0" r="3048" b="0"/>
             <wp:docPr id="16" name="Obraz 13" descr="C:\Users\sstarzak\AndroidStudioProjects\PracaInz\backgrounds\kujon back\Screenshot_2015-01-12-23-33-25.png"/>
             <wp:cNvGraphicFramePr>
               <a:graphicFrameLocks xmlns:a="http://schemas.openxmlformats.org/drawingml/2006/main" noChangeAspect="1"/>
@@ -3683,7 +3701,7 @@
                   <pic:spPr bwMode="auto">
                     <a:xfrm>
                       <a:off x="0" y="0"/>
-                      <a:ext cx="4200161" cy="2520373"/>
+                      <a:ext cx="4357633" cy="2767932"/>
                     </a:xfrm>
                     <a:prstGeom prst="rect">
                       <a:avLst/>
@@ -3784,7 +3802,16 @@
           <w:sz w:val="24"/>
           <w:szCs w:val="24"/>
         </w:rPr>
-        <w:t>pod kategorie: Dodawanie, Odejmowanie, Mnożenie oraz Dzielenie. W każdej z tych kategorii przed rozpoczęciem testu wybierany jest zakres liczbowy, którego będzie dotyczył test. Zasada działania wszystkich czterech kategorii jest identyczna, z tą różnicą, że jest inny operator arytmetyczny. Użytkownikowi zostaje podane wyrażenie matematyczne, a na jego podstawie ma wybrać jedną z czterech odpowiedzi tak, aby spełnione było równanie. Po zatwierdzeniu odpowiedzi, użytkownik otrzymuje informacje o poprawności wybranej odpowiedzi.</w:t>
+        <w:t xml:space="preserve">pod kategorie: Dodawanie, Odejmowanie, Mnożenie oraz Dzielenie. W każdej z tych kategorii przed rozpoczęciem testu </w:t>
+      </w:r>
+      <w:r>
+        <w:rPr>
+          <w:rFonts w:ascii="Times New Roman" w:hAnsi="Times New Roman" w:cs="Times New Roman"/>
+          <w:sz w:val="24"/>
+          <w:szCs w:val="24"/>
+        </w:rPr>
+        <w:lastRenderedPageBreak/>
+        <w:t>wybierany jest zakres liczbowy, którego będzie dotyczył test. Zasada działania wszystkich czterech kategorii jest identyczna, z tą różnicą, że jest inny operator arytmetyczny. Użytkownikowi zostaje podane wyrażenie matematyczne, a na jego podstawie ma wybrać jedną z czterech odpowiedzi tak, aby spełnione było równanie. Po zatwierdzeniu odpowiedzi, użytkownik otrzymuje informacje o poprawności wybranej odpowiedzi.</w:t>
       </w:r>
       <w:r>
         <w:rPr>
@@ -3815,8 +3842,8 @@
         </w:rPr>
         <w:drawing>
           <wp:inline distT="0" distB="0" distL="0" distR="0">
-            <wp:extent cx="4589526" cy="2645104"/>
-            <wp:effectExtent l="19050" t="0" r="1524" b="0"/>
+            <wp:extent cx="4662678" cy="2687264"/>
+            <wp:effectExtent l="19050" t="0" r="4572" b="0"/>
             <wp:docPr id="17" name="Obraz 14" descr="C:\Users\sstarzak\AndroidStudioProjects\PracaInz\backgrounds\kujon back\Screenshot_2015-01-12-23-34-01.png"/>
             <wp:cNvGraphicFramePr>
               <a:graphicFrameLocks xmlns:a="http://schemas.openxmlformats.org/drawingml/2006/main" noChangeAspect="1"/>
@@ -3840,7 +3867,7 @@
                   <pic:spPr bwMode="auto">
                     <a:xfrm>
                       <a:off x="0" y="0"/>
-                      <a:ext cx="4612750" cy="2658489"/>
+                      <a:ext cx="4687569" cy="2701610"/>
                     </a:xfrm>
                     <a:prstGeom prst="rect">
                       <a:avLst/>
@@ -3891,6 +3918,18 @@
     <w:p>
       <w:pPr>
         <w:pStyle w:val="Akapitzlist"/>
+        <w:spacing w:line="360" w:lineRule="auto"/>
+        <w:jc w:val="center"/>
+        <w:rPr>
+          <w:rFonts w:ascii="Times New Roman" w:hAnsi="Times New Roman" w:cs="Times New Roman"/>
+          <w:sz w:val="20"/>
+          <w:szCs w:val="24"/>
+        </w:rPr>
+      </w:pPr>
+    </w:p>
+    <w:p>
+      <w:pPr>
+        <w:pStyle w:val="Akapitzlist"/>
         <w:numPr>
           <w:ilvl w:val="2"/>
           <w:numId w:val="1"/>
@@ -3910,7 +3949,6 @@
           <w:sz w:val="24"/>
           <w:szCs w:val="24"/>
         </w:rPr>
-        <w:lastRenderedPageBreak/>
         <w:t>Zalety i wady aplikacji Kujon</w:t>
       </w:r>
     </w:p>
@@ -4021,6 +4059,7 @@
           <w:sz w:val="24"/>
           <w:szCs w:val="24"/>
         </w:rPr>
+        <w:lastRenderedPageBreak/>
         <w:drawing>
           <wp:inline distT="0" distB="0" distL="0" distR="0">
             <wp:extent cx="1625112" cy="1625112"/>
@@ -4217,16 +4256,7 @@
           <w:sz w:val="24"/>
           <w:szCs w:val="24"/>
         </w:rPr>
-        <w:t xml:space="preserve"> dowolny pierwiastek użytkownik ma dostęp do szczegółowych informacji na temat interesującego go pierwiastka. Informacje te to m.in. </w:t>
-      </w:r>
-      <w:r>
-        <w:rPr>
-          <w:rFonts w:ascii="Times New Roman" w:hAnsi="Times New Roman" w:cs="Times New Roman"/>
-          <w:sz w:val="24"/>
-          <w:szCs w:val="24"/>
-        </w:rPr>
-        <w:lastRenderedPageBreak/>
-        <w:t>temperatura wżenia, gęstość, wartości tlenków, wartościowość etc. Rysunek 1.18. przedstawia szczegółowe informacje odnośnie wybranego pierwiastka.</w:t>
+        <w:t xml:space="preserve"> dowolny pierwiastek użytkownik ma dostęp do szczegółowych informacji na temat interesującego go pierwiastka. Informacje te to m.in. temperatura wżenia, gęstość, wartości tlenków, wartościowość etc. Rysunek 1.18. przedstawia szczegółowe informacje odnośnie wybranego pierwiastka.</w:t>
       </w:r>
     </w:p>
     <w:tbl>
@@ -4270,6 +4300,7 @@
                 <w:sz w:val="24"/>
                 <w:szCs w:val="24"/>
               </w:rPr>
+              <w:lastRenderedPageBreak/>
               <w:drawing>
                 <wp:inline distT="0" distB="0" distL="0" distR="0">
                   <wp:extent cx="1744176" cy="2955701"/>
@@ -4737,7 +4768,6 @@
           <w:sz w:val="24"/>
           <w:szCs w:val="24"/>
         </w:rPr>
-        <w:lastRenderedPageBreak/>
         <w:t>Działania na wektorach</w:t>
       </w:r>
     </w:p>
@@ -4786,6 +4816,7 @@
           <w:sz w:val="24"/>
           <w:szCs w:val="24"/>
         </w:rPr>
+        <w:lastRenderedPageBreak/>
         <w:t>Ruch jednostajnie przyśpieszony</w:t>
       </w:r>
     </w:p>
@@ -5169,7 +5200,7 @@
         </w:rPr>
         <w:drawing>
           <wp:inline distT="0" distB="0" distL="0" distR="0">
-            <wp:extent cx="2809494" cy="2809494"/>
+            <wp:extent cx="1962150" cy="1962150"/>
             <wp:effectExtent l="19050" t="0" r="0" b="0"/>
             <wp:docPr id="26" name="Obraz 21" descr="C:\Users\sstarzak\AndroidStudioProjects\PracaInz\backgrounds\fizyka na 5 back\logo.png"/>
             <wp:cNvGraphicFramePr>
@@ -5194,7 +5225,7 @@
                   <pic:spPr bwMode="auto">
                     <a:xfrm>
                       <a:off x="0" y="0"/>
-                      <a:ext cx="2815645" cy="2815645"/>
+                      <a:ext cx="1969251" cy="1969251"/>
                     </a:xfrm>
                     <a:prstGeom prst="rect">
                       <a:avLst/>
@@ -5221,15 +5252,15 @@
         <w:jc w:val="center"/>
         <w:rPr>
           <w:rFonts w:ascii="Times New Roman" w:hAnsi="Times New Roman" w:cs="Times New Roman"/>
-          <w:sz w:val="24"/>
-          <w:szCs w:val="24"/>
-        </w:rPr>
-      </w:pPr>
-      <w:r>
-        <w:rPr>
-          <w:rFonts w:ascii="Times New Roman" w:hAnsi="Times New Roman" w:cs="Times New Roman"/>
-          <w:sz w:val="24"/>
-          <w:szCs w:val="24"/>
+          <w:sz w:val="20"/>
+          <w:szCs w:val="20"/>
+        </w:rPr>
+      </w:pPr>
+      <w:r>
+        <w:rPr>
+          <w:rFonts w:ascii="Times New Roman" w:hAnsi="Times New Roman" w:cs="Times New Roman"/>
+          <w:sz w:val="20"/>
+          <w:szCs w:val="20"/>
         </w:rPr>
         <w:t>Rysunek 1.19 Logo aplikacji Fizyka na 5</w:t>
       </w:r>
@@ -5269,7 +5300,6 @@
           <w:sz w:val="24"/>
           <w:szCs w:val="24"/>
         </w:rPr>
-        <w:lastRenderedPageBreak/>
         <w:t xml:space="preserve">Instalacja </w:t>
       </w:r>
     </w:p>
@@ -5346,6 +5376,7 @@
           <w:sz w:val="24"/>
           <w:szCs w:val="24"/>
         </w:rPr>
+        <w:lastRenderedPageBreak/>
         <w:t>Korzystanie z aplikacji</w:t>
       </w:r>
     </w:p>
@@ -5444,8 +5475,8 @@
         </w:rPr>
         <w:drawing>
           <wp:inline distT="0" distB="0" distL="0" distR="0">
-            <wp:extent cx="2821686" cy="4702811"/>
-            <wp:effectExtent l="19050" t="0" r="0" b="0"/>
+            <wp:extent cx="2909071" cy="4840224"/>
+            <wp:effectExtent l="19050" t="0" r="5579" b="0"/>
             <wp:docPr id="28" name="Obraz 23" descr="C:\Users\sstarzak\AndroidStudioProjects\PracaInz\backgrounds\fizyka na 5 back\Screenshot_2015-01-12-23-55-11.png"/>
             <wp:cNvGraphicFramePr>
               <a:graphicFrameLocks xmlns:a="http://schemas.openxmlformats.org/drawingml/2006/main" noChangeAspect="1"/>
@@ -5469,7 +5500,7 @@
                   <pic:spPr bwMode="auto">
                     <a:xfrm>
                       <a:off x="0" y="0"/>
-                      <a:ext cx="2823889" cy="4706483"/>
+                      <a:ext cx="2909300" cy="4840606"/>
                     </a:xfrm>
                     <a:prstGeom prst="rect">
                       <a:avLst/>
@@ -5560,16 +5591,7 @@
           <w:sz w:val="24"/>
           <w:szCs w:val="24"/>
         </w:rPr>
-        <w:t xml:space="preserve">uje się okno, na którym użytkownik wyświetlone ma wszystkie informacji na temat interesującego go zagadnienia fizycznego, przedstawionego pod postacią definicji, </w:t>
-      </w:r>
-      <w:r>
-        <w:rPr>
-          <w:rFonts w:ascii="Times New Roman" w:hAnsi="Times New Roman" w:cs="Times New Roman"/>
-          <w:sz w:val="24"/>
-          <w:szCs w:val="24"/>
-        </w:rPr>
-        <w:lastRenderedPageBreak/>
-        <w:t>wzorów oraz ilustracji. Rysunek 1.21 i Rysunek 1.22 przedstawiają przykładowe działy.</w:t>
+        <w:t>uje się okno, na którym użytkownik wyświetlone ma wszystkie informacji na temat interesującego go zagadnienia fizycznego, przedstawionego pod postacią definicji, wzorów oraz ilustracji. Rysunek 1.21 i Rysunek 1.22 przedstawiają przykładowe działy.</w:t>
       </w:r>
     </w:p>
     <w:p>
@@ -5629,6 +5651,7 @@
                 <w:sz w:val="24"/>
                 <w:szCs w:val="24"/>
               </w:rPr>
+              <w:lastRenderedPageBreak/>
               <w:drawing>
                 <wp:inline distT="0" distB="0" distL="0" distR="0">
                   <wp:extent cx="2484665" cy="4141107"/>
@@ -5987,40 +6010,40 @@
           <w:sz w:val="24"/>
           <w:szCs w:val="24"/>
         </w:rPr>
+        <w:t>Wadą tej aplikacji, podobnie jak w przypadku aplikacji Pierwiastki jest monotematyczność, oraz brak elementu gry.</w:t>
+      </w:r>
+    </w:p>
+    <w:p>
+      <w:pPr>
+        <w:spacing w:line="360" w:lineRule="auto"/>
+        <w:jc w:val="both"/>
+        <w:rPr>
+          <w:rFonts w:ascii="Times New Roman" w:hAnsi="Times New Roman" w:cs="Times New Roman"/>
+          <w:b/>
+          <w:sz w:val="28"/>
+          <w:szCs w:val="24"/>
+        </w:rPr>
+      </w:pPr>
+    </w:p>
+    <w:p>
+      <w:pPr>
+        <w:spacing w:line="360" w:lineRule="auto"/>
+        <w:jc w:val="both"/>
+        <w:rPr>
+          <w:rFonts w:ascii="Times New Roman" w:hAnsi="Times New Roman" w:cs="Times New Roman"/>
+          <w:b/>
+          <w:sz w:val="28"/>
+          <w:szCs w:val="24"/>
+        </w:rPr>
+      </w:pPr>
+      <w:r>
+        <w:rPr>
+          <w:rFonts w:ascii="Times New Roman" w:hAnsi="Times New Roman" w:cs="Times New Roman"/>
+          <w:b/>
+          <w:sz w:val="28"/>
+          <w:szCs w:val="24"/>
+        </w:rPr>
         <w:lastRenderedPageBreak/>
-        <w:t>Wadą tej aplikacji, podobnie jak w przypadku aplikacji Pierwiastki jest monotematyczność, oraz brak elementu gry.</w:t>
-      </w:r>
-    </w:p>
-    <w:p>
-      <w:pPr>
-        <w:spacing w:line="360" w:lineRule="auto"/>
-        <w:jc w:val="both"/>
-        <w:rPr>
-          <w:rFonts w:ascii="Times New Roman" w:hAnsi="Times New Roman" w:cs="Times New Roman"/>
-          <w:b/>
-          <w:sz w:val="28"/>
-          <w:szCs w:val="24"/>
-        </w:rPr>
-      </w:pPr>
-    </w:p>
-    <w:p>
-      <w:pPr>
-        <w:spacing w:line="360" w:lineRule="auto"/>
-        <w:jc w:val="both"/>
-        <w:rPr>
-          <w:rFonts w:ascii="Times New Roman" w:hAnsi="Times New Roman" w:cs="Times New Roman"/>
-          <w:b/>
-          <w:sz w:val="28"/>
-          <w:szCs w:val="24"/>
-        </w:rPr>
-      </w:pPr>
-      <w:r>
-        <w:rPr>
-          <w:rFonts w:ascii="Times New Roman" w:hAnsi="Times New Roman" w:cs="Times New Roman"/>
-          <w:b/>
-          <w:sz w:val="28"/>
-          <w:szCs w:val="24"/>
-        </w:rPr>
         <w:t>Rozdział 2</w:t>
       </w:r>
       <w:r>
@@ -6278,8 +6301,8 @@
         <w:lastRenderedPageBreak/>
         <w:drawing>
           <wp:inline distT="0" distB="0" distL="0" distR="0">
-            <wp:extent cx="3039093" cy="5035296"/>
-            <wp:effectExtent l="19050" t="0" r="8907" b="0"/>
+            <wp:extent cx="3224022" cy="5341694"/>
+            <wp:effectExtent l="19050" t="0" r="0" b="0"/>
             <wp:docPr id="32" name="Obraz 26" descr="C:\Users\sstarzak\AndroidStudioProjects\PracaInz\backgrounds\my app back\menu.jpg"/>
             <wp:cNvGraphicFramePr>
               <a:graphicFrameLocks xmlns:a="http://schemas.openxmlformats.org/drawingml/2006/main" noChangeAspect="1"/>
@@ -6303,7 +6326,7 @@
                   <pic:spPr bwMode="auto">
                     <a:xfrm>
                       <a:off x="0" y="0"/>
-                      <a:ext cx="3040759" cy="5038056"/>
+                      <a:ext cx="3225789" cy="5344622"/>
                     </a:xfrm>
                     <a:prstGeom prst="rect">
                       <a:avLst/>
@@ -6547,24 +6570,589 @@
         </w:rPr>
         <w:tab/>
       </w:r>
-    </w:p>
-    <w:p>
-      <w:pPr>
-        <w:spacing w:line="360" w:lineRule="auto"/>
-        <w:rPr>
-          <w:rFonts w:ascii="Times New Roman" w:hAnsi="Times New Roman" w:cs="Times New Roman"/>
-          <w:b/>
-          <w:sz w:val="24"/>
-          <w:szCs w:val="24"/>
-        </w:rPr>
-      </w:pPr>
-      <w:r>
-        <w:rPr>
-          <w:rFonts w:ascii="Times New Roman" w:hAnsi="Times New Roman" w:cs="Times New Roman"/>
-          <w:b/>
-          <w:sz w:val="24"/>
-          <w:szCs w:val="24"/>
-        </w:rPr>
+      <w:r>
+        <w:rPr>
+          <w:rFonts w:ascii="Times New Roman" w:hAnsi="Times New Roman" w:cs="Times New Roman"/>
+          <w:sz w:val="24"/>
+          <w:szCs w:val="24"/>
+        </w:rPr>
+        <w:t>Moduł Ortografia dla najlepszych, ma na celu rozwijać u użytkownika zdolności ortograficzne z Języka polskiego. Moduł ten  jest grą. Gracz ma za zadanie stwierdzić, czy podany wyraz pisany jest np. przez ‘ó’ czy przez ‘u’. Wyraz</w:t>
+      </w:r>
+      <w:r>
+        <w:rPr>
+          <w:rFonts w:ascii="Times New Roman" w:hAnsi="Times New Roman" w:cs="Times New Roman"/>
+          <w:sz w:val="24"/>
+          <w:szCs w:val="24"/>
+        </w:rPr>
+        <w:t>y są niekiedy tak  dobrane</w:t>
+      </w:r>
+      <w:r>
+        <w:rPr>
+          <w:rFonts w:ascii="Times New Roman" w:hAnsi="Times New Roman" w:cs="Times New Roman"/>
+          <w:sz w:val="24"/>
+          <w:szCs w:val="24"/>
+        </w:rPr>
+        <w:t>, że ich częstość występowania w Języku polskim jest bardzo rzadka. Dlatego nawet użytkownicy znający biegle zasady polskiej ortografii mogą mieć problem z udzieleniem właściwej odpowiedzi.</w:t>
+      </w:r>
+    </w:p>
+    <w:p>
+      <w:pPr>
+        <w:spacing w:line="360" w:lineRule="auto"/>
+        <w:jc w:val="center"/>
+        <w:rPr>
+          <w:rFonts w:ascii="Times New Roman" w:hAnsi="Times New Roman" w:cs="Times New Roman"/>
+          <w:sz w:val="24"/>
+          <w:szCs w:val="24"/>
+        </w:rPr>
+      </w:pPr>
+      <w:r>
+        <w:rPr>
+          <w:rFonts w:ascii="Times New Roman" w:hAnsi="Times New Roman" w:cs="Times New Roman"/>
+          <w:noProof/>
+          <w:sz w:val="24"/>
+          <w:szCs w:val="24"/>
+        </w:rPr>
+        <w:lastRenderedPageBreak/>
+        <w:drawing>
+          <wp:inline distT="0" distB="0" distL="0" distR="0">
+            <wp:extent cx="1268095" cy="1268095"/>
+            <wp:effectExtent l="19050" t="0" r="8255" b="0"/>
+            <wp:docPr id="43" name="Obraz 43" descr="C:\Users\sstarzak\AndroidStudioProjects\PracaInz\backgrounds\pioro.png"/>
+            <wp:cNvGraphicFramePr>
+              <a:graphicFrameLocks xmlns:a="http://schemas.openxmlformats.org/drawingml/2006/main" noChangeAspect="1"/>
+            </wp:cNvGraphicFramePr>
+            <a:graphic xmlns:a="http://schemas.openxmlformats.org/drawingml/2006/main">
+              <a:graphicData uri="http://schemas.openxmlformats.org/drawingml/2006/picture">
+                <pic:pic xmlns:pic="http://schemas.openxmlformats.org/drawingml/2006/picture">
+                  <pic:nvPicPr>
+                    <pic:cNvPr id="0" name="Picture 43" descr="C:\Users\sstarzak\AndroidStudioProjects\PracaInz\backgrounds\pioro.png"/>
+                    <pic:cNvPicPr>
+                      <a:picLocks noChangeAspect="1" noChangeArrowheads="1"/>
+                    </pic:cNvPicPr>
+                  </pic:nvPicPr>
+                  <pic:blipFill>
+                    <a:blip r:embed="rId30"/>
+                    <a:srcRect/>
+                    <a:stretch>
+                      <a:fillRect/>
+                    </a:stretch>
+                  </pic:blipFill>
+                  <pic:spPr bwMode="auto">
+                    <a:xfrm>
+                      <a:off x="0" y="0"/>
+                      <a:ext cx="1268095" cy="1268095"/>
+                    </a:xfrm>
+                    <a:prstGeom prst="rect">
+                      <a:avLst/>
+                    </a:prstGeom>
+                    <a:noFill/>
+                    <a:ln w="9525">
+                      <a:noFill/>
+                      <a:miter lim="800000"/>
+                      <a:headEnd/>
+                      <a:tailEnd/>
+                    </a:ln>
+                  </pic:spPr>
+                </pic:pic>
+              </a:graphicData>
+            </a:graphic>
+          </wp:inline>
+        </w:drawing>
+      </w:r>
+    </w:p>
+    <w:p>
+      <w:pPr>
+        <w:spacing w:line="360" w:lineRule="auto"/>
+        <w:jc w:val="center"/>
+        <w:rPr>
+          <w:rFonts w:ascii="Times New Roman" w:hAnsi="Times New Roman" w:cs="Times New Roman"/>
+          <w:sz w:val="20"/>
+          <w:szCs w:val="24"/>
+        </w:rPr>
+      </w:pPr>
+      <w:r>
+        <w:rPr>
+          <w:rFonts w:ascii="Times New Roman" w:hAnsi="Times New Roman" w:cs="Times New Roman"/>
+          <w:sz w:val="20"/>
+          <w:szCs w:val="24"/>
+        </w:rPr>
+        <w:t>Rysunek 2.3 Logo modułu Ortografia dla najlepszych</w:t>
+      </w:r>
+    </w:p>
+    <w:p>
+      <w:pPr>
+        <w:spacing w:line="360" w:lineRule="auto"/>
+        <w:rPr>
+          <w:rFonts w:ascii="Times New Roman" w:hAnsi="Times New Roman" w:cs="Times New Roman"/>
+          <w:sz w:val="24"/>
+          <w:szCs w:val="24"/>
+        </w:rPr>
+      </w:pPr>
+      <w:r>
+        <w:rPr>
+          <w:rFonts w:ascii="Times New Roman" w:hAnsi="Times New Roman" w:cs="Times New Roman"/>
+          <w:b/>
+          <w:sz w:val="24"/>
+          <w:szCs w:val="24"/>
+        </w:rPr>
+        <w:t xml:space="preserve">2.2.1.1 Rozgrywka </w:t>
+      </w:r>
+    </w:p>
+    <w:p>
+      <w:pPr>
+        <w:spacing w:line="360" w:lineRule="auto"/>
+        <w:rPr>
+          <w:rFonts w:ascii="Times New Roman" w:hAnsi="Times New Roman" w:cs="Times New Roman"/>
+          <w:sz w:val="24"/>
+          <w:szCs w:val="24"/>
+        </w:rPr>
+      </w:pPr>
+      <w:r>
+        <w:rPr>
+          <w:rFonts w:ascii="Times New Roman" w:hAnsi="Times New Roman" w:cs="Times New Roman"/>
+          <w:sz w:val="24"/>
+          <w:szCs w:val="24"/>
+        </w:rPr>
+        <w:tab/>
+      </w:r>
+      <w:r>
+        <w:rPr>
+          <w:rFonts w:ascii="Times New Roman" w:hAnsi="Times New Roman" w:cs="Times New Roman"/>
+          <w:sz w:val="24"/>
+          <w:szCs w:val="24"/>
+        </w:rPr>
+        <w:t>W momencie uruchomienia modułu Ortografia dla najlepszych zostaje wylosowane graczowi zadanie. Na środku ekranu urządzenia, zostaje wyświetlony napis. Napis ten jest polskim wyrazem, w którym w miejsce wystąpienia znaku ortograficznego wstawiono trzy kropki. Na Rysunku 2.3 oznaczono czerwoną elipsą wyraz  z którego ukryto znak ortograficzny</w:t>
+      </w:r>
+      <w:r>
+        <w:rPr>
+          <w:rFonts w:ascii="Times New Roman" w:hAnsi="Times New Roman" w:cs="Times New Roman"/>
+          <w:sz w:val="24"/>
+          <w:szCs w:val="24"/>
+        </w:rPr>
+        <w:t>.</w:t>
+      </w:r>
+    </w:p>
+    <w:p>
+      <w:pPr>
+        <w:spacing w:line="360" w:lineRule="auto"/>
+        <w:jc w:val="center"/>
+        <w:rPr>
+          <w:rFonts w:ascii="Times New Roman" w:hAnsi="Times New Roman" w:cs="Times New Roman"/>
+          <w:sz w:val="24"/>
+          <w:szCs w:val="24"/>
+        </w:rPr>
+      </w:pPr>
+      <w:r>
+        <w:rPr>
+          <w:rFonts w:ascii="Times New Roman" w:hAnsi="Times New Roman" w:cs="Times New Roman"/>
+          <w:noProof/>
+          <w:sz w:val="24"/>
+          <w:szCs w:val="24"/>
+        </w:rPr>
+        <w:drawing>
+          <wp:inline distT="0" distB="0" distL="0" distR="0">
+            <wp:extent cx="2690362" cy="4315968"/>
+            <wp:effectExtent l="19050" t="0" r="0" b="0"/>
+            <wp:docPr id="40" name="Obraz 40" descr="C:\Users\sstarzak\AndroidStudioProjects\PracaInz\backgrounds\my app back\orto_slowo.png"/>
+            <wp:cNvGraphicFramePr>
+              <a:graphicFrameLocks xmlns:a="http://schemas.openxmlformats.org/drawingml/2006/main" noChangeAspect="1"/>
+            </wp:cNvGraphicFramePr>
+            <a:graphic xmlns:a="http://schemas.openxmlformats.org/drawingml/2006/main">
+              <a:graphicData uri="http://schemas.openxmlformats.org/drawingml/2006/picture">
+                <pic:pic xmlns:pic="http://schemas.openxmlformats.org/drawingml/2006/picture">
+                  <pic:nvPicPr>
+                    <pic:cNvPr id="0" name="Picture 40" descr="C:\Users\sstarzak\AndroidStudioProjects\PracaInz\backgrounds\my app back\orto_slowo.png"/>
+                    <pic:cNvPicPr>
+                      <a:picLocks noChangeAspect="1" noChangeArrowheads="1"/>
+                    </pic:cNvPicPr>
+                  </pic:nvPicPr>
+                  <pic:blipFill>
+                    <a:blip r:embed="rId31"/>
+                    <a:srcRect/>
+                    <a:stretch>
+                      <a:fillRect/>
+                    </a:stretch>
+                  </pic:blipFill>
+                  <pic:spPr bwMode="auto">
+                    <a:xfrm>
+                      <a:off x="0" y="0"/>
+                      <a:ext cx="2697247" cy="4327013"/>
+                    </a:xfrm>
+                    <a:prstGeom prst="rect">
+                      <a:avLst/>
+                    </a:prstGeom>
+                    <a:noFill/>
+                    <a:ln w="9525">
+                      <a:noFill/>
+                      <a:miter lim="800000"/>
+                      <a:headEnd/>
+                      <a:tailEnd/>
+                    </a:ln>
+                  </pic:spPr>
+                </pic:pic>
+              </a:graphicData>
+            </a:graphic>
+          </wp:inline>
+        </w:drawing>
+      </w:r>
+    </w:p>
+    <w:p>
+      <w:pPr>
+        <w:spacing w:line="360" w:lineRule="auto"/>
+        <w:jc w:val="center"/>
+        <w:rPr>
+          <w:rFonts w:ascii="Times New Roman" w:hAnsi="Times New Roman" w:cs="Times New Roman"/>
+          <w:sz w:val="20"/>
+          <w:szCs w:val="24"/>
+        </w:rPr>
+      </w:pPr>
+      <w:r>
+        <w:rPr>
+          <w:rFonts w:ascii="Times New Roman" w:hAnsi="Times New Roman" w:cs="Times New Roman"/>
+          <w:sz w:val="20"/>
+          <w:szCs w:val="24"/>
+        </w:rPr>
+        <w:t>Rysunek 2.</w:t>
+      </w:r>
+      <w:r>
+        <w:rPr>
+          <w:rFonts w:ascii="Times New Roman" w:hAnsi="Times New Roman" w:cs="Times New Roman"/>
+          <w:sz w:val="20"/>
+          <w:szCs w:val="24"/>
+        </w:rPr>
+        <w:t>4</w:t>
+      </w:r>
+      <w:r>
+        <w:rPr>
+          <w:rFonts w:ascii="Times New Roman" w:hAnsi="Times New Roman" w:cs="Times New Roman"/>
+          <w:sz w:val="20"/>
+          <w:szCs w:val="24"/>
+        </w:rPr>
+        <w:t xml:space="preserve"> Przedstawia</w:t>
+      </w:r>
+      <w:r>
+        <w:rPr>
+          <w:rFonts w:ascii="Times New Roman" w:hAnsi="Times New Roman" w:cs="Times New Roman"/>
+          <w:sz w:val="20"/>
+          <w:szCs w:val="24"/>
+        </w:rPr>
+        <w:t xml:space="preserve"> przykład wylosowanego</w:t>
+      </w:r>
+      <w:r>
+        <w:rPr>
+          <w:rFonts w:ascii="Times New Roman" w:hAnsi="Times New Roman" w:cs="Times New Roman"/>
+          <w:sz w:val="20"/>
+          <w:szCs w:val="24"/>
+        </w:rPr>
+        <w:t xml:space="preserve"> wyraz</w:t>
+      </w:r>
+      <w:r>
+        <w:rPr>
+          <w:rFonts w:ascii="Times New Roman" w:hAnsi="Times New Roman" w:cs="Times New Roman"/>
+          <w:sz w:val="20"/>
+          <w:szCs w:val="24"/>
+        </w:rPr>
+        <w:t>u do odgadnięcia.</w:t>
+      </w:r>
+    </w:p>
+    <w:p>
+      <w:pPr>
+        <w:spacing w:line="360" w:lineRule="auto"/>
+        <w:rPr>
+          <w:rFonts w:ascii="Times New Roman" w:hAnsi="Times New Roman" w:cs="Times New Roman"/>
+          <w:sz w:val="24"/>
+          <w:szCs w:val="24"/>
+        </w:rPr>
+      </w:pPr>
+      <w:r>
+        <w:rPr>
+          <w:rFonts w:ascii="Times New Roman" w:hAnsi="Times New Roman" w:cs="Times New Roman"/>
+          <w:sz w:val="24"/>
+          <w:szCs w:val="24"/>
+        </w:rPr>
+        <w:lastRenderedPageBreak/>
+        <w:tab/>
+        <w:t xml:space="preserve">Wzorując się na przykładzie z Rysunku 2.3, użytkownik ma dwie możliwości udzielenia odpowiedzi. Wskazać na przycisk oznaczony znakiem ortograficznym ‘rz’ , albo na przycisk oznaczony znakiem ortograficznym ‘ż’. Użytkownik po wybraniu odpowiedzi, nie może już jej zmienić. W momencie udzielenia odpowiedzi użytkownik otrzymuje komunikat w postaci animacji, czy odpowiedział poprawnie, czy też wybrana odpowiedź jest niepoprawna. W przypadku udzielenia poprawnej odpowiedzi, </w:t>
+      </w:r>
+      <w:r>
+        <w:rPr>
+          <w:rFonts w:ascii="Times New Roman" w:hAnsi="Times New Roman" w:cs="Times New Roman"/>
+          <w:sz w:val="24"/>
+          <w:szCs w:val="24"/>
+        </w:rPr>
+        <w:t>wylosowany wyraz zmienia swoją barwę z koloru czarnego na kolor zielony, oraz pojawia się charakterystyczna animacja zwijania tekstu w pionie. Jeżeli użytkownik wybrał odpowiedź niepoprawną, wylosowany wyraz zmienia swoją barwę z koloru czarnego na kolor czerwoną oraz pojawia się charakterystyczna animacja wstrząsania tekstu.</w:t>
+      </w:r>
+      <w:r>
+        <w:rPr>
+          <w:rFonts w:ascii="Times New Roman" w:hAnsi="Times New Roman" w:cs="Times New Roman"/>
+          <w:sz w:val="24"/>
+          <w:szCs w:val="24"/>
+        </w:rPr>
+        <w:t xml:space="preserve"> Rysunek 2.4 oraz Rysunek 2.5 przedstawiają dwa różne przypadki udzielenia odpowiedzi. Niestety, oprócz zmiany koloru , nie udało się odwzorować na rysunkach rzeczywistej animacji.</w:t>
+      </w:r>
+    </w:p>
+    <w:tbl>
+      <w:tblPr>
+        <w:tblStyle w:val="Tabela-Siatka"/>
+        <w:tblW w:w="0" w:type="auto"/>
+        <w:tblLook w:val="04A0"/>
+      </w:tblPr>
+      <w:tblGrid>
+        <w:gridCol w:w="4644"/>
+        <w:gridCol w:w="4644"/>
+      </w:tblGrid>
+      <w:tr>
+        <w:tc>
+          <w:tcPr>
+            <w:tcW w:w="4606" w:type="dxa"/>
+          </w:tcPr>
+          <w:p>
+            <w:pPr>
+              <w:spacing w:line="360" w:lineRule="auto"/>
+              <w:jc w:val="center"/>
+              <w:rPr>
+                <w:rFonts w:ascii="Times New Roman" w:hAnsi="Times New Roman" w:cs="Times New Roman"/>
+                <w:sz w:val="24"/>
+                <w:szCs w:val="24"/>
+              </w:rPr>
+            </w:pPr>
+            <w:r>
+              <w:rPr>
+                <w:rFonts w:ascii="Times New Roman" w:hAnsi="Times New Roman" w:cs="Times New Roman"/>
+                <w:noProof/>
+                <w:sz w:val="24"/>
+                <w:szCs w:val="24"/>
+              </w:rPr>
+              <w:drawing>
+                <wp:inline distT="0" distB="0" distL="0" distR="0">
+                  <wp:extent cx="2834839" cy="4559808"/>
+                  <wp:effectExtent l="19050" t="0" r="3611" b="0"/>
+                  <wp:docPr id="41" name="Obraz 41" descr="C:\Users\sstarzak\AndroidStudioProjects\PracaInz\backgrounds\my app back\orto_good.png"/>
+                  <wp:cNvGraphicFramePr>
+                    <a:graphicFrameLocks xmlns:a="http://schemas.openxmlformats.org/drawingml/2006/main" noChangeAspect="1"/>
+                  </wp:cNvGraphicFramePr>
+                  <a:graphic xmlns:a="http://schemas.openxmlformats.org/drawingml/2006/main">
+                    <a:graphicData uri="http://schemas.openxmlformats.org/drawingml/2006/picture">
+                      <pic:pic xmlns:pic="http://schemas.openxmlformats.org/drawingml/2006/picture">
+                        <pic:nvPicPr>
+                          <pic:cNvPr id="0" name="Picture 41" descr="C:\Users\sstarzak\AndroidStudioProjects\PracaInz\backgrounds\my app back\orto_good.png"/>
+                          <pic:cNvPicPr>
+                            <a:picLocks noChangeAspect="1" noChangeArrowheads="1"/>
+                          </pic:cNvPicPr>
+                        </pic:nvPicPr>
+                        <pic:blipFill>
+                          <a:blip r:embed="rId32"/>
+                          <a:srcRect/>
+                          <a:stretch>
+                            <a:fillRect/>
+                          </a:stretch>
+                        </pic:blipFill>
+                        <pic:spPr bwMode="auto">
+                          <a:xfrm>
+                            <a:off x="0" y="0"/>
+                            <a:ext cx="2834839" cy="4559808"/>
+                          </a:xfrm>
+                          <a:prstGeom prst="rect">
+                            <a:avLst/>
+                          </a:prstGeom>
+                          <a:noFill/>
+                          <a:ln w="9525">
+                            <a:noFill/>
+                            <a:miter lim="800000"/>
+                            <a:headEnd/>
+                            <a:tailEnd/>
+                          </a:ln>
+                        </pic:spPr>
+                      </pic:pic>
+                    </a:graphicData>
+                  </a:graphic>
+                </wp:inline>
+              </w:drawing>
+            </w:r>
+          </w:p>
+        </w:tc>
+        <w:tc>
+          <w:tcPr>
+            <w:tcW w:w="4606" w:type="dxa"/>
+          </w:tcPr>
+          <w:p>
+            <w:pPr>
+              <w:spacing w:line="360" w:lineRule="auto"/>
+              <w:jc w:val="center"/>
+              <w:rPr>
+                <w:rFonts w:ascii="Times New Roman" w:hAnsi="Times New Roman" w:cs="Times New Roman"/>
+                <w:sz w:val="24"/>
+                <w:szCs w:val="24"/>
+              </w:rPr>
+            </w:pPr>
+            <w:r>
+              <w:rPr>
+                <w:rFonts w:ascii="Times New Roman" w:hAnsi="Times New Roman" w:cs="Times New Roman"/>
+                <w:noProof/>
+                <w:sz w:val="24"/>
+                <w:szCs w:val="24"/>
+              </w:rPr>
+              <w:drawing>
+                <wp:inline distT="0" distB="0" distL="0" distR="0">
+                  <wp:extent cx="2834839" cy="4559808"/>
+                  <wp:effectExtent l="19050" t="0" r="3611" b="0"/>
+                  <wp:docPr id="38" name="Obraz 42" descr="C:\Users\sstarzak\AndroidStudioProjects\PracaInz\backgrounds\my app back\orto_wrong.png"/>
+                  <wp:cNvGraphicFramePr>
+                    <a:graphicFrameLocks xmlns:a="http://schemas.openxmlformats.org/drawingml/2006/main" noChangeAspect="1"/>
+                  </wp:cNvGraphicFramePr>
+                  <a:graphic xmlns:a="http://schemas.openxmlformats.org/drawingml/2006/main">
+                    <a:graphicData uri="http://schemas.openxmlformats.org/drawingml/2006/picture">
+                      <pic:pic xmlns:pic="http://schemas.openxmlformats.org/drawingml/2006/picture">
+                        <pic:nvPicPr>
+                          <pic:cNvPr id="0" name="Picture 42" descr="C:\Users\sstarzak\AndroidStudioProjects\PracaInz\backgrounds\my app back\orto_wrong.png"/>
+                          <pic:cNvPicPr>
+                            <a:picLocks noChangeAspect="1" noChangeArrowheads="1"/>
+                          </pic:cNvPicPr>
+                        </pic:nvPicPr>
+                        <pic:blipFill>
+                          <a:blip r:embed="rId33"/>
+                          <a:srcRect/>
+                          <a:stretch>
+                            <a:fillRect/>
+                          </a:stretch>
+                        </pic:blipFill>
+                        <pic:spPr bwMode="auto">
+                          <a:xfrm>
+                            <a:off x="0" y="0"/>
+                            <a:ext cx="2836516" cy="4562505"/>
+                          </a:xfrm>
+                          <a:prstGeom prst="rect">
+                            <a:avLst/>
+                          </a:prstGeom>
+                          <a:noFill/>
+                          <a:ln w="9525">
+                            <a:noFill/>
+                            <a:miter lim="800000"/>
+                            <a:headEnd/>
+                            <a:tailEnd/>
+                          </a:ln>
+                        </pic:spPr>
+                      </pic:pic>
+                    </a:graphicData>
+                  </a:graphic>
+                </wp:inline>
+              </w:drawing>
+            </w:r>
+          </w:p>
+        </w:tc>
+      </w:tr>
+      <w:tr>
+        <w:tc>
+          <w:tcPr>
+            <w:tcW w:w="4606" w:type="dxa"/>
+          </w:tcPr>
+          <w:p>
+            <w:pPr>
+              <w:spacing w:line="360" w:lineRule="auto"/>
+              <w:jc w:val="center"/>
+              <w:rPr>
+                <w:rFonts w:ascii="Times New Roman" w:hAnsi="Times New Roman" w:cs="Times New Roman"/>
+                <w:sz w:val="20"/>
+                <w:szCs w:val="24"/>
+              </w:rPr>
+            </w:pPr>
+            <w:r>
+              <w:rPr>
+                <w:rFonts w:ascii="Times New Roman" w:hAnsi="Times New Roman" w:cs="Times New Roman"/>
+                <w:sz w:val="20"/>
+                <w:szCs w:val="24"/>
+              </w:rPr>
+              <w:t>Rysunek 2.</w:t>
+            </w:r>
+            <w:r>
+              <w:rPr>
+                <w:rFonts w:ascii="Times New Roman" w:hAnsi="Times New Roman" w:cs="Times New Roman"/>
+                <w:sz w:val="20"/>
+                <w:szCs w:val="24"/>
+              </w:rPr>
+              <w:t>5</w:t>
+            </w:r>
+            <w:r>
+              <w:rPr>
+                <w:rFonts w:ascii="Times New Roman" w:hAnsi="Times New Roman" w:cs="Times New Roman"/>
+                <w:sz w:val="20"/>
+                <w:szCs w:val="24"/>
+              </w:rPr>
+              <w:t xml:space="preserve"> Przypadek udzielenia poprawnej odpowiedzi</w:t>
+            </w:r>
+          </w:p>
+        </w:tc>
+        <w:tc>
+          <w:tcPr>
+            <w:tcW w:w="4606" w:type="dxa"/>
+          </w:tcPr>
+          <w:p>
+            <w:pPr>
+              <w:spacing w:line="360" w:lineRule="auto"/>
+              <w:jc w:val="center"/>
+              <w:rPr>
+                <w:rFonts w:ascii="Times New Roman" w:hAnsi="Times New Roman" w:cs="Times New Roman"/>
+                <w:sz w:val="20"/>
+                <w:szCs w:val="24"/>
+              </w:rPr>
+            </w:pPr>
+            <w:r>
+              <w:rPr>
+                <w:rFonts w:ascii="Times New Roman" w:hAnsi="Times New Roman" w:cs="Times New Roman"/>
+                <w:sz w:val="20"/>
+                <w:szCs w:val="24"/>
+              </w:rPr>
+              <w:t>Rysunek 2.</w:t>
+            </w:r>
+            <w:r>
+              <w:rPr>
+                <w:rFonts w:ascii="Times New Roman" w:hAnsi="Times New Roman" w:cs="Times New Roman"/>
+                <w:sz w:val="20"/>
+                <w:szCs w:val="24"/>
+              </w:rPr>
+              <w:t>6</w:t>
+            </w:r>
+            <w:r>
+              <w:rPr>
+                <w:rFonts w:ascii="Times New Roman" w:hAnsi="Times New Roman" w:cs="Times New Roman"/>
+                <w:sz w:val="20"/>
+                <w:szCs w:val="24"/>
+              </w:rPr>
+              <w:t xml:space="preserve"> Przypadek udzielenia niepoprawnej odpowiedzi.</w:t>
+            </w:r>
+          </w:p>
+        </w:tc>
+      </w:tr>
+    </w:tbl>
+    <w:p>
+      <w:pPr>
+        <w:spacing w:line="360" w:lineRule="auto"/>
+        <w:jc w:val="center"/>
+        <w:rPr>
+          <w:rFonts w:ascii="Times New Roman" w:hAnsi="Times New Roman" w:cs="Times New Roman"/>
+          <w:sz w:val="24"/>
+          <w:szCs w:val="24"/>
+        </w:rPr>
+      </w:pPr>
+    </w:p>
+    <w:p>
+      <w:pPr>
+        <w:spacing w:line="360" w:lineRule="auto"/>
+        <w:rPr>
+          <w:rFonts w:ascii="Times New Roman" w:hAnsi="Times New Roman" w:cs="Times New Roman"/>
+          <w:b/>
+          <w:sz w:val="24"/>
+          <w:szCs w:val="24"/>
+        </w:rPr>
+      </w:pPr>
+      <w:r>
+        <w:rPr>
+          <w:rFonts w:ascii="Times New Roman" w:hAnsi="Times New Roman" w:cs="Times New Roman"/>
+          <w:b/>
+          <w:sz w:val="24"/>
+          <w:szCs w:val="24"/>
+        </w:rPr>
+        <w:lastRenderedPageBreak/>
         <w:t>2.2.2 Moduł Wisielec z Polski</w:t>
       </w:r>
     </w:p>
@@ -6573,18 +7161,1642 @@
         <w:spacing w:line="360" w:lineRule="auto"/>
         <w:rPr>
           <w:rFonts w:ascii="Times New Roman" w:hAnsi="Times New Roman" w:cs="Times New Roman"/>
-          <w:b/>
-          <w:sz w:val="24"/>
-          <w:szCs w:val="24"/>
-        </w:rPr>
-      </w:pPr>
-      <w:r>
-        <w:rPr>
-          <w:rFonts w:ascii="Times New Roman" w:hAnsi="Times New Roman" w:cs="Times New Roman"/>
-          <w:b/>
-          <w:sz w:val="24"/>
-          <w:szCs w:val="24"/>
-        </w:rPr>
+          <w:sz w:val="24"/>
+          <w:szCs w:val="24"/>
+        </w:rPr>
+      </w:pPr>
+      <w:r>
+        <w:rPr>
+          <w:rFonts w:ascii="Times New Roman" w:hAnsi="Times New Roman" w:cs="Times New Roman"/>
+          <w:b/>
+          <w:sz w:val="24"/>
+          <w:szCs w:val="24"/>
+        </w:rPr>
+        <w:tab/>
+      </w:r>
+      <w:r>
+        <w:rPr>
+          <w:rFonts w:ascii="Times New Roman" w:hAnsi="Times New Roman" w:cs="Times New Roman"/>
+          <w:sz w:val="24"/>
+          <w:szCs w:val="24"/>
+        </w:rPr>
+        <w:t>Moduł Wisielec z Polski jest grą edukacyjną mającą na celu poszerzanie wiedzy użytkownika z zakresu</w:t>
+      </w:r>
+      <w:r>
+        <w:rPr>
+          <w:rFonts w:ascii="Times New Roman" w:hAnsi="Times New Roman" w:cs="Times New Roman"/>
+          <w:sz w:val="24"/>
+          <w:szCs w:val="24"/>
+        </w:rPr>
+        <w:t xml:space="preserve"> rzadkich </w:t>
+      </w:r>
+      <w:r>
+        <w:rPr>
+          <w:rFonts w:ascii="Times New Roman" w:hAnsi="Times New Roman" w:cs="Times New Roman"/>
+          <w:sz w:val="24"/>
+          <w:szCs w:val="24"/>
+        </w:rPr>
+        <w:t>wyrazów Języka polskiego.</w:t>
+      </w:r>
+      <w:r>
+        <w:rPr>
+          <w:rFonts w:ascii="Times New Roman" w:hAnsi="Times New Roman" w:cs="Times New Roman"/>
+          <w:sz w:val="24"/>
+          <w:szCs w:val="24"/>
+        </w:rPr>
+        <w:t xml:space="preserve"> Gra jest wzorowana na klasycznej grze papierowej Wisielec (znana również pod nazwami Szubienica i Powieszony). </w:t>
+      </w:r>
+    </w:p>
+    <w:p>
+      <w:pPr>
+        <w:spacing w:line="360" w:lineRule="auto"/>
+        <w:jc w:val="center"/>
+        <w:rPr>
+          <w:rFonts w:ascii="Times New Roman" w:hAnsi="Times New Roman" w:cs="Times New Roman"/>
+          <w:sz w:val="24"/>
+          <w:szCs w:val="24"/>
+        </w:rPr>
+      </w:pPr>
+      <w:r>
+        <w:rPr>
+          <w:rFonts w:ascii="Times New Roman" w:hAnsi="Times New Roman" w:cs="Times New Roman"/>
+          <w:noProof/>
+          <w:sz w:val="24"/>
+          <w:szCs w:val="24"/>
+        </w:rPr>
+        <w:drawing>
+          <wp:inline distT="0" distB="0" distL="0" distR="0">
+            <wp:extent cx="1341120" cy="1341120"/>
+            <wp:effectExtent l="0" t="0" r="0" b="0"/>
+            <wp:docPr id="44" name="Obraz 44" descr="C:\Users\sstarzak\AndroidStudioProjects\PracaInz\backgrounds\wisielec.png"/>
+            <wp:cNvGraphicFramePr>
+              <a:graphicFrameLocks xmlns:a="http://schemas.openxmlformats.org/drawingml/2006/main" noChangeAspect="1"/>
+            </wp:cNvGraphicFramePr>
+            <a:graphic xmlns:a="http://schemas.openxmlformats.org/drawingml/2006/main">
+              <a:graphicData uri="http://schemas.openxmlformats.org/drawingml/2006/picture">
+                <pic:pic xmlns:pic="http://schemas.openxmlformats.org/drawingml/2006/picture">
+                  <pic:nvPicPr>
+                    <pic:cNvPr id="0" name="Picture 44" descr="C:\Users\sstarzak\AndroidStudioProjects\PracaInz\backgrounds\wisielec.png"/>
+                    <pic:cNvPicPr>
+                      <a:picLocks noChangeAspect="1" noChangeArrowheads="1"/>
+                    </pic:cNvPicPr>
+                  </pic:nvPicPr>
+                  <pic:blipFill>
+                    <a:blip r:embed="rId34"/>
+                    <a:srcRect/>
+                    <a:stretch>
+                      <a:fillRect/>
+                    </a:stretch>
+                  </pic:blipFill>
+                  <pic:spPr bwMode="auto">
+                    <a:xfrm>
+                      <a:off x="0" y="0"/>
+                      <a:ext cx="1341478" cy="1341478"/>
+                    </a:xfrm>
+                    <a:prstGeom prst="rect">
+                      <a:avLst/>
+                    </a:prstGeom>
+                    <a:noFill/>
+                    <a:ln w="9525">
+                      <a:noFill/>
+                      <a:miter lim="800000"/>
+                      <a:headEnd/>
+                      <a:tailEnd/>
+                    </a:ln>
+                  </pic:spPr>
+                </pic:pic>
+              </a:graphicData>
+            </a:graphic>
+          </wp:inline>
+        </w:drawing>
+      </w:r>
+    </w:p>
+    <w:p>
+      <w:pPr>
+        <w:spacing w:line="360" w:lineRule="auto"/>
+        <w:jc w:val="center"/>
+        <w:rPr>
+          <w:rFonts w:ascii="Times New Roman" w:hAnsi="Times New Roman" w:cs="Times New Roman"/>
+          <w:sz w:val="20"/>
+          <w:szCs w:val="24"/>
+        </w:rPr>
+      </w:pPr>
+      <w:r>
+        <w:rPr>
+          <w:rFonts w:ascii="Times New Roman" w:hAnsi="Times New Roman" w:cs="Times New Roman"/>
+          <w:sz w:val="20"/>
+          <w:szCs w:val="24"/>
+        </w:rPr>
+        <w:t>Rysunek 2.7 Logo modułu Wisielec z Polski</w:t>
+      </w:r>
+    </w:p>
+    <w:p>
+      <w:pPr>
+        <w:spacing w:line="360" w:lineRule="auto"/>
+        <w:rPr>
+          <w:rFonts w:ascii="Times New Roman" w:hAnsi="Times New Roman" w:cs="Times New Roman"/>
+          <w:b/>
+          <w:sz w:val="24"/>
+          <w:szCs w:val="24"/>
+        </w:rPr>
+      </w:pPr>
+      <w:r>
+        <w:rPr>
+          <w:rFonts w:ascii="Times New Roman" w:hAnsi="Times New Roman" w:cs="Times New Roman"/>
+          <w:b/>
+          <w:sz w:val="24"/>
+          <w:szCs w:val="24"/>
+        </w:rPr>
+        <w:t>2.2.2.1</w:t>
+      </w:r>
+      <w:r>
+        <w:rPr>
+          <w:rFonts w:ascii="Times New Roman" w:hAnsi="Times New Roman" w:cs="Times New Roman"/>
+          <w:b/>
+          <w:sz w:val="24"/>
+          <w:szCs w:val="24"/>
+        </w:rPr>
+        <w:t xml:space="preserve"> Rozgrywka</w:t>
+      </w:r>
+    </w:p>
+    <w:p>
+      <w:pPr>
+        <w:spacing w:line="360" w:lineRule="auto"/>
+        <w:rPr>
+          <w:rFonts w:ascii="Times New Roman" w:hAnsi="Times New Roman" w:cs="Times New Roman"/>
+          <w:sz w:val="24"/>
+          <w:szCs w:val="24"/>
+        </w:rPr>
+      </w:pPr>
+      <w:r>
+        <w:rPr>
+          <w:rFonts w:ascii="Times New Roman" w:hAnsi="Times New Roman" w:cs="Times New Roman"/>
+          <w:sz w:val="24"/>
+          <w:szCs w:val="24"/>
+        </w:rPr>
+        <w:tab/>
+        <w:t>W momencie uruchomienia modułu</w:t>
+      </w:r>
+      <w:r>
+        <w:rPr>
+          <w:rFonts w:ascii="Times New Roman" w:hAnsi="Times New Roman" w:cs="Times New Roman"/>
+          <w:sz w:val="24"/>
+          <w:szCs w:val="24"/>
+        </w:rPr>
+        <w:t xml:space="preserve"> Wisielec z Polski zostaje</w:t>
+      </w:r>
+      <w:r>
+        <w:rPr>
+          <w:rFonts w:ascii="Times New Roman" w:hAnsi="Times New Roman" w:cs="Times New Roman"/>
+          <w:sz w:val="24"/>
+          <w:szCs w:val="24"/>
+        </w:rPr>
+        <w:t xml:space="preserve"> automatycznie  uruchomiona nowa rozgrywka. Przedstawia to Rysunek 2.8. </w:t>
+      </w:r>
+      <w:r>
+        <w:rPr>
+          <w:rFonts w:ascii="Times New Roman" w:hAnsi="Times New Roman" w:cs="Times New Roman"/>
+          <w:sz w:val="24"/>
+          <w:szCs w:val="24"/>
+        </w:rPr>
+        <w:t>W</w:t>
+      </w:r>
+      <w:r>
+        <w:rPr>
+          <w:rFonts w:ascii="Times New Roman" w:hAnsi="Times New Roman" w:cs="Times New Roman"/>
+          <w:sz w:val="24"/>
+          <w:szCs w:val="24"/>
+        </w:rPr>
+        <w:t>ylosowan</w:t>
+      </w:r>
+      <w:r>
+        <w:rPr>
+          <w:rFonts w:ascii="Times New Roman" w:hAnsi="Times New Roman" w:cs="Times New Roman"/>
+          <w:sz w:val="24"/>
+          <w:szCs w:val="24"/>
+        </w:rPr>
+        <w:t>y zostaje</w:t>
+      </w:r>
+      <w:r>
+        <w:rPr>
+          <w:rFonts w:ascii="Times New Roman" w:hAnsi="Times New Roman" w:cs="Times New Roman"/>
+          <w:sz w:val="24"/>
+          <w:szCs w:val="24"/>
+        </w:rPr>
+        <w:t xml:space="preserve"> pojedynczy wyraz</w:t>
+      </w:r>
+      <w:r>
+        <w:rPr>
+          <w:rFonts w:ascii="Times New Roman" w:hAnsi="Times New Roman" w:cs="Times New Roman"/>
+          <w:sz w:val="24"/>
+          <w:szCs w:val="24"/>
+        </w:rPr>
+        <w:t>,</w:t>
+      </w:r>
+      <w:r>
+        <w:rPr>
+          <w:rFonts w:ascii="Times New Roman" w:hAnsi="Times New Roman" w:cs="Times New Roman"/>
+          <w:sz w:val="24"/>
+          <w:szCs w:val="24"/>
+        </w:rPr>
+        <w:t xml:space="preserve"> który będzie do odgadnięcia w trakcie gry</w:t>
+      </w:r>
+      <w:r>
+        <w:rPr>
+          <w:rFonts w:ascii="Times New Roman" w:hAnsi="Times New Roman" w:cs="Times New Roman"/>
+          <w:sz w:val="24"/>
+          <w:szCs w:val="24"/>
+        </w:rPr>
+        <w:t xml:space="preserve">. </w:t>
+      </w:r>
+      <w:r>
+        <w:rPr>
+          <w:rFonts w:ascii="Times New Roman" w:hAnsi="Times New Roman" w:cs="Times New Roman"/>
+          <w:sz w:val="24"/>
+          <w:szCs w:val="24"/>
+        </w:rPr>
+        <w:t xml:space="preserve">Wyraz ten </w:t>
+      </w:r>
+      <w:r>
+        <w:rPr>
+          <w:rFonts w:ascii="Times New Roman" w:hAnsi="Times New Roman" w:cs="Times New Roman"/>
+          <w:sz w:val="24"/>
+          <w:szCs w:val="24"/>
+        </w:rPr>
+        <w:t>należy do z góry ustalonej kategorii</w:t>
+      </w:r>
+      <w:r>
+        <w:rPr>
+          <w:rFonts w:ascii="Times New Roman" w:hAnsi="Times New Roman" w:cs="Times New Roman"/>
+          <w:sz w:val="24"/>
+          <w:szCs w:val="24"/>
+        </w:rPr>
+        <w:t xml:space="preserve"> tematycznej</w:t>
+      </w:r>
+      <w:r>
+        <w:rPr>
+          <w:rFonts w:ascii="Times New Roman" w:hAnsi="Times New Roman" w:cs="Times New Roman"/>
+          <w:sz w:val="24"/>
+          <w:szCs w:val="24"/>
+        </w:rPr>
+        <w:t xml:space="preserve"> (np. kategori</w:t>
+      </w:r>
+      <w:r>
+        <w:rPr>
+          <w:rFonts w:ascii="Times New Roman" w:hAnsi="Times New Roman" w:cs="Times New Roman"/>
+          <w:sz w:val="24"/>
+          <w:szCs w:val="24"/>
+        </w:rPr>
+        <w:t>a planety, kategoria owoce). Rysunek</w:t>
+      </w:r>
+      <w:r>
+        <w:rPr>
+          <w:rFonts w:ascii="Times New Roman" w:hAnsi="Times New Roman" w:cs="Times New Roman"/>
+          <w:sz w:val="24"/>
+          <w:szCs w:val="24"/>
+        </w:rPr>
+        <w:t xml:space="preserve"> 2.9</w:t>
+      </w:r>
+      <w:r>
+        <w:rPr>
+          <w:rFonts w:ascii="Times New Roman" w:hAnsi="Times New Roman" w:cs="Times New Roman"/>
+          <w:sz w:val="24"/>
+          <w:szCs w:val="24"/>
+        </w:rPr>
+        <w:t xml:space="preserve"> strzałka nr 2 przedstawia kategorię przykładowo wylosowanego wyrazu. Graczowi na starcie nowej rozgrywki zostaje podana tylko jedna, losowo wybrana litera należąca do wyrazu i jest ona odkrywana dla wszystkich jej wystąpień w wyrazie. Reszta liter jest ukryta pod znakiem myślnika. Rysunek 2.9 strzałka nr 1 przedstawia wylosowany wyraz wraz z odsłoniętym znakiem.</w:t>
+      </w:r>
+      <w:r>
+        <w:rPr>
+          <w:rFonts w:ascii="Times New Roman" w:hAnsi="Times New Roman" w:cs="Times New Roman"/>
+          <w:sz w:val="24"/>
+          <w:szCs w:val="24"/>
+        </w:rPr>
+        <w:t xml:space="preserve"> Rysunek 2.9 strzałka nr 3 przedstawia przyciski</w:t>
+      </w:r>
+      <w:r>
+        <w:rPr>
+          <w:rFonts w:ascii="Times New Roman" w:hAnsi="Times New Roman" w:cs="Times New Roman"/>
+          <w:sz w:val="24"/>
+          <w:szCs w:val="24"/>
+        </w:rPr>
+        <w:t xml:space="preserve"> oznaczone literkami,</w:t>
+      </w:r>
+      <w:r>
+        <w:rPr>
+          <w:rFonts w:ascii="Times New Roman" w:hAnsi="Times New Roman" w:cs="Times New Roman"/>
+          <w:sz w:val="24"/>
+          <w:szCs w:val="24"/>
+        </w:rPr>
+        <w:t xml:space="preserve"> których gracz będzie używał do odgadywania znaków wylosowanego wyrazu.</w:t>
+      </w:r>
+      <w:r>
+        <w:rPr>
+          <w:rFonts w:ascii="Times New Roman" w:hAnsi="Times New Roman" w:cs="Times New Roman"/>
+          <w:sz w:val="24"/>
+          <w:szCs w:val="24"/>
+        </w:rPr>
+        <w:t xml:space="preserve"> W momencie wybrania, znaku, przycisk oznaczonym wybranym znakiem zostaje wyłączony z dalszej rozgrywki. Jeżeli wybrany znak należy do wylosowanego wyrazu, następuję jego odsłonięcie we wszystkich jego wystąpieniach w danym wyrazie, a gracz zachowuje komplet szans. Jeżeli wybrany znak nie należy do wyloso</w:t>
+      </w:r>
+      <w:r>
+        <w:rPr>
+          <w:rFonts w:ascii="Times New Roman" w:hAnsi="Times New Roman" w:cs="Times New Roman"/>
+          <w:sz w:val="24"/>
+          <w:szCs w:val="24"/>
+        </w:rPr>
+        <w:t>wanego wyrazu, gracz traci jedną szansę. Ponadto zmienia się  obraz wisielca w zależności od tego ile pozostało graczowi szans. Rysunek 2.9 strzałka nr 4. przedstawia aktualny obraz wisielca, w zależności od ilości pozostałych szans. Tabela 2.1 Przedstawia etapy zmiany obrazu wisielca, przy podawaniu błędnych znaków. Gracz od momentu startu ma 5 szans. Rozgrywka kończy się wygraną jeżeli gracz ma jedną lub więcej szans i wszystkie litery zostały odsłonięte. Gra kończy się przegraną jeżeli graczowi pozostało 0 szans.</w:t>
+      </w:r>
+    </w:p>
+    <w:tbl>
+      <w:tblPr>
+        <w:tblStyle w:val="Tabela-Siatka"/>
+        <w:tblW w:w="0" w:type="auto"/>
+        <w:jc w:val="center"/>
+        <w:tblBorders>
+          <w:top w:val="none" w:sz="0" w:space="0" w:color="auto"/>
+          <w:left w:val="none" w:sz="0" w:space="0" w:color="auto"/>
+          <w:bottom w:val="none" w:sz="0" w:space="0" w:color="auto"/>
+          <w:right w:val="none" w:sz="0" w:space="0" w:color="auto"/>
+          <w:insideH w:val="none" w:sz="0" w:space="0" w:color="auto"/>
+          <w:insideV w:val="none" w:sz="0" w:space="0" w:color="auto"/>
+        </w:tblBorders>
+        <w:tblLook w:val="04A0"/>
+      </w:tblPr>
+      <w:tblGrid>
+        <w:gridCol w:w="4677"/>
+        <w:gridCol w:w="4611"/>
+      </w:tblGrid>
+      <w:tr>
+        <w:trPr>
+          <w:jc w:val="center"/>
+        </w:trPr>
+        <w:tc>
+          <w:tcPr>
+            <w:tcW w:w="4606" w:type="dxa"/>
+          </w:tcPr>
+          <w:p>
+            <w:pPr>
+              <w:spacing w:line="360" w:lineRule="auto"/>
+              <w:jc w:val="center"/>
+              <w:rPr>
+                <w:rFonts w:ascii="Times New Roman" w:hAnsi="Times New Roman" w:cs="Times New Roman"/>
+                <w:sz w:val="24"/>
+                <w:szCs w:val="24"/>
+              </w:rPr>
+            </w:pPr>
+            <w:r>
+              <w:rPr>
+                <w:rFonts w:ascii="Times New Roman" w:hAnsi="Times New Roman" w:cs="Times New Roman"/>
+                <w:noProof/>
+                <w:sz w:val="24"/>
+                <w:szCs w:val="24"/>
+              </w:rPr>
+              <w:lastRenderedPageBreak/>
+              <w:drawing>
+                <wp:inline distT="0" distB="0" distL="0" distR="0">
+                  <wp:extent cx="2865665" cy="4777817"/>
+                  <wp:effectExtent l="19050" t="0" r="0" b="0"/>
+                  <wp:docPr id="45" name="Obraz 45" descr="C:\Users\sstarzak\AndroidStudioProjects\PracaInz\backgrounds\my app back\wisielec_first.png"/>
+                  <wp:cNvGraphicFramePr>
+                    <a:graphicFrameLocks xmlns:a="http://schemas.openxmlformats.org/drawingml/2006/main" noChangeAspect="1"/>
+                  </wp:cNvGraphicFramePr>
+                  <a:graphic xmlns:a="http://schemas.openxmlformats.org/drawingml/2006/main">
+                    <a:graphicData uri="http://schemas.openxmlformats.org/drawingml/2006/picture">
+                      <pic:pic xmlns:pic="http://schemas.openxmlformats.org/drawingml/2006/picture">
+                        <pic:nvPicPr>
+                          <pic:cNvPr id="0" name="Picture 45" descr="C:\Users\sstarzak\AndroidStudioProjects\PracaInz\backgrounds\my app back\wisielec_first.png"/>
+                          <pic:cNvPicPr>
+                            <a:picLocks noChangeAspect="1" noChangeArrowheads="1"/>
+                          </pic:cNvPicPr>
+                        </pic:nvPicPr>
+                        <pic:blipFill>
+                          <a:blip r:embed="rId35"/>
+                          <a:srcRect/>
+                          <a:stretch>
+                            <a:fillRect/>
+                          </a:stretch>
+                        </pic:blipFill>
+                        <pic:spPr bwMode="auto">
+                          <a:xfrm>
+                            <a:off x="0" y="0"/>
+                            <a:ext cx="2864309" cy="4775555"/>
+                          </a:xfrm>
+                          <a:prstGeom prst="rect">
+                            <a:avLst/>
+                          </a:prstGeom>
+                          <a:noFill/>
+                          <a:ln w="9525">
+                            <a:noFill/>
+                            <a:miter lim="800000"/>
+                            <a:headEnd/>
+                            <a:tailEnd/>
+                          </a:ln>
+                        </pic:spPr>
+                      </pic:pic>
+                    </a:graphicData>
+                  </a:graphic>
+                </wp:inline>
+              </w:drawing>
+            </w:r>
+          </w:p>
+        </w:tc>
+        <w:tc>
+          <w:tcPr>
+            <w:tcW w:w="4606" w:type="dxa"/>
+          </w:tcPr>
+          <w:p>
+            <w:pPr>
+              <w:spacing w:line="360" w:lineRule="auto"/>
+              <w:jc w:val="center"/>
+              <w:rPr>
+                <w:rFonts w:ascii="Times New Roman" w:hAnsi="Times New Roman" w:cs="Times New Roman"/>
+                <w:sz w:val="24"/>
+                <w:szCs w:val="24"/>
+              </w:rPr>
+            </w:pPr>
+            <w:r>
+              <w:rPr>
+                <w:rFonts w:ascii="Times New Roman" w:hAnsi="Times New Roman" w:cs="Times New Roman"/>
+                <w:noProof/>
+                <w:sz w:val="24"/>
+                <w:szCs w:val="24"/>
+              </w:rPr>
+              <w:drawing>
+                <wp:inline distT="0" distB="0" distL="0" distR="0">
+                  <wp:extent cx="2822121" cy="4763810"/>
+                  <wp:effectExtent l="19050" t="0" r="0" b="0"/>
+                  <wp:docPr id="47" name="Obraz 46" descr="C:\Users\sstarzak\AndroidStudioProjects\PracaInz\backgrounds\my app back\wisielec_first_pointers.png"/>
+                  <wp:cNvGraphicFramePr>
+                    <a:graphicFrameLocks xmlns:a="http://schemas.openxmlformats.org/drawingml/2006/main" noChangeAspect="1"/>
+                  </wp:cNvGraphicFramePr>
+                  <a:graphic xmlns:a="http://schemas.openxmlformats.org/drawingml/2006/main">
+                    <a:graphicData uri="http://schemas.openxmlformats.org/drawingml/2006/picture">
+                      <pic:pic xmlns:pic="http://schemas.openxmlformats.org/drawingml/2006/picture">
+                        <pic:nvPicPr>
+                          <pic:cNvPr id="0" name="Picture 46" descr="C:\Users\sstarzak\AndroidStudioProjects\PracaInz\backgrounds\my app back\wisielec_first_pointers.png"/>
+                          <pic:cNvPicPr>
+                            <a:picLocks noChangeAspect="1" noChangeArrowheads="1"/>
+                          </pic:cNvPicPr>
+                        </pic:nvPicPr>
+                        <pic:blipFill>
+                          <a:blip r:embed="rId36"/>
+                          <a:srcRect/>
+                          <a:stretch>
+                            <a:fillRect/>
+                          </a:stretch>
+                        </pic:blipFill>
+                        <pic:spPr bwMode="auto">
+                          <a:xfrm>
+                            <a:off x="0" y="0"/>
+                            <a:ext cx="2823825" cy="4766686"/>
+                          </a:xfrm>
+                          <a:prstGeom prst="rect">
+                            <a:avLst/>
+                          </a:prstGeom>
+                          <a:noFill/>
+                          <a:ln w="9525">
+                            <a:noFill/>
+                            <a:miter lim="800000"/>
+                            <a:headEnd/>
+                            <a:tailEnd/>
+                          </a:ln>
+                        </pic:spPr>
+                      </pic:pic>
+                    </a:graphicData>
+                  </a:graphic>
+                </wp:inline>
+              </w:drawing>
+            </w:r>
+          </w:p>
+        </w:tc>
+      </w:tr>
+      <w:tr>
+        <w:trPr>
+          <w:jc w:val="center"/>
+        </w:trPr>
+        <w:tc>
+          <w:tcPr>
+            <w:tcW w:w="4606" w:type="dxa"/>
+          </w:tcPr>
+          <w:p>
+            <w:pPr>
+              <w:spacing w:line="360" w:lineRule="auto"/>
+              <w:jc w:val="center"/>
+              <w:rPr>
+                <w:rFonts w:ascii="Times New Roman" w:hAnsi="Times New Roman" w:cs="Times New Roman"/>
+                <w:sz w:val="20"/>
+                <w:szCs w:val="24"/>
+              </w:rPr>
+            </w:pPr>
+            <w:r>
+              <w:rPr>
+                <w:rFonts w:ascii="Times New Roman" w:hAnsi="Times New Roman" w:cs="Times New Roman"/>
+                <w:sz w:val="20"/>
+                <w:szCs w:val="24"/>
+              </w:rPr>
+              <w:t>Rysune</w:t>
+            </w:r>
+            <w:r>
+              <w:rPr>
+                <w:rFonts w:ascii="Times New Roman" w:hAnsi="Times New Roman" w:cs="Times New Roman"/>
+                <w:sz w:val="20"/>
+                <w:szCs w:val="24"/>
+              </w:rPr>
+              <w:t>k 2.8 Wygląd modułu Wisielec z P</w:t>
+            </w:r>
+            <w:r>
+              <w:rPr>
+                <w:rFonts w:ascii="Times New Roman" w:hAnsi="Times New Roman" w:cs="Times New Roman"/>
+                <w:sz w:val="20"/>
+                <w:szCs w:val="24"/>
+              </w:rPr>
+              <w:t>olski przy rozpoczęciu nowej gry.</w:t>
+            </w:r>
+          </w:p>
+        </w:tc>
+        <w:tc>
+          <w:tcPr>
+            <w:tcW w:w="4606" w:type="dxa"/>
+          </w:tcPr>
+          <w:p>
+            <w:pPr>
+              <w:spacing w:line="360" w:lineRule="auto"/>
+              <w:jc w:val="center"/>
+              <w:rPr>
+                <w:rFonts w:ascii="Times New Roman" w:hAnsi="Times New Roman" w:cs="Times New Roman"/>
+                <w:sz w:val="20"/>
+                <w:szCs w:val="24"/>
+              </w:rPr>
+            </w:pPr>
+            <w:r>
+              <w:rPr>
+                <w:rFonts w:ascii="Times New Roman" w:hAnsi="Times New Roman" w:cs="Times New Roman"/>
+                <w:sz w:val="20"/>
+                <w:szCs w:val="24"/>
+              </w:rPr>
+              <w:t>Rysunek 2.9 Wygląd modułu Wisielec</w:t>
+            </w:r>
+            <w:r>
+              <w:rPr>
+                <w:rFonts w:ascii="Times New Roman" w:hAnsi="Times New Roman" w:cs="Times New Roman"/>
+                <w:sz w:val="20"/>
+                <w:szCs w:val="24"/>
+              </w:rPr>
+              <w:t xml:space="preserve"> z P</w:t>
+            </w:r>
+            <w:r>
+              <w:rPr>
+                <w:rFonts w:ascii="Times New Roman" w:hAnsi="Times New Roman" w:cs="Times New Roman"/>
+                <w:sz w:val="20"/>
+                <w:szCs w:val="24"/>
+              </w:rPr>
+              <w:t>olski przy rozpoczęciu nowej gry wraz z oznaczeniami.</w:t>
+            </w:r>
+          </w:p>
+        </w:tc>
+      </w:tr>
+    </w:tbl>
+    <w:p>
+      <w:pPr>
+        <w:spacing w:line="360" w:lineRule="auto"/>
+        <w:rPr>
+          <w:rFonts w:ascii="Times New Roman" w:hAnsi="Times New Roman" w:cs="Times New Roman"/>
+          <w:sz w:val="24"/>
+          <w:szCs w:val="24"/>
+        </w:rPr>
+      </w:pPr>
+      <w:r>
+        <w:rPr>
+          <w:rFonts w:ascii="Times New Roman" w:hAnsi="Times New Roman" w:cs="Times New Roman"/>
+          <w:sz w:val="24"/>
+          <w:szCs w:val="24"/>
+        </w:rPr>
+        <w:t xml:space="preserve"> </w:t>
+      </w:r>
+    </w:p>
+    <w:p>
+      <w:pPr>
+        <w:spacing w:line="360" w:lineRule="auto"/>
+        <w:rPr>
+          <w:rFonts w:ascii="Times New Roman" w:hAnsi="Times New Roman" w:cs="Times New Roman"/>
+          <w:sz w:val="24"/>
+          <w:szCs w:val="24"/>
+        </w:rPr>
+      </w:pPr>
+    </w:p>
+    <w:tbl>
+      <w:tblPr>
+        <w:tblStyle w:val="Tabela-Siatka"/>
+        <w:tblW w:w="0" w:type="auto"/>
+        <w:jc w:val="center"/>
+        <w:tblLook w:val="04A0"/>
+      </w:tblPr>
+      <w:tblGrid>
+        <w:gridCol w:w="3070"/>
+        <w:gridCol w:w="3071"/>
+        <w:gridCol w:w="3071"/>
+      </w:tblGrid>
+      <w:tr>
+        <w:trPr>
+          <w:jc w:val="center"/>
+        </w:trPr>
+        <w:tc>
+          <w:tcPr>
+            <w:tcW w:w="3070" w:type="dxa"/>
+          </w:tcPr>
+          <w:p>
+            <w:pPr>
+              <w:spacing w:line="360" w:lineRule="auto"/>
+              <w:jc w:val="center"/>
+              <w:rPr>
+                <w:rFonts w:ascii="Times New Roman" w:hAnsi="Times New Roman" w:cs="Times New Roman"/>
+                <w:sz w:val="20"/>
+                <w:szCs w:val="20"/>
+              </w:rPr>
+            </w:pPr>
+            <w:r>
+              <w:rPr>
+                <w:rFonts w:ascii="Times New Roman" w:hAnsi="Times New Roman" w:cs="Times New Roman"/>
+                <w:noProof/>
+                <w:sz w:val="20"/>
+                <w:szCs w:val="20"/>
+              </w:rPr>
+              <w:drawing>
+                <wp:inline distT="0" distB="0" distL="0" distR="0">
+                  <wp:extent cx="1415415" cy="1883410"/>
+                  <wp:effectExtent l="19050" t="0" r="0" b="0"/>
+                  <wp:docPr id="48" name="Obraz 47" descr="C:\Users\sstarzak\AndroidStudioProjects\PracaInz\backgrounds\my app back\mr hangman\hangman1.png"/>
+                  <wp:cNvGraphicFramePr>
+                    <a:graphicFrameLocks xmlns:a="http://schemas.openxmlformats.org/drawingml/2006/main" noChangeAspect="1"/>
+                  </wp:cNvGraphicFramePr>
+                  <a:graphic xmlns:a="http://schemas.openxmlformats.org/drawingml/2006/main">
+                    <a:graphicData uri="http://schemas.openxmlformats.org/drawingml/2006/picture">
+                      <pic:pic xmlns:pic="http://schemas.openxmlformats.org/drawingml/2006/picture">
+                        <pic:nvPicPr>
+                          <pic:cNvPr id="0" name="Picture 47" descr="C:\Users\sstarzak\AndroidStudioProjects\PracaInz\backgrounds\my app back\mr hangman\hangman1.png"/>
+                          <pic:cNvPicPr>
+                            <a:picLocks noChangeAspect="1" noChangeArrowheads="1"/>
+                          </pic:cNvPicPr>
+                        </pic:nvPicPr>
+                        <pic:blipFill>
+                          <a:blip r:embed="rId37"/>
+                          <a:srcRect/>
+                          <a:stretch>
+                            <a:fillRect/>
+                          </a:stretch>
+                        </pic:blipFill>
+                        <pic:spPr bwMode="auto">
+                          <a:xfrm>
+                            <a:off x="0" y="0"/>
+                            <a:ext cx="1415415" cy="1883410"/>
+                          </a:xfrm>
+                          <a:prstGeom prst="rect">
+                            <a:avLst/>
+                          </a:prstGeom>
+                          <a:noFill/>
+                          <a:ln w="9525">
+                            <a:noFill/>
+                            <a:miter lim="800000"/>
+                            <a:headEnd/>
+                            <a:tailEnd/>
+                          </a:ln>
+                        </pic:spPr>
+                      </pic:pic>
+                    </a:graphicData>
+                  </a:graphic>
+                </wp:inline>
+              </w:drawing>
+            </w:r>
+          </w:p>
+        </w:tc>
+        <w:tc>
+          <w:tcPr>
+            <w:tcW w:w="3071" w:type="dxa"/>
+          </w:tcPr>
+          <w:p>
+            <w:pPr>
+              <w:spacing w:line="360" w:lineRule="auto"/>
+              <w:jc w:val="center"/>
+              <w:rPr>
+                <w:rFonts w:ascii="Times New Roman" w:hAnsi="Times New Roman" w:cs="Times New Roman"/>
+                <w:sz w:val="20"/>
+                <w:szCs w:val="20"/>
+              </w:rPr>
+            </w:pPr>
+            <w:r>
+              <w:rPr>
+                <w:rFonts w:ascii="Times New Roman" w:hAnsi="Times New Roman" w:cs="Times New Roman"/>
+                <w:noProof/>
+                <w:sz w:val="20"/>
+                <w:szCs w:val="20"/>
+              </w:rPr>
+              <w:drawing>
+                <wp:inline distT="0" distB="0" distL="0" distR="0">
+                  <wp:extent cx="1415415" cy="1883410"/>
+                  <wp:effectExtent l="19050" t="0" r="0" b="0"/>
+                  <wp:docPr id="50" name="Obraz 48" descr="C:\Users\sstarzak\AndroidStudioProjects\PracaInz\backgrounds\my app back\mr hangman\hangman2.png"/>
+                  <wp:cNvGraphicFramePr>
+                    <a:graphicFrameLocks xmlns:a="http://schemas.openxmlformats.org/drawingml/2006/main" noChangeAspect="1"/>
+                  </wp:cNvGraphicFramePr>
+                  <a:graphic xmlns:a="http://schemas.openxmlformats.org/drawingml/2006/main">
+                    <a:graphicData uri="http://schemas.openxmlformats.org/drawingml/2006/picture">
+                      <pic:pic xmlns:pic="http://schemas.openxmlformats.org/drawingml/2006/picture">
+                        <pic:nvPicPr>
+                          <pic:cNvPr id="0" name="Picture 48" descr="C:\Users\sstarzak\AndroidStudioProjects\PracaInz\backgrounds\my app back\mr hangman\hangman2.png"/>
+                          <pic:cNvPicPr>
+                            <a:picLocks noChangeAspect="1" noChangeArrowheads="1"/>
+                          </pic:cNvPicPr>
+                        </pic:nvPicPr>
+                        <pic:blipFill>
+                          <a:blip r:embed="rId38"/>
+                          <a:srcRect/>
+                          <a:stretch>
+                            <a:fillRect/>
+                          </a:stretch>
+                        </pic:blipFill>
+                        <pic:spPr bwMode="auto">
+                          <a:xfrm>
+                            <a:off x="0" y="0"/>
+                            <a:ext cx="1415415" cy="1883410"/>
+                          </a:xfrm>
+                          <a:prstGeom prst="rect">
+                            <a:avLst/>
+                          </a:prstGeom>
+                          <a:noFill/>
+                          <a:ln w="9525">
+                            <a:noFill/>
+                            <a:miter lim="800000"/>
+                            <a:headEnd/>
+                            <a:tailEnd/>
+                          </a:ln>
+                        </pic:spPr>
+                      </pic:pic>
+                    </a:graphicData>
+                  </a:graphic>
+                </wp:inline>
+              </w:drawing>
+            </w:r>
+          </w:p>
+        </w:tc>
+        <w:tc>
+          <w:tcPr>
+            <w:tcW w:w="3071" w:type="dxa"/>
+          </w:tcPr>
+          <w:p>
+            <w:pPr>
+              <w:spacing w:line="360" w:lineRule="auto"/>
+              <w:jc w:val="center"/>
+              <w:rPr>
+                <w:rFonts w:ascii="Times New Roman" w:hAnsi="Times New Roman" w:cs="Times New Roman"/>
+                <w:sz w:val="20"/>
+                <w:szCs w:val="20"/>
+              </w:rPr>
+            </w:pPr>
+            <w:r>
+              <w:rPr>
+                <w:rFonts w:ascii="Times New Roman" w:hAnsi="Times New Roman" w:cs="Times New Roman"/>
+                <w:noProof/>
+                <w:sz w:val="20"/>
+                <w:szCs w:val="20"/>
+              </w:rPr>
+              <w:drawing>
+                <wp:inline distT="0" distB="0" distL="0" distR="0">
+                  <wp:extent cx="1415415" cy="1883410"/>
+                  <wp:effectExtent l="19050" t="0" r="0" b="0"/>
+                  <wp:docPr id="52" name="Obraz 49" descr="C:\Users\sstarzak\AndroidStudioProjects\PracaInz\backgrounds\my app back\mr hangman\hangman3.png"/>
+                  <wp:cNvGraphicFramePr>
+                    <a:graphicFrameLocks xmlns:a="http://schemas.openxmlformats.org/drawingml/2006/main" noChangeAspect="1"/>
+                  </wp:cNvGraphicFramePr>
+                  <a:graphic xmlns:a="http://schemas.openxmlformats.org/drawingml/2006/main">
+                    <a:graphicData uri="http://schemas.openxmlformats.org/drawingml/2006/picture">
+                      <pic:pic xmlns:pic="http://schemas.openxmlformats.org/drawingml/2006/picture">
+                        <pic:nvPicPr>
+                          <pic:cNvPr id="0" name="Picture 49" descr="C:\Users\sstarzak\AndroidStudioProjects\PracaInz\backgrounds\my app back\mr hangman\hangman3.png"/>
+                          <pic:cNvPicPr>
+                            <a:picLocks noChangeAspect="1" noChangeArrowheads="1"/>
+                          </pic:cNvPicPr>
+                        </pic:nvPicPr>
+                        <pic:blipFill>
+                          <a:blip r:embed="rId39"/>
+                          <a:srcRect/>
+                          <a:stretch>
+                            <a:fillRect/>
+                          </a:stretch>
+                        </pic:blipFill>
+                        <pic:spPr bwMode="auto">
+                          <a:xfrm>
+                            <a:off x="0" y="0"/>
+                            <a:ext cx="1415415" cy="1883410"/>
+                          </a:xfrm>
+                          <a:prstGeom prst="rect">
+                            <a:avLst/>
+                          </a:prstGeom>
+                          <a:noFill/>
+                          <a:ln w="9525">
+                            <a:noFill/>
+                            <a:miter lim="800000"/>
+                            <a:headEnd/>
+                            <a:tailEnd/>
+                          </a:ln>
+                        </pic:spPr>
+                      </pic:pic>
+                    </a:graphicData>
+                  </a:graphic>
+                </wp:inline>
+              </w:drawing>
+            </w:r>
+          </w:p>
+        </w:tc>
+      </w:tr>
+      <w:tr>
+        <w:trPr>
+          <w:jc w:val="center"/>
+        </w:trPr>
+        <w:tc>
+          <w:tcPr>
+            <w:tcW w:w="3070" w:type="dxa"/>
+          </w:tcPr>
+          <w:p>
+            <w:pPr>
+              <w:spacing w:line="360" w:lineRule="auto"/>
+              <w:jc w:val="center"/>
+              <w:rPr>
+                <w:rFonts w:ascii="Times New Roman" w:hAnsi="Times New Roman" w:cs="Times New Roman"/>
+                <w:sz w:val="20"/>
+                <w:szCs w:val="20"/>
+              </w:rPr>
+            </w:pPr>
+            <w:r>
+              <w:rPr>
+                <w:rFonts w:ascii="Times New Roman" w:hAnsi="Times New Roman" w:cs="Times New Roman"/>
+                <w:sz w:val="20"/>
+                <w:szCs w:val="20"/>
+              </w:rPr>
+              <w:t xml:space="preserve">Etap 1. </w:t>
+            </w:r>
+            <w:r>
+              <w:rPr>
+                <w:rFonts w:ascii="Times New Roman" w:hAnsi="Times New Roman" w:cs="Times New Roman"/>
+                <w:sz w:val="20"/>
+                <w:szCs w:val="20"/>
+              </w:rPr>
+              <w:t>Pozostało 5 szans</w:t>
+            </w:r>
+            <w:r>
+              <w:rPr>
+                <w:rFonts w:ascii="Times New Roman" w:hAnsi="Times New Roman" w:cs="Times New Roman"/>
+                <w:sz w:val="20"/>
+                <w:szCs w:val="20"/>
+              </w:rPr>
+              <w:t>. Początek nowej gry</w:t>
+            </w:r>
+          </w:p>
+        </w:tc>
+        <w:tc>
+          <w:tcPr>
+            <w:tcW w:w="3071" w:type="dxa"/>
+          </w:tcPr>
+          <w:p>
+            <w:pPr>
+              <w:spacing w:line="360" w:lineRule="auto"/>
+              <w:jc w:val="center"/>
+              <w:rPr>
+                <w:rFonts w:ascii="Times New Roman" w:hAnsi="Times New Roman" w:cs="Times New Roman"/>
+                <w:sz w:val="20"/>
+                <w:szCs w:val="20"/>
+              </w:rPr>
+            </w:pPr>
+            <w:r>
+              <w:rPr>
+                <w:rFonts w:ascii="Times New Roman" w:hAnsi="Times New Roman" w:cs="Times New Roman"/>
+                <w:sz w:val="20"/>
+                <w:szCs w:val="20"/>
+              </w:rPr>
+              <w:t xml:space="preserve">Etap 2. </w:t>
+            </w:r>
+            <w:r>
+              <w:rPr>
+                <w:rFonts w:ascii="Times New Roman" w:hAnsi="Times New Roman" w:cs="Times New Roman"/>
+                <w:sz w:val="20"/>
+                <w:szCs w:val="20"/>
+              </w:rPr>
+              <w:t>Pozostały 4 szanse</w:t>
+            </w:r>
+          </w:p>
+        </w:tc>
+        <w:tc>
+          <w:tcPr>
+            <w:tcW w:w="3071" w:type="dxa"/>
+          </w:tcPr>
+          <w:p>
+            <w:pPr>
+              <w:spacing w:line="360" w:lineRule="auto"/>
+              <w:jc w:val="center"/>
+              <w:rPr>
+                <w:rFonts w:ascii="Times New Roman" w:hAnsi="Times New Roman" w:cs="Times New Roman"/>
+                <w:sz w:val="20"/>
+                <w:szCs w:val="20"/>
+              </w:rPr>
+            </w:pPr>
+            <w:r>
+              <w:rPr>
+                <w:rFonts w:ascii="Times New Roman" w:hAnsi="Times New Roman" w:cs="Times New Roman"/>
+                <w:sz w:val="20"/>
+                <w:szCs w:val="20"/>
+              </w:rPr>
+              <w:t xml:space="preserve">Etap 3. </w:t>
+            </w:r>
+            <w:r>
+              <w:rPr>
+                <w:rFonts w:ascii="Times New Roman" w:hAnsi="Times New Roman" w:cs="Times New Roman"/>
+                <w:sz w:val="20"/>
+                <w:szCs w:val="20"/>
+              </w:rPr>
+              <w:t>Pozostały 3 szanse</w:t>
+            </w:r>
+          </w:p>
+        </w:tc>
+      </w:tr>
+      <w:tr>
+        <w:trPr>
+          <w:jc w:val="center"/>
+        </w:trPr>
+        <w:tc>
+          <w:tcPr>
+            <w:tcW w:w="3070" w:type="dxa"/>
+          </w:tcPr>
+          <w:p>
+            <w:pPr>
+              <w:spacing w:line="360" w:lineRule="auto"/>
+              <w:jc w:val="center"/>
+              <w:rPr>
+                <w:rFonts w:ascii="Times New Roman" w:hAnsi="Times New Roman" w:cs="Times New Roman"/>
+                <w:sz w:val="20"/>
+                <w:szCs w:val="20"/>
+              </w:rPr>
+            </w:pPr>
+            <w:r>
+              <w:rPr>
+                <w:rFonts w:ascii="Times New Roman" w:hAnsi="Times New Roman" w:cs="Times New Roman"/>
+                <w:noProof/>
+                <w:sz w:val="20"/>
+                <w:szCs w:val="20"/>
+              </w:rPr>
+              <w:lastRenderedPageBreak/>
+              <w:drawing>
+                <wp:inline distT="0" distB="0" distL="0" distR="0">
+                  <wp:extent cx="1415415" cy="1883410"/>
+                  <wp:effectExtent l="19050" t="0" r="0" b="0"/>
+                  <wp:docPr id="54" name="Obraz 50" descr="C:\Users\sstarzak\AndroidStudioProjects\PracaInz\backgrounds\my app back\mr hangman\hangman4.png"/>
+                  <wp:cNvGraphicFramePr>
+                    <a:graphicFrameLocks xmlns:a="http://schemas.openxmlformats.org/drawingml/2006/main" noChangeAspect="1"/>
+                  </wp:cNvGraphicFramePr>
+                  <a:graphic xmlns:a="http://schemas.openxmlformats.org/drawingml/2006/main">
+                    <a:graphicData uri="http://schemas.openxmlformats.org/drawingml/2006/picture">
+                      <pic:pic xmlns:pic="http://schemas.openxmlformats.org/drawingml/2006/picture">
+                        <pic:nvPicPr>
+                          <pic:cNvPr id="0" name="Picture 50" descr="C:\Users\sstarzak\AndroidStudioProjects\PracaInz\backgrounds\my app back\mr hangman\hangman4.png"/>
+                          <pic:cNvPicPr>
+                            <a:picLocks noChangeAspect="1" noChangeArrowheads="1"/>
+                          </pic:cNvPicPr>
+                        </pic:nvPicPr>
+                        <pic:blipFill>
+                          <a:blip r:embed="rId40"/>
+                          <a:srcRect/>
+                          <a:stretch>
+                            <a:fillRect/>
+                          </a:stretch>
+                        </pic:blipFill>
+                        <pic:spPr bwMode="auto">
+                          <a:xfrm>
+                            <a:off x="0" y="0"/>
+                            <a:ext cx="1415415" cy="1883410"/>
+                          </a:xfrm>
+                          <a:prstGeom prst="rect">
+                            <a:avLst/>
+                          </a:prstGeom>
+                          <a:noFill/>
+                          <a:ln w="9525">
+                            <a:noFill/>
+                            <a:miter lim="800000"/>
+                            <a:headEnd/>
+                            <a:tailEnd/>
+                          </a:ln>
+                        </pic:spPr>
+                      </pic:pic>
+                    </a:graphicData>
+                  </a:graphic>
+                </wp:inline>
+              </w:drawing>
+            </w:r>
+          </w:p>
+        </w:tc>
+        <w:tc>
+          <w:tcPr>
+            <w:tcW w:w="3071" w:type="dxa"/>
+          </w:tcPr>
+          <w:p>
+            <w:pPr>
+              <w:spacing w:line="360" w:lineRule="auto"/>
+              <w:jc w:val="center"/>
+              <w:rPr>
+                <w:rFonts w:ascii="Times New Roman" w:hAnsi="Times New Roman" w:cs="Times New Roman"/>
+                <w:sz w:val="20"/>
+                <w:szCs w:val="20"/>
+              </w:rPr>
+            </w:pPr>
+            <w:r>
+              <w:rPr>
+                <w:rFonts w:ascii="Times New Roman" w:hAnsi="Times New Roman" w:cs="Times New Roman"/>
+                <w:noProof/>
+                <w:sz w:val="20"/>
+                <w:szCs w:val="20"/>
+              </w:rPr>
+              <w:drawing>
+                <wp:inline distT="0" distB="0" distL="0" distR="0">
+                  <wp:extent cx="1415415" cy="1883410"/>
+                  <wp:effectExtent l="19050" t="0" r="0" b="0"/>
+                  <wp:docPr id="56" name="Obraz 51" descr="C:\Users\sstarzak\AndroidStudioProjects\PracaInz\backgrounds\my app back\mr hangman\hangman5.png"/>
+                  <wp:cNvGraphicFramePr>
+                    <a:graphicFrameLocks xmlns:a="http://schemas.openxmlformats.org/drawingml/2006/main" noChangeAspect="1"/>
+                  </wp:cNvGraphicFramePr>
+                  <a:graphic xmlns:a="http://schemas.openxmlformats.org/drawingml/2006/main">
+                    <a:graphicData uri="http://schemas.openxmlformats.org/drawingml/2006/picture">
+                      <pic:pic xmlns:pic="http://schemas.openxmlformats.org/drawingml/2006/picture">
+                        <pic:nvPicPr>
+                          <pic:cNvPr id="0" name="Picture 51" descr="C:\Users\sstarzak\AndroidStudioProjects\PracaInz\backgrounds\my app back\mr hangman\hangman5.png"/>
+                          <pic:cNvPicPr>
+                            <a:picLocks noChangeAspect="1" noChangeArrowheads="1"/>
+                          </pic:cNvPicPr>
+                        </pic:nvPicPr>
+                        <pic:blipFill>
+                          <a:blip r:embed="rId41"/>
+                          <a:srcRect/>
+                          <a:stretch>
+                            <a:fillRect/>
+                          </a:stretch>
+                        </pic:blipFill>
+                        <pic:spPr bwMode="auto">
+                          <a:xfrm>
+                            <a:off x="0" y="0"/>
+                            <a:ext cx="1415415" cy="1883410"/>
+                          </a:xfrm>
+                          <a:prstGeom prst="rect">
+                            <a:avLst/>
+                          </a:prstGeom>
+                          <a:noFill/>
+                          <a:ln w="9525">
+                            <a:noFill/>
+                            <a:miter lim="800000"/>
+                            <a:headEnd/>
+                            <a:tailEnd/>
+                          </a:ln>
+                        </pic:spPr>
+                      </pic:pic>
+                    </a:graphicData>
+                  </a:graphic>
+                </wp:inline>
+              </w:drawing>
+            </w:r>
+          </w:p>
+        </w:tc>
+        <w:tc>
+          <w:tcPr>
+            <w:tcW w:w="3071" w:type="dxa"/>
+          </w:tcPr>
+          <w:p>
+            <w:pPr>
+              <w:spacing w:line="360" w:lineRule="auto"/>
+              <w:jc w:val="center"/>
+              <w:rPr>
+                <w:rFonts w:ascii="Times New Roman" w:hAnsi="Times New Roman" w:cs="Times New Roman"/>
+                <w:sz w:val="20"/>
+                <w:szCs w:val="20"/>
+              </w:rPr>
+            </w:pPr>
+            <w:r>
+              <w:rPr>
+                <w:rFonts w:ascii="Times New Roman" w:hAnsi="Times New Roman" w:cs="Times New Roman"/>
+                <w:noProof/>
+                <w:sz w:val="20"/>
+                <w:szCs w:val="20"/>
+              </w:rPr>
+              <w:drawing>
+                <wp:inline distT="0" distB="0" distL="0" distR="0">
+                  <wp:extent cx="1415415" cy="1883410"/>
+                  <wp:effectExtent l="19050" t="0" r="0" b="0"/>
+                  <wp:docPr id="58" name="Obraz 52" descr="C:\Users\sstarzak\AndroidStudioProjects\PracaInz\backgrounds\my app back\mr hangman\hangman6.png"/>
+                  <wp:cNvGraphicFramePr>
+                    <a:graphicFrameLocks xmlns:a="http://schemas.openxmlformats.org/drawingml/2006/main" noChangeAspect="1"/>
+                  </wp:cNvGraphicFramePr>
+                  <a:graphic xmlns:a="http://schemas.openxmlformats.org/drawingml/2006/main">
+                    <a:graphicData uri="http://schemas.openxmlformats.org/drawingml/2006/picture">
+                      <pic:pic xmlns:pic="http://schemas.openxmlformats.org/drawingml/2006/picture">
+                        <pic:nvPicPr>
+                          <pic:cNvPr id="0" name="Picture 52" descr="C:\Users\sstarzak\AndroidStudioProjects\PracaInz\backgrounds\my app back\mr hangman\hangman6.png"/>
+                          <pic:cNvPicPr>
+                            <a:picLocks noChangeAspect="1" noChangeArrowheads="1"/>
+                          </pic:cNvPicPr>
+                        </pic:nvPicPr>
+                        <pic:blipFill>
+                          <a:blip r:embed="rId42"/>
+                          <a:srcRect/>
+                          <a:stretch>
+                            <a:fillRect/>
+                          </a:stretch>
+                        </pic:blipFill>
+                        <pic:spPr bwMode="auto">
+                          <a:xfrm>
+                            <a:off x="0" y="0"/>
+                            <a:ext cx="1415415" cy="1883410"/>
+                          </a:xfrm>
+                          <a:prstGeom prst="rect">
+                            <a:avLst/>
+                          </a:prstGeom>
+                          <a:noFill/>
+                          <a:ln w="9525">
+                            <a:noFill/>
+                            <a:miter lim="800000"/>
+                            <a:headEnd/>
+                            <a:tailEnd/>
+                          </a:ln>
+                        </pic:spPr>
+                      </pic:pic>
+                    </a:graphicData>
+                  </a:graphic>
+                </wp:inline>
+              </w:drawing>
+            </w:r>
+          </w:p>
+        </w:tc>
+      </w:tr>
+      <w:tr>
+        <w:trPr>
+          <w:jc w:val="center"/>
+        </w:trPr>
+        <w:tc>
+          <w:tcPr>
+            <w:tcW w:w="3070" w:type="dxa"/>
+          </w:tcPr>
+          <w:p>
+            <w:pPr>
+              <w:spacing w:line="360" w:lineRule="auto"/>
+              <w:jc w:val="center"/>
+              <w:rPr>
+                <w:rFonts w:ascii="Times New Roman" w:hAnsi="Times New Roman" w:cs="Times New Roman"/>
+                <w:sz w:val="20"/>
+                <w:szCs w:val="20"/>
+              </w:rPr>
+            </w:pPr>
+            <w:r>
+              <w:rPr>
+                <w:rFonts w:ascii="Times New Roman" w:hAnsi="Times New Roman" w:cs="Times New Roman"/>
+                <w:sz w:val="20"/>
+                <w:szCs w:val="20"/>
+              </w:rPr>
+              <w:t xml:space="preserve">Etap 4. </w:t>
+            </w:r>
+            <w:r>
+              <w:rPr>
+                <w:rFonts w:ascii="Times New Roman" w:hAnsi="Times New Roman" w:cs="Times New Roman"/>
+                <w:sz w:val="20"/>
+                <w:szCs w:val="20"/>
+              </w:rPr>
+              <w:t>Pozostały 2 szanse</w:t>
+            </w:r>
+          </w:p>
+        </w:tc>
+        <w:tc>
+          <w:tcPr>
+            <w:tcW w:w="3071" w:type="dxa"/>
+          </w:tcPr>
+          <w:p>
+            <w:pPr>
+              <w:spacing w:line="360" w:lineRule="auto"/>
+              <w:jc w:val="center"/>
+              <w:rPr>
+                <w:rFonts w:ascii="Times New Roman" w:hAnsi="Times New Roman" w:cs="Times New Roman"/>
+                <w:sz w:val="20"/>
+                <w:szCs w:val="20"/>
+              </w:rPr>
+            </w:pPr>
+            <w:r>
+              <w:rPr>
+                <w:rFonts w:ascii="Times New Roman" w:hAnsi="Times New Roman" w:cs="Times New Roman"/>
+                <w:sz w:val="20"/>
+                <w:szCs w:val="20"/>
+              </w:rPr>
+              <w:t xml:space="preserve">Etap 5. </w:t>
+            </w:r>
+            <w:r>
+              <w:rPr>
+                <w:rFonts w:ascii="Times New Roman" w:hAnsi="Times New Roman" w:cs="Times New Roman"/>
+                <w:sz w:val="20"/>
+                <w:szCs w:val="20"/>
+              </w:rPr>
+              <w:t>Pozostała 1 szansa</w:t>
+            </w:r>
+          </w:p>
+        </w:tc>
+        <w:tc>
+          <w:tcPr>
+            <w:tcW w:w="3071" w:type="dxa"/>
+          </w:tcPr>
+          <w:p>
+            <w:pPr>
+              <w:spacing w:line="360" w:lineRule="auto"/>
+              <w:jc w:val="center"/>
+              <w:rPr>
+                <w:rFonts w:ascii="Times New Roman" w:hAnsi="Times New Roman" w:cs="Times New Roman"/>
+                <w:sz w:val="20"/>
+                <w:szCs w:val="20"/>
+              </w:rPr>
+            </w:pPr>
+            <w:r>
+              <w:rPr>
+                <w:rFonts w:ascii="Times New Roman" w:hAnsi="Times New Roman" w:cs="Times New Roman"/>
+                <w:sz w:val="20"/>
+                <w:szCs w:val="20"/>
+              </w:rPr>
+              <w:t xml:space="preserve">Etap 6. </w:t>
+            </w:r>
+            <w:r>
+              <w:rPr>
+                <w:rFonts w:ascii="Times New Roman" w:hAnsi="Times New Roman" w:cs="Times New Roman"/>
+                <w:sz w:val="20"/>
+                <w:szCs w:val="20"/>
+              </w:rPr>
+              <w:t>Koniec szans. Przegrana.</w:t>
+            </w:r>
+          </w:p>
+        </w:tc>
+      </w:tr>
+    </w:tbl>
+    <w:p>
+      <w:pPr>
+        <w:spacing w:line="360" w:lineRule="auto"/>
+        <w:jc w:val="center"/>
+        <w:rPr>
+          <w:rFonts w:ascii="Times New Roman" w:hAnsi="Times New Roman" w:cs="Times New Roman"/>
+          <w:sz w:val="24"/>
+          <w:szCs w:val="24"/>
+        </w:rPr>
+      </w:pPr>
+      <w:r>
+        <w:rPr>
+          <w:rFonts w:ascii="Times New Roman" w:hAnsi="Times New Roman" w:cs="Times New Roman"/>
+          <w:sz w:val="24"/>
+          <w:szCs w:val="24"/>
+        </w:rPr>
+        <w:t>Tabela 2.1 Etapy zmiany obrazu wisielca, przy podawaniu błędnych znaków.</w:t>
+      </w:r>
+    </w:p>
+    <w:p>
+      <w:pPr>
+        <w:spacing w:line="360" w:lineRule="auto"/>
+        <w:jc w:val="center"/>
+        <w:rPr>
+          <w:rFonts w:ascii="Times New Roman" w:hAnsi="Times New Roman" w:cs="Times New Roman"/>
+          <w:sz w:val="24"/>
+          <w:szCs w:val="24"/>
+        </w:rPr>
+      </w:pPr>
+    </w:p>
+    <w:tbl>
+      <w:tblPr>
+        <w:tblStyle w:val="Tabela-Siatka"/>
+        <w:tblW w:w="0" w:type="auto"/>
+        <w:tblBorders>
+          <w:top w:val="none" w:sz="0" w:space="0" w:color="auto"/>
+          <w:left w:val="none" w:sz="0" w:space="0" w:color="auto"/>
+          <w:bottom w:val="none" w:sz="0" w:space="0" w:color="auto"/>
+          <w:right w:val="none" w:sz="0" w:space="0" w:color="auto"/>
+          <w:insideH w:val="none" w:sz="0" w:space="0" w:color="auto"/>
+          <w:insideV w:val="none" w:sz="0" w:space="0" w:color="auto"/>
+        </w:tblBorders>
+        <w:tblLook w:val="04A0"/>
+      </w:tblPr>
+      <w:tblGrid>
+        <w:gridCol w:w="4606"/>
+        <w:gridCol w:w="4606"/>
+      </w:tblGrid>
+      <w:tr>
+        <w:tc>
+          <w:tcPr>
+            <w:tcW w:w="4606" w:type="dxa"/>
+          </w:tcPr>
+          <w:p>
+            <w:pPr>
+              <w:spacing w:line="360" w:lineRule="auto"/>
+              <w:jc w:val="center"/>
+              <w:rPr>
+                <w:rFonts w:ascii="Times New Roman" w:hAnsi="Times New Roman" w:cs="Times New Roman"/>
+                <w:sz w:val="24"/>
+                <w:szCs w:val="24"/>
+              </w:rPr>
+            </w:pPr>
+            <w:r>
+              <w:rPr>
+                <w:rFonts w:ascii="Times New Roman" w:hAnsi="Times New Roman" w:cs="Times New Roman"/>
+                <w:noProof/>
+                <w:sz w:val="24"/>
+                <w:szCs w:val="24"/>
+              </w:rPr>
+              <w:drawing>
+                <wp:inline distT="0" distB="0" distL="0" distR="0">
+                  <wp:extent cx="2637077" cy="4365172"/>
+                  <wp:effectExtent l="19050" t="0" r="0" b="0"/>
+                  <wp:docPr id="59" name="Obraz 53" descr="C:\Users\sstarzak\AndroidStudioProjects\PracaInz\backgrounds\my app back\wisielec_good.jpg"/>
+                  <wp:cNvGraphicFramePr>
+                    <a:graphicFrameLocks xmlns:a="http://schemas.openxmlformats.org/drawingml/2006/main" noChangeAspect="1"/>
+                  </wp:cNvGraphicFramePr>
+                  <a:graphic xmlns:a="http://schemas.openxmlformats.org/drawingml/2006/main">
+                    <a:graphicData uri="http://schemas.openxmlformats.org/drawingml/2006/picture">
+                      <pic:pic xmlns:pic="http://schemas.openxmlformats.org/drawingml/2006/picture">
+                        <pic:nvPicPr>
+                          <pic:cNvPr id="0" name="Picture 53" descr="C:\Users\sstarzak\AndroidStudioProjects\PracaInz\backgrounds\my app back\wisielec_good.jpg"/>
+                          <pic:cNvPicPr>
+                            <a:picLocks noChangeAspect="1" noChangeArrowheads="1"/>
+                          </pic:cNvPicPr>
+                        </pic:nvPicPr>
+                        <pic:blipFill>
+                          <a:blip r:embed="rId43"/>
+                          <a:srcRect/>
+                          <a:stretch>
+                            <a:fillRect/>
+                          </a:stretch>
+                        </pic:blipFill>
+                        <pic:spPr bwMode="auto">
+                          <a:xfrm>
+                            <a:off x="0" y="0"/>
+                            <a:ext cx="2640747" cy="4371248"/>
+                          </a:xfrm>
+                          <a:prstGeom prst="rect">
+                            <a:avLst/>
+                          </a:prstGeom>
+                          <a:noFill/>
+                          <a:ln w="9525">
+                            <a:noFill/>
+                            <a:miter lim="800000"/>
+                            <a:headEnd/>
+                            <a:tailEnd/>
+                          </a:ln>
+                        </pic:spPr>
+                      </pic:pic>
+                    </a:graphicData>
+                  </a:graphic>
+                </wp:inline>
+              </w:drawing>
+            </w:r>
+          </w:p>
+        </w:tc>
+        <w:tc>
+          <w:tcPr>
+            <w:tcW w:w="4606" w:type="dxa"/>
+          </w:tcPr>
+          <w:p>
+            <w:pPr>
+              <w:spacing w:line="360" w:lineRule="auto"/>
+              <w:jc w:val="center"/>
+              <w:rPr>
+                <w:rFonts w:ascii="Times New Roman" w:hAnsi="Times New Roman" w:cs="Times New Roman"/>
+                <w:sz w:val="24"/>
+                <w:szCs w:val="24"/>
+              </w:rPr>
+            </w:pPr>
+            <w:r>
+              <w:rPr>
+                <w:rFonts w:ascii="Times New Roman" w:hAnsi="Times New Roman" w:cs="Times New Roman"/>
+                <w:noProof/>
+                <w:sz w:val="24"/>
+                <w:szCs w:val="24"/>
+              </w:rPr>
+              <w:drawing>
+                <wp:inline distT="0" distB="0" distL="0" distR="0">
+                  <wp:extent cx="2637077" cy="4365172"/>
+                  <wp:effectExtent l="19050" t="0" r="0" b="0"/>
+                  <wp:docPr id="61" name="Obraz 54" descr="C:\Users\sstarzak\AndroidStudioProjects\PracaInz\backgrounds\my app back\wisielec_wrong.png"/>
+                  <wp:cNvGraphicFramePr>
+                    <a:graphicFrameLocks xmlns:a="http://schemas.openxmlformats.org/drawingml/2006/main" noChangeAspect="1"/>
+                  </wp:cNvGraphicFramePr>
+                  <a:graphic xmlns:a="http://schemas.openxmlformats.org/drawingml/2006/main">
+                    <a:graphicData uri="http://schemas.openxmlformats.org/drawingml/2006/picture">
+                      <pic:pic xmlns:pic="http://schemas.openxmlformats.org/drawingml/2006/picture">
+                        <pic:nvPicPr>
+                          <pic:cNvPr id="0" name="Picture 54" descr="C:\Users\sstarzak\AndroidStudioProjects\PracaInz\backgrounds\my app back\wisielec_wrong.png"/>
+                          <pic:cNvPicPr>
+                            <a:picLocks noChangeAspect="1" noChangeArrowheads="1"/>
+                          </pic:cNvPicPr>
+                        </pic:nvPicPr>
+                        <pic:blipFill>
+                          <a:blip r:embed="rId44"/>
+                          <a:srcRect/>
+                          <a:stretch>
+                            <a:fillRect/>
+                          </a:stretch>
+                        </pic:blipFill>
+                        <pic:spPr bwMode="auto">
+                          <a:xfrm>
+                            <a:off x="0" y="0"/>
+                            <a:ext cx="2641328" cy="4372209"/>
+                          </a:xfrm>
+                          <a:prstGeom prst="rect">
+                            <a:avLst/>
+                          </a:prstGeom>
+                          <a:noFill/>
+                          <a:ln w="9525">
+                            <a:noFill/>
+                            <a:miter lim="800000"/>
+                            <a:headEnd/>
+                            <a:tailEnd/>
+                          </a:ln>
+                        </pic:spPr>
+                      </pic:pic>
+                    </a:graphicData>
+                  </a:graphic>
+                </wp:inline>
+              </w:drawing>
+            </w:r>
+          </w:p>
+        </w:tc>
+      </w:tr>
+      <w:tr>
+        <w:tc>
+          <w:tcPr>
+            <w:tcW w:w="4606" w:type="dxa"/>
+          </w:tcPr>
+          <w:p>
+            <w:pPr>
+              <w:spacing w:line="360" w:lineRule="auto"/>
+              <w:jc w:val="center"/>
+              <w:rPr>
+                <w:rFonts w:ascii="Times New Roman" w:hAnsi="Times New Roman" w:cs="Times New Roman"/>
+                <w:sz w:val="20"/>
+                <w:szCs w:val="20"/>
+              </w:rPr>
+            </w:pPr>
+            <w:r>
+              <w:rPr>
+                <w:rFonts w:ascii="Times New Roman" w:hAnsi="Times New Roman" w:cs="Times New Roman"/>
+                <w:sz w:val="20"/>
+                <w:szCs w:val="20"/>
+              </w:rPr>
+              <w:t>Rysunek 2.10</w:t>
+            </w:r>
+            <w:r>
+              <w:rPr>
+                <w:rFonts w:ascii="Times New Roman" w:hAnsi="Times New Roman" w:cs="Times New Roman"/>
+                <w:sz w:val="20"/>
+                <w:szCs w:val="20"/>
+              </w:rPr>
+              <w:t xml:space="preserve"> Ekran wygranej</w:t>
+            </w:r>
+          </w:p>
+        </w:tc>
+        <w:tc>
+          <w:tcPr>
+            <w:tcW w:w="4606" w:type="dxa"/>
+          </w:tcPr>
+          <w:p>
+            <w:pPr>
+              <w:spacing w:line="360" w:lineRule="auto"/>
+              <w:jc w:val="center"/>
+              <w:rPr>
+                <w:rFonts w:ascii="Times New Roman" w:hAnsi="Times New Roman" w:cs="Times New Roman"/>
+                <w:sz w:val="20"/>
+                <w:szCs w:val="20"/>
+              </w:rPr>
+            </w:pPr>
+            <w:r>
+              <w:rPr>
+                <w:rFonts w:ascii="Times New Roman" w:hAnsi="Times New Roman" w:cs="Times New Roman"/>
+                <w:sz w:val="20"/>
+                <w:szCs w:val="20"/>
+              </w:rPr>
+              <w:t>Rysunek 2.11</w:t>
+            </w:r>
+            <w:r>
+              <w:rPr>
+                <w:rFonts w:ascii="Times New Roman" w:hAnsi="Times New Roman" w:cs="Times New Roman"/>
+                <w:sz w:val="20"/>
+                <w:szCs w:val="20"/>
+              </w:rPr>
+              <w:t xml:space="preserve"> Ekran przegranej</w:t>
+            </w:r>
+          </w:p>
+        </w:tc>
+      </w:tr>
+    </w:tbl>
+    <w:p>
+      <w:pPr>
+        <w:spacing w:line="360" w:lineRule="auto"/>
+        <w:rPr>
+          <w:rFonts w:ascii="Times New Roman" w:hAnsi="Times New Roman" w:cs="Times New Roman"/>
+          <w:sz w:val="24"/>
+          <w:szCs w:val="24"/>
+        </w:rPr>
+      </w:pPr>
+    </w:p>
+    <w:p>
+      <w:pPr>
+        <w:spacing w:line="360" w:lineRule="auto"/>
+        <w:rPr>
+          <w:rFonts w:ascii="Times New Roman" w:hAnsi="Times New Roman" w:cs="Times New Roman"/>
+          <w:sz w:val="24"/>
+          <w:szCs w:val="24"/>
+        </w:rPr>
+      </w:pPr>
+      <w:r>
+        <w:rPr>
+          <w:rFonts w:ascii="Times New Roman" w:hAnsi="Times New Roman" w:cs="Times New Roman"/>
+          <w:sz w:val="24"/>
+          <w:szCs w:val="24"/>
+        </w:rPr>
+        <w:tab/>
+        <w:t>Bez względu na to, czy użytkownik wygrał daną rozgrywkę</w:t>
+      </w:r>
+      <w:r>
+        <w:rPr>
+          <w:rFonts w:ascii="Times New Roman" w:hAnsi="Times New Roman" w:cs="Times New Roman"/>
+          <w:sz w:val="24"/>
+          <w:szCs w:val="24"/>
+        </w:rPr>
+        <w:t xml:space="preserve"> (Rysunek 2.10)</w:t>
+      </w:r>
+      <w:r>
+        <w:rPr>
+          <w:rFonts w:ascii="Times New Roman" w:hAnsi="Times New Roman" w:cs="Times New Roman"/>
+          <w:sz w:val="24"/>
+          <w:szCs w:val="24"/>
+        </w:rPr>
+        <w:t>, czy przegrał</w:t>
+      </w:r>
+      <w:r>
+        <w:rPr>
+          <w:rFonts w:ascii="Times New Roman" w:hAnsi="Times New Roman" w:cs="Times New Roman"/>
+          <w:sz w:val="24"/>
+          <w:szCs w:val="24"/>
+        </w:rPr>
+        <w:t xml:space="preserve"> (Rysunku 2.11)</w:t>
+      </w:r>
+      <w:r>
+        <w:rPr>
+          <w:rFonts w:ascii="Times New Roman" w:hAnsi="Times New Roman" w:cs="Times New Roman"/>
+          <w:sz w:val="24"/>
+          <w:szCs w:val="24"/>
+        </w:rPr>
+        <w:t>, okno aplikacji zostaje</w:t>
+      </w:r>
+      <w:r>
+        <w:rPr>
+          <w:rFonts w:ascii="Times New Roman" w:hAnsi="Times New Roman" w:cs="Times New Roman"/>
+          <w:sz w:val="24"/>
+          <w:szCs w:val="24"/>
+        </w:rPr>
+        <w:t xml:space="preserve"> po kilku sekundach</w:t>
+      </w:r>
+      <w:r>
+        <w:rPr>
+          <w:rFonts w:ascii="Times New Roman" w:hAnsi="Times New Roman" w:cs="Times New Roman"/>
+          <w:sz w:val="24"/>
+          <w:szCs w:val="24"/>
+        </w:rPr>
+        <w:t xml:space="preserve"> </w:t>
+      </w:r>
+      <w:r>
+        <w:rPr>
+          <w:rFonts w:ascii="Times New Roman" w:hAnsi="Times New Roman" w:cs="Times New Roman"/>
+          <w:sz w:val="24"/>
+          <w:szCs w:val="24"/>
+        </w:rPr>
+        <w:t xml:space="preserve">automatycznie </w:t>
+      </w:r>
+      <w:r>
+        <w:rPr>
+          <w:rFonts w:ascii="Times New Roman" w:hAnsi="Times New Roman" w:cs="Times New Roman"/>
+          <w:sz w:val="24"/>
+          <w:szCs w:val="24"/>
+        </w:rPr>
+        <w:t xml:space="preserve">odświeżone, a gracz może rozpocząć nową rozgrywkę. </w:t>
+      </w:r>
+    </w:p>
+    <w:p>
+      <w:pPr>
+        <w:spacing w:line="360" w:lineRule="auto"/>
+        <w:rPr>
+          <w:rFonts w:ascii="Times New Roman" w:hAnsi="Times New Roman" w:cs="Times New Roman"/>
+          <w:b/>
+          <w:sz w:val="24"/>
+          <w:szCs w:val="24"/>
+        </w:rPr>
+      </w:pPr>
+      <w:r>
+        <w:rPr>
+          <w:rFonts w:ascii="Times New Roman" w:hAnsi="Times New Roman" w:cs="Times New Roman"/>
+          <w:b/>
+          <w:sz w:val="24"/>
+          <w:szCs w:val="24"/>
+        </w:rPr>
+        <w:lastRenderedPageBreak/>
         <w:t xml:space="preserve">2.2.3 Moduł Wisielec z Anglii </w:t>
       </w:r>
     </w:p>
@@ -6593,6 +8805,556 @@
         <w:spacing w:line="360" w:lineRule="auto"/>
         <w:rPr>
           <w:rFonts w:ascii="Times New Roman" w:hAnsi="Times New Roman" w:cs="Times New Roman"/>
+          <w:sz w:val="24"/>
+          <w:szCs w:val="24"/>
+        </w:rPr>
+      </w:pPr>
+      <w:r>
+        <w:rPr>
+          <w:rFonts w:ascii="Times New Roman" w:hAnsi="Times New Roman" w:cs="Times New Roman"/>
+          <w:b/>
+          <w:sz w:val="24"/>
+          <w:szCs w:val="24"/>
+        </w:rPr>
+        <w:tab/>
+      </w:r>
+      <w:r>
+        <w:rPr>
+          <w:rFonts w:ascii="Times New Roman" w:hAnsi="Times New Roman" w:cs="Times New Roman"/>
+          <w:sz w:val="24"/>
+          <w:szCs w:val="24"/>
+        </w:rPr>
+        <w:t>Moduł Wisielec z Anglii jest grą edukacyjną mającą na celu poszerzanie wiedzy użytkownika z zakresu rzadkich wyrazów Języka angielskiego.</w:t>
+      </w:r>
+      <w:r>
+        <w:rPr>
+          <w:rFonts w:ascii="Times New Roman" w:hAnsi="Times New Roman" w:cs="Times New Roman"/>
+          <w:sz w:val="24"/>
+          <w:szCs w:val="24"/>
+        </w:rPr>
+        <w:t xml:space="preserve"> </w:t>
+      </w:r>
+      <w:r>
+        <w:rPr>
+          <w:rFonts w:ascii="Times New Roman" w:hAnsi="Times New Roman" w:cs="Times New Roman"/>
+          <w:sz w:val="24"/>
+          <w:szCs w:val="24"/>
+        </w:rPr>
+        <w:t>Gra jest wzorowana na klasycznej grze papierowej Wisielec (znana również pod nazwami Szubienica i Powieszony).</w:t>
+      </w:r>
+    </w:p>
+    <w:p>
+      <w:pPr>
+        <w:spacing w:line="360" w:lineRule="auto"/>
+        <w:jc w:val="center"/>
+        <w:rPr>
+          <w:rFonts w:ascii="Times New Roman" w:hAnsi="Times New Roman" w:cs="Times New Roman"/>
+          <w:b/>
+          <w:sz w:val="24"/>
+          <w:szCs w:val="24"/>
+        </w:rPr>
+      </w:pPr>
+      <w:r>
+        <w:rPr>
+          <w:rFonts w:ascii="Times New Roman" w:hAnsi="Times New Roman" w:cs="Times New Roman"/>
+          <w:noProof/>
+          <w:sz w:val="24"/>
+          <w:szCs w:val="24"/>
+        </w:rPr>
+        <w:drawing>
+          <wp:inline distT="0" distB="0" distL="0" distR="0">
+            <wp:extent cx="958215" cy="958215"/>
+            <wp:effectExtent l="19050" t="0" r="0" b="0"/>
+            <wp:docPr id="62" name="Obraz 55" descr="C:\Users\sstarzak\AndroidStudioProjects\PracaInz\backgrounds\wisielec_eng.png"/>
+            <wp:cNvGraphicFramePr>
+              <a:graphicFrameLocks xmlns:a="http://schemas.openxmlformats.org/drawingml/2006/main" noChangeAspect="1"/>
+            </wp:cNvGraphicFramePr>
+            <a:graphic xmlns:a="http://schemas.openxmlformats.org/drawingml/2006/main">
+              <a:graphicData uri="http://schemas.openxmlformats.org/drawingml/2006/picture">
+                <pic:pic xmlns:pic="http://schemas.openxmlformats.org/drawingml/2006/picture">
+                  <pic:nvPicPr>
+                    <pic:cNvPr id="0" name="Picture 55" descr="C:\Users\sstarzak\AndroidStudioProjects\PracaInz\backgrounds\wisielec_eng.png"/>
+                    <pic:cNvPicPr>
+                      <a:picLocks noChangeAspect="1" noChangeArrowheads="1"/>
+                    </pic:cNvPicPr>
+                  </pic:nvPicPr>
+                  <pic:blipFill>
+                    <a:blip r:embed="rId45"/>
+                    <a:srcRect/>
+                    <a:stretch>
+                      <a:fillRect/>
+                    </a:stretch>
+                  </pic:blipFill>
+                  <pic:spPr bwMode="auto">
+                    <a:xfrm>
+                      <a:off x="0" y="0"/>
+                      <a:ext cx="958215" cy="958215"/>
+                    </a:xfrm>
+                    <a:prstGeom prst="rect">
+                      <a:avLst/>
+                    </a:prstGeom>
+                    <a:noFill/>
+                    <a:ln w="9525">
+                      <a:noFill/>
+                      <a:miter lim="800000"/>
+                      <a:headEnd/>
+                      <a:tailEnd/>
+                    </a:ln>
+                  </pic:spPr>
+                </pic:pic>
+              </a:graphicData>
+            </a:graphic>
+          </wp:inline>
+        </w:drawing>
+      </w:r>
+    </w:p>
+    <w:p>
+      <w:pPr>
+        <w:spacing w:line="360" w:lineRule="auto"/>
+        <w:jc w:val="center"/>
+        <w:rPr>
+          <w:rFonts w:ascii="Times New Roman" w:hAnsi="Times New Roman" w:cs="Times New Roman"/>
+          <w:sz w:val="20"/>
+          <w:szCs w:val="24"/>
+        </w:rPr>
+      </w:pPr>
+      <w:r>
+        <w:rPr>
+          <w:rFonts w:ascii="Times New Roman" w:hAnsi="Times New Roman" w:cs="Times New Roman"/>
+          <w:sz w:val="20"/>
+          <w:szCs w:val="24"/>
+        </w:rPr>
+        <w:t>Rysunek 2.12 Logo modułu Wisielec z Anglii</w:t>
+      </w:r>
+    </w:p>
+    <w:p>
+      <w:pPr>
+        <w:spacing w:line="360" w:lineRule="auto"/>
+        <w:rPr>
+          <w:rFonts w:ascii="Times New Roman" w:hAnsi="Times New Roman" w:cs="Times New Roman"/>
+          <w:b/>
+          <w:sz w:val="24"/>
+          <w:szCs w:val="24"/>
+        </w:rPr>
+      </w:pPr>
+      <w:r>
+        <w:rPr>
+          <w:rFonts w:ascii="Times New Roman" w:hAnsi="Times New Roman" w:cs="Times New Roman"/>
+          <w:b/>
+          <w:sz w:val="24"/>
+          <w:szCs w:val="24"/>
+        </w:rPr>
+        <w:t>2.2.3.1 Rozgrywka</w:t>
+      </w:r>
+    </w:p>
+    <w:p>
+      <w:pPr>
+        <w:spacing w:line="360" w:lineRule="auto"/>
+        <w:rPr>
+          <w:rFonts w:ascii="Times New Roman" w:hAnsi="Times New Roman" w:cs="Times New Roman"/>
+          <w:sz w:val="24"/>
+          <w:szCs w:val="24"/>
+        </w:rPr>
+      </w:pPr>
+      <w:r>
+        <w:rPr>
+          <w:rFonts w:ascii="Times New Roman" w:hAnsi="Times New Roman" w:cs="Times New Roman"/>
+          <w:sz w:val="24"/>
+          <w:szCs w:val="24"/>
+        </w:rPr>
+        <w:t xml:space="preserve">Rozgrywka przebiega w identyczny sposób jak w przypadku </w:t>
+      </w:r>
+      <w:r>
+        <w:rPr>
+          <w:rFonts w:ascii="Times New Roman" w:hAnsi="Times New Roman" w:cs="Times New Roman"/>
+          <w:sz w:val="24"/>
+          <w:szCs w:val="24"/>
+        </w:rPr>
+        <w:t>Modułu Wisielca z Polski. Różnicą jest tylko język prowadzonej rozgrywki. W tym module zarówno losowane słowa jak i kategorie są w Języku angielskim. Dostępne znaki pod przyciskami również zostały dostosowane do Języka angielskiego. Rysunek 2.12 przedstawia ekran nowej rozgrywki dla Wisielca z Anglii. Rysunek 2.13 przedstawia ekran wygranej</w:t>
+      </w:r>
+      <w:r>
+        <w:rPr>
+          <w:rFonts w:ascii="Times New Roman" w:hAnsi="Times New Roman" w:cs="Times New Roman"/>
+          <w:sz w:val="24"/>
+          <w:szCs w:val="24"/>
+        </w:rPr>
+        <w:t xml:space="preserve"> rozgrywki.</w:t>
+      </w:r>
+      <w:r>
+        <w:rPr>
+          <w:rFonts w:ascii="Times New Roman" w:hAnsi="Times New Roman" w:cs="Times New Roman"/>
+          <w:sz w:val="24"/>
+          <w:szCs w:val="24"/>
+        </w:rPr>
+        <w:t xml:space="preserve"> Rysunek 2.14</w:t>
+      </w:r>
+      <w:r>
+        <w:rPr>
+          <w:rFonts w:ascii="Times New Roman" w:hAnsi="Times New Roman" w:cs="Times New Roman"/>
+          <w:sz w:val="24"/>
+          <w:szCs w:val="24"/>
+        </w:rPr>
+        <w:t xml:space="preserve"> przedstawia ekran przegranej rozgrywki.</w:t>
+      </w:r>
+      <w:r>
+        <w:rPr>
+          <w:rFonts w:ascii="Times New Roman" w:hAnsi="Times New Roman" w:cs="Times New Roman"/>
+          <w:sz w:val="24"/>
+          <w:szCs w:val="24"/>
+        </w:rPr>
+        <w:t xml:space="preserve"> </w:t>
+      </w:r>
+    </w:p>
+    <w:p>
+      <w:pPr>
+        <w:spacing w:line="360" w:lineRule="auto"/>
+        <w:jc w:val="center"/>
+        <w:rPr>
+          <w:rFonts w:ascii="Times New Roman" w:hAnsi="Times New Roman" w:cs="Times New Roman"/>
+          <w:sz w:val="24"/>
+          <w:szCs w:val="24"/>
+        </w:rPr>
+      </w:pPr>
+      <w:r>
+        <w:rPr>
+          <w:rFonts w:ascii="Times New Roman" w:hAnsi="Times New Roman" w:cs="Times New Roman"/>
+          <w:noProof/>
+          <w:sz w:val="24"/>
+          <w:szCs w:val="24"/>
+        </w:rPr>
+        <w:drawing>
+          <wp:inline distT="0" distB="0" distL="0" distR="0">
+            <wp:extent cx="2390319" cy="3842657"/>
+            <wp:effectExtent l="19050" t="0" r="0" b="0"/>
+            <wp:docPr id="63" name="Obraz 56" descr="C:\Users\sstarzak\AndroidStudioProjects\PracaInz\backgrounds\my app back\hangman_first.png"/>
+            <wp:cNvGraphicFramePr>
+              <a:graphicFrameLocks xmlns:a="http://schemas.openxmlformats.org/drawingml/2006/main" noChangeAspect="1"/>
+            </wp:cNvGraphicFramePr>
+            <a:graphic xmlns:a="http://schemas.openxmlformats.org/drawingml/2006/main">
+              <a:graphicData uri="http://schemas.openxmlformats.org/drawingml/2006/picture">
+                <pic:pic xmlns:pic="http://schemas.openxmlformats.org/drawingml/2006/picture">
+                  <pic:nvPicPr>
+                    <pic:cNvPr id="0" name="Picture 56" descr="C:\Users\sstarzak\AndroidStudioProjects\PracaInz\backgrounds\my app back\hangman_first.png"/>
+                    <pic:cNvPicPr>
+                      <a:picLocks noChangeAspect="1" noChangeArrowheads="1"/>
+                    </pic:cNvPicPr>
+                  </pic:nvPicPr>
+                  <pic:blipFill>
+                    <a:blip r:embed="rId46"/>
+                    <a:srcRect/>
+                    <a:stretch>
+                      <a:fillRect/>
+                    </a:stretch>
+                  </pic:blipFill>
+                  <pic:spPr bwMode="auto">
+                    <a:xfrm>
+                      <a:off x="0" y="0"/>
+                      <a:ext cx="2392967" cy="3846913"/>
+                    </a:xfrm>
+                    <a:prstGeom prst="rect">
+                      <a:avLst/>
+                    </a:prstGeom>
+                    <a:noFill/>
+                    <a:ln w="9525">
+                      <a:noFill/>
+                      <a:miter lim="800000"/>
+                      <a:headEnd/>
+                      <a:tailEnd/>
+                    </a:ln>
+                  </pic:spPr>
+                </pic:pic>
+              </a:graphicData>
+            </a:graphic>
+          </wp:inline>
+        </w:drawing>
+      </w:r>
+    </w:p>
+    <w:p>
+      <w:pPr>
+        <w:spacing w:line="360" w:lineRule="auto"/>
+        <w:jc w:val="center"/>
+        <w:rPr>
+          <w:rFonts w:ascii="Times New Roman" w:hAnsi="Times New Roman" w:cs="Times New Roman"/>
+          <w:sz w:val="20"/>
+          <w:szCs w:val="24"/>
+        </w:rPr>
+      </w:pPr>
+      <w:r>
+        <w:rPr>
+          <w:rFonts w:ascii="Times New Roman" w:hAnsi="Times New Roman" w:cs="Times New Roman"/>
+          <w:sz w:val="20"/>
+          <w:szCs w:val="24"/>
+        </w:rPr>
+        <w:lastRenderedPageBreak/>
+        <w:t>Rysunek 2.12 Wygląd modułu Wisielec z Anglii przy rozpoczęciu nowej rozgrywki.</w:t>
+      </w:r>
+    </w:p>
+    <w:tbl>
+      <w:tblPr>
+        <w:tblStyle w:val="Tabela-Siatka"/>
+        <w:tblW w:w="0" w:type="auto"/>
+        <w:tblBorders>
+          <w:top w:val="none" w:sz="0" w:space="0" w:color="auto"/>
+          <w:left w:val="none" w:sz="0" w:space="0" w:color="auto"/>
+          <w:bottom w:val="none" w:sz="0" w:space="0" w:color="auto"/>
+          <w:right w:val="none" w:sz="0" w:space="0" w:color="auto"/>
+          <w:insideH w:val="none" w:sz="0" w:space="0" w:color="auto"/>
+          <w:insideV w:val="none" w:sz="0" w:space="0" w:color="auto"/>
+        </w:tblBorders>
+        <w:tblLook w:val="04A0"/>
+      </w:tblPr>
+      <w:tblGrid>
+        <w:gridCol w:w="4606"/>
+        <w:gridCol w:w="4606"/>
+      </w:tblGrid>
+      <w:tr>
+        <w:tc>
+          <w:tcPr>
+            <w:tcW w:w="4606" w:type="dxa"/>
+          </w:tcPr>
+          <w:p>
+            <w:pPr>
+              <w:spacing w:line="360" w:lineRule="auto"/>
+              <w:jc w:val="center"/>
+              <w:rPr>
+                <w:rFonts w:ascii="Times New Roman" w:hAnsi="Times New Roman" w:cs="Times New Roman"/>
+                <w:sz w:val="24"/>
+                <w:szCs w:val="24"/>
+              </w:rPr>
+            </w:pPr>
+            <w:r>
+              <w:rPr>
+                <w:rFonts w:ascii="Times New Roman" w:hAnsi="Times New Roman" w:cs="Times New Roman"/>
+                <w:noProof/>
+                <w:sz w:val="24"/>
+                <w:szCs w:val="24"/>
+              </w:rPr>
+              <w:drawing>
+                <wp:inline distT="0" distB="0" distL="0" distR="0">
+                  <wp:extent cx="2571750" cy="4045352"/>
+                  <wp:effectExtent l="19050" t="0" r="0" b="0"/>
+                  <wp:docPr id="64" name="Obraz 57" descr="C:\Users\sstarzak\AndroidStudioProjects\PracaInz\backgrounds\my app back\hangman_wrong.png"/>
+                  <wp:cNvGraphicFramePr>
+                    <a:graphicFrameLocks xmlns:a="http://schemas.openxmlformats.org/drawingml/2006/main" noChangeAspect="1"/>
+                  </wp:cNvGraphicFramePr>
+                  <a:graphic xmlns:a="http://schemas.openxmlformats.org/drawingml/2006/main">
+                    <a:graphicData uri="http://schemas.openxmlformats.org/drawingml/2006/picture">
+                      <pic:pic xmlns:pic="http://schemas.openxmlformats.org/drawingml/2006/picture">
+                        <pic:nvPicPr>
+                          <pic:cNvPr id="0" name="Picture 57" descr="C:\Users\sstarzak\AndroidStudioProjects\PracaInz\backgrounds\my app back\hangman_wrong.png"/>
+                          <pic:cNvPicPr>
+                            <a:picLocks noChangeAspect="1" noChangeArrowheads="1"/>
+                          </pic:cNvPicPr>
+                        </pic:nvPicPr>
+                        <pic:blipFill>
+                          <a:blip r:embed="rId47"/>
+                          <a:srcRect/>
+                          <a:stretch>
+                            <a:fillRect/>
+                          </a:stretch>
+                        </pic:blipFill>
+                        <pic:spPr bwMode="auto">
+                          <a:xfrm>
+                            <a:off x="0" y="0"/>
+                            <a:ext cx="2571750" cy="4045352"/>
+                          </a:xfrm>
+                          <a:prstGeom prst="rect">
+                            <a:avLst/>
+                          </a:prstGeom>
+                          <a:noFill/>
+                          <a:ln w="9525">
+                            <a:noFill/>
+                            <a:miter lim="800000"/>
+                            <a:headEnd/>
+                            <a:tailEnd/>
+                          </a:ln>
+                        </pic:spPr>
+                      </pic:pic>
+                    </a:graphicData>
+                  </a:graphic>
+                </wp:inline>
+              </w:drawing>
+            </w:r>
+          </w:p>
+        </w:tc>
+        <w:tc>
+          <w:tcPr>
+            <w:tcW w:w="4606" w:type="dxa"/>
+          </w:tcPr>
+          <w:p>
+            <w:pPr>
+              <w:spacing w:line="360" w:lineRule="auto"/>
+              <w:jc w:val="center"/>
+              <w:rPr>
+                <w:rFonts w:ascii="Times New Roman" w:hAnsi="Times New Roman" w:cs="Times New Roman"/>
+                <w:sz w:val="24"/>
+                <w:szCs w:val="24"/>
+              </w:rPr>
+            </w:pPr>
+            <w:r>
+              <w:rPr>
+                <w:rFonts w:ascii="Times New Roman" w:hAnsi="Times New Roman" w:cs="Times New Roman"/>
+                <w:noProof/>
+                <w:sz w:val="24"/>
+                <w:szCs w:val="24"/>
+              </w:rPr>
+              <w:drawing>
+                <wp:inline distT="0" distB="0" distL="0" distR="0">
+                  <wp:extent cx="2518978" cy="4049486"/>
+                  <wp:effectExtent l="19050" t="0" r="0" b="0"/>
+                  <wp:docPr id="66" name="Obraz 58" descr="C:\Users\sstarzak\AndroidStudioProjects\PracaInz\backgrounds\my app back\hangman_good.png"/>
+                  <wp:cNvGraphicFramePr>
+                    <a:graphicFrameLocks xmlns:a="http://schemas.openxmlformats.org/drawingml/2006/main" noChangeAspect="1"/>
+                  </wp:cNvGraphicFramePr>
+                  <a:graphic xmlns:a="http://schemas.openxmlformats.org/drawingml/2006/main">
+                    <a:graphicData uri="http://schemas.openxmlformats.org/drawingml/2006/picture">
+                      <pic:pic xmlns:pic="http://schemas.openxmlformats.org/drawingml/2006/picture">
+                        <pic:nvPicPr>
+                          <pic:cNvPr id="0" name="Picture 58" descr="C:\Users\sstarzak\AndroidStudioProjects\PracaInz\backgrounds\my app back\hangman_good.png"/>
+                          <pic:cNvPicPr>
+                            <a:picLocks noChangeAspect="1" noChangeArrowheads="1"/>
+                          </pic:cNvPicPr>
+                        </pic:nvPicPr>
+                        <pic:blipFill>
+                          <a:blip r:embed="rId48"/>
+                          <a:srcRect/>
+                          <a:stretch>
+                            <a:fillRect/>
+                          </a:stretch>
+                        </pic:blipFill>
+                        <pic:spPr bwMode="auto">
+                          <a:xfrm>
+                            <a:off x="0" y="0"/>
+                            <a:ext cx="2520407" cy="4051783"/>
+                          </a:xfrm>
+                          <a:prstGeom prst="rect">
+                            <a:avLst/>
+                          </a:prstGeom>
+                          <a:noFill/>
+                          <a:ln w="9525">
+                            <a:noFill/>
+                            <a:miter lim="800000"/>
+                            <a:headEnd/>
+                            <a:tailEnd/>
+                          </a:ln>
+                        </pic:spPr>
+                      </pic:pic>
+                    </a:graphicData>
+                  </a:graphic>
+                </wp:inline>
+              </w:drawing>
+            </w:r>
+          </w:p>
+        </w:tc>
+      </w:tr>
+      <w:tr>
+        <w:tc>
+          <w:tcPr>
+            <w:tcW w:w="4606" w:type="dxa"/>
+          </w:tcPr>
+          <w:p>
+            <w:pPr>
+              <w:spacing w:line="360" w:lineRule="auto"/>
+              <w:jc w:val="center"/>
+              <w:rPr>
+                <w:rFonts w:ascii="Times New Roman" w:hAnsi="Times New Roman" w:cs="Times New Roman"/>
+                <w:sz w:val="20"/>
+                <w:szCs w:val="20"/>
+              </w:rPr>
+            </w:pPr>
+            <w:r>
+              <w:rPr>
+                <w:rFonts w:ascii="Times New Roman" w:hAnsi="Times New Roman" w:cs="Times New Roman"/>
+                <w:sz w:val="20"/>
+                <w:szCs w:val="20"/>
+              </w:rPr>
+              <w:t>Rysunek 2.1</w:t>
+            </w:r>
+            <w:r>
+              <w:rPr>
+                <w:rFonts w:ascii="Times New Roman" w:hAnsi="Times New Roman" w:cs="Times New Roman"/>
+                <w:sz w:val="20"/>
+                <w:szCs w:val="20"/>
+              </w:rPr>
+              <w:t>3</w:t>
+            </w:r>
+            <w:r>
+              <w:rPr>
+                <w:rFonts w:ascii="Times New Roman" w:hAnsi="Times New Roman" w:cs="Times New Roman"/>
+                <w:sz w:val="20"/>
+                <w:szCs w:val="20"/>
+              </w:rPr>
+              <w:t xml:space="preserve"> Ekran wygranej</w:t>
+            </w:r>
+          </w:p>
+        </w:tc>
+        <w:tc>
+          <w:tcPr>
+            <w:tcW w:w="4606" w:type="dxa"/>
+          </w:tcPr>
+          <w:p>
+            <w:pPr>
+              <w:spacing w:line="360" w:lineRule="auto"/>
+              <w:jc w:val="center"/>
+              <w:rPr>
+                <w:rFonts w:ascii="Times New Roman" w:hAnsi="Times New Roman" w:cs="Times New Roman"/>
+                <w:sz w:val="20"/>
+                <w:szCs w:val="20"/>
+              </w:rPr>
+            </w:pPr>
+            <w:r>
+              <w:rPr>
+                <w:rFonts w:ascii="Times New Roman" w:hAnsi="Times New Roman" w:cs="Times New Roman"/>
+                <w:sz w:val="20"/>
+                <w:szCs w:val="20"/>
+              </w:rPr>
+              <w:t>Rysunek 2.1</w:t>
+            </w:r>
+            <w:r>
+              <w:rPr>
+                <w:rFonts w:ascii="Times New Roman" w:hAnsi="Times New Roman" w:cs="Times New Roman"/>
+                <w:sz w:val="20"/>
+                <w:szCs w:val="20"/>
+              </w:rPr>
+              <w:t>4</w:t>
+            </w:r>
+            <w:r>
+              <w:rPr>
+                <w:rFonts w:ascii="Times New Roman" w:hAnsi="Times New Roman" w:cs="Times New Roman"/>
+                <w:sz w:val="20"/>
+                <w:szCs w:val="20"/>
+              </w:rPr>
+              <w:t xml:space="preserve"> Ekran przegranej</w:t>
+            </w:r>
+          </w:p>
+        </w:tc>
+      </w:tr>
+    </w:tbl>
+    <w:p>
+      <w:pPr>
+        <w:spacing w:line="360" w:lineRule="auto"/>
+        <w:rPr>
+          <w:rFonts w:ascii="Times New Roman" w:hAnsi="Times New Roman" w:cs="Times New Roman"/>
+          <w:b/>
+          <w:sz w:val="24"/>
+          <w:szCs w:val="24"/>
+        </w:rPr>
+      </w:pPr>
+      <w:r>
+        <w:rPr>
+          <w:rFonts w:ascii="Times New Roman" w:hAnsi="Times New Roman" w:cs="Times New Roman"/>
+          <w:b/>
+          <w:sz w:val="24"/>
+          <w:szCs w:val="24"/>
+        </w:rPr>
+        <w:tab/>
+      </w:r>
+    </w:p>
+    <w:p>
+      <w:pPr>
+        <w:spacing w:line="360" w:lineRule="auto"/>
+        <w:rPr>
+          <w:rFonts w:ascii="Times New Roman" w:hAnsi="Times New Roman" w:cs="Times New Roman"/>
           <w:b/>
           <w:sz w:val="24"/>
           <w:szCs w:val="24"/>
@@ -6618,6 +9380,14 @@
           <w:szCs w:val="24"/>
         </w:rPr>
       </w:pPr>
+      <w:r>
+        <w:rPr>
+          <w:rFonts w:ascii="Times New Roman" w:hAnsi="Times New Roman" w:cs="Times New Roman"/>
+          <w:sz w:val="24"/>
+          <w:szCs w:val="24"/>
+        </w:rPr>
+        <w:tab/>
+      </w:r>
     </w:p>
     <w:p>
       <w:pPr>
@@ -6824,6 +9594,7 @@
           <w:sz w:val="26"/>
           <w:szCs w:val="24"/>
         </w:rPr>
+        <w:lastRenderedPageBreak/>
         <w:tab/>
       </w:r>
       <w:r>
@@ -7040,7 +9811,7 @@
       </w:pPr>
     </w:p>
     <w:sectPr>
-      <w:footerReference w:type="default" r:id="rId30"/>
+      <w:footerReference w:type="default" r:id="rId49"/>
       <w:pgSz w:w="11906" w:h="16838"/>
       <w:pgMar w:top="1417" w:right="1417" w:bottom="1417" w:left="1417" w:header="708" w:footer="708" w:gutter="0"/>
       <w:cols w:space="708"/>
@@ -7098,7 +9869,7 @@
             <w:rPr>
               <w:noProof/>
             </w:rPr>
-            <w:t>19</w:t>
+            <w:t>26</w:t>
           </w:r>
         </w:fldSimple>
       </w:p>

</xml_diff>